<commit_message>
Added CTR GitHub link.
</commit_message>
<xml_diff>
--- a/Reference Materials/csa_file_reference.docx
+++ b/Reference Materials/csa_file_reference.docx
@@ -9,8 +9,6 @@
       <w:r>
         <w:t>CSA - Files &amp; File Locations</w:t>
       </w:r>
-      <w:bookmarkStart w:id="0" w:name="_GoBack"/>
-      <w:bookmarkEnd w:id="0"/>
     </w:p>
     <w:p>
       <w:pPr>
@@ -433,10 +431,9 @@
             <w:hyperlink r:id="rId7" w:history="1">
               <w:r>
                 <w:rPr>
-                  <w:rStyle w:val="Hyperlink0"/>
-                  <w:rFonts w:eastAsia="Arial Unicode MS" w:cs="Arial Unicode MS"/>
+                  <w:rStyle w:val="Hyperlink"/>
                 </w:rPr>
-                <w:t>https://twitter.com/CTR_Electronics</w:t>
+                <w:t>https://github.com/CrossTheRoadElec</w:t>
               </w:r>
             </w:hyperlink>
           </w:p>
@@ -444,88 +441,34 @@
             <w:pPr>
               <w:pStyle w:val="TableStyle2"/>
             </w:pPr>
-          </w:p>
-          <w:p>
-            <w:pPr>
-              <w:pStyle w:val="TableStyle2"/>
-            </w:pPr>
-            <w:r>
-              <w:rPr>
-                <w:rFonts w:eastAsia="Arial Unicode MS" w:cs="Arial Unicode MS"/>
-              </w:rPr>
-              <w:t xml:space="preserve">Contains firmware for </w:t>
-            </w:r>
-            <w:proofErr w:type="spellStart"/>
-            <w:r>
-              <w:rPr>
-                <w:rFonts w:eastAsia="Arial Unicode MS" w:cs="Arial Unicode MS"/>
-              </w:rPr>
-              <w:t>TalonSRX</w:t>
-            </w:r>
-            <w:proofErr w:type="spellEnd"/>
-            <w:r>
-              <w:rPr>
-                <w:rFonts w:eastAsia="Arial Unicode MS" w:cs="Arial Unicode MS"/>
-              </w:rPr>
-              <w:t xml:space="preserve"> and </w:t>
-            </w:r>
-            <w:proofErr w:type="spellStart"/>
-            <w:r>
-              <w:rPr>
-                <w:rFonts w:eastAsia="Arial Unicode MS" w:cs="Arial Unicode MS"/>
-              </w:rPr>
-              <w:t>VictorSPX</w:t>
-            </w:r>
-            <w:proofErr w:type="spellEnd"/>
-            <w:r>
-              <w:rPr>
-                <w:rFonts w:eastAsia="Arial Unicode MS" w:cs="Arial Unicode MS"/>
-              </w:rPr>
-              <w:t>.</w:t>
-            </w:r>
-          </w:p>
-          <w:p>
-            <w:pPr>
-              <w:pStyle w:val="TableStyle2"/>
-            </w:pPr>
-          </w:p>
-          <w:p>
-            <w:pPr>
-              <w:pStyle w:val="TableStyle2"/>
-            </w:pPr>
-            <w:r>
-              <w:rPr>
-                <w:rFonts w:eastAsia="Arial Unicode MS" w:cs="Arial Unicode MS"/>
-              </w:rPr>
-              <w:t xml:space="preserve">Install only AFTER </w:t>
-            </w:r>
-            <w:proofErr w:type="spellStart"/>
-            <w:r>
-              <w:rPr>
-                <w:rFonts w:eastAsia="Arial Unicode MS" w:cs="Arial Unicode MS"/>
-              </w:rPr>
-              <w:t>wpilib</w:t>
-            </w:r>
-            <w:proofErr w:type="spellEnd"/>
-            <w:r>
-              <w:rPr>
-                <w:rFonts w:eastAsia="Arial Unicode MS" w:cs="Arial Unicode MS"/>
-              </w:rPr>
-              <w:t xml:space="preserve"> is confirmed installed. This are added to the </w:t>
-            </w:r>
-            <w:proofErr w:type="spellStart"/>
-            <w:r>
-              <w:rPr>
-                <w:rFonts w:eastAsia="Arial Unicode MS" w:cs="Arial Unicode MS"/>
-              </w:rPr>
-              <w:t>wpilib</w:t>
-            </w:r>
-            <w:proofErr w:type="spellEnd"/>
-            <w:r>
-              <w:rPr>
-                <w:rFonts w:eastAsia="Arial Unicode MS" w:cs="Arial Unicode MS"/>
-              </w:rPr>
-              <w:t xml:space="preserve"> directory.</w:t>
+            <w:bookmarkStart w:id="0" w:name="_GoBack"/>
+            <w:bookmarkEnd w:id="0"/>
+          </w:p>
+          <w:p>
+            <w:pPr>
+              <w:pStyle w:val="TableStyle2"/>
+            </w:pPr>
+            <w:r>
+              <w:rPr>
+                <w:rFonts w:eastAsia="Arial Unicode MS" w:cs="Arial Unicode MS"/>
+              </w:rPr>
+              <w:t>Contains firmware for TalonSRX and VictorSPX.</w:t>
+            </w:r>
+          </w:p>
+          <w:p>
+            <w:pPr>
+              <w:pStyle w:val="TableStyle2"/>
+            </w:pPr>
+          </w:p>
+          <w:p>
+            <w:pPr>
+              <w:pStyle w:val="TableStyle2"/>
+            </w:pPr>
+            <w:r>
+              <w:rPr>
+                <w:rFonts w:eastAsia="Arial Unicode MS" w:cs="Arial Unicode MS"/>
+              </w:rPr>
+              <w:t>Install only AFTER wpilib is confirmed installed. This are added to the wpilib directory.</w:t>
             </w:r>
           </w:p>
         </w:tc>
@@ -1909,19 +1852,11 @@
             <w:pPr>
               <w:pStyle w:val="TableStyle2"/>
             </w:pPr>
-            <w:proofErr w:type="spellStart"/>
-            <w:r>
-              <w:rPr>
-                <w:rFonts w:eastAsia="Arial Unicode MS" w:cs="Arial Unicode MS"/>
-              </w:rPr>
-              <w:t>VictorSPX</w:t>
-            </w:r>
-            <w:proofErr w:type="spellEnd"/>
-            <w:r>
-              <w:rPr>
-                <w:rFonts w:eastAsia="Arial Unicode MS" w:cs="Arial Unicode MS"/>
-              </w:rPr>
-              <w:t xml:space="preserve"> Quick Star Guide</w:t>
+            <w:r>
+              <w:rPr>
+                <w:rFonts w:eastAsia="Arial Unicode MS" w:cs="Arial Unicode MS"/>
+              </w:rPr>
+              <w:t>VictorSPX Quick Star Guide</w:t>
             </w:r>
           </w:p>
         </w:tc>
@@ -4029,19 +3964,11 @@
             <w:pPr>
               <w:pStyle w:val="TableStyle2"/>
             </w:pPr>
-            <w:proofErr w:type="spellStart"/>
-            <w:r>
-              <w:rPr>
-                <w:rFonts w:eastAsia="Arial Unicode MS" w:cs="Arial Unicode MS"/>
-              </w:rPr>
-              <w:t>WPILib</w:t>
-            </w:r>
-            <w:proofErr w:type="spellEnd"/>
-            <w:r>
-              <w:rPr>
-                <w:rFonts w:eastAsia="Arial Unicode MS" w:cs="Arial Unicode MS"/>
-              </w:rPr>
-              <w:t xml:space="preserve"> - Eclipse Plugins</w:t>
+            <w:r>
+              <w:rPr>
+                <w:rFonts w:eastAsia="Arial Unicode MS" w:cs="Arial Unicode MS"/>
+              </w:rPr>
+              <w:t>WPILib - Eclipse Plugins</w:t>
             </w:r>
           </w:p>
         </w:tc>
@@ -4424,21 +4351,7 @@
                 <w:rFonts w:eastAsia="Arial Unicode MS" w:cs="Arial Unicode MS"/>
               </w:rPr>
               <w:lastRenderedPageBreak/>
-              <w:t xml:space="preserve">NI </w:t>
-            </w:r>
-            <w:proofErr w:type="spellStart"/>
-            <w:r>
-              <w:rPr>
-                <w:rFonts w:eastAsia="Arial Unicode MS" w:cs="Arial Unicode MS"/>
-              </w:rPr>
-              <w:t>FRCUpdate</w:t>
-            </w:r>
-            <w:proofErr w:type="spellEnd"/>
-            <w:r>
-              <w:rPr>
-                <w:rFonts w:eastAsia="Arial Unicode MS" w:cs="Arial Unicode MS"/>
-              </w:rPr>
-              <w:t xml:space="preserve"> Suite</w:t>
+              <w:t>NI FRCUpdate Suite</w:t>
             </w:r>
           </w:p>
         </w:tc>
@@ -4591,21 +4504,7 @@
               <w:rPr>
                 <w:rFonts w:eastAsia="Arial Unicode MS" w:cs="Arial Unicode MS"/>
               </w:rPr>
-              <w:t xml:space="preserve">Need to have NI serial number handy for new install. Take photo of your </w:t>
-            </w:r>
-            <w:proofErr w:type="gramStart"/>
-            <w:r>
-              <w:rPr>
-                <w:rFonts w:eastAsia="Arial Unicode MS" w:cs="Arial Unicode MS"/>
-              </w:rPr>
-              <w:t>teams</w:t>
-            </w:r>
-            <w:proofErr w:type="gramEnd"/>
-            <w:r>
-              <w:rPr>
-                <w:rFonts w:eastAsia="Arial Unicode MS" w:cs="Arial Unicode MS"/>
-              </w:rPr>
-              <w:t xml:space="preserve"> serial #. For updates, you do not need to enter serial # when it asks.</w:t>
+              <w:t>Need to have NI serial number handy for new install. Take photo of your teams serial #. For updates, you do not need to enter serial # when it asks.</w:t>
             </w:r>
             <w:r>
               <w:rPr>
@@ -5385,20 +5284,12 @@
             <w:pPr>
               <w:pStyle w:val="TableStyle2"/>
             </w:pPr>
-            <w:proofErr w:type="spellStart"/>
             <w:r>
               <w:rPr>
                 <w:rFonts w:eastAsia="Arial Unicode MS" w:cs="Arial Unicode MS"/>
               </w:rPr>
               <w:lastRenderedPageBreak/>
-              <w:t>NavX</w:t>
-            </w:r>
-            <w:proofErr w:type="spellEnd"/>
-            <w:r>
-              <w:rPr>
-                <w:rFonts w:eastAsia="Arial Unicode MS" w:cs="Arial Unicode MS"/>
-              </w:rPr>
-              <w:t xml:space="preserve"> Library</w:t>
+              <w:t>NavX Library</w:t>
             </w:r>
           </w:p>
         </w:tc>
@@ -5578,35 +5469,7 @@
               <w:rPr>
                 <w:rFonts w:eastAsia="Arial Unicode MS" w:cs="Arial Unicode MS"/>
               </w:rPr>
-              <w:t xml:space="preserve">Install only AFTER </w:t>
-            </w:r>
-            <w:proofErr w:type="spellStart"/>
-            <w:r>
-              <w:rPr>
-                <w:rFonts w:eastAsia="Arial Unicode MS" w:cs="Arial Unicode MS"/>
-              </w:rPr>
-              <w:t>wpilib</w:t>
-            </w:r>
-            <w:proofErr w:type="spellEnd"/>
-            <w:r>
-              <w:rPr>
-                <w:rFonts w:eastAsia="Arial Unicode MS" w:cs="Arial Unicode MS"/>
-              </w:rPr>
-              <w:t xml:space="preserve"> is confirmed installed. This are added to the </w:t>
-            </w:r>
-            <w:proofErr w:type="spellStart"/>
-            <w:r>
-              <w:rPr>
-                <w:rFonts w:eastAsia="Arial Unicode MS" w:cs="Arial Unicode MS"/>
-              </w:rPr>
-              <w:t>wpilib</w:t>
-            </w:r>
-            <w:proofErr w:type="spellEnd"/>
-            <w:r>
-              <w:rPr>
-                <w:rFonts w:eastAsia="Arial Unicode MS" w:cs="Arial Unicode MS"/>
-              </w:rPr>
-              <w:t xml:space="preserve"> directory.</w:t>
+              <w:t>Install only AFTER wpilib is confirmed installed. This are added to the wpilib directory.</w:t>
             </w:r>
           </w:p>
         </w:tc>
@@ -5639,19 +5502,11 @@
             <w:pPr>
               <w:pStyle w:val="TableStyle2"/>
             </w:pPr>
-            <w:proofErr w:type="spellStart"/>
-            <w:r>
-              <w:rPr>
-                <w:rFonts w:eastAsia="Arial Unicode MS" w:cs="Arial Unicode MS"/>
-              </w:rPr>
-              <w:t>raspbian</w:t>
-            </w:r>
-            <w:proofErr w:type="spellEnd"/>
-            <w:r>
-              <w:rPr>
-                <w:rFonts w:eastAsia="Arial Unicode MS" w:cs="Arial Unicode MS"/>
-              </w:rPr>
-              <w:t xml:space="preserve"> OS</w:t>
+            <w:r>
+              <w:rPr>
+                <w:rFonts w:eastAsia="Arial Unicode MS" w:cs="Arial Unicode MS"/>
+              </w:rPr>
+              <w:t>raspbian OS</w:t>
             </w:r>
           </w:p>
         </w:tc>
@@ -5766,14 +5621,12 @@
             <w:pPr>
               <w:pStyle w:val="TableStyle2"/>
             </w:pPr>
-            <w:proofErr w:type="spellStart"/>
             <w:r>
               <w:rPr>
                 <w:rFonts w:eastAsia="Arial Unicode MS" w:cs="Arial Unicode MS"/>
               </w:rPr>
               <w:t>os</w:t>
             </w:r>
-            <w:proofErr w:type="spellEnd"/>
           </w:p>
         </w:tc>
         <w:tc>
@@ -5834,28 +5687,12 @@
             <w:pPr>
               <w:pStyle w:val="TableStyle2"/>
             </w:pPr>
-            <w:proofErr w:type="spellStart"/>
-            <w:r>
-              <w:rPr>
-                <w:rFonts w:eastAsia="Arial Unicode MS" w:cs="Arial Unicode MS"/>
-              </w:rPr>
-              <w:t>JetPack</w:t>
-            </w:r>
-            <w:proofErr w:type="spellEnd"/>
-            <w:r>
-              <w:rPr>
-                <w:rFonts w:eastAsia="Arial Unicode MS" w:cs="Arial Unicode MS"/>
-              </w:rPr>
-              <w:t xml:space="preserve"> for </w:t>
-            </w:r>
-            <w:proofErr w:type="spellStart"/>
-            <w:r>
-              <w:rPr>
-                <w:rFonts w:eastAsia="Arial Unicode MS" w:cs="Arial Unicode MS"/>
-              </w:rPr>
-              <w:t>Tegra</w:t>
-            </w:r>
-            <w:proofErr w:type="spellEnd"/>
+            <w:r>
+              <w:rPr>
+                <w:rFonts w:eastAsia="Arial Unicode MS" w:cs="Arial Unicode MS"/>
+              </w:rPr>
+              <w:t>JetPack for Tegra</w:t>
+            </w:r>
           </w:p>
         </w:tc>
         <w:tc>
@@ -5972,14 +5809,12 @@
             <w:pPr>
               <w:pStyle w:val="TableStyle2"/>
             </w:pPr>
-            <w:proofErr w:type="spellStart"/>
             <w:r>
               <w:rPr>
                 <w:rFonts w:eastAsia="Arial Unicode MS" w:cs="Arial Unicode MS"/>
               </w:rPr>
               <w:t>os</w:t>
             </w:r>
-            <w:proofErr w:type="spellEnd"/>
           </w:p>
         </w:tc>
         <w:tc>
@@ -6040,14 +5875,12 @@
             <w:pPr>
               <w:pStyle w:val="TableStyle2"/>
             </w:pPr>
-            <w:proofErr w:type="spellStart"/>
             <w:r>
               <w:rPr>
                 <w:rFonts w:eastAsia="Arial Unicode MS" w:cs="Arial Unicode MS"/>
               </w:rPr>
               <w:t>Mindsensors</w:t>
             </w:r>
-            <w:proofErr w:type="spellEnd"/>
           </w:p>
         </w:tc>
         <w:tc>
@@ -6216,35 +6049,7 @@
               <w:rPr>
                 <w:rFonts w:eastAsia="Arial Unicode MS" w:cs="Arial Unicode MS"/>
               </w:rPr>
-              <w:t xml:space="preserve">Used to </w:t>
-            </w:r>
-            <w:proofErr w:type="gramStart"/>
-            <w:r>
-              <w:rPr>
-                <w:rFonts w:eastAsia="Arial Unicode MS" w:cs="Arial Unicode MS"/>
-              </w:rPr>
-              <w:t>control  SD</w:t>
-            </w:r>
-            <w:proofErr w:type="gramEnd"/>
-            <w:r>
-              <w:rPr>
-                <w:rFonts w:eastAsia="Arial Unicode MS" w:cs="Arial Unicode MS"/>
-              </w:rPr>
-              <w:t xml:space="preserve">540 motor controller and </w:t>
-            </w:r>
-            <w:proofErr w:type="spellStart"/>
-            <w:r>
-              <w:rPr>
-                <w:rFonts w:eastAsia="Arial Unicode MS" w:cs="Arial Unicode MS"/>
-              </w:rPr>
-              <w:t>CANLight</w:t>
-            </w:r>
-            <w:proofErr w:type="spellEnd"/>
-            <w:r>
-              <w:rPr>
-                <w:rFonts w:eastAsia="Arial Unicode MS" w:cs="Arial Unicode MS"/>
-              </w:rPr>
-              <w:t xml:space="preserve"> module.</w:t>
+              <w:t>Used to control  SD540 motor controller and CANLight module.</w:t>
             </w:r>
           </w:p>
         </w:tc>
@@ -6277,19 +6082,11 @@
             <w:pPr>
               <w:pStyle w:val="TableStyle2"/>
             </w:pPr>
-            <w:proofErr w:type="spellStart"/>
-            <w:r>
-              <w:rPr>
-                <w:rFonts w:eastAsia="Arial Unicode MS" w:cs="Arial Unicode MS"/>
-              </w:rPr>
-              <w:t>Scanse</w:t>
-            </w:r>
-            <w:proofErr w:type="spellEnd"/>
-            <w:r>
-              <w:rPr>
-                <w:rFonts w:eastAsia="Arial Unicode MS" w:cs="Arial Unicode MS"/>
-              </w:rPr>
-              <w:t xml:space="preserve"> Sweep</w:t>
+            <w:r>
+              <w:rPr>
+                <w:rFonts w:eastAsia="Arial Unicode MS" w:cs="Arial Unicode MS"/>
+              </w:rPr>
+              <w:t>Scanse Sweep</w:t>
             </w:r>
           </w:p>
         </w:tc>
@@ -6459,21 +6256,7 @@
               <w:rPr>
                 <w:rFonts w:eastAsia="Arial Unicode MS" w:cs="Arial Unicode MS"/>
               </w:rPr>
-              <w:t xml:space="preserve">Used to control </w:t>
-            </w:r>
-            <w:proofErr w:type="spellStart"/>
-            <w:r>
-              <w:rPr>
-                <w:rFonts w:eastAsia="Arial Unicode MS" w:cs="Arial Unicode MS"/>
-              </w:rPr>
-              <w:t>Scansense</w:t>
-            </w:r>
-            <w:proofErr w:type="spellEnd"/>
-            <w:r>
-              <w:rPr>
-                <w:rFonts w:eastAsia="Arial Unicode MS" w:cs="Arial Unicode MS"/>
-              </w:rPr>
-              <w:t xml:space="preserve"> Sweep LIDAR</w:t>
+              <w:t>Used to control Scansense Sweep LIDAR</w:t>
             </w:r>
           </w:p>
         </w:tc>
@@ -6544,7 +6327,7 @@
       <w:rPr>
         <w:noProof/>
       </w:rPr>
-      <w:t>6</w:t>
+      <w:t>1</w:t>
     </w:r>
     <w:r>
       <w:fldChar w:fldCharType="end"/>
@@ -6552,14 +6335,27 @@
     <w:r>
       <w:t xml:space="preserve"> of </w:t>
     </w:r>
-    <w:fldSimple w:instr=" NUMPAGES ">
-      <w:r>
-        <w:rPr>
-          <w:noProof/>
-        </w:rPr>
-        <w:t>6</w:t>
-      </w:r>
-    </w:fldSimple>
+    <w:r>
+      <w:fldChar w:fldCharType="begin"/>
+    </w:r>
+    <w:r>
+      <w:instrText xml:space="preserve"> NUMPAGES </w:instrText>
+    </w:r>
+    <w:r>
+      <w:fldChar w:fldCharType="separate"/>
+    </w:r>
+    <w:r>
+      <w:rPr>
+        <w:noProof/>
+      </w:rPr>
+      <w:t>6</w:t>
+    </w:r>
+    <w:r>
+      <w:rPr>
+        <w:noProof/>
+      </w:rPr>
+      <w:fldChar w:fldCharType="end"/>
+    </w:r>
   </w:p>
 </w:ftr>
 </file>

</xml_diff>

<commit_message>
Updates based on recent changes.
Updated CTRE Java and C++ API link.
Added TalonSRX and VictorSPX firmware again.
Updated C++ toolchain version to match version in google drive.
Updated URL for Radio Config Utility.
Added info on Logitech Gaming Software for f310 controller.
Updated navX libraries.
Download mind sensors library.
</commit_message>
<xml_diff>
--- a/Reference Materials/csa_file_reference.docx
+++ b/Reference Materials/csa_file_reference.docx
@@ -441,24 +441,6 @@
             <w:pPr>
               <w:pStyle w:val="TableStyle2"/>
             </w:pPr>
-            <w:bookmarkStart w:id="0" w:name="_GoBack"/>
-            <w:bookmarkEnd w:id="0"/>
-          </w:p>
-          <w:p>
-            <w:pPr>
-              <w:pStyle w:val="TableStyle2"/>
-            </w:pPr>
-            <w:r>
-              <w:rPr>
-                <w:rFonts w:eastAsia="Arial Unicode MS" w:cs="Arial Unicode MS"/>
-              </w:rPr>
-              <w:t>Contains firmware for TalonSRX and VictorSPX.</w:t>
-            </w:r>
-          </w:p>
-          <w:p>
-            <w:pPr>
-              <w:pStyle w:val="TableStyle2"/>
-            </w:pPr>
           </w:p>
           <w:p>
             <w:pPr>
@@ -665,12 +647,26 @@
           <w:p>
             <w:pPr>
               <w:pStyle w:val="TableStyle2"/>
+              <w:rPr>
+                <w:rFonts w:eastAsia="Arial Unicode MS" w:cs="Arial Unicode MS"/>
+              </w:rPr>
             </w:pPr>
             <w:r>
               <w:rPr>
                 <w:rFonts w:eastAsia="Arial Unicode MS" w:cs="Arial Unicode MS"/>
               </w:rPr>
               <w:t>CTRE Java API</w:t>
+            </w:r>
+          </w:p>
+          <w:p>
+            <w:pPr>
+              <w:pStyle w:val="TableStyle2"/>
+            </w:pPr>
+            <w:r>
+              <w:rPr>
+                <w:rFonts w:eastAsia="Arial Unicode MS" w:cs="Arial Unicode MS"/>
+              </w:rPr>
+              <w:t>CTRE C++ API</w:t>
             </w:r>
           </w:p>
         </w:tc>
@@ -746,10 +742,9 @@
             <w:hyperlink r:id="rId9" w:history="1">
               <w:r>
                 <w:rPr>
-                  <w:rStyle w:val="Hyperlink0"/>
-                  <w:rFonts w:eastAsia="Arial Unicode MS" w:cs="Arial Unicode MS"/>
+                  <w:rStyle w:val="Hyperlink"/>
                 </w:rPr>
-                <w:t>http://www.ctr-electronics.com/downloads/api/archive_4.4.X/java/html/index.html</w:t>
+                <w:t>https://github.com/CrossTheRoadElec/Phoenix-Documentation</w:t>
               </w:r>
             </w:hyperlink>
           </w:p>
@@ -819,65 +814,96 @@
               <w:bottom w:val="single" w:sz="2" w:space="0" w:color="000000"/>
               <w:right w:val="single" w:sz="2" w:space="0" w:color="000000"/>
             </w:tcBorders>
-            <w:shd w:val="clear" w:color="auto" w:fill="auto"/>
-            <w:tcMar>
-              <w:top w:w="80" w:type="dxa"/>
-              <w:left w:w="80" w:type="dxa"/>
-              <w:bottom w:w="80" w:type="dxa"/>
-              <w:right w:w="80" w:type="dxa"/>
-            </w:tcMar>
-          </w:tcPr>
-          <w:p>
-            <w:pPr>
-              <w:pStyle w:val="TableStyle2"/>
-            </w:pPr>
-            <w:r>
-              <w:rPr>
-                <w:rFonts w:eastAsia="Arial Unicode MS" w:cs="Arial Unicode MS"/>
-              </w:rPr>
-              <w:t>CTRE C++ API</w:t>
-            </w:r>
-          </w:p>
-        </w:tc>
-        <w:tc>
-          <w:tcPr>
-            <w:tcW w:w="1559" w:type="dxa"/>
-            <w:tcBorders>
-              <w:top w:val="single" w:sz="2" w:space="0" w:color="000000"/>
-              <w:left w:val="single" w:sz="2" w:space="0" w:color="000000"/>
-              <w:bottom w:val="single" w:sz="2" w:space="0" w:color="000000"/>
-              <w:right w:val="single" w:sz="2" w:space="0" w:color="000000"/>
-            </w:tcBorders>
-            <w:shd w:val="clear" w:color="auto" w:fill="auto"/>
-            <w:tcMar>
-              <w:top w:w="80" w:type="dxa"/>
-              <w:left w:w="80" w:type="dxa"/>
-              <w:bottom w:w="80" w:type="dxa"/>
-              <w:right w:w="80" w:type="dxa"/>
-            </w:tcMar>
-          </w:tcPr>
-          <w:p/>
-        </w:tc>
-        <w:tc>
-          <w:tcPr>
-            <w:tcW w:w="1559" w:type="dxa"/>
-            <w:tcBorders>
-              <w:top w:val="single" w:sz="2" w:space="0" w:color="000000"/>
-              <w:left w:val="single" w:sz="2" w:space="0" w:color="000000"/>
-              <w:bottom w:val="single" w:sz="2" w:space="0" w:color="000000"/>
-              <w:right w:val="single" w:sz="2" w:space="0" w:color="000000"/>
-            </w:tcBorders>
-            <w:shd w:val="clear" w:color="auto" w:fill="auto"/>
-            <w:tcMar>
-              <w:top w:w="80" w:type="dxa"/>
-              <w:left w:w="80" w:type="dxa"/>
-              <w:bottom w:w="80" w:type="dxa"/>
-              <w:right w:w="80" w:type="dxa"/>
-            </w:tcMar>
-          </w:tcPr>
-          <w:p>
-            <w:pPr>
-              <w:pStyle w:val="TableStyle2"/>
+            <w:shd w:val="clear" w:color="auto" w:fill="EEEEEE"/>
+            <w:tcMar>
+              <w:top w:w="80" w:type="dxa"/>
+              <w:left w:w="80" w:type="dxa"/>
+              <w:bottom w:w="80" w:type="dxa"/>
+              <w:right w:w="80" w:type="dxa"/>
+            </w:tcMar>
+          </w:tcPr>
+          <w:p>
+            <w:pPr>
+              <w:pStyle w:val="TableStyle2"/>
+              <w:rPr>
+                <w:rFonts w:eastAsia="Arial Unicode MS" w:cs="Arial Unicode MS"/>
+              </w:rPr>
+            </w:pPr>
+            <w:r>
+              <w:rPr>
+                <w:rFonts w:eastAsia="Arial Unicode MS" w:cs="Arial Unicode MS"/>
+              </w:rPr>
+              <w:t>TalonSRX f</w:t>
+            </w:r>
+            <w:r>
+              <w:rPr>
+                <w:rFonts w:eastAsia="Arial Unicode MS" w:cs="Arial Unicode MS"/>
+              </w:rPr>
+              <w:t>irmware</w:t>
+            </w:r>
+          </w:p>
+        </w:tc>
+        <w:tc>
+          <w:tcPr>
+            <w:tcW w:w="1559" w:type="dxa"/>
+            <w:tcBorders>
+              <w:top w:val="single" w:sz="2" w:space="0" w:color="000000"/>
+              <w:left w:val="single" w:sz="2" w:space="0" w:color="000000"/>
+              <w:bottom w:val="single" w:sz="2" w:space="0" w:color="000000"/>
+              <w:right w:val="single" w:sz="2" w:space="0" w:color="000000"/>
+            </w:tcBorders>
+            <w:shd w:val="clear" w:color="auto" w:fill="EEEEEE"/>
+            <w:tcMar>
+              <w:top w:w="80" w:type="dxa"/>
+              <w:left w:w="80" w:type="dxa"/>
+              <w:bottom w:w="80" w:type="dxa"/>
+              <w:right w:w="80" w:type="dxa"/>
+            </w:tcMar>
+          </w:tcPr>
+          <w:p>
+            <w:pPr>
+              <w:jc w:val="right"/>
+              <w:rPr>
+                <w:rFonts w:ascii="Helvetica Neue" w:hAnsi="Helvetica Neue" w:cs="Arial Unicode MS"/>
+                <w:color w:val="000000"/>
+                <w:sz w:val="20"/>
+                <w:szCs w:val="20"/>
+              </w:rPr>
+            </w:pPr>
+            <w:r>
+              <w:rPr>
+                <w:rFonts w:ascii="Helvetica Neue" w:hAnsi="Helvetica Neue" w:cs="Arial Unicode MS"/>
+                <w:color w:val="000000"/>
+                <w:sz w:val="20"/>
+                <w:szCs w:val="20"/>
+              </w:rPr>
+              <w:t>3.3</w:t>
+            </w:r>
+          </w:p>
+        </w:tc>
+        <w:tc>
+          <w:tcPr>
+            <w:tcW w:w="1559" w:type="dxa"/>
+            <w:tcBorders>
+              <w:top w:val="single" w:sz="2" w:space="0" w:color="000000"/>
+              <w:left w:val="single" w:sz="2" w:space="0" w:color="000000"/>
+              <w:bottom w:val="single" w:sz="2" w:space="0" w:color="000000"/>
+              <w:right w:val="single" w:sz="2" w:space="0" w:color="000000"/>
+            </w:tcBorders>
+            <w:shd w:val="clear" w:color="auto" w:fill="EEEEEE"/>
+            <w:tcMar>
+              <w:top w:w="80" w:type="dxa"/>
+              <w:left w:w="80" w:type="dxa"/>
+              <w:bottom w:w="80" w:type="dxa"/>
+              <w:right w:w="80" w:type="dxa"/>
+            </w:tcMar>
+          </w:tcPr>
+          <w:p>
+            <w:pPr>
+              <w:pStyle w:val="TableStyle2"/>
+              <w:rPr>
+                <w:rFonts w:eastAsia="Arial Unicode MS" w:cs="Arial Unicode MS"/>
+              </w:rPr>
             </w:pPr>
             <w:r>
               <w:rPr>
@@ -896,68 +922,65 @@
               <w:bottom w:val="single" w:sz="2" w:space="0" w:color="000000"/>
               <w:right w:val="single" w:sz="2" w:space="0" w:color="000000"/>
             </w:tcBorders>
-            <w:shd w:val="clear" w:color="auto" w:fill="auto"/>
-            <w:tcMar>
-              <w:top w:w="80" w:type="dxa"/>
-              <w:left w:w="80" w:type="dxa"/>
-              <w:bottom w:w="80" w:type="dxa"/>
-              <w:right w:w="80" w:type="dxa"/>
-            </w:tcMar>
-          </w:tcPr>
-          <w:p>
-            <w:pPr>
-              <w:pStyle w:val="TableStyle2"/>
-            </w:pPr>
-            <w:hyperlink r:id="rId10" w:history="1">
-              <w:r>
-                <w:rPr>
-                  <w:rStyle w:val="Hyperlink0"/>
-                  <w:rFonts w:eastAsia="Arial Unicode MS" w:cs="Arial Unicode MS"/>
-                </w:rPr>
-                <w:t>http://www.ctr-electronics.com/downloads/api/archive_4.4.X/cpp/html/index.html</w:t>
-              </w:r>
-            </w:hyperlink>
-          </w:p>
-        </w:tc>
-        <w:tc>
-          <w:tcPr>
-            <w:tcW w:w="1559" w:type="dxa"/>
-            <w:tcBorders>
-              <w:top w:val="single" w:sz="2" w:space="0" w:color="000000"/>
-              <w:left w:val="single" w:sz="2" w:space="0" w:color="000000"/>
-              <w:bottom w:val="single" w:sz="2" w:space="0" w:color="000000"/>
-              <w:right w:val="single" w:sz="2" w:space="0" w:color="000000"/>
-            </w:tcBorders>
-            <w:shd w:val="clear" w:color="auto" w:fill="auto"/>
-            <w:tcMar>
-              <w:top w:w="80" w:type="dxa"/>
-              <w:left w:w="80" w:type="dxa"/>
-              <w:bottom w:w="80" w:type="dxa"/>
-              <w:right w:w="80" w:type="dxa"/>
-            </w:tcMar>
-          </w:tcPr>
-          <w:p>
-            <w:pPr>
-              <w:pStyle w:val="TableStyle2"/>
-            </w:pPr>
-            <w:r>
-              <w:rPr>
-                <w:rFonts w:eastAsia="Arial Unicode MS" w:cs="Arial Unicode MS"/>
-              </w:rPr>
-              <w:t>Online only</w:t>
-            </w:r>
-          </w:p>
-        </w:tc>
-        <w:tc>
-          <w:tcPr>
-            <w:tcW w:w="1559" w:type="dxa"/>
-            <w:tcBorders>
-              <w:top w:val="single" w:sz="2" w:space="0" w:color="000000"/>
-              <w:left w:val="single" w:sz="2" w:space="0" w:color="000000"/>
-              <w:bottom w:val="single" w:sz="2" w:space="0" w:color="000000"/>
-              <w:right w:val="single" w:sz="2" w:space="0" w:color="000000"/>
-            </w:tcBorders>
-            <w:shd w:val="clear" w:color="auto" w:fill="auto"/>
+            <w:shd w:val="clear" w:color="auto" w:fill="EEEEEE"/>
+            <w:tcMar>
+              <w:top w:w="80" w:type="dxa"/>
+              <w:left w:w="80" w:type="dxa"/>
+              <w:bottom w:w="80" w:type="dxa"/>
+              <w:right w:w="80" w:type="dxa"/>
+            </w:tcMar>
+          </w:tcPr>
+          <w:p>
+            <w:pPr>
+              <w:pStyle w:val="TableStyle2"/>
+            </w:pPr>
+            <w:r>
+              <w:t>http://www.ctr-electronics.com/control-system/motor-control/talon-srx.html#product_tabs_technical_resources</w:t>
+            </w:r>
+          </w:p>
+        </w:tc>
+        <w:tc>
+          <w:tcPr>
+            <w:tcW w:w="1559" w:type="dxa"/>
+            <w:tcBorders>
+              <w:top w:val="single" w:sz="2" w:space="0" w:color="000000"/>
+              <w:left w:val="single" w:sz="2" w:space="0" w:color="000000"/>
+              <w:bottom w:val="single" w:sz="2" w:space="0" w:color="000000"/>
+              <w:right w:val="single" w:sz="2" w:space="0" w:color="000000"/>
+            </w:tcBorders>
+            <w:shd w:val="clear" w:color="auto" w:fill="EEEEEE"/>
+            <w:tcMar>
+              <w:top w:w="80" w:type="dxa"/>
+              <w:left w:w="80" w:type="dxa"/>
+              <w:bottom w:w="80" w:type="dxa"/>
+              <w:right w:w="80" w:type="dxa"/>
+            </w:tcMar>
+          </w:tcPr>
+          <w:p>
+            <w:pPr>
+              <w:pStyle w:val="TableStyle2"/>
+              <w:rPr>
+                <w:rFonts w:eastAsia="Arial Unicode MS" w:cs="Arial Unicode MS"/>
+              </w:rPr>
+            </w:pPr>
+            <w:r>
+              <w:rPr>
+                <w:rFonts w:eastAsia="Arial Unicode MS" w:cs="Arial Unicode MS"/>
+              </w:rPr>
+              <w:t>firmware</w:t>
+            </w:r>
+          </w:p>
+        </w:tc>
+        <w:tc>
+          <w:tcPr>
+            <w:tcW w:w="1559" w:type="dxa"/>
+            <w:tcBorders>
+              <w:top w:val="single" w:sz="2" w:space="0" w:color="000000"/>
+              <w:left w:val="single" w:sz="2" w:space="0" w:color="000000"/>
+              <w:bottom w:val="single" w:sz="2" w:space="0" w:color="000000"/>
+              <w:right w:val="single" w:sz="2" w:space="0" w:color="000000"/>
+            </w:tcBorders>
+            <w:shd w:val="clear" w:color="auto" w:fill="EEEEEE"/>
             <w:tcMar>
               <w:top w:w="80" w:type="dxa"/>
               <w:left w:w="80" w:type="dxa"/>
@@ -995,12 +1018,210 @@
           <w:p>
             <w:pPr>
               <w:pStyle w:val="TableStyle2"/>
+              <w:rPr>
+                <w:rFonts w:eastAsia="Arial Unicode MS" w:cs="Arial Unicode MS"/>
+              </w:rPr>
             </w:pPr>
             <w:r>
               <w:rPr>
                 <w:rFonts w:eastAsia="Arial Unicode MS" w:cs="Arial Unicode MS"/>
               </w:rPr>
               <w:lastRenderedPageBreak/>
+              <w:t>VictorSPX</w:t>
+            </w:r>
+            <w:r>
+              <w:rPr>
+                <w:rFonts w:eastAsia="Arial Unicode MS" w:cs="Arial Unicode MS"/>
+              </w:rPr>
+              <w:t xml:space="preserve"> firmware</w:t>
+            </w:r>
+          </w:p>
+        </w:tc>
+        <w:tc>
+          <w:tcPr>
+            <w:tcW w:w="1559" w:type="dxa"/>
+            <w:tcBorders>
+              <w:top w:val="single" w:sz="2" w:space="0" w:color="000000"/>
+              <w:left w:val="single" w:sz="2" w:space="0" w:color="000000"/>
+              <w:bottom w:val="single" w:sz="2" w:space="0" w:color="000000"/>
+              <w:right w:val="single" w:sz="2" w:space="0" w:color="000000"/>
+            </w:tcBorders>
+            <w:shd w:val="clear" w:color="auto" w:fill="EEEEEE"/>
+            <w:tcMar>
+              <w:top w:w="80" w:type="dxa"/>
+              <w:left w:w="80" w:type="dxa"/>
+              <w:bottom w:w="80" w:type="dxa"/>
+              <w:right w:w="80" w:type="dxa"/>
+            </w:tcMar>
+          </w:tcPr>
+          <w:p>
+            <w:pPr>
+              <w:jc w:val="right"/>
+              <w:rPr>
+                <w:rFonts w:ascii="Helvetica Neue" w:hAnsi="Helvetica Neue" w:cs="Arial Unicode MS"/>
+                <w:color w:val="000000"/>
+                <w:sz w:val="20"/>
+                <w:szCs w:val="20"/>
+              </w:rPr>
+            </w:pPr>
+            <w:r>
+              <w:rPr>
+                <w:rFonts w:ascii="Helvetica Neue" w:hAnsi="Helvetica Neue" w:cs="Arial Unicode MS"/>
+                <w:color w:val="000000"/>
+                <w:sz w:val="20"/>
+                <w:szCs w:val="20"/>
+              </w:rPr>
+              <w:t>3.1</w:t>
+            </w:r>
+          </w:p>
+        </w:tc>
+        <w:tc>
+          <w:tcPr>
+            <w:tcW w:w="1559" w:type="dxa"/>
+            <w:tcBorders>
+              <w:top w:val="single" w:sz="2" w:space="0" w:color="000000"/>
+              <w:left w:val="single" w:sz="2" w:space="0" w:color="000000"/>
+              <w:bottom w:val="single" w:sz="2" w:space="0" w:color="000000"/>
+              <w:right w:val="single" w:sz="2" w:space="0" w:color="000000"/>
+            </w:tcBorders>
+            <w:shd w:val="clear" w:color="auto" w:fill="EEEEEE"/>
+            <w:tcMar>
+              <w:top w:w="80" w:type="dxa"/>
+              <w:left w:w="80" w:type="dxa"/>
+              <w:bottom w:w="80" w:type="dxa"/>
+              <w:right w:w="80" w:type="dxa"/>
+            </w:tcMar>
+          </w:tcPr>
+          <w:p>
+            <w:pPr>
+              <w:pStyle w:val="TableStyle2"/>
+              <w:rPr>
+                <w:rFonts w:eastAsia="Arial Unicode MS" w:cs="Arial Unicode MS"/>
+              </w:rPr>
+            </w:pPr>
+            <w:r>
+              <w:rPr>
+                <w:rFonts w:eastAsia="Arial Unicode MS" w:cs="Arial Unicode MS"/>
+              </w:rPr>
+              <w:t>All</w:t>
+            </w:r>
+          </w:p>
+        </w:tc>
+        <w:tc>
+          <w:tcPr>
+            <w:tcW w:w="1559" w:type="dxa"/>
+            <w:tcBorders>
+              <w:top w:val="single" w:sz="2" w:space="0" w:color="000000"/>
+              <w:left w:val="single" w:sz="2" w:space="0" w:color="000000"/>
+              <w:bottom w:val="single" w:sz="2" w:space="0" w:color="000000"/>
+              <w:right w:val="single" w:sz="2" w:space="0" w:color="000000"/>
+            </w:tcBorders>
+            <w:shd w:val="clear" w:color="auto" w:fill="EEEEEE"/>
+            <w:tcMar>
+              <w:top w:w="80" w:type="dxa"/>
+              <w:left w:w="80" w:type="dxa"/>
+              <w:bottom w:w="80" w:type="dxa"/>
+              <w:right w:w="80" w:type="dxa"/>
+            </w:tcMar>
+          </w:tcPr>
+          <w:p>
+            <w:pPr>
+              <w:pStyle w:val="TableStyle2"/>
+            </w:pPr>
+            <w:hyperlink r:id="rId10" w:history="1">
+              <w:r>
+                <w:rPr>
+                  <w:rStyle w:val="Hyperlink"/>
+                </w:rPr>
+                <w:t>http://www.ctr-electronics.com/control-system/motor-control/victor-spx.html#product_tabs_technical_resources</w:t>
+              </w:r>
+            </w:hyperlink>
+          </w:p>
+        </w:tc>
+        <w:tc>
+          <w:tcPr>
+            <w:tcW w:w="1559" w:type="dxa"/>
+            <w:tcBorders>
+              <w:top w:val="single" w:sz="2" w:space="0" w:color="000000"/>
+              <w:left w:val="single" w:sz="2" w:space="0" w:color="000000"/>
+              <w:bottom w:val="single" w:sz="2" w:space="0" w:color="000000"/>
+              <w:right w:val="single" w:sz="2" w:space="0" w:color="000000"/>
+            </w:tcBorders>
+            <w:shd w:val="clear" w:color="auto" w:fill="EEEEEE"/>
+            <w:tcMar>
+              <w:top w:w="80" w:type="dxa"/>
+              <w:left w:w="80" w:type="dxa"/>
+              <w:bottom w:w="80" w:type="dxa"/>
+              <w:right w:w="80" w:type="dxa"/>
+            </w:tcMar>
+          </w:tcPr>
+          <w:p>
+            <w:pPr>
+              <w:pStyle w:val="TableStyle2"/>
+              <w:rPr>
+                <w:rFonts w:eastAsia="Arial Unicode MS" w:cs="Arial Unicode MS"/>
+              </w:rPr>
+            </w:pPr>
+            <w:r>
+              <w:rPr>
+                <w:rFonts w:eastAsia="Arial Unicode MS" w:cs="Arial Unicode MS"/>
+              </w:rPr>
+              <w:t>firmware</w:t>
+            </w:r>
+          </w:p>
+        </w:tc>
+        <w:tc>
+          <w:tcPr>
+            <w:tcW w:w="1559" w:type="dxa"/>
+            <w:tcBorders>
+              <w:top w:val="single" w:sz="2" w:space="0" w:color="000000"/>
+              <w:left w:val="single" w:sz="2" w:space="0" w:color="000000"/>
+              <w:bottom w:val="single" w:sz="2" w:space="0" w:color="000000"/>
+              <w:right w:val="single" w:sz="2" w:space="0" w:color="000000"/>
+            </w:tcBorders>
+            <w:shd w:val="clear" w:color="auto" w:fill="EEEEEE"/>
+            <w:tcMar>
+              <w:top w:w="80" w:type="dxa"/>
+              <w:left w:w="80" w:type="dxa"/>
+              <w:bottom w:w="80" w:type="dxa"/>
+              <w:right w:w="80" w:type="dxa"/>
+            </w:tcMar>
+          </w:tcPr>
+          <w:p/>
+        </w:tc>
+      </w:tr>
+      <w:tr>
+        <w:tblPrEx>
+          <w:shd w:val="clear" w:color="auto" w:fill="auto"/>
+        </w:tblPrEx>
+        <w:trPr>
+          <w:trHeight w:val="1679"/>
+        </w:trPr>
+        <w:tc>
+          <w:tcPr>
+            <w:tcW w:w="1560" w:type="dxa"/>
+            <w:tcBorders>
+              <w:top w:val="single" w:sz="2" w:space="0" w:color="000000"/>
+              <w:left w:val="single" w:sz="2" w:space="0" w:color="000000"/>
+              <w:bottom w:val="single" w:sz="2" w:space="0" w:color="000000"/>
+              <w:right w:val="single" w:sz="2" w:space="0" w:color="000000"/>
+            </w:tcBorders>
+            <w:shd w:val="clear" w:color="auto" w:fill="EEEEEE"/>
+            <w:tcMar>
+              <w:top w:w="80" w:type="dxa"/>
+              <w:left w:w="80" w:type="dxa"/>
+              <w:bottom w:w="80" w:type="dxa"/>
+              <w:right w:w="80" w:type="dxa"/>
+            </w:tcMar>
+          </w:tcPr>
+          <w:p>
+            <w:pPr>
+              <w:pStyle w:val="TableStyle2"/>
+            </w:pPr>
+            <w:r>
+              <w:rPr>
+                <w:rFonts w:eastAsia="Arial Unicode MS" w:cs="Arial Unicode MS"/>
+              </w:rPr>
               <w:t>PDP firmware</w:t>
             </w:r>
           </w:p>
@@ -1152,158 +1373,6 @@
           <w:shd w:val="clear" w:color="auto" w:fill="auto"/>
         </w:tblPrEx>
         <w:trPr>
-          <w:trHeight w:val="719"/>
-        </w:trPr>
-        <w:tc>
-          <w:tcPr>
-            <w:tcW w:w="1560" w:type="dxa"/>
-            <w:tcBorders>
-              <w:top w:val="single" w:sz="2" w:space="0" w:color="000000"/>
-              <w:left w:val="single" w:sz="2" w:space="0" w:color="000000"/>
-              <w:bottom w:val="single" w:sz="2" w:space="0" w:color="000000"/>
-              <w:right w:val="single" w:sz="2" w:space="0" w:color="000000"/>
-            </w:tcBorders>
-            <w:shd w:val="clear" w:color="auto" w:fill="auto"/>
-            <w:tcMar>
-              <w:top w:w="80" w:type="dxa"/>
-              <w:left w:w="80" w:type="dxa"/>
-              <w:bottom w:w="80" w:type="dxa"/>
-              <w:right w:w="80" w:type="dxa"/>
-            </w:tcMar>
-          </w:tcPr>
-          <w:p>
-            <w:pPr>
-              <w:pStyle w:val="TableStyle2"/>
-            </w:pPr>
-            <w:r>
-              <w:rPr>
-                <w:rFonts w:eastAsia="Arial Unicode MS" w:cs="Arial Unicode MS"/>
-              </w:rPr>
-              <w:t>Talon SRX firmware</w:t>
-            </w:r>
-          </w:p>
-        </w:tc>
-        <w:tc>
-          <w:tcPr>
-            <w:tcW w:w="1559" w:type="dxa"/>
-            <w:tcBorders>
-              <w:top w:val="single" w:sz="2" w:space="0" w:color="000000"/>
-              <w:left w:val="single" w:sz="2" w:space="0" w:color="000000"/>
-              <w:bottom w:val="single" w:sz="2" w:space="0" w:color="000000"/>
-              <w:right w:val="single" w:sz="2" w:space="0" w:color="000000"/>
-            </w:tcBorders>
-            <w:shd w:val="clear" w:color="auto" w:fill="auto"/>
-            <w:tcMar>
-              <w:top w:w="80" w:type="dxa"/>
-              <w:left w:w="80" w:type="dxa"/>
-              <w:bottom w:w="80" w:type="dxa"/>
-              <w:right w:w="80" w:type="dxa"/>
-            </w:tcMar>
-          </w:tcPr>
-          <w:p/>
-        </w:tc>
-        <w:tc>
-          <w:tcPr>
-            <w:tcW w:w="1559" w:type="dxa"/>
-            <w:tcBorders>
-              <w:top w:val="single" w:sz="2" w:space="0" w:color="000000"/>
-              <w:left w:val="single" w:sz="2" w:space="0" w:color="000000"/>
-              <w:bottom w:val="single" w:sz="2" w:space="0" w:color="000000"/>
-              <w:right w:val="single" w:sz="2" w:space="0" w:color="000000"/>
-            </w:tcBorders>
-            <w:shd w:val="clear" w:color="auto" w:fill="auto"/>
-            <w:tcMar>
-              <w:top w:w="80" w:type="dxa"/>
-              <w:left w:w="80" w:type="dxa"/>
-              <w:bottom w:w="80" w:type="dxa"/>
-              <w:right w:w="80" w:type="dxa"/>
-            </w:tcMar>
-          </w:tcPr>
-          <w:p>
-            <w:pPr>
-              <w:pStyle w:val="TableStyle2"/>
-            </w:pPr>
-            <w:r>
-              <w:rPr>
-                <w:rFonts w:eastAsia="Arial Unicode MS" w:cs="Arial Unicode MS"/>
-              </w:rPr>
-              <w:t>N/A</w:t>
-            </w:r>
-          </w:p>
-        </w:tc>
-        <w:tc>
-          <w:tcPr>
-            <w:tcW w:w="1559" w:type="dxa"/>
-            <w:tcBorders>
-              <w:top w:val="single" w:sz="2" w:space="0" w:color="000000"/>
-              <w:left w:val="single" w:sz="2" w:space="0" w:color="000000"/>
-              <w:bottom w:val="single" w:sz="2" w:space="0" w:color="000000"/>
-              <w:right w:val="single" w:sz="2" w:space="0" w:color="000000"/>
-            </w:tcBorders>
-            <w:shd w:val="clear" w:color="auto" w:fill="auto"/>
-            <w:tcMar>
-              <w:top w:w="80" w:type="dxa"/>
-              <w:left w:w="80" w:type="dxa"/>
-              <w:bottom w:w="80" w:type="dxa"/>
-              <w:right w:w="80" w:type="dxa"/>
-            </w:tcMar>
-          </w:tcPr>
-          <w:p/>
-        </w:tc>
-        <w:tc>
-          <w:tcPr>
-            <w:tcW w:w="1559" w:type="dxa"/>
-            <w:tcBorders>
-              <w:top w:val="single" w:sz="2" w:space="0" w:color="000000"/>
-              <w:left w:val="single" w:sz="2" w:space="0" w:color="000000"/>
-              <w:bottom w:val="single" w:sz="2" w:space="0" w:color="000000"/>
-              <w:right w:val="single" w:sz="2" w:space="0" w:color="000000"/>
-            </w:tcBorders>
-            <w:shd w:val="clear" w:color="auto" w:fill="auto"/>
-            <w:tcMar>
-              <w:top w:w="80" w:type="dxa"/>
-              <w:left w:w="80" w:type="dxa"/>
-              <w:bottom w:w="80" w:type="dxa"/>
-              <w:right w:w="80" w:type="dxa"/>
-            </w:tcMar>
-          </w:tcPr>
-          <w:p/>
-        </w:tc>
-        <w:tc>
-          <w:tcPr>
-            <w:tcW w:w="1559" w:type="dxa"/>
-            <w:tcBorders>
-              <w:top w:val="single" w:sz="2" w:space="0" w:color="000000"/>
-              <w:left w:val="single" w:sz="2" w:space="0" w:color="000000"/>
-              <w:bottom w:val="single" w:sz="2" w:space="0" w:color="000000"/>
-              <w:right w:val="single" w:sz="2" w:space="0" w:color="000000"/>
-            </w:tcBorders>
-            <w:shd w:val="clear" w:color="auto" w:fill="auto"/>
-            <w:tcMar>
-              <w:top w:w="80" w:type="dxa"/>
-              <w:left w:w="80" w:type="dxa"/>
-              <w:bottom w:w="80" w:type="dxa"/>
-              <w:right w:w="80" w:type="dxa"/>
-            </w:tcMar>
-          </w:tcPr>
-          <w:p>
-            <w:pPr>
-              <w:pStyle w:val="TableStyle2"/>
-            </w:pPr>
-            <w:r>
-              <w:rPr>
-                <w:rFonts w:eastAsia="Arial Unicode MS" w:cs="Arial Unicode MS"/>
-              </w:rPr>
-              <w:t>Installed with CTRE Phoenix Framework</w:t>
-            </w:r>
-          </w:p>
-        </w:tc>
-      </w:tr>
-      <w:tr>
-        <w:tblPrEx>
-          <w:shd w:val="clear" w:color="auto" w:fill="auto"/>
-        </w:tblPrEx>
-        <w:trPr>
           <w:trHeight w:val="1439"/>
         </w:trPr>
         <w:tc>
@@ -2945,13 +3014,12 @@
             <w:pPr>
               <w:pStyle w:val="TableStyle2"/>
             </w:pPr>
-            <w:hyperlink r:id="rId20" w:history="1">
+            <w:hyperlink r:id="rId20" w:anchor="product_tabs_technical_resources" w:history="1">
               <w:r>
                 <w:rPr>
-                  <w:rStyle w:val="Hyperlink0"/>
-                  <w:rFonts w:eastAsia="Arial Unicode MS" w:cs="Arial Unicode MS"/>
+                  <w:rStyle w:val="Hyperlink"/>
                 </w:rPr>
-                <w:t>http://www.ctr-electronics.com/downloads/firm/PCM-Application-1.65-FRC.zip</w:t>
+                <w:t>http://www.ctr-electronics.com/control-system/pcm.html - product_tabs_technical_resources</w:t>
               </w:r>
             </w:hyperlink>
           </w:p>
@@ -3037,6 +3105,7 @@
               <w:rPr>
                 <w:rFonts w:eastAsia="Arial Unicode MS" w:cs="Arial Unicode MS"/>
               </w:rPr>
+              <w:lastRenderedPageBreak/>
               <w:t>PCM User’s Guide</w:t>
             </w:r>
           </w:p>
@@ -3212,7 +3281,6 @@
               <w:rPr>
                 <w:rFonts w:eastAsia="Arial Unicode MS" w:cs="Arial Unicode MS"/>
               </w:rPr>
-              <w:lastRenderedPageBreak/>
               <w:t>Eclipse Java</w:t>
             </w:r>
           </w:p>
@@ -3242,7 +3310,13 @@
               <w:rPr>
                 <w:rFonts w:eastAsia="Arial Unicode MS" w:cs="Arial Unicode MS"/>
               </w:rPr>
-              <w:t>Oxygen 1a</w:t>
+              <w:t xml:space="preserve">Oxygen </w:t>
+            </w:r>
+            <w:r>
+              <w:rPr>
+                <w:rFonts w:eastAsia="Arial Unicode MS" w:cs="Arial Unicode MS"/>
+              </w:rPr>
+              <w:t>2</w:t>
             </w:r>
           </w:p>
         </w:tc>
@@ -3439,7 +3513,13 @@
               <w:rPr>
                 <w:rFonts w:eastAsia="Arial Unicode MS" w:cs="Arial Unicode MS"/>
               </w:rPr>
-              <w:t>Oxygen 1a</w:t>
+              <w:t xml:space="preserve">Oxygen </w:t>
+            </w:r>
+            <w:r>
+              <w:rPr>
+                <w:rFonts w:eastAsia="Arial Unicode MS" w:cs="Arial Unicode MS"/>
+              </w:rPr>
+              <w:t>2</w:t>
             </w:r>
           </w:p>
         </w:tc>
@@ -3636,7 +3716,13 @@
               <w:rPr>
                 <w:rFonts w:eastAsia="Arial Unicode MS" w:cs="Arial Unicode MS"/>
               </w:rPr>
-              <w:t>2018 - 5.4</w:t>
+              <w:t>2018 - 5.</w:t>
+            </w:r>
+            <w:r>
+              <w:rPr>
+                <w:rFonts w:eastAsia="Arial Unicode MS" w:cs="Arial Unicode MS"/>
+              </w:rPr>
+              <w:t>5</w:t>
             </w:r>
           </w:p>
         </w:tc>
@@ -3822,7 +3908,13 @@
               <w:rPr>
                 <w:rFonts w:eastAsia="Arial Unicode MS" w:cs="Arial Unicode MS"/>
               </w:rPr>
-              <w:t>2018 - 5.4</w:t>
+              <w:t>2018 - 5.</w:t>
+            </w:r>
+            <w:r>
+              <w:rPr>
+                <w:rFonts w:eastAsia="Arial Unicode MS" w:cs="Arial Unicode MS"/>
+              </w:rPr>
+              <w:t>5</w:t>
             </w:r>
           </w:p>
         </w:tc>
@@ -4639,10 +4731,9 @@
             <w:hyperlink r:id="rId29" w:history="1">
               <w:r>
                 <w:rPr>
-                  <w:rStyle w:val="Hyperlink0"/>
-                  <w:rFonts w:eastAsia="Arial Unicode MS" w:cs="Arial Unicode MS"/>
+                  <w:rStyle w:val="Hyperlink"/>
                 </w:rPr>
-                <w:t>https://usfirst.collab.net/sf/frs/do/listReleases/projects.wpilib/frs.frc_radio_configuration_utility</w:t>
+                <w:t>https://wpilib.screenstepslive.com/s/currentCS/m/13503/l/144986?data-resolve-url=true&amp;data-manual-id=13503</w:t>
               </w:r>
             </w:hyperlink>
           </w:p>
@@ -4693,6 +4784,28 @@
               <w:right w:w="80" w:type="dxa"/>
             </w:tcMar>
           </w:tcPr>
+          <w:p>
+            <w:pPr>
+              <w:pStyle w:val="TableStyle2"/>
+              <w:rPr>
+                <w:rFonts w:eastAsia="Arial Unicode MS" w:cs="Arial Unicode MS"/>
+              </w:rPr>
+            </w:pPr>
+            <w:r>
+              <w:rPr>
+                <w:rFonts w:eastAsia="Arial Unicode MS" w:cs="Arial Unicode MS"/>
+              </w:rPr>
+              <w:t>Link to Radio Config Utility is about 1/3 of the way down the page under the header “Download the software”</w:t>
+            </w:r>
+          </w:p>
+          <w:p>
+            <w:pPr>
+              <w:pStyle w:val="TableStyle2"/>
+              <w:rPr>
+                <w:rFonts w:eastAsia="Arial Unicode MS" w:cs="Arial Unicode MS"/>
+              </w:rPr>
+            </w:pPr>
+          </w:p>
           <w:p>
             <w:pPr>
               <w:pStyle w:val="TableStyle2"/>
@@ -5261,6 +5374,218 @@
           <w:shd w:val="clear" w:color="auto" w:fill="auto"/>
         </w:tblPrEx>
         <w:trPr>
+          <w:trHeight w:val="1919"/>
+        </w:trPr>
+        <w:tc>
+          <w:tcPr>
+            <w:tcW w:w="1560" w:type="dxa"/>
+            <w:tcBorders>
+              <w:top w:val="single" w:sz="2" w:space="0" w:color="000000"/>
+              <w:left w:val="single" w:sz="2" w:space="0" w:color="000000"/>
+              <w:bottom w:val="single" w:sz="2" w:space="0" w:color="000000"/>
+              <w:right w:val="single" w:sz="2" w:space="0" w:color="000000"/>
+            </w:tcBorders>
+            <w:shd w:val="clear" w:color="auto" w:fill="auto"/>
+            <w:tcMar>
+              <w:top w:w="80" w:type="dxa"/>
+              <w:left w:w="80" w:type="dxa"/>
+              <w:bottom w:w="80" w:type="dxa"/>
+              <w:right w:w="80" w:type="dxa"/>
+            </w:tcMar>
+          </w:tcPr>
+          <w:p>
+            <w:pPr>
+              <w:pStyle w:val="TableStyle2"/>
+              <w:rPr>
+                <w:rFonts w:eastAsia="Arial Unicode MS" w:cs="Arial Unicode MS"/>
+              </w:rPr>
+            </w:pPr>
+            <w:r>
+              <w:rPr>
+                <w:rFonts w:eastAsia="Arial Unicode MS" w:cs="Arial Unicode MS"/>
+              </w:rPr>
+              <w:lastRenderedPageBreak/>
+              <w:t xml:space="preserve">Logitech f310 </w:t>
+            </w:r>
+            <w:r>
+              <w:rPr>
+                <w:rFonts w:eastAsia="Arial Unicode MS" w:cs="Arial Unicode MS"/>
+              </w:rPr>
+              <w:t>Gaming Software</w:t>
+            </w:r>
+            <w:r>
+              <w:rPr>
+                <w:rFonts w:eastAsia="Arial Unicode MS" w:cs="Arial Unicode MS"/>
+              </w:rPr>
+              <w:t xml:space="preserve"> </w:t>
+            </w:r>
+          </w:p>
+        </w:tc>
+        <w:tc>
+          <w:tcPr>
+            <w:tcW w:w="1559" w:type="dxa"/>
+            <w:tcBorders>
+              <w:top w:val="single" w:sz="2" w:space="0" w:color="000000"/>
+              <w:left w:val="single" w:sz="2" w:space="0" w:color="000000"/>
+              <w:bottom w:val="single" w:sz="2" w:space="0" w:color="000000"/>
+              <w:right w:val="single" w:sz="2" w:space="0" w:color="000000"/>
+            </w:tcBorders>
+            <w:shd w:val="clear" w:color="auto" w:fill="auto"/>
+            <w:tcMar>
+              <w:top w:w="80" w:type="dxa"/>
+              <w:left w:w="80" w:type="dxa"/>
+              <w:bottom w:w="80" w:type="dxa"/>
+              <w:right w:w="80" w:type="dxa"/>
+            </w:tcMar>
+          </w:tcPr>
+          <w:p>
+            <w:pPr>
+              <w:jc w:val="right"/>
+              <w:rPr>
+                <w:rFonts w:ascii="Helvetica Neue" w:hAnsi="Helvetica Neue" w:cs="Arial Unicode MS"/>
+                <w:color w:val="000000"/>
+                <w:sz w:val="20"/>
+                <w:szCs w:val="20"/>
+              </w:rPr>
+            </w:pPr>
+            <w:r>
+              <w:rPr>
+                <w:rFonts w:ascii="Helvetica Neue" w:hAnsi="Helvetica Neue" w:cs="Arial Unicode MS"/>
+                <w:color w:val="000000"/>
+                <w:sz w:val="20"/>
+                <w:szCs w:val="20"/>
+              </w:rPr>
+              <w:t>5.10.27</w:t>
+            </w:r>
+          </w:p>
+        </w:tc>
+        <w:tc>
+          <w:tcPr>
+            <w:tcW w:w="1559" w:type="dxa"/>
+            <w:tcBorders>
+              <w:top w:val="single" w:sz="2" w:space="0" w:color="000000"/>
+              <w:left w:val="single" w:sz="2" w:space="0" w:color="000000"/>
+              <w:bottom w:val="single" w:sz="2" w:space="0" w:color="000000"/>
+              <w:right w:val="single" w:sz="2" w:space="0" w:color="000000"/>
+            </w:tcBorders>
+            <w:shd w:val="clear" w:color="auto" w:fill="auto"/>
+            <w:tcMar>
+              <w:top w:w="80" w:type="dxa"/>
+              <w:left w:w="80" w:type="dxa"/>
+              <w:bottom w:w="80" w:type="dxa"/>
+              <w:right w:w="80" w:type="dxa"/>
+            </w:tcMar>
+          </w:tcPr>
+          <w:p>
+            <w:pPr>
+              <w:pStyle w:val="TableStyle2"/>
+              <w:rPr>
+                <w:rFonts w:eastAsia="Arial Unicode MS" w:cs="Arial Unicode MS"/>
+              </w:rPr>
+            </w:pPr>
+            <w:r>
+              <w:rPr>
+                <w:rFonts w:eastAsia="Arial Unicode MS" w:cs="Arial Unicode MS"/>
+              </w:rPr>
+              <w:t>Windows</w:t>
+            </w:r>
+          </w:p>
+        </w:tc>
+        <w:tc>
+          <w:tcPr>
+            <w:tcW w:w="1559" w:type="dxa"/>
+            <w:tcBorders>
+              <w:top w:val="single" w:sz="2" w:space="0" w:color="000000"/>
+              <w:left w:val="single" w:sz="2" w:space="0" w:color="000000"/>
+              <w:bottom w:val="single" w:sz="2" w:space="0" w:color="000000"/>
+              <w:right w:val="single" w:sz="2" w:space="0" w:color="000000"/>
+            </w:tcBorders>
+            <w:shd w:val="clear" w:color="auto" w:fill="auto"/>
+            <w:tcMar>
+              <w:top w:w="80" w:type="dxa"/>
+              <w:left w:w="80" w:type="dxa"/>
+              <w:bottom w:w="80" w:type="dxa"/>
+              <w:right w:w="80" w:type="dxa"/>
+            </w:tcMar>
+          </w:tcPr>
+          <w:p>
+            <w:pPr>
+              <w:pStyle w:val="TableStyle2"/>
+            </w:pPr>
+            <w:hyperlink r:id="rId33" w:anchor="windowsPnlBar" w:history="1">
+              <w:r>
+                <w:rPr>
+                  <w:rStyle w:val="Hyperlink"/>
+                </w:rPr>
+                <w:t>http://support.logitech.com/en_us/product/gamepad-f310/downloads - windowsPnlBar</w:t>
+              </w:r>
+            </w:hyperlink>
+          </w:p>
+        </w:tc>
+        <w:tc>
+          <w:tcPr>
+            <w:tcW w:w="1559" w:type="dxa"/>
+            <w:tcBorders>
+              <w:top w:val="single" w:sz="2" w:space="0" w:color="000000"/>
+              <w:left w:val="single" w:sz="2" w:space="0" w:color="000000"/>
+              <w:bottom w:val="single" w:sz="2" w:space="0" w:color="000000"/>
+              <w:right w:val="single" w:sz="2" w:space="0" w:color="000000"/>
+            </w:tcBorders>
+            <w:shd w:val="clear" w:color="auto" w:fill="auto"/>
+            <w:tcMar>
+              <w:top w:w="80" w:type="dxa"/>
+              <w:left w:w="80" w:type="dxa"/>
+              <w:bottom w:w="80" w:type="dxa"/>
+              <w:right w:w="80" w:type="dxa"/>
+            </w:tcMar>
+          </w:tcPr>
+          <w:p>
+            <w:pPr>
+              <w:pStyle w:val="TableStyle2"/>
+              <w:rPr>
+                <w:rFonts w:eastAsia="Arial Unicode MS" w:cs="Arial Unicode MS"/>
+              </w:rPr>
+            </w:pPr>
+            <w:r>
+              <w:rPr>
+                <w:rFonts w:eastAsia="Arial Unicode MS" w:cs="Arial Unicode MS"/>
+              </w:rPr>
+              <w:t>driver</w:t>
+            </w:r>
+          </w:p>
+        </w:tc>
+        <w:tc>
+          <w:tcPr>
+            <w:tcW w:w="1559" w:type="dxa"/>
+            <w:tcBorders>
+              <w:top w:val="single" w:sz="2" w:space="0" w:color="000000"/>
+              <w:left w:val="single" w:sz="2" w:space="0" w:color="000000"/>
+              <w:bottom w:val="single" w:sz="2" w:space="0" w:color="000000"/>
+              <w:right w:val="single" w:sz="2" w:space="0" w:color="000000"/>
+            </w:tcBorders>
+            <w:shd w:val="clear" w:color="auto" w:fill="auto"/>
+            <w:tcMar>
+              <w:top w:w="80" w:type="dxa"/>
+              <w:left w:w="80" w:type="dxa"/>
+              <w:bottom w:w="80" w:type="dxa"/>
+              <w:right w:w="80" w:type="dxa"/>
+            </w:tcMar>
+          </w:tcPr>
+          <w:p>
+            <w:r>
+              <w:t xml:space="preserve">This is NOT the driver, this is the Logitech </w:t>
+            </w:r>
+            <w:r>
+              <w:t>Gaming Software. Not needed for FRC.</w:t>
+            </w:r>
+          </w:p>
+        </w:tc>
+      </w:tr>
+      <w:tr>
+        <w:tblPrEx>
+          <w:shd w:val="clear" w:color="auto" w:fill="auto"/>
+        </w:tblPrEx>
+        <w:trPr>
           <w:trHeight w:val="1679"/>
         </w:trPr>
         <w:tc>
@@ -5288,7 +5613,6 @@
               <w:rPr>
                 <w:rFonts w:eastAsia="Arial Unicode MS" w:cs="Arial Unicode MS"/>
               </w:rPr>
-              <w:lastRenderedPageBreak/>
               <w:t>NavX Library</w:t>
             </w:r>
           </w:p>
@@ -5318,7 +5642,7 @@
               <w:rPr>
                 <w:rFonts w:eastAsia="Arial Unicode MS" w:cs="Arial Unicode MS"/>
               </w:rPr>
-              <w:t>3.0.341</w:t>
+              <w:t>3.0.346</w:t>
             </w:r>
           </w:p>
           <w:p>
@@ -5404,7 +5728,7 @@
             <w:pPr>
               <w:pStyle w:val="TableStyle2"/>
             </w:pPr>
-            <w:hyperlink r:id="rId33" w:history="1">
+            <w:hyperlink r:id="rId34" w:history="1">
               <w:r>
                 <w:rPr>
                   <w:rStyle w:val="Hyperlink0"/>
@@ -5589,7 +5913,7 @@
             <w:pPr>
               <w:pStyle w:val="TableStyle2"/>
             </w:pPr>
-            <w:hyperlink r:id="rId34" w:history="1">
+            <w:hyperlink r:id="rId35" w:history="1">
               <w:r>
                 <w:rPr>
                   <w:rStyle w:val="Hyperlink0"/>
@@ -5777,7 +6101,7 @@
             <w:pPr>
               <w:pStyle w:val="TableStyle2"/>
             </w:pPr>
-            <w:hyperlink r:id="rId35" w:history="1">
+            <w:hyperlink r:id="rId36" w:history="1">
               <w:r>
                 <w:rPr>
                   <w:rStyle w:val="Hyperlink0"/>
@@ -5908,7 +6232,21 @@
               <w:rPr>
                 <w:rFonts w:eastAsia="Arial Unicode MS" w:cs="Arial Unicode MS"/>
               </w:rPr>
-              <w:t>Downloaded: 2017-12-08</w:t>
+              <w:t>Downloaded: 2018</w:t>
+            </w:r>
+            <w:bookmarkStart w:id="0" w:name="_GoBack"/>
+            <w:bookmarkEnd w:id="0"/>
+            <w:r>
+              <w:rPr>
+                <w:rFonts w:eastAsia="Arial Unicode MS" w:cs="Arial Unicode MS"/>
+              </w:rPr>
+              <w:t>-</w:t>
+            </w:r>
+            <w:r>
+              <w:rPr>
+                <w:rFonts w:eastAsia="Arial Unicode MS" w:cs="Arial Unicode MS"/>
+              </w:rPr>
+              <w:t>1-14</w:t>
             </w:r>
           </w:p>
         </w:tc>
@@ -5984,7 +6322,7 @@
             <w:pPr>
               <w:pStyle w:val="TableStyle2"/>
             </w:pPr>
-            <w:hyperlink r:id="rId36" w:history="1">
+            <w:hyperlink r:id="rId37" w:history="1">
               <w:r>
                 <w:rPr>
                   <w:rStyle w:val="Hyperlink0"/>
@@ -6191,7 +6529,7 @@
             <w:pPr>
               <w:pStyle w:val="TableStyle2"/>
             </w:pPr>
-            <w:hyperlink r:id="rId37" w:history="1">
+            <w:hyperlink r:id="rId38" w:history="1">
               <w:r>
                 <w:rPr>
                   <w:rStyle w:val="Hyperlink0"/>
@@ -6268,8 +6606,8 @@
       </w:pPr>
     </w:p>
     <w:sectPr>
-      <w:headerReference w:type="default" r:id="rId38"/>
-      <w:footerReference w:type="default" r:id="rId39"/>
+      <w:headerReference w:type="default" r:id="rId39"/>
+      <w:footerReference w:type="default" r:id="rId40"/>
       <w:pgSz w:w="12240" w:h="15840"/>
       <w:pgMar w:top="2160" w:right="1440" w:bottom="1440" w:left="1440" w:header="720" w:footer="864" w:gutter="0"/>
       <w:cols w:space="720"/>
@@ -6327,7 +6665,7 @@
       <w:rPr>
         <w:noProof/>
       </w:rPr>
-      <w:t>1</w:t>
+      <w:t>6</w:t>
     </w:r>
     <w:r>
       <w:fldChar w:fldCharType="end"/>
@@ -6456,7 +6794,7 @@
       <w:t xml:space="preserve">Saturday, January </w:t>
     </w:r>
     <w:r>
-      <w:t>12</w:t>
+      <w:t>14</w:t>
     </w:r>
     <w:r>
       <w:t>, 2018</w:t>

</xml_diff>

<commit_message>
Fixed DOW in header.
</commit_message>
<xml_diff>
--- a/Reference Materials/csa_file_reference.docx
+++ b/Reference Materials/csa_file_reference.docx
@@ -1,6 +1,6 @@
 
 <file path=word/document.xml><?xml version="1.0" encoding="utf-8"?>
-<w:document xmlns:wpc="http://schemas.microsoft.com/office/word/2010/wordprocessingCanvas" xmlns:mo="http://schemas.microsoft.com/office/mac/office/2008/main" xmlns:mc="http://schemas.openxmlformats.org/markup-compatibility/2006" xmlns:mv="urn:schemas-microsoft-com:mac:vml" xmlns:o="urn:schemas-microsoft-com:office:office" xmlns:r="http://schemas.openxmlformats.org/officeDocument/2006/relationships" xmlns:m="http://schemas.openxmlformats.org/officeDocument/2006/math" xmlns:v="urn:schemas-microsoft-com:vml" xmlns:wp14="http://schemas.microsoft.com/office/word/2010/wordprocessingDrawing" xmlns:wp="http://schemas.openxmlformats.org/drawingml/2006/wordprocessingDrawing" xmlns:w10="urn:schemas-microsoft-com:office:word" xmlns:w="http://schemas.openxmlformats.org/wordprocessingml/2006/main" xmlns:w14="http://schemas.microsoft.com/office/word/2010/wordml" xmlns:w15="http://schemas.microsoft.com/office/word/2012/wordml" xmlns:wpg="http://schemas.microsoft.com/office/word/2010/wordprocessingGroup" xmlns:wpi="http://schemas.microsoft.com/office/word/2010/wordprocessingInk" xmlns:wne="http://schemas.microsoft.com/office/word/2006/wordml" xmlns:wps="http://schemas.microsoft.com/office/word/2010/wordprocessingShape" mc:Ignorable="w14 w15 wp14">
+<w:document xmlns:wpc="http://schemas.microsoft.com/office/word/2010/wordprocessingCanvas" xmlns:cx="http://schemas.microsoft.com/office/drawing/2014/chartex" xmlns:cx1="http://schemas.microsoft.com/office/drawing/2015/9/8/chartex" xmlns:cx2="http://schemas.microsoft.com/office/drawing/2015/10/21/chartex" xmlns:cx3="http://schemas.microsoft.com/office/drawing/2016/5/9/chartex" xmlns:cx4="http://schemas.microsoft.com/office/drawing/2016/5/10/chartex" xmlns:cx5="http://schemas.microsoft.com/office/drawing/2016/5/11/chartex" xmlns:cx6="http://schemas.microsoft.com/office/drawing/2016/5/12/chartex" xmlns:cx7="http://schemas.microsoft.com/office/drawing/2016/5/13/chartex" xmlns:cx8="http://schemas.microsoft.com/office/drawing/2016/5/14/chartex" xmlns:mc="http://schemas.openxmlformats.org/markup-compatibility/2006" xmlns:aink="http://schemas.microsoft.com/office/drawing/2016/ink" xmlns:am3d="http://schemas.microsoft.com/office/drawing/2017/model3d" xmlns:o="urn:schemas-microsoft-com:office:office" xmlns:r="http://schemas.openxmlformats.org/officeDocument/2006/relationships" xmlns:m="http://schemas.openxmlformats.org/officeDocument/2006/math" xmlns:v="urn:schemas-microsoft-com:vml" xmlns:wp14="http://schemas.microsoft.com/office/word/2010/wordprocessingDrawing" xmlns:wp="http://schemas.openxmlformats.org/drawingml/2006/wordprocessingDrawing" xmlns:w10="urn:schemas-microsoft-com:office:word" xmlns:w="http://schemas.openxmlformats.org/wordprocessingml/2006/main" xmlns:w14="http://schemas.microsoft.com/office/word/2010/wordml" xmlns:w15="http://schemas.microsoft.com/office/word/2012/wordml" xmlns:w16cid="http://schemas.microsoft.com/office/word/2016/wordml/cid" xmlns:w16se="http://schemas.microsoft.com/office/word/2015/wordml/symex" xmlns:wpg="http://schemas.microsoft.com/office/word/2010/wordprocessingGroup" xmlns:wpi="http://schemas.microsoft.com/office/word/2010/wordprocessingInk" xmlns:wne="http://schemas.microsoft.com/office/word/2006/wordml" xmlns:wps="http://schemas.microsoft.com/office/word/2010/wordprocessingShape" mc:Ignorable="w14 w15 w16se w16cid wp14">
   <w:body>
     <w:p>
       <w:pPr>
@@ -9,6 +9,8 @@
       <w:r>
         <w:t>CSA - Files &amp; File Locations</w:t>
       </w:r>
+      <w:bookmarkStart w:id="0" w:name="_GoBack"/>
+      <w:bookmarkEnd w:id="0"/>
     </w:p>
     <w:p>
       <w:pPr>
@@ -450,7 +452,35 @@
               <w:rPr>
                 <w:rFonts w:eastAsia="Arial Unicode MS" w:cs="Arial Unicode MS"/>
               </w:rPr>
-              <w:t>Install only AFTER wpilib is confirmed installed. This are added to the wpilib directory.</w:t>
+              <w:t xml:space="preserve">Install only AFTER </w:t>
+            </w:r>
+            <w:proofErr w:type="spellStart"/>
+            <w:r>
+              <w:rPr>
+                <w:rFonts w:eastAsia="Arial Unicode MS" w:cs="Arial Unicode MS"/>
+              </w:rPr>
+              <w:t>wpilib</w:t>
+            </w:r>
+            <w:proofErr w:type="spellEnd"/>
+            <w:r>
+              <w:rPr>
+                <w:rFonts w:eastAsia="Arial Unicode MS" w:cs="Arial Unicode MS"/>
+              </w:rPr>
+              <w:t xml:space="preserve"> is confirmed installed. This are added to the </w:t>
+            </w:r>
+            <w:proofErr w:type="spellStart"/>
+            <w:r>
+              <w:rPr>
+                <w:rFonts w:eastAsia="Arial Unicode MS" w:cs="Arial Unicode MS"/>
+              </w:rPr>
+              <w:t>wpilib</w:t>
+            </w:r>
+            <w:proofErr w:type="spellEnd"/>
+            <w:r>
+              <w:rPr>
+                <w:rFonts w:eastAsia="Arial Unicode MS" w:cs="Arial Unicode MS"/>
+              </w:rPr>
+              <w:t xml:space="preserve"> directory.</w:t>
             </w:r>
           </w:p>
         </w:tc>
@@ -829,11 +859,19 @@
                 <w:rFonts w:eastAsia="Arial Unicode MS" w:cs="Arial Unicode MS"/>
               </w:rPr>
             </w:pPr>
-            <w:r>
-              <w:rPr>
-                <w:rFonts w:eastAsia="Arial Unicode MS" w:cs="Arial Unicode MS"/>
-              </w:rPr>
-              <w:t>TalonSRX f</w:t>
+            <w:proofErr w:type="spellStart"/>
+            <w:r>
+              <w:rPr>
+                <w:rFonts w:eastAsia="Arial Unicode MS" w:cs="Arial Unicode MS"/>
+              </w:rPr>
+              <w:t>TalonSRX</w:t>
+            </w:r>
+            <w:proofErr w:type="spellEnd"/>
+            <w:r>
+              <w:rPr>
+                <w:rFonts w:eastAsia="Arial Unicode MS" w:cs="Arial Unicode MS"/>
+              </w:rPr>
+              <w:t xml:space="preserve"> f</w:t>
             </w:r>
             <w:r>
               <w:rPr>
@@ -1022,6 +1060,7 @@
                 <w:rFonts w:eastAsia="Arial Unicode MS" w:cs="Arial Unicode MS"/>
               </w:rPr>
             </w:pPr>
+            <w:proofErr w:type="spellStart"/>
             <w:r>
               <w:rPr>
                 <w:rFonts w:eastAsia="Arial Unicode MS" w:cs="Arial Unicode MS"/>
@@ -1029,6 +1068,7 @@
               <w:lastRenderedPageBreak/>
               <w:t>VictorSPX</w:t>
             </w:r>
+            <w:proofErr w:type="spellEnd"/>
             <w:r>
               <w:rPr>
                 <w:rFonts w:eastAsia="Arial Unicode MS" w:cs="Arial Unicode MS"/>
@@ -1128,7 +1168,7 @@
             <w:pPr>
               <w:pStyle w:val="TableStyle2"/>
             </w:pPr>
-            <w:hyperlink r:id="rId10" w:history="1">
+            <w:hyperlink r:id="rId10" w:anchor="product_tabs_technical_resources" w:history="1">
               <w:r>
                 <w:rPr>
                   <w:rStyle w:val="Hyperlink"/>
@@ -1921,11 +1961,19 @@
             <w:pPr>
               <w:pStyle w:val="TableStyle2"/>
             </w:pPr>
-            <w:r>
-              <w:rPr>
-                <w:rFonts w:eastAsia="Arial Unicode MS" w:cs="Arial Unicode MS"/>
-              </w:rPr>
-              <w:t>VictorSPX Quick Star Guide</w:t>
+            <w:proofErr w:type="spellStart"/>
+            <w:r>
+              <w:rPr>
+                <w:rFonts w:eastAsia="Arial Unicode MS" w:cs="Arial Unicode MS"/>
+              </w:rPr>
+              <w:t>VictorSPX</w:t>
+            </w:r>
+            <w:proofErr w:type="spellEnd"/>
+            <w:r>
+              <w:rPr>
+                <w:rFonts w:eastAsia="Arial Unicode MS" w:cs="Arial Unicode MS"/>
+              </w:rPr>
+              <w:t xml:space="preserve"> Quick Star Guide</w:t>
             </w:r>
           </w:p>
         </w:tc>
@@ -3019,8 +3067,16 @@
                 <w:rPr>
                   <w:rStyle w:val="Hyperlink"/>
                 </w:rPr>
-                <w:t>http://www.ctr-electronics.com/control-system/pcm.html - product_tabs_technical_resources</w:t>
+                <w:t xml:space="preserve">http://www.ctr-electronics.com/control-system/pcm.html - </w:t>
               </w:r>
+              <w:proofErr w:type="spellStart"/>
+              <w:r>
+                <w:rPr>
+                  <w:rStyle w:val="Hyperlink"/>
+                </w:rPr>
+                <w:t>product_tabs_technical_resources</w:t>
+              </w:r>
+              <w:proofErr w:type="spellEnd"/>
             </w:hyperlink>
           </w:p>
         </w:tc>
@@ -4056,11 +4112,19 @@
             <w:pPr>
               <w:pStyle w:val="TableStyle2"/>
             </w:pPr>
-            <w:r>
-              <w:rPr>
-                <w:rFonts w:eastAsia="Arial Unicode MS" w:cs="Arial Unicode MS"/>
-              </w:rPr>
-              <w:t>WPILib - Eclipse Plugins</w:t>
+            <w:proofErr w:type="spellStart"/>
+            <w:r>
+              <w:rPr>
+                <w:rFonts w:eastAsia="Arial Unicode MS" w:cs="Arial Unicode MS"/>
+              </w:rPr>
+              <w:t>WPILib</w:t>
+            </w:r>
+            <w:proofErr w:type="spellEnd"/>
+            <w:r>
+              <w:rPr>
+                <w:rFonts w:eastAsia="Arial Unicode MS" w:cs="Arial Unicode MS"/>
+              </w:rPr>
+              <w:t xml:space="preserve"> - Eclipse Plugins</w:t>
             </w:r>
           </w:p>
         </w:tc>
@@ -4443,7 +4507,21 @@
                 <w:rFonts w:eastAsia="Arial Unicode MS" w:cs="Arial Unicode MS"/>
               </w:rPr>
               <w:lastRenderedPageBreak/>
-              <w:t>NI FRCUpdate Suite</w:t>
+              <w:t xml:space="preserve">NI </w:t>
+            </w:r>
+            <w:proofErr w:type="spellStart"/>
+            <w:r>
+              <w:rPr>
+                <w:rFonts w:eastAsia="Arial Unicode MS" w:cs="Arial Unicode MS"/>
+              </w:rPr>
+              <w:t>FRCUpdate</w:t>
+            </w:r>
+            <w:proofErr w:type="spellEnd"/>
+            <w:r>
+              <w:rPr>
+                <w:rFonts w:eastAsia="Arial Unicode MS" w:cs="Arial Unicode MS"/>
+              </w:rPr>
+              <w:t xml:space="preserve"> Suite</w:t>
             </w:r>
           </w:p>
         </w:tc>
@@ -4596,7 +4674,21 @@
               <w:rPr>
                 <w:rFonts w:eastAsia="Arial Unicode MS" w:cs="Arial Unicode MS"/>
               </w:rPr>
-              <w:t>Need to have NI serial number handy for new install. Take photo of your teams serial #. For updates, you do not need to enter serial # when it asks.</w:t>
+              <w:t xml:space="preserve">Need to have NI serial number handy for new install. Take photo of your </w:t>
+            </w:r>
+            <w:proofErr w:type="gramStart"/>
+            <w:r>
+              <w:rPr>
+                <w:rFonts w:eastAsia="Arial Unicode MS" w:cs="Arial Unicode MS"/>
+              </w:rPr>
+              <w:t>teams</w:t>
+            </w:r>
+            <w:proofErr w:type="gramEnd"/>
+            <w:r>
+              <w:rPr>
+                <w:rFonts w:eastAsia="Arial Unicode MS" w:cs="Arial Unicode MS"/>
+              </w:rPr>
+              <w:t xml:space="preserve"> serial #. For updates, you do not need to enter serial # when it asks.</w:t>
             </w:r>
             <w:r>
               <w:rPr>
@@ -5517,8 +5609,16 @@
                 <w:rPr>
                   <w:rStyle w:val="Hyperlink"/>
                 </w:rPr>
-                <w:t>http://support.logitech.com/en_us/product/gamepad-f310/downloads - windowsPnlBar</w:t>
+                <w:t xml:space="preserve">http://support.logitech.com/en_us/product/gamepad-f310/downloads - </w:t>
               </w:r>
+              <w:proofErr w:type="spellStart"/>
+              <w:r>
+                <w:rPr>
+                  <w:rStyle w:val="Hyperlink"/>
+                </w:rPr>
+                <w:t>windowsPnlBar</w:t>
+              </w:r>
+              <w:proofErr w:type="spellEnd"/>
             </w:hyperlink>
           </w:p>
         </w:tc>
@@ -5609,11 +5709,19 @@
             <w:pPr>
               <w:pStyle w:val="TableStyle2"/>
             </w:pPr>
-            <w:r>
-              <w:rPr>
-                <w:rFonts w:eastAsia="Arial Unicode MS" w:cs="Arial Unicode MS"/>
-              </w:rPr>
-              <w:t>NavX Library</w:t>
+            <w:proofErr w:type="spellStart"/>
+            <w:r>
+              <w:rPr>
+                <w:rFonts w:eastAsia="Arial Unicode MS" w:cs="Arial Unicode MS"/>
+              </w:rPr>
+              <w:t>NavX</w:t>
+            </w:r>
+            <w:proofErr w:type="spellEnd"/>
+            <w:r>
+              <w:rPr>
+                <w:rFonts w:eastAsia="Arial Unicode MS" w:cs="Arial Unicode MS"/>
+              </w:rPr>
+              <w:t xml:space="preserve"> Library</w:t>
             </w:r>
           </w:p>
         </w:tc>
@@ -5793,7 +5901,35 @@
               <w:rPr>
                 <w:rFonts w:eastAsia="Arial Unicode MS" w:cs="Arial Unicode MS"/>
               </w:rPr>
-              <w:t>Install only AFTER wpilib is confirmed installed. This are added to the wpilib directory.</w:t>
+              <w:t xml:space="preserve">Install only AFTER </w:t>
+            </w:r>
+            <w:proofErr w:type="spellStart"/>
+            <w:r>
+              <w:rPr>
+                <w:rFonts w:eastAsia="Arial Unicode MS" w:cs="Arial Unicode MS"/>
+              </w:rPr>
+              <w:t>wpilib</w:t>
+            </w:r>
+            <w:proofErr w:type="spellEnd"/>
+            <w:r>
+              <w:rPr>
+                <w:rFonts w:eastAsia="Arial Unicode MS" w:cs="Arial Unicode MS"/>
+              </w:rPr>
+              <w:t xml:space="preserve"> is confirmed installed. This are added to the </w:t>
+            </w:r>
+            <w:proofErr w:type="spellStart"/>
+            <w:r>
+              <w:rPr>
+                <w:rFonts w:eastAsia="Arial Unicode MS" w:cs="Arial Unicode MS"/>
+              </w:rPr>
+              <w:t>wpilib</w:t>
+            </w:r>
+            <w:proofErr w:type="spellEnd"/>
+            <w:r>
+              <w:rPr>
+                <w:rFonts w:eastAsia="Arial Unicode MS" w:cs="Arial Unicode MS"/>
+              </w:rPr>
+              <w:t xml:space="preserve"> directory.</w:t>
             </w:r>
           </w:p>
         </w:tc>
@@ -5826,11 +5962,19 @@
             <w:pPr>
               <w:pStyle w:val="TableStyle2"/>
             </w:pPr>
-            <w:r>
-              <w:rPr>
-                <w:rFonts w:eastAsia="Arial Unicode MS" w:cs="Arial Unicode MS"/>
-              </w:rPr>
-              <w:t>raspbian OS</w:t>
+            <w:proofErr w:type="spellStart"/>
+            <w:r>
+              <w:rPr>
+                <w:rFonts w:eastAsia="Arial Unicode MS" w:cs="Arial Unicode MS"/>
+              </w:rPr>
+              <w:t>raspbian</w:t>
+            </w:r>
+            <w:proofErr w:type="spellEnd"/>
+            <w:r>
+              <w:rPr>
+                <w:rFonts w:eastAsia="Arial Unicode MS" w:cs="Arial Unicode MS"/>
+              </w:rPr>
+              <w:t xml:space="preserve"> OS</w:t>
             </w:r>
           </w:p>
         </w:tc>
@@ -5945,12 +6089,14 @@
             <w:pPr>
               <w:pStyle w:val="TableStyle2"/>
             </w:pPr>
+            <w:proofErr w:type="spellStart"/>
             <w:r>
               <w:rPr>
                 <w:rFonts w:eastAsia="Arial Unicode MS" w:cs="Arial Unicode MS"/>
               </w:rPr>
               <w:t>os</w:t>
             </w:r>
+            <w:proofErr w:type="spellEnd"/>
           </w:p>
         </w:tc>
         <w:tc>
@@ -6011,12 +6157,28 @@
             <w:pPr>
               <w:pStyle w:val="TableStyle2"/>
             </w:pPr>
-            <w:r>
-              <w:rPr>
-                <w:rFonts w:eastAsia="Arial Unicode MS" w:cs="Arial Unicode MS"/>
-              </w:rPr>
-              <w:t>JetPack for Tegra</w:t>
-            </w:r>
+            <w:proofErr w:type="spellStart"/>
+            <w:r>
+              <w:rPr>
+                <w:rFonts w:eastAsia="Arial Unicode MS" w:cs="Arial Unicode MS"/>
+              </w:rPr>
+              <w:t>JetPack</w:t>
+            </w:r>
+            <w:proofErr w:type="spellEnd"/>
+            <w:r>
+              <w:rPr>
+                <w:rFonts w:eastAsia="Arial Unicode MS" w:cs="Arial Unicode MS"/>
+              </w:rPr>
+              <w:t xml:space="preserve"> for </w:t>
+            </w:r>
+            <w:proofErr w:type="spellStart"/>
+            <w:r>
+              <w:rPr>
+                <w:rFonts w:eastAsia="Arial Unicode MS" w:cs="Arial Unicode MS"/>
+              </w:rPr>
+              <w:t>Tegra</w:t>
+            </w:r>
+            <w:proofErr w:type="spellEnd"/>
           </w:p>
         </w:tc>
         <w:tc>
@@ -6133,12 +6295,14 @@
             <w:pPr>
               <w:pStyle w:val="TableStyle2"/>
             </w:pPr>
+            <w:proofErr w:type="spellStart"/>
             <w:r>
               <w:rPr>
                 <w:rFonts w:eastAsia="Arial Unicode MS" w:cs="Arial Unicode MS"/>
               </w:rPr>
               <w:t>os</w:t>
             </w:r>
+            <w:proofErr w:type="spellEnd"/>
           </w:p>
         </w:tc>
         <w:tc>
@@ -6199,12 +6363,14 @@
             <w:pPr>
               <w:pStyle w:val="TableStyle2"/>
             </w:pPr>
+            <w:proofErr w:type="spellStart"/>
             <w:r>
               <w:rPr>
                 <w:rFonts w:eastAsia="Arial Unicode MS" w:cs="Arial Unicode MS"/>
               </w:rPr>
               <w:t>Mindsensors</w:t>
             </w:r>
+            <w:proofErr w:type="spellEnd"/>
           </w:p>
         </w:tc>
         <w:tc>
@@ -6234,8 +6400,6 @@
               </w:rPr>
               <w:t>Downloaded: 2018</w:t>
             </w:r>
-            <w:bookmarkStart w:id="0" w:name="_GoBack"/>
-            <w:bookmarkEnd w:id="0"/>
             <w:r>
               <w:rPr>
                 <w:rFonts w:eastAsia="Arial Unicode MS" w:cs="Arial Unicode MS"/>
@@ -6387,7 +6551,35 @@
               <w:rPr>
                 <w:rFonts w:eastAsia="Arial Unicode MS" w:cs="Arial Unicode MS"/>
               </w:rPr>
-              <w:t>Used to control  SD540 motor controller and CANLight module.</w:t>
+              <w:t xml:space="preserve">Used to </w:t>
+            </w:r>
+            <w:proofErr w:type="gramStart"/>
+            <w:r>
+              <w:rPr>
+                <w:rFonts w:eastAsia="Arial Unicode MS" w:cs="Arial Unicode MS"/>
+              </w:rPr>
+              <w:t>control  SD</w:t>
+            </w:r>
+            <w:proofErr w:type="gramEnd"/>
+            <w:r>
+              <w:rPr>
+                <w:rFonts w:eastAsia="Arial Unicode MS" w:cs="Arial Unicode MS"/>
+              </w:rPr>
+              <w:t xml:space="preserve">540 motor controller and </w:t>
+            </w:r>
+            <w:proofErr w:type="spellStart"/>
+            <w:r>
+              <w:rPr>
+                <w:rFonts w:eastAsia="Arial Unicode MS" w:cs="Arial Unicode MS"/>
+              </w:rPr>
+              <w:t>CANLight</w:t>
+            </w:r>
+            <w:proofErr w:type="spellEnd"/>
+            <w:r>
+              <w:rPr>
+                <w:rFonts w:eastAsia="Arial Unicode MS" w:cs="Arial Unicode MS"/>
+              </w:rPr>
+              <w:t xml:space="preserve"> module.</w:t>
             </w:r>
           </w:p>
         </w:tc>
@@ -6420,11 +6612,19 @@
             <w:pPr>
               <w:pStyle w:val="TableStyle2"/>
             </w:pPr>
-            <w:r>
-              <w:rPr>
-                <w:rFonts w:eastAsia="Arial Unicode MS" w:cs="Arial Unicode MS"/>
-              </w:rPr>
-              <w:t>Scanse Sweep</w:t>
+            <w:proofErr w:type="spellStart"/>
+            <w:r>
+              <w:rPr>
+                <w:rFonts w:eastAsia="Arial Unicode MS" w:cs="Arial Unicode MS"/>
+              </w:rPr>
+              <w:t>Scanse</w:t>
+            </w:r>
+            <w:proofErr w:type="spellEnd"/>
+            <w:r>
+              <w:rPr>
+                <w:rFonts w:eastAsia="Arial Unicode MS" w:cs="Arial Unicode MS"/>
+              </w:rPr>
+              <w:t xml:space="preserve"> Sweep</w:t>
             </w:r>
           </w:p>
         </w:tc>
@@ -6594,7 +6794,21 @@
               <w:rPr>
                 <w:rFonts w:eastAsia="Arial Unicode MS" w:cs="Arial Unicode MS"/>
               </w:rPr>
-              <w:t>Used to control Scansense Sweep LIDAR</w:t>
+              <w:t xml:space="preserve">Used to control </w:t>
+            </w:r>
+            <w:proofErr w:type="spellStart"/>
+            <w:r>
+              <w:rPr>
+                <w:rFonts w:eastAsia="Arial Unicode MS" w:cs="Arial Unicode MS"/>
+              </w:rPr>
+              <w:t>Scansense</w:t>
+            </w:r>
+            <w:proofErr w:type="spellEnd"/>
+            <w:r>
+              <w:rPr>
+                <w:rFonts w:eastAsia="Arial Unicode MS" w:cs="Arial Unicode MS"/>
+              </w:rPr>
+              <w:t xml:space="preserve"> Sweep LIDAR</w:t>
             </w:r>
           </w:p>
         </w:tc>
@@ -6617,7 +6831,7 @@
 </file>
 
 <file path=word/endnotes.xml><?xml version="1.0" encoding="utf-8"?>
-<w:endnotes xmlns:wpc="http://schemas.microsoft.com/office/word/2010/wordprocessingCanvas" xmlns:mo="http://schemas.microsoft.com/office/mac/office/2008/main" xmlns:mc="http://schemas.openxmlformats.org/markup-compatibility/2006" xmlns:mv="urn:schemas-microsoft-com:mac:vml" xmlns:o="urn:schemas-microsoft-com:office:office" xmlns:r="http://schemas.openxmlformats.org/officeDocument/2006/relationships" xmlns:m="http://schemas.openxmlformats.org/officeDocument/2006/math" xmlns:v="urn:schemas-microsoft-com:vml" xmlns:wp14="http://schemas.microsoft.com/office/word/2010/wordprocessingDrawing" xmlns:wp="http://schemas.openxmlformats.org/drawingml/2006/wordprocessingDrawing" xmlns:w10="urn:schemas-microsoft-com:office:word" xmlns:w="http://schemas.openxmlformats.org/wordprocessingml/2006/main" xmlns:w14="http://schemas.microsoft.com/office/word/2010/wordml" xmlns:w15="http://schemas.microsoft.com/office/word/2012/wordml" xmlns:wpg="http://schemas.microsoft.com/office/word/2010/wordprocessingGroup" xmlns:wpi="http://schemas.microsoft.com/office/word/2010/wordprocessingInk" xmlns:wne="http://schemas.microsoft.com/office/word/2006/wordml" xmlns:wps="http://schemas.microsoft.com/office/word/2010/wordprocessingShape" mc:Ignorable="w14 w15 wp14">
+<w:endnotes xmlns:wpc="http://schemas.microsoft.com/office/word/2010/wordprocessingCanvas" xmlns:cx="http://schemas.microsoft.com/office/drawing/2014/chartex" xmlns:cx1="http://schemas.microsoft.com/office/drawing/2015/9/8/chartex" xmlns:cx2="http://schemas.microsoft.com/office/drawing/2015/10/21/chartex" xmlns:cx3="http://schemas.microsoft.com/office/drawing/2016/5/9/chartex" xmlns:cx4="http://schemas.microsoft.com/office/drawing/2016/5/10/chartex" xmlns:cx5="http://schemas.microsoft.com/office/drawing/2016/5/11/chartex" xmlns:cx6="http://schemas.microsoft.com/office/drawing/2016/5/12/chartex" xmlns:cx7="http://schemas.microsoft.com/office/drawing/2016/5/13/chartex" xmlns:cx8="http://schemas.microsoft.com/office/drawing/2016/5/14/chartex" xmlns:mc="http://schemas.openxmlformats.org/markup-compatibility/2006" xmlns:aink="http://schemas.microsoft.com/office/drawing/2016/ink" xmlns:am3d="http://schemas.microsoft.com/office/drawing/2017/model3d" xmlns:o="urn:schemas-microsoft-com:office:office" xmlns:r="http://schemas.openxmlformats.org/officeDocument/2006/relationships" xmlns:m="http://schemas.openxmlformats.org/officeDocument/2006/math" xmlns:v="urn:schemas-microsoft-com:vml" xmlns:wp14="http://schemas.microsoft.com/office/word/2010/wordprocessingDrawing" xmlns:wp="http://schemas.openxmlformats.org/drawingml/2006/wordprocessingDrawing" xmlns:w10="urn:schemas-microsoft-com:office:word" xmlns:w="http://schemas.openxmlformats.org/wordprocessingml/2006/main" xmlns:w14="http://schemas.microsoft.com/office/word/2010/wordml" xmlns:w15="http://schemas.microsoft.com/office/word/2012/wordml" xmlns:w16cid="http://schemas.microsoft.com/office/word/2016/wordml/cid" xmlns:w16se="http://schemas.microsoft.com/office/word/2015/wordml/symex" xmlns:wpg="http://schemas.microsoft.com/office/word/2010/wordprocessingGroup" xmlns:wpi="http://schemas.microsoft.com/office/word/2010/wordprocessingInk" xmlns:wne="http://schemas.microsoft.com/office/word/2006/wordml" xmlns:wps="http://schemas.microsoft.com/office/word/2010/wordprocessingShape" mc:Ignorable="w14 w15 w16se w16cid wp14">
   <w:endnote w:type="separator" w:id="-1">
     <w:p>
       <w:r>
@@ -6636,7 +6850,7 @@
 </file>
 
 <file path=word/footer1.xml><?xml version="1.0" encoding="utf-8"?>
-<w:ftr xmlns:wpc="http://schemas.microsoft.com/office/word/2010/wordprocessingCanvas" xmlns:mo="http://schemas.microsoft.com/office/mac/office/2008/main" xmlns:mc="http://schemas.openxmlformats.org/markup-compatibility/2006" xmlns:mv="urn:schemas-microsoft-com:mac:vml" xmlns:o="urn:schemas-microsoft-com:office:office" xmlns:r="http://schemas.openxmlformats.org/officeDocument/2006/relationships" xmlns:m="http://schemas.openxmlformats.org/officeDocument/2006/math" xmlns:v="urn:schemas-microsoft-com:vml" xmlns:wp14="http://schemas.microsoft.com/office/word/2010/wordprocessingDrawing" xmlns:wp="http://schemas.openxmlformats.org/drawingml/2006/wordprocessingDrawing" xmlns:w10="urn:schemas-microsoft-com:office:word" xmlns:w="http://schemas.openxmlformats.org/wordprocessingml/2006/main" xmlns:w14="http://schemas.microsoft.com/office/word/2010/wordml" xmlns:w15="http://schemas.microsoft.com/office/word/2012/wordml" xmlns:wpg="http://schemas.microsoft.com/office/word/2010/wordprocessingGroup" xmlns:wpi="http://schemas.microsoft.com/office/word/2010/wordprocessingInk" xmlns:wne="http://schemas.microsoft.com/office/word/2006/wordml" xmlns:wps="http://schemas.microsoft.com/office/word/2010/wordprocessingShape" mc:Ignorable="w14 w15 wp14">
+<w:ftr xmlns:wpc="http://schemas.microsoft.com/office/word/2010/wordprocessingCanvas" xmlns:cx="http://schemas.microsoft.com/office/drawing/2014/chartex" xmlns:cx1="http://schemas.microsoft.com/office/drawing/2015/9/8/chartex" xmlns:cx2="http://schemas.microsoft.com/office/drawing/2015/10/21/chartex" xmlns:cx3="http://schemas.microsoft.com/office/drawing/2016/5/9/chartex" xmlns:cx4="http://schemas.microsoft.com/office/drawing/2016/5/10/chartex" xmlns:cx5="http://schemas.microsoft.com/office/drawing/2016/5/11/chartex" xmlns:cx6="http://schemas.microsoft.com/office/drawing/2016/5/12/chartex" xmlns:cx7="http://schemas.microsoft.com/office/drawing/2016/5/13/chartex" xmlns:cx8="http://schemas.microsoft.com/office/drawing/2016/5/14/chartex" xmlns:mc="http://schemas.openxmlformats.org/markup-compatibility/2006" xmlns:aink="http://schemas.microsoft.com/office/drawing/2016/ink" xmlns:am3d="http://schemas.microsoft.com/office/drawing/2017/model3d" xmlns:o="urn:schemas-microsoft-com:office:office" xmlns:r="http://schemas.openxmlformats.org/officeDocument/2006/relationships" xmlns:m="http://schemas.openxmlformats.org/officeDocument/2006/math" xmlns:v="urn:schemas-microsoft-com:vml" xmlns:wp14="http://schemas.microsoft.com/office/word/2010/wordprocessingDrawing" xmlns:wp="http://schemas.openxmlformats.org/drawingml/2006/wordprocessingDrawing" xmlns:w10="urn:schemas-microsoft-com:office:word" xmlns:w="http://schemas.openxmlformats.org/wordprocessingml/2006/main" xmlns:w14="http://schemas.microsoft.com/office/word/2010/wordml" xmlns:w15="http://schemas.microsoft.com/office/word/2012/wordml" xmlns:w16cid="http://schemas.microsoft.com/office/word/2016/wordml/cid" xmlns:w16se="http://schemas.microsoft.com/office/word/2015/wordml/symex" xmlns:wpg="http://schemas.microsoft.com/office/word/2010/wordprocessingGroup" xmlns:wpi="http://schemas.microsoft.com/office/word/2010/wordprocessingInk" xmlns:wne="http://schemas.microsoft.com/office/word/2006/wordml" xmlns:wps="http://schemas.microsoft.com/office/word/2010/wordprocessingShape" mc:Ignorable="w14 w15 w16se w16cid wp14">
   <w:p>
     <w:pPr>
       <w:pStyle w:val="HeaderFooter"/>
@@ -6673,33 +6887,20 @@
     <w:r>
       <w:t xml:space="preserve"> of </w:t>
     </w:r>
-    <w:r>
-      <w:fldChar w:fldCharType="begin"/>
-    </w:r>
-    <w:r>
-      <w:instrText xml:space="preserve"> NUMPAGES </w:instrText>
-    </w:r>
-    <w:r>
-      <w:fldChar w:fldCharType="separate"/>
-    </w:r>
-    <w:r>
-      <w:rPr>
-        <w:noProof/>
-      </w:rPr>
-      <w:t>6</w:t>
-    </w:r>
-    <w:r>
-      <w:rPr>
-        <w:noProof/>
-      </w:rPr>
-      <w:fldChar w:fldCharType="end"/>
-    </w:r>
+    <w:fldSimple w:instr=" NUMPAGES ">
+      <w:r>
+        <w:rPr>
+          <w:noProof/>
+        </w:rPr>
+        <w:t>6</w:t>
+      </w:r>
+    </w:fldSimple>
   </w:p>
 </w:ftr>
 </file>
 
 <file path=word/footnotes.xml><?xml version="1.0" encoding="utf-8"?>
-<w:footnotes xmlns:wpc="http://schemas.microsoft.com/office/word/2010/wordprocessingCanvas" xmlns:mo="http://schemas.microsoft.com/office/mac/office/2008/main" xmlns:mc="http://schemas.openxmlformats.org/markup-compatibility/2006" xmlns:mv="urn:schemas-microsoft-com:mac:vml" xmlns:o="urn:schemas-microsoft-com:office:office" xmlns:r="http://schemas.openxmlformats.org/officeDocument/2006/relationships" xmlns:m="http://schemas.openxmlformats.org/officeDocument/2006/math" xmlns:v="urn:schemas-microsoft-com:vml" xmlns:wp14="http://schemas.microsoft.com/office/word/2010/wordprocessingDrawing" xmlns:wp="http://schemas.openxmlformats.org/drawingml/2006/wordprocessingDrawing" xmlns:w10="urn:schemas-microsoft-com:office:word" xmlns:w="http://schemas.openxmlformats.org/wordprocessingml/2006/main" xmlns:w14="http://schemas.microsoft.com/office/word/2010/wordml" xmlns:w15="http://schemas.microsoft.com/office/word/2012/wordml" xmlns:wpg="http://schemas.microsoft.com/office/word/2010/wordprocessingGroup" xmlns:wpi="http://schemas.microsoft.com/office/word/2010/wordprocessingInk" xmlns:wne="http://schemas.microsoft.com/office/word/2006/wordml" xmlns:wps="http://schemas.microsoft.com/office/word/2010/wordprocessingShape" mc:Ignorable="w14 w15 wp14">
+<w:footnotes xmlns:wpc="http://schemas.microsoft.com/office/word/2010/wordprocessingCanvas" xmlns:cx="http://schemas.microsoft.com/office/drawing/2014/chartex" xmlns:cx1="http://schemas.microsoft.com/office/drawing/2015/9/8/chartex" xmlns:cx2="http://schemas.microsoft.com/office/drawing/2015/10/21/chartex" xmlns:cx3="http://schemas.microsoft.com/office/drawing/2016/5/9/chartex" xmlns:cx4="http://schemas.microsoft.com/office/drawing/2016/5/10/chartex" xmlns:cx5="http://schemas.microsoft.com/office/drawing/2016/5/11/chartex" xmlns:cx6="http://schemas.microsoft.com/office/drawing/2016/5/12/chartex" xmlns:cx7="http://schemas.microsoft.com/office/drawing/2016/5/13/chartex" xmlns:cx8="http://schemas.microsoft.com/office/drawing/2016/5/14/chartex" xmlns:mc="http://schemas.openxmlformats.org/markup-compatibility/2006" xmlns:aink="http://schemas.microsoft.com/office/drawing/2016/ink" xmlns:am3d="http://schemas.microsoft.com/office/drawing/2017/model3d" xmlns:o="urn:schemas-microsoft-com:office:office" xmlns:r="http://schemas.openxmlformats.org/officeDocument/2006/relationships" xmlns:m="http://schemas.openxmlformats.org/officeDocument/2006/math" xmlns:v="urn:schemas-microsoft-com:vml" xmlns:wp14="http://schemas.microsoft.com/office/word/2010/wordprocessingDrawing" xmlns:wp="http://schemas.openxmlformats.org/drawingml/2006/wordprocessingDrawing" xmlns:w10="urn:schemas-microsoft-com:office:word" xmlns:w="http://schemas.openxmlformats.org/wordprocessingml/2006/main" xmlns:w14="http://schemas.microsoft.com/office/word/2010/wordml" xmlns:w15="http://schemas.microsoft.com/office/word/2012/wordml" xmlns:w16cid="http://schemas.microsoft.com/office/word/2016/wordml/cid" xmlns:w16se="http://schemas.microsoft.com/office/word/2015/wordml/symex" xmlns:wpg="http://schemas.microsoft.com/office/word/2010/wordprocessingGroup" xmlns:wpi="http://schemas.microsoft.com/office/word/2010/wordprocessingInk" xmlns:wne="http://schemas.microsoft.com/office/word/2006/wordml" xmlns:wps="http://schemas.microsoft.com/office/word/2010/wordprocessingShape" mc:Ignorable="w14 w15 w16se w16cid wp14">
   <w:footnote w:type="separator" w:id="-1">
     <w:p>
       <w:r>
@@ -6718,7 +6919,7 @@
 </file>
 
 <file path=word/header1.xml><?xml version="1.0" encoding="utf-8"?>
-<w:hdr xmlns:wpc="http://schemas.microsoft.com/office/word/2010/wordprocessingCanvas" xmlns:mo="http://schemas.microsoft.com/office/mac/office/2008/main" xmlns:mc="http://schemas.openxmlformats.org/markup-compatibility/2006" xmlns:mv="urn:schemas-microsoft-com:mac:vml" xmlns:o="urn:schemas-microsoft-com:office:office" xmlns:r="http://schemas.openxmlformats.org/officeDocument/2006/relationships" xmlns:m="http://schemas.openxmlformats.org/officeDocument/2006/math" xmlns:v="urn:schemas-microsoft-com:vml" xmlns:wp14="http://schemas.microsoft.com/office/word/2010/wordprocessingDrawing" xmlns:wp="http://schemas.openxmlformats.org/drawingml/2006/wordprocessingDrawing" xmlns:w10="urn:schemas-microsoft-com:office:word" xmlns:w="http://schemas.openxmlformats.org/wordprocessingml/2006/main" xmlns:w14="http://schemas.microsoft.com/office/word/2010/wordml" xmlns:w15="http://schemas.microsoft.com/office/word/2012/wordml" xmlns:wpg="http://schemas.microsoft.com/office/word/2010/wordprocessingGroup" xmlns:wpi="http://schemas.microsoft.com/office/word/2010/wordprocessingInk" xmlns:wne="http://schemas.microsoft.com/office/word/2006/wordml" xmlns:wps="http://schemas.microsoft.com/office/word/2010/wordprocessingShape" mc:Ignorable="w14 w15 wp14">
+<w:hdr xmlns:wpc="http://schemas.microsoft.com/office/word/2010/wordprocessingCanvas" xmlns:cx="http://schemas.microsoft.com/office/drawing/2014/chartex" xmlns:cx1="http://schemas.microsoft.com/office/drawing/2015/9/8/chartex" xmlns:cx2="http://schemas.microsoft.com/office/drawing/2015/10/21/chartex" xmlns:cx3="http://schemas.microsoft.com/office/drawing/2016/5/9/chartex" xmlns:cx4="http://schemas.microsoft.com/office/drawing/2016/5/10/chartex" xmlns:cx5="http://schemas.microsoft.com/office/drawing/2016/5/11/chartex" xmlns:cx6="http://schemas.microsoft.com/office/drawing/2016/5/12/chartex" xmlns:cx7="http://schemas.microsoft.com/office/drawing/2016/5/13/chartex" xmlns:cx8="http://schemas.microsoft.com/office/drawing/2016/5/14/chartex" xmlns:mc="http://schemas.openxmlformats.org/markup-compatibility/2006" xmlns:aink="http://schemas.microsoft.com/office/drawing/2016/ink" xmlns:am3d="http://schemas.microsoft.com/office/drawing/2017/model3d" xmlns:o="urn:schemas-microsoft-com:office:office" xmlns:r="http://schemas.openxmlformats.org/officeDocument/2006/relationships" xmlns:m="http://schemas.openxmlformats.org/officeDocument/2006/math" xmlns:v="urn:schemas-microsoft-com:vml" xmlns:wp14="http://schemas.microsoft.com/office/word/2010/wordprocessingDrawing" xmlns:wp="http://schemas.openxmlformats.org/drawingml/2006/wordprocessingDrawing" xmlns:w10="urn:schemas-microsoft-com:office:word" xmlns:w="http://schemas.openxmlformats.org/wordprocessingml/2006/main" xmlns:w14="http://schemas.microsoft.com/office/word/2010/wordml" xmlns:w15="http://schemas.microsoft.com/office/word/2012/wordml" xmlns:w16cid="http://schemas.microsoft.com/office/word/2016/wordml/cid" xmlns:w16se="http://schemas.microsoft.com/office/word/2015/wordml/symex" xmlns:wpg="http://schemas.microsoft.com/office/word/2010/wordprocessingGroup" xmlns:wpi="http://schemas.microsoft.com/office/word/2010/wordprocessingInk" xmlns:wne="http://schemas.microsoft.com/office/word/2006/wordml" xmlns:wps="http://schemas.microsoft.com/office/word/2010/wordprocessingShape" mc:Ignorable="w14 w15 w16se w16cid wp14">
   <w:p>
     <w:pPr>
       <w:pStyle w:val="HeaderFooter"/>
@@ -6791,7 +6992,10 @@
       <w:fldChar w:fldCharType="separate"/>
     </w:r>
     <w:r>
-      <w:t xml:space="preserve">Saturday, January </w:t>
+      <w:t>Sunday</w:t>
+    </w:r>
+    <w:r>
+      <w:t xml:space="preserve">, January </w:t>
     </w:r>
     <w:r>
       <w:t>14</w:t>
@@ -6807,7 +7011,7 @@
 </file>
 
 <file path=word/styles.xml><?xml version="1.0" encoding="utf-8"?>
-<w:styles xmlns:mc="http://schemas.openxmlformats.org/markup-compatibility/2006" xmlns:r="http://schemas.openxmlformats.org/officeDocument/2006/relationships" xmlns:w="http://schemas.openxmlformats.org/wordprocessingml/2006/main" xmlns:w14="http://schemas.microsoft.com/office/word/2010/wordml" xmlns:w15="http://schemas.microsoft.com/office/word/2012/wordml" mc:Ignorable="w14 w15">
+<w:styles xmlns:mc="http://schemas.openxmlformats.org/markup-compatibility/2006" xmlns:r="http://schemas.openxmlformats.org/officeDocument/2006/relationships" xmlns:w="http://schemas.openxmlformats.org/wordprocessingml/2006/main" xmlns:w14="http://schemas.microsoft.com/office/word/2010/wordml" xmlns:w15="http://schemas.microsoft.com/office/word/2012/wordml" xmlns:w16cid="http://schemas.microsoft.com/office/word/2016/wordml/cid" xmlns:w16se="http://schemas.microsoft.com/office/word/2015/wordml/symex" mc:Ignorable="w14 w15 w16se w16cid">
   <w:docDefaults>
     <w:rPrDefault>
       <w:rPr>
@@ -6829,7 +7033,7 @@
       </w:pPr>
     </w:pPrDefault>
   </w:docDefaults>
-  <w:latentStyles w:defLockedState="0" w:defUIPriority="99" w:defSemiHidden="0" w:defUnhideWhenUsed="0" w:defQFormat="0" w:count="382">
+  <w:latentStyles w:defLockedState="0" w:defUIPriority="99" w:defSemiHidden="0" w:defUnhideWhenUsed="0" w:defQFormat="0" w:count="375">
     <w:lsdException w:name="Normal" w:uiPriority="0" w:qFormat="1"/>
     <w:lsdException w:name="heading 1" w:uiPriority="9" w:qFormat="1"/>
     <w:lsdException w:name="heading 2" w:semiHidden="1" w:uiPriority="9" w:unhideWhenUsed="1" w:qFormat="1"/>

</xml_diff>

<commit_message>
Added note about firmware being pre-installed with CTRE Phoenix Framework.
</commit_message>
<xml_diff>
--- a/Reference Materials/csa_file_reference.docx
+++ b/Reference Materials/csa_file_reference.docx
@@ -9,8 +9,6 @@
       <w:r>
         <w:t>CSA - Files &amp; File Locations</w:t>
       </w:r>
-      <w:bookmarkStart w:id="0" w:name="_GoBack"/>
-      <w:bookmarkEnd w:id="0"/>
     </w:p>
     <w:p>
       <w:pPr>
@@ -1007,26 +1005,44 @@
               </w:rPr>
               <w:t>firmware</w:t>
             </w:r>
-          </w:p>
-        </w:tc>
-        <w:tc>
-          <w:tcPr>
-            <w:tcW w:w="1559" w:type="dxa"/>
-            <w:tcBorders>
-              <w:top w:val="single" w:sz="2" w:space="0" w:color="000000"/>
-              <w:left w:val="single" w:sz="2" w:space="0" w:color="000000"/>
-              <w:bottom w:val="single" w:sz="2" w:space="0" w:color="000000"/>
-              <w:right w:val="single" w:sz="2" w:space="0" w:color="000000"/>
-            </w:tcBorders>
-            <w:shd w:val="clear" w:color="auto" w:fill="EEEEEE"/>
-            <w:tcMar>
-              <w:top w:w="80" w:type="dxa"/>
-              <w:left w:w="80" w:type="dxa"/>
-              <w:bottom w:w="80" w:type="dxa"/>
-              <w:right w:w="80" w:type="dxa"/>
-            </w:tcMar>
-          </w:tcPr>
-          <w:p/>
+            <w:bookmarkStart w:id="0" w:name="_GoBack"/>
+            <w:bookmarkEnd w:id="0"/>
+          </w:p>
+        </w:tc>
+        <w:tc>
+          <w:tcPr>
+            <w:tcW w:w="1559" w:type="dxa"/>
+            <w:tcBorders>
+              <w:top w:val="single" w:sz="2" w:space="0" w:color="000000"/>
+              <w:left w:val="single" w:sz="2" w:space="0" w:color="000000"/>
+              <w:bottom w:val="single" w:sz="2" w:space="0" w:color="000000"/>
+              <w:right w:val="single" w:sz="2" w:space="0" w:color="000000"/>
+            </w:tcBorders>
+            <w:shd w:val="clear" w:color="auto" w:fill="EEEEEE"/>
+            <w:tcMar>
+              <w:top w:w="80" w:type="dxa"/>
+              <w:left w:w="80" w:type="dxa"/>
+              <w:bottom w:w="80" w:type="dxa"/>
+              <w:right w:w="80" w:type="dxa"/>
+            </w:tcMar>
+          </w:tcPr>
+          <w:p>
+            <w:pPr>
+              <w:rPr>
+                <w:rFonts w:asciiTheme="majorHAnsi" w:hAnsiTheme="majorHAnsi"/>
+                <w:sz w:val="20"/>
+                <w:szCs w:val="20"/>
+              </w:rPr>
+            </w:pPr>
+            <w:r>
+              <w:rPr>
+                <w:rFonts w:asciiTheme="majorHAnsi" w:hAnsiTheme="majorHAnsi"/>
+                <w:sz w:val="20"/>
+                <w:szCs w:val="20"/>
+              </w:rPr>
+              <w:t>All CTRE firmware is installed with CTRE Phoenix Framework. C:\Users\Public\Public Documents\FRC</w:t>
+            </w:r>
+          </w:p>
         </w:tc>
       </w:tr>
       <w:tr>
@@ -6887,14 +6903,27 @@
     <w:r>
       <w:t xml:space="preserve"> of </w:t>
     </w:r>
-    <w:fldSimple w:instr=" NUMPAGES ">
-      <w:r>
-        <w:rPr>
-          <w:noProof/>
-        </w:rPr>
-        <w:t>6</w:t>
-      </w:r>
-    </w:fldSimple>
+    <w:r>
+      <w:fldChar w:fldCharType="begin"/>
+    </w:r>
+    <w:r>
+      <w:instrText xml:space="preserve"> NUMPAGES </w:instrText>
+    </w:r>
+    <w:r>
+      <w:fldChar w:fldCharType="separate"/>
+    </w:r>
+    <w:r>
+      <w:rPr>
+        <w:noProof/>
+      </w:rPr>
+      <w:t>6</w:t>
+    </w:r>
+    <w:r>
+      <w:rPr>
+        <w:noProof/>
+      </w:rPr>
+      <w:fldChar w:fldCharType="end"/>
+    </w:r>
   </w:p>
 </w:ftr>
 </file>

</xml_diff>

<commit_message>
Updated java to 8u161.
</commit_message>
<xml_diff>
--- a/Reference Materials/csa_file_reference.docx
+++ b/Reference Materials/csa_file_reference.docx
@@ -1,6 +1,6 @@
 
 <file path=word/document.xml><?xml version="1.0" encoding="utf-8"?>
-<w:document xmlns:wpc="http://schemas.microsoft.com/office/word/2010/wordprocessingCanvas" xmlns:cx="http://schemas.microsoft.com/office/drawing/2014/chartex" xmlns:cx1="http://schemas.microsoft.com/office/drawing/2015/9/8/chartex" xmlns:cx2="http://schemas.microsoft.com/office/drawing/2015/10/21/chartex" xmlns:cx3="http://schemas.microsoft.com/office/drawing/2016/5/9/chartex" xmlns:cx4="http://schemas.microsoft.com/office/drawing/2016/5/10/chartex" xmlns:cx5="http://schemas.microsoft.com/office/drawing/2016/5/11/chartex" xmlns:cx6="http://schemas.microsoft.com/office/drawing/2016/5/12/chartex" xmlns:cx7="http://schemas.microsoft.com/office/drawing/2016/5/13/chartex" xmlns:cx8="http://schemas.microsoft.com/office/drawing/2016/5/14/chartex" xmlns:mc="http://schemas.openxmlformats.org/markup-compatibility/2006" xmlns:aink="http://schemas.microsoft.com/office/drawing/2016/ink" xmlns:am3d="http://schemas.microsoft.com/office/drawing/2017/model3d" xmlns:o="urn:schemas-microsoft-com:office:office" xmlns:r="http://schemas.openxmlformats.org/officeDocument/2006/relationships" xmlns:m="http://schemas.openxmlformats.org/officeDocument/2006/math" xmlns:v="urn:schemas-microsoft-com:vml" xmlns:wp14="http://schemas.microsoft.com/office/word/2010/wordprocessingDrawing" xmlns:wp="http://schemas.openxmlformats.org/drawingml/2006/wordprocessingDrawing" xmlns:w10="urn:schemas-microsoft-com:office:word" xmlns:w="http://schemas.openxmlformats.org/wordprocessingml/2006/main" xmlns:w14="http://schemas.microsoft.com/office/word/2010/wordml" xmlns:w15="http://schemas.microsoft.com/office/word/2012/wordml" xmlns:w16cid="http://schemas.microsoft.com/office/word/2016/wordml/cid" xmlns:w16se="http://schemas.microsoft.com/office/word/2015/wordml/symex" xmlns:wpg="http://schemas.microsoft.com/office/word/2010/wordprocessingGroup" xmlns:wpi="http://schemas.microsoft.com/office/word/2010/wordprocessingInk" xmlns:wne="http://schemas.microsoft.com/office/word/2006/wordml" xmlns:wps="http://schemas.microsoft.com/office/word/2010/wordprocessingShape" mc:Ignorable="w14 w15 w16se w16cid wp14">
+<w:document xmlns:wpc="http://schemas.microsoft.com/office/word/2010/wordprocessingCanvas" xmlns:mo="http://schemas.microsoft.com/office/mac/office/2008/main" xmlns:mc="http://schemas.openxmlformats.org/markup-compatibility/2006" xmlns:mv="urn:schemas-microsoft-com:mac:vml" xmlns:o="urn:schemas-microsoft-com:office:office" xmlns:r="http://schemas.openxmlformats.org/officeDocument/2006/relationships" xmlns:m="http://schemas.openxmlformats.org/officeDocument/2006/math" xmlns:v="urn:schemas-microsoft-com:vml" xmlns:wp14="http://schemas.microsoft.com/office/word/2010/wordprocessingDrawing" xmlns:wp="http://schemas.openxmlformats.org/drawingml/2006/wordprocessingDrawing" xmlns:w10="urn:schemas-microsoft-com:office:word" xmlns:w="http://schemas.openxmlformats.org/wordprocessingml/2006/main" xmlns:w14="http://schemas.microsoft.com/office/word/2010/wordml" xmlns:w15="http://schemas.microsoft.com/office/word/2012/wordml" xmlns:wpg="http://schemas.microsoft.com/office/word/2010/wordprocessingGroup" xmlns:wpi="http://schemas.microsoft.com/office/word/2010/wordprocessingInk" xmlns:wne="http://schemas.microsoft.com/office/word/2006/wordml" xmlns:wps="http://schemas.microsoft.com/office/word/2010/wordprocessingShape" mc:Ignorable="w14 w15 wp14">
   <w:body>
     <w:p>
       <w:pPr>
@@ -450,35 +450,7 @@
               <w:rPr>
                 <w:rFonts w:eastAsia="Arial Unicode MS" w:cs="Arial Unicode MS"/>
               </w:rPr>
-              <w:t xml:space="preserve">Install only AFTER </w:t>
-            </w:r>
-            <w:proofErr w:type="spellStart"/>
-            <w:r>
-              <w:rPr>
-                <w:rFonts w:eastAsia="Arial Unicode MS" w:cs="Arial Unicode MS"/>
-              </w:rPr>
-              <w:t>wpilib</w:t>
-            </w:r>
-            <w:proofErr w:type="spellEnd"/>
-            <w:r>
-              <w:rPr>
-                <w:rFonts w:eastAsia="Arial Unicode MS" w:cs="Arial Unicode MS"/>
-              </w:rPr>
-              <w:t xml:space="preserve"> is confirmed installed. This are added to the </w:t>
-            </w:r>
-            <w:proofErr w:type="spellStart"/>
-            <w:r>
-              <w:rPr>
-                <w:rFonts w:eastAsia="Arial Unicode MS" w:cs="Arial Unicode MS"/>
-              </w:rPr>
-              <w:t>wpilib</w:t>
-            </w:r>
-            <w:proofErr w:type="spellEnd"/>
-            <w:r>
-              <w:rPr>
-                <w:rFonts w:eastAsia="Arial Unicode MS" w:cs="Arial Unicode MS"/>
-              </w:rPr>
-              <w:t xml:space="preserve"> directory.</w:t>
+              <w:t>Install only AFTER wpilib is confirmed installed. This are added to the wpilib directory.</w:t>
             </w:r>
           </w:p>
         </w:tc>
@@ -857,19 +829,11 @@
                 <w:rFonts w:eastAsia="Arial Unicode MS" w:cs="Arial Unicode MS"/>
               </w:rPr>
             </w:pPr>
-            <w:proofErr w:type="spellStart"/>
-            <w:r>
-              <w:rPr>
-                <w:rFonts w:eastAsia="Arial Unicode MS" w:cs="Arial Unicode MS"/>
-              </w:rPr>
-              <w:t>TalonSRX</w:t>
-            </w:r>
-            <w:proofErr w:type="spellEnd"/>
-            <w:r>
-              <w:rPr>
-                <w:rFonts w:eastAsia="Arial Unicode MS" w:cs="Arial Unicode MS"/>
-              </w:rPr>
-              <w:t xml:space="preserve"> f</w:t>
+            <w:r>
+              <w:rPr>
+                <w:rFonts w:eastAsia="Arial Unicode MS" w:cs="Arial Unicode MS"/>
+              </w:rPr>
+              <w:t>TalonSRX f</w:t>
             </w:r>
             <w:r>
               <w:rPr>
@@ -1005,8 +969,6 @@
               </w:rPr>
               <w:t>firmware</w:t>
             </w:r>
-            <w:bookmarkStart w:id="0" w:name="_GoBack"/>
-            <w:bookmarkEnd w:id="0"/>
           </w:p>
         </w:tc>
         <w:tc>
@@ -1076,7 +1038,6 @@
                 <w:rFonts w:eastAsia="Arial Unicode MS" w:cs="Arial Unicode MS"/>
               </w:rPr>
             </w:pPr>
-            <w:proofErr w:type="spellStart"/>
             <w:r>
               <w:rPr>
                 <w:rFonts w:eastAsia="Arial Unicode MS" w:cs="Arial Unicode MS"/>
@@ -1084,7 +1045,6 @@
               <w:lastRenderedPageBreak/>
               <w:t>VictorSPX</w:t>
             </w:r>
-            <w:proofErr w:type="spellEnd"/>
             <w:r>
               <w:rPr>
                 <w:rFonts w:eastAsia="Arial Unicode MS" w:cs="Arial Unicode MS"/>
@@ -1977,19 +1937,11 @@
             <w:pPr>
               <w:pStyle w:val="TableStyle2"/>
             </w:pPr>
-            <w:proofErr w:type="spellStart"/>
-            <w:r>
-              <w:rPr>
-                <w:rFonts w:eastAsia="Arial Unicode MS" w:cs="Arial Unicode MS"/>
-              </w:rPr>
-              <w:t>VictorSPX</w:t>
-            </w:r>
-            <w:proofErr w:type="spellEnd"/>
-            <w:r>
-              <w:rPr>
-                <w:rFonts w:eastAsia="Arial Unicode MS" w:cs="Arial Unicode MS"/>
-              </w:rPr>
-              <w:t xml:space="preserve"> Quick Star Guide</w:t>
+            <w:r>
+              <w:rPr>
+                <w:rFonts w:eastAsia="Arial Unicode MS" w:cs="Arial Unicode MS"/>
+              </w:rPr>
+              <w:t>VictorSPX Quick Star Guide</w:t>
             </w:r>
           </w:p>
         </w:tc>
@@ -3083,16 +3035,8 @@
                 <w:rPr>
                   <w:rStyle w:val="Hyperlink"/>
                 </w:rPr>
-                <w:t xml:space="preserve">http://www.ctr-electronics.com/control-system/pcm.html - </w:t>
+                <w:t>http://www.ctr-electronics.com/control-system/pcm.html - product_tabs_technical_resources</w:t>
               </w:r>
-              <w:proofErr w:type="spellStart"/>
-              <w:r>
-                <w:rPr>
-                  <w:rStyle w:val="Hyperlink"/>
-                </w:rPr>
-                <w:t>product_tabs_technical_resources</w:t>
-              </w:r>
-              <w:proofErr w:type="spellEnd"/>
             </w:hyperlink>
           </w:p>
         </w:tc>
@@ -4128,19 +4072,11 @@
             <w:pPr>
               <w:pStyle w:val="TableStyle2"/>
             </w:pPr>
-            <w:proofErr w:type="spellStart"/>
-            <w:r>
-              <w:rPr>
-                <w:rFonts w:eastAsia="Arial Unicode MS" w:cs="Arial Unicode MS"/>
-              </w:rPr>
-              <w:t>WPILib</w:t>
-            </w:r>
-            <w:proofErr w:type="spellEnd"/>
-            <w:r>
-              <w:rPr>
-                <w:rFonts w:eastAsia="Arial Unicode MS" w:cs="Arial Unicode MS"/>
-              </w:rPr>
-              <w:t xml:space="preserve"> - Eclipse Plugins</w:t>
+            <w:r>
+              <w:rPr>
+                <w:rFonts w:eastAsia="Arial Unicode MS" w:cs="Arial Unicode MS"/>
+              </w:rPr>
+              <w:t>WPILib - Eclipse Plugins</w:t>
             </w:r>
           </w:p>
         </w:tc>
@@ -4344,8 +4280,16 @@
               <w:rPr>
                 <w:rFonts w:eastAsia="Arial Unicode MS" w:cs="Arial Unicode MS"/>
               </w:rPr>
-              <w:t>8u152</w:t>
-            </w:r>
+              <w:t>8u1</w:t>
+            </w:r>
+            <w:r>
+              <w:rPr>
+                <w:rFonts w:eastAsia="Arial Unicode MS" w:cs="Arial Unicode MS"/>
+              </w:rPr>
+              <w:t>61</w:t>
+            </w:r>
+            <w:bookmarkStart w:id="0" w:name="_GoBack"/>
+            <w:bookmarkEnd w:id="0"/>
           </w:p>
         </w:tc>
         <w:tc>
@@ -4523,21 +4467,7 @@
                 <w:rFonts w:eastAsia="Arial Unicode MS" w:cs="Arial Unicode MS"/>
               </w:rPr>
               <w:lastRenderedPageBreak/>
-              <w:t xml:space="preserve">NI </w:t>
-            </w:r>
-            <w:proofErr w:type="spellStart"/>
-            <w:r>
-              <w:rPr>
-                <w:rFonts w:eastAsia="Arial Unicode MS" w:cs="Arial Unicode MS"/>
-              </w:rPr>
-              <w:t>FRCUpdate</w:t>
-            </w:r>
-            <w:proofErr w:type="spellEnd"/>
-            <w:r>
-              <w:rPr>
-                <w:rFonts w:eastAsia="Arial Unicode MS" w:cs="Arial Unicode MS"/>
-              </w:rPr>
-              <w:t xml:space="preserve"> Suite</w:t>
+              <w:t>NI FRCUpdate Suite</w:t>
             </w:r>
           </w:p>
         </w:tc>
@@ -4690,21 +4620,7 @@
               <w:rPr>
                 <w:rFonts w:eastAsia="Arial Unicode MS" w:cs="Arial Unicode MS"/>
               </w:rPr>
-              <w:t xml:space="preserve">Need to have NI serial number handy for new install. Take photo of your </w:t>
-            </w:r>
-            <w:proofErr w:type="gramStart"/>
-            <w:r>
-              <w:rPr>
-                <w:rFonts w:eastAsia="Arial Unicode MS" w:cs="Arial Unicode MS"/>
-              </w:rPr>
-              <w:t>teams</w:t>
-            </w:r>
-            <w:proofErr w:type="gramEnd"/>
-            <w:r>
-              <w:rPr>
-                <w:rFonts w:eastAsia="Arial Unicode MS" w:cs="Arial Unicode MS"/>
-              </w:rPr>
-              <w:t xml:space="preserve"> serial #. For updates, you do not need to enter serial # when it asks.</w:t>
+              <w:t>Need to have NI serial number handy for new install. Take photo of your teams serial #. For updates, you do not need to enter serial # when it asks.</w:t>
             </w:r>
             <w:r>
               <w:rPr>
@@ -5625,16 +5541,8 @@
                 <w:rPr>
                   <w:rStyle w:val="Hyperlink"/>
                 </w:rPr>
-                <w:t xml:space="preserve">http://support.logitech.com/en_us/product/gamepad-f310/downloads - </w:t>
+                <w:t>http://support.logitech.com/en_us/product/gamepad-f310/downloads - windowsPnlBar</w:t>
               </w:r>
-              <w:proofErr w:type="spellStart"/>
-              <w:r>
-                <w:rPr>
-                  <w:rStyle w:val="Hyperlink"/>
-                </w:rPr>
-                <w:t>windowsPnlBar</w:t>
-              </w:r>
-              <w:proofErr w:type="spellEnd"/>
             </w:hyperlink>
           </w:p>
         </w:tc>
@@ -5725,19 +5633,11 @@
             <w:pPr>
               <w:pStyle w:val="TableStyle2"/>
             </w:pPr>
-            <w:proofErr w:type="spellStart"/>
-            <w:r>
-              <w:rPr>
-                <w:rFonts w:eastAsia="Arial Unicode MS" w:cs="Arial Unicode MS"/>
-              </w:rPr>
-              <w:t>NavX</w:t>
-            </w:r>
-            <w:proofErr w:type="spellEnd"/>
-            <w:r>
-              <w:rPr>
-                <w:rFonts w:eastAsia="Arial Unicode MS" w:cs="Arial Unicode MS"/>
-              </w:rPr>
-              <w:t xml:space="preserve"> Library</w:t>
+            <w:r>
+              <w:rPr>
+                <w:rFonts w:eastAsia="Arial Unicode MS" w:cs="Arial Unicode MS"/>
+              </w:rPr>
+              <w:t>NavX Library</w:t>
             </w:r>
           </w:p>
         </w:tc>
@@ -5917,35 +5817,7 @@
               <w:rPr>
                 <w:rFonts w:eastAsia="Arial Unicode MS" w:cs="Arial Unicode MS"/>
               </w:rPr>
-              <w:t xml:space="preserve">Install only AFTER </w:t>
-            </w:r>
-            <w:proofErr w:type="spellStart"/>
-            <w:r>
-              <w:rPr>
-                <w:rFonts w:eastAsia="Arial Unicode MS" w:cs="Arial Unicode MS"/>
-              </w:rPr>
-              <w:t>wpilib</w:t>
-            </w:r>
-            <w:proofErr w:type="spellEnd"/>
-            <w:r>
-              <w:rPr>
-                <w:rFonts w:eastAsia="Arial Unicode MS" w:cs="Arial Unicode MS"/>
-              </w:rPr>
-              <w:t xml:space="preserve"> is confirmed installed. This are added to the </w:t>
-            </w:r>
-            <w:proofErr w:type="spellStart"/>
-            <w:r>
-              <w:rPr>
-                <w:rFonts w:eastAsia="Arial Unicode MS" w:cs="Arial Unicode MS"/>
-              </w:rPr>
-              <w:t>wpilib</w:t>
-            </w:r>
-            <w:proofErr w:type="spellEnd"/>
-            <w:r>
-              <w:rPr>
-                <w:rFonts w:eastAsia="Arial Unicode MS" w:cs="Arial Unicode MS"/>
-              </w:rPr>
-              <w:t xml:space="preserve"> directory.</w:t>
+              <w:t>Install only AFTER wpilib is confirmed installed. This are added to the wpilib directory.</w:t>
             </w:r>
           </w:p>
         </w:tc>
@@ -5978,19 +5850,11 @@
             <w:pPr>
               <w:pStyle w:val="TableStyle2"/>
             </w:pPr>
-            <w:proofErr w:type="spellStart"/>
-            <w:r>
-              <w:rPr>
-                <w:rFonts w:eastAsia="Arial Unicode MS" w:cs="Arial Unicode MS"/>
-              </w:rPr>
-              <w:t>raspbian</w:t>
-            </w:r>
-            <w:proofErr w:type="spellEnd"/>
-            <w:r>
-              <w:rPr>
-                <w:rFonts w:eastAsia="Arial Unicode MS" w:cs="Arial Unicode MS"/>
-              </w:rPr>
-              <w:t xml:space="preserve"> OS</w:t>
+            <w:r>
+              <w:rPr>
+                <w:rFonts w:eastAsia="Arial Unicode MS" w:cs="Arial Unicode MS"/>
+              </w:rPr>
+              <w:t>raspbian OS</w:t>
             </w:r>
           </w:p>
         </w:tc>
@@ -6105,14 +5969,12 @@
             <w:pPr>
               <w:pStyle w:val="TableStyle2"/>
             </w:pPr>
-            <w:proofErr w:type="spellStart"/>
             <w:r>
               <w:rPr>
                 <w:rFonts w:eastAsia="Arial Unicode MS" w:cs="Arial Unicode MS"/>
               </w:rPr>
               <w:t>os</w:t>
             </w:r>
-            <w:proofErr w:type="spellEnd"/>
           </w:p>
         </w:tc>
         <w:tc>
@@ -6173,28 +6035,12 @@
             <w:pPr>
               <w:pStyle w:val="TableStyle2"/>
             </w:pPr>
-            <w:proofErr w:type="spellStart"/>
-            <w:r>
-              <w:rPr>
-                <w:rFonts w:eastAsia="Arial Unicode MS" w:cs="Arial Unicode MS"/>
-              </w:rPr>
-              <w:t>JetPack</w:t>
-            </w:r>
-            <w:proofErr w:type="spellEnd"/>
-            <w:r>
-              <w:rPr>
-                <w:rFonts w:eastAsia="Arial Unicode MS" w:cs="Arial Unicode MS"/>
-              </w:rPr>
-              <w:t xml:space="preserve"> for </w:t>
-            </w:r>
-            <w:proofErr w:type="spellStart"/>
-            <w:r>
-              <w:rPr>
-                <w:rFonts w:eastAsia="Arial Unicode MS" w:cs="Arial Unicode MS"/>
-              </w:rPr>
-              <w:t>Tegra</w:t>
-            </w:r>
-            <w:proofErr w:type="spellEnd"/>
+            <w:r>
+              <w:rPr>
+                <w:rFonts w:eastAsia="Arial Unicode MS" w:cs="Arial Unicode MS"/>
+              </w:rPr>
+              <w:t>JetPack for Tegra</w:t>
+            </w:r>
           </w:p>
         </w:tc>
         <w:tc>
@@ -6311,14 +6157,12 @@
             <w:pPr>
               <w:pStyle w:val="TableStyle2"/>
             </w:pPr>
-            <w:proofErr w:type="spellStart"/>
             <w:r>
               <w:rPr>
                 <w:rFonts w:eastAsia="Arial Unicode MS" w:cs="Arial Unicode MS"/>
               </w:rPr>
               <w:t>os</w:t>
             </w:r>
-            <w:proofErr w:type="spellEnd"/>
           </w:p>
         </w:tc>
         <w:tc>
@@ -6379,14 +6223,12 @@
             <w:pPr>
               <w:pStyle w:val="TableStyle2"/>
             </w:pPr>
-            <w:proofErr w:type="spellStart"/>
             <w:r>
               <w:rPr>
                 <w:rFonts w:eastAsia="Arial Unicode MS" w:cs="Arial Unicode MS"/>
               </w:rPr>
               <w:t>Mindsensors</w:t>
             </w:r>
-            <w:proofErr w:type="spellEnd"/>
           </w:p>
         </w:tc>
         <w:tc>
@@ -6567,35 +6409,7 @@
               <w:rPr>
                 <w:rFonts w:eastAsia="Arial Unicode MS" w:cs="Arial Unicode MS"/>
               </w:rPr>
-              <w:t xml:space="preserve">Used to </w:t>
-            </w:r>
-            <w:proofErr w:type="gramStart"/>
-            <w:r>
-              <w:rPr>
-                <w:rFonts w:eastAsia="Arial Unicode MS" w:cs="Arial Unicode MS"/>
-              </w:rPr>
-              <w:t>control  SD</w:t>
-            </w:r>
-            <w:proofErr w:type="gramEnd"/>
-            <w:r>
-              <w:rPr>
-                <w:rFonts w:eastAsia="Arial Unicode MS" w:cs="Arial Unicode MS"/>
-              </w:rPr>
-              <w:t xml:space="preserve">540 motor controller and </w:t>
-            </w:r>
-            <w:proofErr w:type="spellStart"/>
-            <w:r>
-              <w:rPr>
-                <w:rFonts w:eastAsia="Arial Unicode MS" w:cs="Arial Unicode MS"/>
-              </w:rPr>
-              <w:t>CANLight</w:t>
-            </w:r>
-            <w:proofErr w:type="spellEnd"/>
-            <w:r>
-              <w:rPr>
-                <w:rFonts w:eastAsia="Arial Unicode MS" w:cs="Arial Unicode MS"/>
-              </w:rPr>
-              <w:t xml:space="preserve"> module.</w:t>
+              <w:t>Used to control  SD540 motor controller and CANLight module.</w:t>
             </w:r>
           </w:p>
         </w:tc>
@@ -6628,19 +6442,11 @@
             <w:pPr>
               <w:pStyle w:val="TableStyle2"/>
             </w:pPr>
-            <w:proofErr w:type="spellStart"/>
-            <w:r>
-              <w:rPr>
-                <w:rFonts w:eastAsia="Arial Unicode MS" w:cs="Arial Unicode MS"/>
-              </w:rPr>
-              <w:t>Scanse</w:t>
-            </w:r>
-            <w:proofErr w:type="spellEnd"/>
-            <w:r>
-              <w:rPr>
-                <w:rFonts w:eastAsia="Arial Unicode MS" w:cs="Arial Unicode MS"/>
-              </w:rPr>
-              <w:t xml:space="preserve"> Sweep</w:t>
+            <w:r>
+              <w:rPr>
+                <w:rFonts w:eastAsia="Arial Unicode MS" w:cs="Arial Unicode MS"/>
+              </w:rPr>
+              <w:t>Scanse Sweep</w:t>
             </w:r>
           </w:p>
         </w:tc>
@@ -6810,21 +6616,7 @@
               <w:rPr>
                 <w:rFonts w:eastAsia="Arial Unicode MS" w:cs="Arial Unicode MS"/>
               </w:rPr>
-              <w:t xml:space="preserve">Used to control </w:t>
-            </w:r>
-            <w:proofErr w:type="spellStart"/>
-            <w:r>
-              <w:rPr>
-                <w:rFonts w:eastAsia="Arial Unicode MS" w:cs="Arial Unicode MS"/>
-              </w:rPr>
-              <w:t>Scansense</w:t>
-            </w:r>
-            <w:proofErr w:type="spellEnd"/>
-            <w:r>
-              <w:rPr>
-                <w:rFonts w:eastAsia="Arial Unicode MS" w:cs="Arial Unicode MS"/>
-              </w:rPr>
-              <w:t xml:space="preserve"> Sweep LIDAR</w:t>
+              <w:t>Used to control Scansense Sweep LIDAR</w:t>
             </w:r>
           </w:p>
         </w:tc>
@@ -6847,7 +6639,7 @@
 </file>
 
 <file path=word/endnotes.xml><?xml version="1.0" encoding="utf-8"?>
-<w:endnotes xmlns:wpc="http://schemas.microsoft.com/office/word/2010/wordprocessingCanvas" xmlns:cx="http://schemas.microsoft.com/office/drawing/2014/chartex" xmlns:cx1="http://schemas.microsoft.com/office/drawing/2015/9/8/chartex" xmlns:cx2="http://schemas.microsoft.com/office/drawing/2015/10/21/chartex" xmlns:cx3="http://schemas.microsoft.com/office/drawing/2016/5/9/chartex" xmlns:cx4="http://schemas.microsoft.com/office/drawing/2016/5/10/chartex" xmlns:cx5="http://schemas.microsoft.com/office/drawing/2016/5/11/chartex" xmlns:cx6="http://schemas.microsoft.com/office/drawing/2016/5/12/chartex" xmlns:cx7="http://schemas.microsoft.com/office/drawing/2016/5/13/chartex" xmlns:cx8="http://schemas.microsoft.com/office/drawing/2016/5/14/chartex" xmlns:mc="http://schemas.openxmlformats.org/markup-compatibility/2006" xmlns:aink="http://schemas.microsoft.com/office/drawing/2016/ink" xmlns:am3d="http://schemas.microsoft.com/office/drawing/2017/model3d" xmlns:o="urn:schemas-microsoft-com:office:office" xmlns:r="http://schemas.openxmlformats.org/officeDocument/2006/relationships" xmlns:m="http://schemas.openxmlformats.org/officeDocument/2006/math" xmlns:v="urn:schemas-microsoft-com:vml" xmlns:wp14="http://schemas.microsoft.com/office/word/2010/wordprocessingDrawing" xmlns:wp="http://schemas.openxmlformats.org/drawingml/2006/wordprocessingDrawing" xmlns:w10="urn:schemas-microsoft-com:office:word" xmlns:w="http://schemas.openxmlformats.org/wordprocessingml/2006/main" xmlns:w14="http://schemas.microsoft.com/office/word/2010/wordml" xmlns:w15="http://schemas.microsoft.com/office/word/2012/wordml" xmlns:w16cid="http://schemas.microsoft.com/office/word/2016/wordml/cid" xmlns:w16se="http://schemas.microsoft.com/office/word/2015/wordml/symex" xmlns:wpg="http://schemas.microsoft.com/office/word/2010/wordprocessingGroup" xmlns:wpi="http://schemas.microsoft.com/office/word/2010/wordprocessingInk" xmlns:wne="http://schemas.microsoft.com/office/word/2006/wordml" xmlns:wps="http://schemas.microsoft.com/office/word/2010/wordprocessingShape" mc:Ignorable="w14 w15 w16se w16cid wp14">
+<w:endnotes xmlns:wpc="http://schemas.microsoft.com/office/word/2010/wordprocessingCanvas" xmlns:mo="http://schemas.microsoft.com/office/mac/office/2008/main" xmlns:mc="http://schemas.openxmlformats.org/markup-compatibility/2006" xmlns:mv="urn:schemas-microsoft-com:mac:vml" xmlns:o="urn:schemas-microsoft-com:office:office" xmlns:r="http://schemas.openxmlformats.org/officeDocument/2006/relationships" xmlns:m="http://schemas.openxmlformats.org/officeDocument/2006/math" xmlns:v="urn:schemas-microsoft-com:vml" xmlns:wp14="http://schemas.microsoft.com/office/word/2010/wordprocessingDrawing" xmlns:wp="http://schemas.openxmlformats.org/drawingml/2006/wordprocessingDrawing" xmlns:w10="urn:schemas-microsoft-com:office:word" xmlns:w="http://schemas.openxmlformats.org/wordprocessingml/2006/main" xmlns:w14="http://schemas.microsoft.com/office/word/2010/wordml" xmlns:w15="http://schemas.microsoft.com/office/word/2012/wordml" xmlns:wpg="http://schemas.microsoft.com/office/word/2010/wordprocessingGroup" xmlns:wpi="http://schemas.microsoft.com/office/word/2010/wordprocessingInk" xmlns:wne="http://schemas.microsoft.com/office/word/2006/wordml" xmlns:wps="http://schemas.microsoft.com/office/word/2010/wordprocessingShape" mc:Ignorable="w14 w15 wp14">
   <w:endnote w:type="separator" w:id="-1">
     <w:p>
       <w:r>
@@ -6866,7 +6658,7 @@
 </file>
 
 <file path=word/footer1.xml><?xml version="1.0" encoding="utf-8"?>
-<w:ftr xmlns:wpc="http://schemas.microsoft.com/office/word/2010/wordprocessingCanvas" xmlns:cx="http://schemas.microsoft.com/office/drawing/2014/chartex" xmlns:cx1="http://schemas.microsoft.com/office/drawing/2015/9/8/chartex" xmlns:cx2="http://schemas.microsoft.com/office/drawing/2015/10/21/chartex" xmlns:cx3="http://schemas.microsoft.com/office/drawing/2016/5/9/chartex" xmlns:cx4="http://schemas.microsoft.com/office/drawing/2016/5/10/chartex" xmlns:cx5="http://schemas.microsoft.com/office/drawing/2016/5/11/chartex" xmlns:cx6="http://schemas.microsoft.com/office/drawing/2016/5/12/chartex" xmlns:cx7="http://schemas.microsoft.com/office/drawing/2016/5/13/chartex" xmlns:cx8="http://schemas.microsoft.com/office/drawing/2016/5/14/chartex" xmlns:mc="http://schemas.openxmlformats.org/markup-compatibility/2006" xmlns:aink="http://schemas.microsoft.com/office/drawing/2016/ink" xmlns:am3d="http://schemas.microsoft.com/office/drawing/2017/model3d" xmlns:o="urn:schemas-microsoft-com:office:office" xmlns:r="http://schemas.openxmlformats.org/officeDocument/2006/relationships" xmlns:m="http://schemas.openxmlformats.org/officeDocument/2006/math" xmlns:v="urn:schemas-microsoft-com:vml" xmlns:wp14="http://schemas.microsoft.com/office/word/2010/wordprocessingDrawing" xmlns:wp="http://schemas.openxmlformats.org/drawingml/2006/wordprocessingDrawing" xmlns:w10="urn:schemas-microsoft-com:office:word" xmlns:w="http://schemas.openxmlformats.org/wordprocessingml/2006/main" xmlns:w14="http://schemas.microsoft.com/office/word/2010/wordml" xmlns:w15="http://schemas.microsoft.com/office/word/2012/wordml" xmlns:w16cid="http://schemas.microsoft.com/office/word/2016/wordml/cid" xmlns:w16se="http://schemas.microsoft.com/office/word/2015/wordml/symex" xmlns:wpg="http://schemas.microsoft.com/office/word/2010/wordprocessingGroup" xmlns:wpi="http://schemas.microsoft.com/office/word/2010/wordprocessingInk" xmlns:wne="http://schemas.microsoft.com/office/word/2006/wordml" xmlns:wps="http://schemas.microsoft.com/office/word/2010/wordprocessingShape" mc:Ignorable="w14 w15 w16se w16cid wp14">
+<w:ftr xmlns:wpc="http://schemas.microsoft.com/office/word/2010/wordprocessingCanvas" xmlns:mo="http://schemas.microsoft.com/office/mac/office/2008/main" xmlns:mc="http://schemas.openxmlformats.org/markup-compatibility/2006" xmlns:mv="urn:schemas-microsoft-com:mac:vml" xmlns:o="urn:schemas-microsoft-com:office:office" xmlns:r="http://schemas.openxmlformats.org/officeDocument/2006/relationships" xmlns:m="http://schemas.openxmlformats.org/officeDocument/2006/math" xmlns:v="urn:schemas-microsoft-com:vml" xmlns:wp14="http://schemas.microsoft.com/office/word/2010/wordprocessingDrawing" xmlns:wp="http://schemas.openxmlformats.org/drawingml/2006/wordprocessingDrawing" xmlns:w10="urn:schemas-microsoft-com:office:word" xmlns:w="http://schemas.openxmlformats.org/wordprocessingml/2006/main" xmlns:w14="http://schemas.microsoft.com/office/word/2010/wordml" xmlns:w15="http://schemas.microsoft.com/office/word/2012/wordml" xmlns:wpg="http://schemas.microsoft.com/office/word/2010/wordprocessingGroup" xmlns:wpi="http://schemas.microsoft.com/office/word/2010/wordprocessingInk" xmlns:wne="http://schemas.microsoft.com/office/word/2006/wordml" xmlns:wps="http://schemas.microsoft.com/office/word/2010/wordprocessingShape" mc:Ignorable="w14 w15 wp14">
   <w:p>
     <w:pPr>
       <w:pStyle w:val="HeaderFooter"/>
@@ -6895,7 +6687,7 @@
       <w:rPr>
         <w:noProof/>
       </w:rPr>
-      <w:t>6</w:t>
+      <w:t>4</w:t>
     </w:r>
     <w:r>
       <w:fldChar w:fldCharType="end"/>
@@ -6903,33 +6695,20 @@
     <w:r>
       <w:t xml:space="preserve"> of </w:t>
     </w:r>
-    <w:r>
-      <w:fldChar w:fldCharType="begin"/>
-    </w:r>
-    <w:r>
-      <w:instrText xml:space="preserve"> NUMPAGES </w:instrText>
-    </w:r>
-    <w:r>
-      <w:fldChar w:fldCharType="separate"/>
-    </w:r>
-    <w:r>
-      <w:rPr>
-        <w:noProof/>
-      </w:rPr>
-      <w:t>6</w:t>
-    </w:r>
-    <w:r>
-      <w:rPr>
-        <w:noProof/>
-      </w:rPr>
-      <w:fldChar w:fldCharType="end"/>
-    </w:r>
+    <w:fldSimple w:instr=" NUMPAGES ">
+      <w:r>
+        <w:rPr>
+          <w:noProof/>
+        </w:rPr>
+        <w:t>6</w:t>
+      </w:r>
+    </w:fldSimple>
   </w:p>
 </w:ftr>
 </file>
 
 <file path=word/footnotes.xml><?xml version="1.0" encoding="utf-8"?>
-<w:footnotes xmlns:wpc="http://schemas.microsoft.com/office/word/2010/wordprocessingCanvas" xmlns:cx="http://schemas.microsoft.com/office/drawing/2014/chartex" xmlns:cx1="http://schemas.microsoft.com/office/drawing/2015/9/8/chartex" xmlns:cx2="http://schemas.microsoft.com/office/drawing/2015/10/21/chartex" xmlns:cx3="http://schemas.microsoft.com/office/drawing/2016/5/9/chartex" xmlns:cx4="http://schemas.microsoft.com/office/drawing/2016/5/10/chartex" xmlns:cx5="http://schemas.microsoft.com/office/drawing/2016/5/11/chartex" xmlns:cx6="http://schemas.microsoft.com/office/drawing/2016/5/12/chartex" xmlns:cx7="http://schemas.microsoft.com/office/drawing/2016/5/13/chartex" xmlns:cx8="http://schemas.microsoft.com/office/drawing/2016/5/14/chartex" xmlns:mc="http://schemas.openxmlformats.org/markup-compatibility/2006" xmlns:aink="http://schemas.microsoft.com/office/drawing/2016/ink" xmlns:am3d="http://schemas.microsoft.com/office/drawing/2017/model3d" xmlns:o="urn:schemas-microsoft-com:office:office" xmlns:r="http://schemas.openxmlformats.org/officeDocument/2006/relationships" xmlns:m="http://schemas.openxmlformats.org/officeDocument/2006/math" xmlns:v="urn:schemas-microsoft-com:vml" xmlns:wp14="http://schemas.microsoft.com/office/word/2010/wordprocessingDrawing" xmlns:wp="http://schemas.openxmlformats.org/drawingml/2006/wordprocessingDrawing" xmlns:w10="urn:schemas-microsoft-com:office:word" xmlns:w="http://schemas.openxmlformats.org/wordprocessingml/2006/main" xmlns:w14="http://schemas.microsoft.com/office/word/2010/wordml" xmlns:w15="http://schemas.microsoft.com/office/word/2012/wordml" xmlns:w16cid="http://schemas.microsoft.com/office/word/2016/wordml/cid" xmlns:w16se="http://schemas.microsoft.com/office/word/2015/wordml/symex" xmlns:wpg="http://schemas.microsoft.com/office/word/2010/wordprocessingGroup" xmlns:wpi="http://schemas.microsoft.com/office/word/2010/wordprocessingInk" xmlns:wne="http://schemas.microsoft.com/office/word/2006/wordml" xmlns:wps="http://schemas.microsoft.com/office/word/2010/wordprocessingShape" mc:Ignorable="w14 w15 w16se w16cid wp14">
+<w:footnotes xmlns:wpc="http://schemas.microsoft.com/office/word/2010/wordprocessingCanvas" xmlns:mo="http://schemas.microsoft.com/office/mac/office/2008/main" xmlns:mc="http://schemas.openxmlformats.org/markup-compatibility/2006" xmlns:mv="urn:schemas-microsoft-com:mac:vml" xmlns:o="urn:schemas-microsoft-com:office:office" xmlns:r="http://schemas.openxmlformats.org/officeDocument/2006/relationships" xmlns:m="http://schemas.openxmlformats.org/officeDocument/2006/math" xmlns:v="urn:schemas-microsoft-com:vml" xmlns:wp14="http://schemas.microsoft.com/office/word/2010/wordprocessingDrawing" xmlns:wp="http://schemas.openxmlformats.org/drawingml/2006/wordprocessingDrawing" xmlns:w10="urn:schemas-microsoft-com:office:word" xmlns:w="http://schemas.openxmlformats.org/wordprocessingml/2006/main" xmlns:w14="http://schemas.microsoft.com/office/word/2010/wordml" xmlns:w15="http://schemas.microsoft.com/office/word/2012/wordml" xmlns:wpg="http://schemas.microsoft.com/office/word/2010/wordprocessingGroup" xmlns:wpi="http://schemas.microsoft.com/office/word/2010/wordprocessingInk" xmlns:wne="http://schemas.microsoft.com/office/word/2006/wordml" xmlns:wps="http://schemas.microsoft.com/office/word/2010/wordprocessingShape" mc:Ignorable="w14 w15 wp14">
   <w:footnote w:type="separator" w:id="-1">
     <w:p>
       <w:r>
@@ -6948,7 +6727,7 @@
 </file>
 
 <file path=word/header1.xml><?xml version="1.0" encoding="utf-8"?>
-<w:hdr xmlns:wpc="http://schemas.microsoft.com/office/word/2010/wordprocessingCanvas" xmlns:cx="http://schemas.microsoft.com/office/drawing/2014/chartex" xmlns:cx1="http://schemas.microsoft.com/office/drawing/2015/9/8/chartex" xmlns:cx2="http://schemas.microsoft.com/office/drawing/2015/10/21/chartex" xmlns:cx3="http://schemas.microsoft.com/office/drawing/2016/5/9/chartex" xmlns:cx4="http://schemas.microsoft.com/office/drawing/2016/5/10/chartex" xmlns:cx5="http://schemas.microsoft.com/office/drawing/2016/5/11/chartex" xmlns:cx6="http://schemas.microsoft.com/office/drawing/2016/5/12/chartex" xmlns:cx7="http://schemas.microsoft.com/office/drawing/2016/5/13/chartex" xmlns:cx8="http://schemas.microsoft.com/office/drawing/2016/5/14/chartex" xmlns:mc="http://schemas.openxmlformats.org/markup-compatibility/2006" xmlns:aink="http://schemas.microsoft.com/office/drawing/2016/ink" xmlns:am3d="http://schemas.microsoft.com/office/drawing/2017/model3d" xmlns:o="urn:schemas-microsoft-com:office:office" xmlns:r="http://schemas.openxmlformats.org/officeDocument/2006/relationships" xmlns:m="http://schemas.openxmlformats.org/officeDocument/2006/math" xmlns:v="urn:schemas-microsoft-com:vml" xmlns:wp14="http://schemas.microsoft.com/office/word/2010/wordprocessingDrawing" xmlns:wp="http://schemas.openxmlformats.org/drawingml/2006/wordprocessingDrawing" xmlns:w10="urn:schemas-microsoft-com:office:word" xmlns:w="http://schemas.openxmlformats.org/wordprocessingml/2006/main" xmlns:w14="http://schemas.microsoft.com/office/word/2010/wordml" xmlns:w15="http://schemas.microsoft.com/office/word/2012/wordml" xmlns:w16cid="http://schemas.microsoft.com/office/word/2016/wordml/cid" xmlns:w16se="http://schemas.microsoft.com/office/word/2015/wordml/symex" xmlns:wpg="http://schemas.microsoft.com/office/word/2010/wordprocessingGroup" xmlns:wpi="http://schemas.microsoft.com/office/word/2010/wordprocessingInk" xmlns:wne="http://schemas.microsoft.com/office/word/2006/wordml" xmlns:wps="http://schemas.microsoft.com/office/word/2010/wordprocessingShape" mc:Ignorable="w14 w15 w16se w16cid wp14">
+<w:hdr xmlns:wpc="http://schemas.microsoft.com/office/word/2010/wordprocessingCanvas" xmlns:mo="http://schemas.microsoft.com/office/mac/office/2008/main" xmlns:mc="http://schemas.openxmlformats.org/markup-compatibility/2006" xmlns:mv="urn:schemas-microsoft-com:mac:vml" xmlns:o="urn:schemas-microsoft-com:office:office" xmlns:r="http://schemas.openxmlformats.org/officeDocument/2006/relationships" xmlns:m="http://schemas.openxmlformats.org/officeDocument/2006/math" xmlns:v="urn:schemas-microsoft-com:vml" xmlns:wp14="http://schemas.microsoft.com/office/word/2010/wordprocessingDrawing" xmlns:wp="http://schemas.openxmlformats.org/drawingml/2006/wordprocessingDrawing" xmlns:w10="urn:schemas-microsoft-com:office:word" xmlns:w="http://schemas.openxmlformats.org/wordprocessingml/2006/main" xmlns:w14="http://schemas.microsoft.com/office/word/2010/wordml" xmlns:w15="http://schemas.microsoft.com/office/word/2012/wordml" xmlns:wpg="http://schemas.microsoft.com/office/word/2010/wordprocessingGroup" xmlns:wpi="http://schemas.microsoft.com/office/word/2010/wordprocessingInk" xmlns:wne="http://schemas.microsoft.com/office/word/2006/wordml" xmlns:wps="http://schemas.microsoft.com/office/word/2010/wordprocessingShape" mc:Ignorable="w14 w15 wp14">
   <w:p>
     <w:pPr>
       <w:pStyle w:val="HeaderFooter"/>
@@ -7021,13 +6800,13 @@
       <w:fldChar w:fldCharType="separate"/>
     </w:r>
     <w:r>
-      <w:t>Sunday</w:t>
+      <w:t>Wednesday</w:t>
     </w:r>
     <w:r>
       <w:t xml:space="preserve">, January </w:t>
     </w:r>
     <w:r>
-      <w:t>14</w:t>
+      <w:t>17</w:t>
     </w:r>
     <w:r>
       <w:t>, 2018</w:t>
@@ -7040,7 +6819,7 @@
 </file>
 
 <file path=word/styles.xml><?xml version="1.0" encoding="utf-8"?>
-<w:styles xmlns:mc="http://schemas.openxmlformats.org/markup-compatibility/2006" xmlns:r="http://schemas.openxmlformats.org/officeDocument/2006/relationships" xmlns:w="http://schemas.openxmlformats.org/wordprocessingml/2006/main" xmlns:w14="http://schemas.microsoft.com/office/word/2010/wordml" xmlns:w15="http://schemas.microsoft.com/office/word/2012/wordml" xmlns:w16cid="http://schemas.microsoft.com/office/word/2016/wordml/cid" xmlns:w16se="http://schemas.microsoft.com/office/word/2015/wordml/symex" mc:Ignorable="w14 w15 w16se w16cid">
+<w:styles xmlns:mc="http://schemas.openxmlformats.org/markup-compatibility/2006" xmlns:r="http://schemas.openxmlformats.org/officeDocument/2006/relationships" xmlns:w="http://schemas.openxmlformats.org/wordprocessingml/2006/main" xmlns:w14="http://schemas.microsoft.com/office/word/2010/wordml" xmlns:w15="http://schemas.microsoft.com/office/word/2012/wordml" mc:Ignorable="w14 w15">
   <w:docDefaults>
     <w:rPrDefault>
       <w:rPr>
@@ -7062,7 +6841,7 @@
       </w:pPr>
     </w:pPrDefault>
   </w:docDefaults>
-  <w:latentStyles w:defLockedState="0" w:defUIPriority="99" w:defSemiHidden="0" w:defUnhideWhenUsed="0" w:defQFormat="0" w:count="375">
+  <w:latentStyles w:defLockedState="0" w:defUIPriority="99" w:defSemiHidden="0" w:defUnhideWhenUsed="0" w:defQFormat="0" w:count="382">
     <w:lsdException w:name="Normal" w:uiPriority="0" w:qFormat="1"/>
     <w:lsdException w:name="heading 1" w:uiPriority="9" w:qFormat="1"/>
     <w:lsdException w:name="heading 2" w:semiHidden="1" w:uiPriority="9" w:unhideWhenUsed="1" w:qFormat="1"/>

</xml_diff>

<commit_message>
Updated WPILib version 2018.2.1 number to match file repo.
</commit_message>
<xml_diff>
--- a/Reference Materials/csa_file_reference.docx
+++ b/Reference Materials/csa_file_reference.docx
@@ -1,6 +1,6 @@
 
 <file path=word/document.xml><?xml version="1.0" encoding="utf-8"?>
-<w:document xmlns:wpc="http://schemas.microsoft.com/office/word/2010/wordprocessingCanvas" xmlns:mo="http://schemas.microsoft.com/office/mac/office/2008/main" xmlns:mc="http://schemas.openxmlformats.org/markup-compatibility/2006" xmlns:mv="urn:schemas-microsoft-com:mac:vml" xmlns:o="urn:schemas-microsoft-com:office:office" xmlns:r="http://schemas.openxmlformats.org/officeDocument/2006/relationships" xmlns:m="http://schemas.openxmlformats.org/officeDocument/2006/math" xmlns:v="urn:schemas-microsoft-com:vml" xmlns:wp14="http://schemas.microsoft.com/office/word/2010/wordprocessingDrawing" xmlns:wp="http://schemas.openxmlformats.org/drawingml/2006/wordprocessingDrawing" xmlns:w10="urn:schemas-microsoft-com:office:word" xmlns:w="http://schemas.openxmlformats.org/wordprocessingml/2006/main" xmlns:w14="http://schemas.microsoft.com/office/word/2010/wordml" xmlns:w15="http://schemas.microsoft.com/office/word/2012/wordml" xmlns:wpg="http://schemas.microsoft.com/office/word/2010/wordprocessingGroup" xmlns:wpi="http://schemas.microsoft.com/office/word/2010/wordprocessingInk" xmlns:wne="http://schemas.microsoft.com/office/word/2006/wordml" xmlns:wps="http://schemas.microsoft.com/office/word/2010/wordprocessingShape" mc:Ignorable="w14 w15 wp14">
+<w:document xmlns:wpc="http://schemas.microsoft.com/office/word/2010/wordprocessingCanvas" xmlns:cx="http://schemas.microsoft.com/office/drawing/2014/chartex" xmlns:cx1="http://schemas.microsoft.com/office/drawing/2015/9/8/chartex" xmlns:cx2="http://schemas.microsoft.com/office/drawing/2015/10/21/chartex" xmlns:cx3="http://schemas.microsoft.com/office/drawing/2016/5/9/chartex" xmlns:cx4="http://schemas.microsoft.com/office/drawing/2016/5/10/chartex" xmlns:cx5="http://schemas.microsoft.com/office/drawing/2016/5/11/chartex" xmlns:cx6="http://schemas.microsoft.com/office/drawing/2016/5/12/chartex" xmlns:cx7="http://schemas.microsoft.com/office/drawing/2016/5/13/chartex" xmlns:cx8="http://schemas.microsoft.com/office/drawing/2016/5/14/chartex" xmlns:mc="http://schemas.openxmlformats.org/markup-compatibility/2006" xmlns:aink="http://schemas.microsoft.com/office/drawing/2016/ink" xmlns:am3d="http://schemas.microsoft.com/office/drawing/2017/model3d" xmlns:o="urn:schemas-microsoft-com:office:office" xmlns:r="http://schemas.openxmlformats.org/officeDocument/2006/relationships" xmlns:m="http://schemas.openxmlformats.org/officeDocument/2006/math" xmlns:v="urn:schemas-microsoft-com:vml" xmlns:wp14="http://schemas.microsoft.com/office/word/2010/wordprocessingDrawing" xmlns:wp="http://schemas.openxmlformats.org/drawingml/2006/wordprocessingDrawing" xmlns:w10="urn:schemas-microsoft-com:office:word" xmlns:w="http://schemas.openxmlformats.org/wordprocessingml/2006/main" xmlns:w14="http://schemas.microsoft.com/office/word/2010/wordml" xmlns:w15="http://schemas.microsoft.com/office/word/2012/wordml" xmlns:w16cid="http://schemas.microsoft.com/office/word/2016/wordml/cid" xmlns:w16se="http://schemas.microsoft.com/office/word/2015/wordml/symex" xmlns:wpg="http://schemas.microsoft.com/office/word/2010/wordprocessingGroup" xmlns:wpi="http://schemas.microsoft.com/office/word/2010/wordprocessingInk" xmlns:wne="http://schemas.microsoft.com/office/word/2006/wordml" xmlns:wps="http://schemas.microsoft.com/office/word/2010/wordprocessingShape" mc:Ignorable="w14 w15 w16se w16cid wp14">
   <w:body>
     <w:p>
       <w:pPr>
@@ -322,12 +322,14 @@
             <w:pPr>
               <w:pStyle w:val="TableStyle2"/>
             </w:pPr>
+            <w:proofErr w:type="spellStart"/>
             <w:r>
               <w:rPr>
                 <w:rFonts w:eastAsia="Arial Unicode MS" w:cs="Arial Unicode MS"/>
               </w:rPr>
               <w:t>MacOS</w:t>
             </w:r>
+            <w:proofErr w:type="spellEnd"/>
           </w:p>
           <w:p>
             <w:pPr>
@@ -450,7 +452,35 @@
               <w:rPr>
                 <w:rFonts w:eastAsia="Arial Unicode MS" w:cs="Arial Unicode MS"/>
               </w:rPr>
-              <w:t>Install only AFTER wpilib is confirmed installed. This are added to the wpilib directory.</w:t>
+              <w:t xml:space="preserve">Install only AFTER </w:t>
+            </w:r>
+            <w:proofErr w:type="spellStart"/>
+            <w:r>
+              <w:rPr>
+                <w:rFonts w:eastAsia="Arial Unicode MS" w:cs="Arial Unicode MS"/>
+              </w:rPr>
+              <w:t>wpilib</w:t>
+            </w:r>
+            <w:proofErr w:type="spellEnd"/>
+            <w:r>
+              <w:rPr>
+                <w:rFonts w:eastAsia="Arial Unicode MS" w:cs="Arial Unicode MS"/>
+              </w:rPr>
+              <w:t xml:space="preserve"> is confirmed installed. This are added to the </w:t>
+            </w:r>
+            <w:proofErr w:type="spellStart"/>
+            <w:r>
+              <w:rPr>
+                <w:rFonts w:eastAsia="Arial Unicode MS" w:cs="Arial Unicode MS"/>
+              </w:rPr>
+              <w:t>wpilib</w:t>
+            </w:r>
+            <w:proofErr w:type="spellEnd"/>
+            <w:r>
+              <w:rPr>
+                <w:rFonts w:eastAsia="Arial Unicode MS" w:cs="Arial Unicode MS"/>
+              </w:rPr>
+              <w:t xml:space="preserve"> directory.</w:t>
             </w:r>
           </w:p>
         </w:tc>
@@ -829,11 +859,19 @@
                 <w:rFonts w:eastAsia="Arial Unicode MS" w:cs="Arial Unicode MS"/>
               </w:rPr>
             </w:pPr>
-            <w:r>
-              <w:rPr>
-                <w:rFonts w:eastAsia="Arial Unicode MS" w:cs="Arial Unicode MS"/>
-              </w:rPr>
-              <w:t>TalonSRX f</w:t>
+            <w:proofErr w:type="spellStart"/>
+            <w:r>
+              <w:rPr>
+                <w:rFonts w:eastAsia="Arial Unicode MS" w:cs="Arial Unicode MS"/>
+              </w:rPr>
+              <w:t>TalonSRX</w:t>
+            </w:r>
+            <w:proofErr w:type="spellEnd"/>
+            <w:r>
+              <w:rPr>
+                <w:rFonts w:eastAsia="Arial Unicode MS" w:cs="Arial Unicode MS"/>
+              </w:rPr>
+              <w:t xml:space="preserve"> f</w:t>
             </w:r>
             <w:r>
               <w:rPr>
@@ -1038,6 +1076,7 @@
                 <w:rFonts w:eastAsia="Arial Unicode MS" w:cs="Arial Unicode MS"/>
               </w:rPr>
             </w:pPr>
+            <w:proofErr w:type="spellStart"/>
             <w:r>
               <w:rPr>
                 <w:rFonts w:eastAsia="Arial Unicode MS" w:cs="Arial Unicode MS"/>
@@ -1045,6 +1084,7 @@
               <w:lastRenderedPageBreak/>
               <w:t>VictorSPX</w:t>
             </w:r>
+            <w:proofErr w:type="spellEnd"/>
             <w:r>
               <w:rPr>
                 <w:rFonts w:eastAsia="Arial Unicode MS" w:cs="Arial Unicode MS"/>
@@ -1937,11 +1977,19 @@
             <w:pPr>
               <w:pStyle w:val="TableStyle2"/>
             </w:pPr>
-            <w:r>
-              <w:rPr>
-                <w:rFonts w:eastAsia="Arial Unicode MS" w:cs="Arial Unicode MS"/>
-              </w:rPr>
-              <w:t>VictorSPX Quick Star Guide</w:t>
+            <w:proofErr w:type="spellStart"/>
+            <w:r>
+              <w:rPr>
+                <w:rFonts w:eastAsia="Arial Unicode MS" w:cs="Arial Unicode MS"/>
+              </w:rPr>
+              <w:t>VictorSPX</w:t>
+            </w:r>
+            <w:proofErr w:type="spellEnd"/>
+            <w:r>
+              <w:rPr>
+                <w:rFonts w:eastAsia="Arial Unicode MS" w:cs="Arial Unicode MS"/>
+              </w:rPr>
+              <w:t xml:space="preserve"> Quick Star Guide</w:t>
             </w:r>
           </w:p>
         </w:tc>
@@ -3035,8 +3083,16 @@
                 <w:rPr>
                   <w:rStyle w:val="Hyperlink"/>
                 </w:rPr>
-                <w:t>http://www.ctr-electronics.com/control-system/pcm.html - product_tabs_technical_resources</w:t>
+                <w:t xml:space="preserve">http://www.ctr-electronics.com/control-system/pcm.html - </w:t>
               </w:r>
+              <w:proofErr w:type="spellStart"/>
+              <w:r>
+                <w:rPr>
+                  <w:rStyle w:val="Hyperlink"/>
+                </w:rPr>
+                <w:t>product_tabs_technical_resources</w:t>
+              </w:r>
+              <w:proofErr w:type="spellEnd"/>
             </w:hyperlink>
           </w:p>
         </w:tc>
@@ -3357,12 +3413,14 @@
             <w:pPr>
               <w:pStyle w:val="TableStyle2"/>
             </w:pPr>
+            <w:proofErr w:type="spellStart"/>
             <w:r>
               <w:rPr>
                 <w:rFonts w:eastAsia="Arial Unicode MS" w:cs="Arial Unicode MS"/>
               </w:rPr>
               <w:t>MacOS</w:t>
             </w:r>
+            <w:proofErr w:type="spellEnd"/>
           </w:p>
           <w:p>
             <w:pPr>
@@ -3560,12 +3618,14 @@
             <w:pPr>
               <w:pStyle w:val="TableStyle2"/>
             </w:pPr>
+            <w:proofErr w:type="spellStart"/>
             <w:r>
               <w:rPr>
                 <w:rFonts w:eastAsia="Arial Unicode MS" w:cs="Arial Unicode MS"/>
               </w:rPr>
               <w:t>MacOS</w:t>
             </w:r>
+            <w:proofErr w:type="spellEnd"/>
           </w:p>
           <w:p>
             <w:pPr>
@@ -3763,12 +3823,14 @@
             <w:pPr>
               <w:pStyle w:val="TableStyle2"/>
             </w:pPr>
+            <w:proofErr w:type="spellStart"/>
             <w:r>
               <w:rPr>
                 <w:rFonts w:eastAsia="Arial Unicode MS" w:cs="Arial Unicode MS"/>
               </w:rPr>
               <w:t>MacOS</w:t>
             </w:r>
+            <w:proofErr w:type="spellEnd"/>
           </w:p>
           <w:p>
             <w:pPr>
@@ -4072,40 +4134,54 @@
             <w:pPr>
               <w:pStyle w:val="TableStyle2"/>
             </w:pPr>
-            <w:r>
-              <w:rPr>
-                <w:rFonts w:eastAsia="Arial Unicode MS" w:cs="Arial Unicode MS"/>
-              </w:rPr>
-              <w:t>WPILib - Eclipse Plugins</w:t>
-            </w:r>
-          </w:p>
-        </w:tc>
-        <w:tc>
-          <w:tcPr>
-            <w:tcW w:w="1559" w:type="dxa"/>
-            <w:tcBorders>
-              <w:top w:val="single" w:sz="2" w:space="0" w:color="000000"/>
-              <w:left w:val="single" w:sz="2" w:space="0" w:color="000000"/>
-              <w:bottom w:val="single" w:sz="2" w:space="0" w:color="000000"/>
-              <w:right w:val="single" w:sz="2" w:space="0" w:color="000000"/>
-            </w:tcBorders>
-            <w:shd w:val="clear" w:color="auto" w:fill="auto"/>
-            <w:tcMar>
-              <w:top w:w="80" w:type="dxa"/>
-              <w:left w:w="80" w:type="dxa"/>
-              <w:bottom w:w="80" w:type="dxa"/>
-              <w:right w:w="80" w:type="dxa"/>
-            </w:tcMar>
-          </w:tcPr>
-          <w:p>
-            <w:pPr>
-              <w:pStyle w:val="TableStyle2"/>
-            </w:pPr>
-            <w:r>
-              <w:rPr>
-                <w:rFonts w:eastAsia="Arial Unicode MS" w:cs="Arial Unicode MS"/>
-              </w:rPr>
-              <w:t>2018.1.1</w:t>
+            <w:proofErr w:type="spellStart"/>
+            <w:r>
+              <w:rPr>
+                <w:rFonts w:eastAsia="Arial Unicode MS" w:cs="Arial Unicode MS"/>
+              </w:rPr>
+              <w:t>WPILib</w:t>
+            </w:r>
+            <w:proofErr w:type="spellEnd"/>
+            <w:r>
+              <w:rPr>
+                <w:rFonts w:eastAsia="Arial Unicode MS" w:cs="Arial Unicode MS"/>
+              </w:rPr>
+              <w:t xml:space="preserve"> - Eclipse Plugins</w:t>
+            </w:r>
+          </w:p>
+        </w:tc>
+        <w:tc>
+          <w:tcPr>
+            <w:tcW w:w="1559" w:type="dxa"/>
+            <w:tcBorders>
+              <w:top w:val="single" w:sz="2" w:space="0" w:color="000000"/>
+              <w:left w:val="single" w:sz="2" w:space="0" w:color="000000"/>
+              <w:bottom w:val="single" w:sz="2" w:space="0" w:color="000000"/>
+              <w:right w:val="single" w:sz="2" w:space="0" w:color="000000"/>
+            </w:tcBorders>
+            <w:shd w:val="clear" w:color="auto" w:fill="auto"/>
+            <w:tcMar>
+              <w:top w:w="80" w:type="dxa"/>
+              <w:left w:w="80" w:type="dxa"/>
+              <w:bottom w:w="80" w:type="dxa"/>
+              <w:right w:w="80" w:type="dxa"/>
+            </w:tcMar>
+          </w:tcPr>
+          <w:p>
+            <w:pPr>
+              <w:pStyle w:val="TableStyle2"/>
+            </w:pPr>
+            <w:r>
+              <w:rPr>
+                <w:rFonts w:eastAsia="Arial Unicode MS" w:cs="Arial Unicode MS"/>
+              </w:rPr>
+              <w:t>2018.2</w:t>
+            </w:r>
+            <w:r>
+              <w:rPr>
+                <w:rFonts w:eastAsia="Arial Unicode MS" w:cs="Arial Unicode MS"/>
+              </w:rPr>
+              <w:t>.1</w:t>
             </w:r>
           </w:p>
         </w:tc>
@@ -4288,37 +4364,37 @@
               </w:rPr>
               <w:t>61</w:t>
             </w:r>
-            <w:bookmarkStart w:id="0" w:name="_GoBack"/>
-            <w:bookmarkEnd w:id="0"/>
-          </w:p>
-        </w:tc>
-        <w:tc>
-          <w:tcPr>
-            <w:tcW w:w="1559" w:type="dxa"/>
-            <w:tcBorders>
-              <w:top w:val="single" w:sz="2" w:space="0" w:color="000000"/>
-              <w:left w:val="single" w:sz="2" w:space="0" w:color="000000"/>
-              <w:bottom w:val="single" w:sz="2" w:space="0" w:color="000000"/>
-              <w:right w:val="single" w:sz="2" w:space="0" w:color="000000"/>
-            </w:tcBorders>
-            <w:shd w:val="clear" w:color="auto" w:fill="EEEEEE"/>
-            <w:tcMar>
-              <w:top w:w="80" w:type="dxa"/>
-              <w:left w:w="80" w:type="dxa"/>
-              <w:bottom w:w="80" w:type="dxa"/>
-              <w:right w:w="80" w:type="dxa"/>
-            </w:tcMar>
-          </w:tcPr>
-          <w:p>
-            <w:pPr>
-              <w:pStyle w:val="TableStyle2"/>
-            </w:pPr>
+          </w:p>
+        </w:tc>
+        <w:tc>
+          <w:tcPr>
+            <w:tcW w:w="1559" w:type="dxa"/>
+            <w:tcBorders>
+              <w:top w:val="single" w:sz="2" w:space="0" w:color="000000"/>
+              <w:left w:val="single" w:sz="2" w:space="0" w:color="000000"/>
+              <w:bottom w:val="single" w:sz="2" w:space="0" w:color="000000"/>
+              <w:right w:val="single" w:sz="2" w:space="0" w:color="000000"/>
+            </w:tcBorders>
+            <w:shd w:val="clear" w:color="auto" w:fill="EEEEEE"/>
+            <w:tcMar>
+              <w:top w:w="80" w:type="dxa"/>
+              <w:left w:w="80" w:type="dxa"/>
+              <w:bottom w:w="80" w:type="dxa"/>
+              <w:right w:w="80" w:type="dxa"/>
+            </w:tcMar>
+          </w:tcPr>
+          <w:p>
+            <w:pPr>
+              <w:pStyle w:val="TableStyle2"/>
+            </w:pPr>
+            <w:proofErr w:type="spellStart"/>
             <w:r>
               <w:rPr>
                 <w:rFonts w:eastAsia="Arial Unicode MS" w:cs="Arial Unicode MS"/>
               </w:rPr>
               <w:t>MacOS</w:t>
             </w:r>
+            <w:proofErr w:type="spellEnd"/>
           </w:p>
           <w:p>
             <w:pPr>
@@ -4467,7 +4543,21 @@
                 <w:rFonts w:eastAsia="Arial Unicode MS" w:cs="Arial Unicode MS"/>
               </w:rPr>
               <w:lastRenderedPageBreak/>
-              <w:t>NI FRCUpdate Suite</w:t>
+              <w:t xml:space="preserve">NI </w:t>
+            </w:r>
+            <w:proofErr w:type="spellStart"/>
+            <w:r>
+              <w:rPr>
+                <w:rFonts w:eastAsia="Arial Unicode MS" w:cs="Arial Unicode MS"/>
+              </w:rPr>
+              <w:t>FRCUpdate</w:t>
+            </w:r>
+            <w:proofErr w:type="spellEnd"/>
+            <w:r>
+              <w:rPr>
+                <w:rFonts w:eastAsia="Arial Unicode MS" w:cs="Arial Unicode MS"/>
+              </w:rPr>
+              <w:t xml:space="preserve"> Suite</w:t>
             </w:r>
           </w:p>
         </w:tc>
@@ -4620,7 +4710,21 @@
               <w:rPr>
                 <w:rFonts w:eastAsia="Arial Unicode MS" w:cs="Arial Unicode MS"/>
               </w:rPr>
-              <w:t>Need to have NI serial number handy for new install. Take photo of your teams serial #. For updates, you do not need to enter serial # when it asks.</w:t>
+              <w:t xml:space="preserve">Need to have NI serial number handy for new install. Take photo of your </w:t>
+            </w:r>
+            <w:proofErr w:type="gramStart"/>
+            <w:r>
+              <w:rPr>
+                <w:rFonts w:eastAsia="Arial Unicode MS" w:cs="Arial Unicode MS"/>
+              </w:rPr>
+              <w:t>teams</w:t>
+            </w:r>
+            <w:proofErr w:type="gramEnd"/>
+            <w:r>
+              <w:rPr>
+                <w:rFonts w:eastAsia="Arial Unicode MS" w:cs="Arial Unicode MS"/>
+              </w:rPr>
+              <w:t xml:space="preserve"> serial #. For updates, you do not need to enter serial # when it asks.</w:t>
             </w:r>
             <w:r>
               <w:rPr>
@@ -4636,6 +4740,8 @@
             </w:r>
           </w:p>
         </w:tc>
+        <w:bookmarkStart w:id="0" w:name="_GoBack"/>
+        <w:bookmarkEnd w:id="0"/>
       </w:tr>
       <w:tr>
         <w:tblPrEx>
@@ -4669,7 +4775,21 @@
               <w:rPr>
                 <w:rFonts w:eastAsia="Arial Unicode MS" w:cs="Arial Unicode MS"/>
               </w:rPr>
-              <w:t>Radio Config Utility</w:t>
+              <w:t xml:space="preserve">Radio </w:t>
+            </w:r>
+            <w:proofErr w:type="spellStart"/>
+            <w:r>
+              <w:rPr>
+                <w:rFonts w:eastAsia="Arial Unicode MS" w:cs="Arial Unicode MS"/>
+              </w:rPr>
+              <w:t>Config</w:t>
+            </w:r>
+            <w:proofErr w:type="spellEnd"/>
+            <w:r>
+              <w:rPr>
+                <w:rFonts w:eastAsia="Arial Unicode MS" w:cs="Arial Unicode MS"/>
+              </w:rPr>
+              <w:t xml:space="preserve"> Utility</w:t>
             </w:r>
           </w:p>
         </w:tc>
@@ -4819,7 +4939,21 @@
               <w:rPr>
                 <w:rFonts w:eastAsia="Arial Unicode MS" w:cs="Arial Unicode MS"/>
               </w:rPr>
-              <w:t>Link to Radio Config Utility is about 1/3 of the way down the page under the header “Download the software”</w:t>
+              <w:t xml:space="preserve">Link to Radio </w:t>
+            </w:r>
+            <w:proofErr w:type="spellStart"/>
+            <w:r>
+              <w:rPr>
+                <w:rFonts w:eastAsia="Arial Unicode MS" w:cs="Arial Unicode MS"/>
+              </w:rPr>
+              <w:t>Config</w:t>
+            </w:r>
+            <w:proofErr w:type="spellEnd"/>
+            <w:r>
+              <w:rPr>
+                <w:rFonts w:eastAsia="Arial Unicode MS" w:cs="Arial Unicode MS"/>
+              </w:rPr>
+              <w:t xml:space="preserve"> Utility is about 1/3 of the way down the page under the header “Download the software”</w:t>
             </w:r>
           </w:p>
           <w:p>
@@ -4929,12 +5063,14 @@
             <w:pPr>
               <w:pStyle w:val="TableStyle2"/>
             </w:pPr>
+            <w:proofErr w:type="spellStart"/>
             <w:r>
               <w:rPr>
                 <w:rFonts w:eastAsia="Arial Unicode MS" w:cs="Arial Unicode MS"/>
               </w:rPr>
               <w:t>MacOS</w:t>
             </w:r>
+            <w:proofErr w:type="spellEnd"/>
           </w:p>
           <w:p>
             <w:pPr>
@@ -5541,8 +5677,16 @@
                 <w:rPr>
                   <w:rStyle w:val="Hyperlink"/>
                 </w:rPr>
-                <w:t>http://support.logitech.com/en_us/product/gamepad-f310/downloads - windowsPnlBar</w:t>
+                <w:t xml:space="preserve">http://support.logitech.com/en_us/product/gamepad-f310/downloads - </w:t>
               </w:r>
+              <w:proofErr w:type="spellStart"/>
+              <w:r>
+                <w:rPr>
+                  <w:rStyle w:val="Hyperlink"/>
+                </w:rPr>
+                <w:t>windowsPnlBar</w:t>
+              </w:r>
+              <w:proofErr w:type="spellEnd"/>
             </w:hyperlink>
           </w:p>
         </w:tc>
@@ -5633,11 +5777,19 @@
             <w:pPr>
               <w:pStyle w:val="TableStyle2"/>
             </w:pPr>
-            <w:r>
-              <w:rPr>
-                <w:rFonts w:eastAsia="Arial Unicode MS" w:cs="Arial Unicode MS"/>
-              </w:rPr>
-              <w:t>NavX Library</w:t>
+            <w:proofErr w:type="spellStart"/>
+            <w:r>
+              <w:rPr>
+                <w:rFonts w:eastAsia="Arial Unicode MS" w:cs="Arial Unicode MS"/>
+              </w:rPr>
+              <w:t>NavX</w:t>
+            </w:r>
+            <w:proofErr w:type="spellEnd"/>
+            <w:r>
+              <w:rPr>
+                <w:rFonts w:eastAsia="Arial Unicode MS" w:cs="Arial Unicode MS"/>
+              </w:rPr>
+              <w:t xml:space="preserve"> Library</w:t>
             </w:r>
           </w:p>
         </w:tc>
@@ -5696,12 +5848,14 @@
             <w:pPr>
               <w:pStyle w:val="TableStyle2"/>
             </w:pPr>
+            <w:proofErr w:type="spellStart"/>
             <w:r>
               <w:rPr>
                 <w:rFonts w:eastAsia="Arial Unicode MS" w:cs="Arial Unicode MS"/>
               </w:rPr>
               <w:t>MacOS</w:t>
             </w:r>
+            <w:proofErr w:type="spellEnd"/>
           </w:p>
           <w:p>
             <w:pPr>
@@ -5817,7 +5971,35 @@
               <w:rPr>
                 <w:rFonts w:eastAsia="Arial Unicode MS" w:cs="Arial Unicode MS"/>
               </w:rPr>
-              <w:t>Install only AFTER wpilib is confirmed installed. This are added to the wpilib directory.</w:t>
+              <w:t xml:space="preserve">Install only AFTER </w:t>
+            </w:r>
+            <w:proofErr w:type="spellStart"/>
+            <w:r>
+              <w:rPr>
+                <w:rFonts w:eastAsia="Arial Unicode MS" w:cs="Arial Unicode MS"/>
+              </w:rPr>
+              <w:t>wpilib</w:t>
+            </w:r>
+            <w:proofErr w:type="spellEnd"/>
+            <w:r>
+              <w:rPr>
+                <w:rFonts w:eastAsia="Arial Unicode MS" w:cs="Arial Unicode MS"/>
+              </w:rPr>
+              <w:t xml:space="preserve"> is confirmed installed. This are added to the </w:t>
+            </w:r>
+            <w:proofErr w:type="spellStart"/>
+            <w:r>
+              <w:rPr>
+                <w:rFonts w:eastAsia="Arial Unicode MS" w:cs="Arial Unicode MS"/>
+              </w:rPr>
+              <w:t>wpilib</w:t>
+            </w:r>
+            <w:proofErr w:type="spellEnd"/>
+            <w:r>
+              <w:rPr>
+                <w:rFonts w:eastAsia="Arial Unicode MS" w:cs="Arial Unicode MS"/>
+              </w:rPr>
+              <w:t xml:space="preserve"> directory.</w:t>
             </w:r>
           </w:p>
         </w:tc>
@@ -5850,11 +6032,19 @@
             <w:pPr>
               <w:pStyle w:val="TableStyle2"/>
             </w:pPr>
-            <w:r>
-              <w:rPr>
-                <w:rFonts w:eastAsia="Arial Unicode MS" w:cs="Arial Unicode MS"/>
-              </w:rPr>
-              <w:t>raspbian OS</w:t>
+            <w:proofErr w:type="spellStart"/>
+            <w:r>
+              <w:rPr>
+                <w:rFonts w:eastAsia="Arial Unicode MS" w:cs="Arial Unicode MS"/>
+              </w:rPr>
+              <w:t>raspbian</w:t>
+            </w:r>
+            <w:proofErr w:type="spellEnd"/>
+            <w:r>
+              <w:rPr>
+                <w:rFonts w:eastAsia="Arial Unicode MS" w:cs="Arial Unicode MS"/>
+              </w:rPr>
+              <w:t xml:space="preserve"> OS</w:t>
             </w:r>
           </w:p>
         </w:tc>
@@ -5969,12 +6159,14 @@
             <w:pPr>
               <w:pStyle w:val="TableStyle2"/>
             </w:pPr>
+            <w:proofErr w:type="spellStart"/>
             <w:r>
               <w:rPr>
                 <w:rFonts w:eastAsia="Arial Unicode MS" w:cs="Arial Unicode MS"/>
               </w:rPr>
               <w:t>os</w:t>
             </w:r>
+            <w:proofErr w:type="spellEnd"/>
           </w:p>
         </w:tc>
         <w:tc>
@@ -6035,12 +6227,28 @@
             <w:pPr>
               <w:pStyle w:val="TableStyle2"/>
             </w:pPr>
-            <w:r>
-              <w:rPr>
-                <w:rFonts w:eastAsia="Arial Unicode MS" w:cs="Arial Unicode MS"/>
-              </w:rPr>
-              <w:t>JetPack for Tegra</w:t>
-            </w:r>
+            <w:proofErr w:type="spellStart"/>
+            <w:r>
+              <w:rPr>
+                <w:rFonts w:eastAsia="Arial Unicode MS" w:cs="Arial Unicode MS"/>
+              </w:rPr>
+              <w:t>JetPack</w:t>
+            </w:r>
+            <w:proofErr w:type="spellEnd"/>
+            <w:r>
+              <w:rPr>
+                <w:rFonts w:eastAsia="Arial Unicode MS" w:cs="Arial Unicode MS"/>
+              </w:rPr>
+              <w:t xml:space="preserve"> for </w:t>
+            </w:r>
+            <w:proofErr w:type="spellStart"/>
+            <w:r>
+              <w:rPr>
+                <w:rFonts w:eastAsia="Arial Unicode MS" w:cs="Arial Unicode MS"/>
+              </w:rPr>
+              <w:t>Tegra</w:t>
+            </w:r>
+            <w:proofErr w:type="spellEnd"/>
           </w:p>
         </w:tc>
         <w:tc>
@@ -6157,40 +6365,56 @@
             <w:pPr>
               <w:pStyle w:val="TableStyle2"/>
             </w:pPr>
+            <w:proofErr w:type="spellStart"/>
             <w:r>
               <w:rPr>
                 <w:rFonts w:eastAsia="Arial Unicode MS" w:cs="Arial Unicode MS"/>
               </w:rPr>
               <w:t>os</w:t>
             </w:r>
-          </w:p>
-        </w:tc>
-        <w:tc>
-          <w:tcPr>
-            <w:tcW w:w="1559" w:type="dxa"/>
-            <w:tcBorders>
-              <w:top w:val="single" w:sz="2" w:space="0" w:color="000000"/>
-              <w:left w:val="single" w:sz="2" w:space="0" w:color="000000"/>
-              <w:bottom w:val="single" w:sz="2" w:space="0" w:color="000000"/>
-              <w:right w:val="single" w:sz="2" w:space="0" w:color="000000"/>
-            </w:tcBorders>
-            <w:shd w:val="clear" w:color="auto" w:fill="EEEEEE"/>
-            <w:tcMar>
-              <w:top w:w="80" w:type="dxa"/>
-              <w:left w:w="80" w:type="dxa"/>
-              <w:bottom w:w="80" w:type="dxa"/>
-              <w:right w:w="80" w:type="dxa"/>
-            </w:tcMar>
-          </w:tcPr>
-          <w:p>
-            <w:pPr>
-              <w:pStyle w:val="TableStyle2"/>
-            </w:pPr>
-            <w:r>
-              <w:rPr>
-                <w:rFonts w:eastAsia="Arial Unicode MS" w:cs="Arial Unicode MS"/>
-              </w:rPr>
-              <w:t>Need to have Nvidia Developer account and accept license.</w:t>
+            <w:proofErr w:type="spellEnd"/>
+          </w:p>
+        </w:tc>
+        <w:tc>
+          <w:tcPr>
+            <w:tcW w:w="1559" w:type="dxa"/>
+            <w:tcBorders>
+              <w:top w:val="single" w:sz="2" w:space="0" w:color="000000"/>
+              <w:left w:val="single" w:sz="2" w:space="0" w:color="000000"/>
+              <w:bottom w:val="single" w:sz="2" w:space="0" w:color="000000"/>
+              <w:right w:val="single" w:sz="2" w:space="0" w:color="000000"/>
+            </w:tcBorders>
+            <w:shd w:val="clear" w:color="auto" w:fill="EEEEEE"/>
+            <w:tcMar>
+              <w:top w:w="80" w:type="dxa"/>
+              <w:left w:w="80" w:type="dxa"/>
+              <w:bottom w:w="80" w:type="dxa"/>
+              <w:right w:w="80" w:type="dxa"/>
+            </w:tcMar>
+          </w:tcPr>
+          <w:p>
+            <w:pPr>
+              <w:pStyle w:val="TableStyle2"/>
+            </w:pPr>
+            <w:r>
+              <w:rPr>
+                <w:rFonts w:eastAsia="Arial Unicode MS" w:cs="Arial Unicode MS"/>
+              </w:rPr>
+              <w:t xml:space="preserve">Need to have </w:t>
+            </w:r>
+            <w:proofErr w:type="spellStart"/>
+            <w:r>
+              <w:rPr>
+                <w:rFonts w:eastAsia="Arial Unicode MS" w:cs="Arial Unicode MS"/>
+              </w:rPr>
+              <w:t>Nvidia</w:t>
+            </w:r>
+            <w:proofErr w:type="spellEnd"/>
+            <w:r>
+              <w:rPr>
+                <w:rFonts w:eastAsia="Arial Unicode MS" w:cs="Arial Unicode MS"/>
+              </w:rPr>
+              <w:t xml:space="preserve"> Developer account and accept license.</w:t>
             </w:r>
           </w:p>
         </w:tc>
@@ -6223,12 +6447,14 @@
             <w:pPr>
               <w:pStyle w:val="TableStyle2"/>
             </w:pPr>
+            <w:proofErr w:type="spellStart"/>
             <w:r>
               <w:rPr>
                 <w:rFonts w:eastAsia="Arial Unicode MS" w:cs="Arial Unicode MS"/>
               </w:rPr>
               <w:t>Mindsensors</w:t>
             </w:r>
+            <w:proofErr w:type="spellEnd"/>
           </w:p>
         </w:tc>
         <w:tc>
@@ -6293,12 +6519,14 @@
             <w:pPr>
               <w:pStyle w:val="TableStyle2"/>
             </w:pPr>
+            <w:proofErr w:type="spellStart"/>
             <w:r>
               <w:rPr>
                 <w:rFonts w:eastAsia="Arial Unicode MS" w:cs="Arial Unicode MS"/>
               </w:rPr>
               <w:t>MacOS</w:t>
             </w:r>
+            <w:proofErr w:type="spellEnd"/>
           </w:p>
           <w:p>
             <w:pPr>
@@ -6409,7 +6637,35 @@
               <w:rPr>
                 <w:rFonts w:eastAsia="Arial Unicode MS" w:cs="Arial Unicode MS"/>
               </w:rPr>
-              <w:t>Used to control  SD540 motor controller and CANLight module.</w:t>
+              <w:t xml:space="preserve">Used to </w:t>
+            </w:r>
+            <w:proofErr w:type="gramStart"/>
+            <w:r>
+              <w:rPr>
+                <w:rFonts w:eastAsia="Arial Unicode MS" w:cs="Arial Unicode MS"/>
+              </w:rPr>
+              <w:t>control  SD</w:t>
+            </w:r>
+            <w:proofErr w:type="gramEnd"/>
+            <w:r>
+              <w:rPr>
+                <w:rFonts w:eastAsia="Arial Unicode MS" w:cs="Arial Unicode MS"/>
+              </w:rPr>
+              <w:t xml:space="preserve">540 motor controller and </w:t>
+            </w:r>
+            <w:proofErr w:type="spellStart"/>
+            <w:r>
+              <w:rPr>
+                <w:rFonts w:eastAsia="Arial Unicode MS" w:cs="Arial Unicode MS"/>
+              </w:rPr>
+              <w:t>CANLight</w:t>
+            </w:r>
+            <w:proofErr w:type="spellEnd"/>
+            <w:r>
+              <w:rPr>
+                <w:rFonts w:eastAsia="Arial Unicode MS" w:cs="Arial Unicode MS"/>
+              </w:rPr>
+              <w:t xml:space="preserve"> module.</w:t>
             </w:r>
           </w:p>
         </w:tc>
@@ -6442,11 +6698,19 @@
             <w:pPr>
               <w:pStyle w:val="TableStyle2"/>
             </w:pPr>
-            <w:r>
-              <w:rPr>
-                <w:rFonts w:eastAsia="Arial Unicode MS" w:cs="Arial Unicode MS"/>
-              </w:rPr>
-              <w:t>Scanse Sweep</w:t>
+            <w:proofErr w:type="spellStart"/>
+            <w:r>
+              <w:rPr>
+                <w:rFonts w:eastAsia="Arial Unicode MS" w:cs="Arial Unicode MS"/>
+              </w:rPr>
+              <w:t>Scanse</w:t>
+            </w:r>
+            <w:proofErr w:type="spellEnd"/>
+            <w:r>
+              <w:rPr>
+                <w:rFonts w:eastAsia="Arial Unicode MS" w:cs="Arial Unicode MS"/>
+              </w:rPr>
+              <w:t xml:space="preserve"> Sweep</w:t>
             </w:r>
           </w:p>
         </w:tc>
@@ -6500,12 +6764,14 @@
             <w:pPr>
               <w:pStyle w:val="TableStyle2"/>
             </w:pPr>
+            <w:proofErr w:type="spellStart"/>
             <w:r>
               <w:rPr>
                 <w:rFonts w:eastAsia="Arial Unicode MS" w:cs="Arial Unicode MS"/>
               </w:rPr>
               <w:t>MacOS</w:t>
             </w:r>
+            <w:proofErr w:type="spellEnd"/>
           </w:p>
           <w:p>
             <w:pPr>
@@ -6616,7 +6882,21 @@
               <w:rPr>
                 <w:rFonts w:eastAsia="Arial Unicode MS" w:cs="Arial Unicode MS"/>
               </w:rPr>
-              <w:t>Used to control Scansense Sweep LIDAR</w:t>
+              <w:t xml:space="preserve">Used to control </w:t>
+            </w:r>
+            <w:proofErr w:type="spellStart"/>
+            <w:r>
+              <w:rPr>
+                <w:rFonts w:eastAsia="Arial Unicode MS" w:cs="Arial Unicode MS"/>
+              </w:rPr>
+              <w:t>Scansense</w:t>
+            </w:r>
+            <w:proofErr w:type="spellEnd"/>
+            <w:r>
+              <w:rPr>
+                <w:rFonts w:eastAsia="Arial Unicode MS" w:cs="Arial Unicode MS"/>
+              </w:rPr>
+              <w:t xml:space="preserve"> Sweep LIDAR</w:t>
             </w:r>
           </w:p>
         </w:tc>
@@ -6639,7 +6919,7 @@
 </file>
 
 <file path=word/endnotes.xml><?xml version="1.0" encoding="utf-8"?>
-<w:endnotes xmlns:wpc="http://schemas.microsoft.com/office/word/2010/wordprocessingCanvas" xmlns:mo="http://schemas.microsoft.com/office/mac/office/2008/main" xmlns:mc="http://schemas.openxmlformats.org/markup-compatibility/2006" xmlns:mv="urn:schemas-microsoft-com:mac:vml" xmlns:o="urn:schemas-microsoft-com:office:office" xmlns:r="http://schemas.openxmlformats.org/officeDocument/2006/relationships" xmlns:m="http://schemas.openxmlformats.org/officeDocument/2006/math" xmlns:v="urn:schemas-microsoft-com:vml" xmlns:wp14="http://schemas.microsoft.com/office/word/2010/wordprocessingDrawing" xmlns:wp="http://schemas.openxmlformats.org/drawingml/2006/wordprocessingDrawing" xmlns:w10="urn:schemas-microsoft-com:office:word" xmlns:w="http://schemas.openxmlformats.org/wordprocessingml/2006/main" xmlns:w14="http://schemas.microsoft.com/office/word/2010/wordml" xmlns:w15="http://schemas.microsoft.com/office/word/2012/wordml" xmlns:wpg="http://schemas.microsoft.com/office/word/2010/wordprocessingGroup" xmlns:wpi="http://schemas.microsoft.com/office/word/2010/wordprocessingInk" xmlns:wne="http://schemas.microsoft.com/office/word/2006/wordml" xmlns:wps="http://schemas.microsoft.com/office/word/2010/wordprocessingShape" mc:Ignorable="w14 w15 wp14">
+<w:endnotes xmlns:wpc="http://schemas.microsoft.com/office/word/2010/wordprocessingCanvas" xmlns:cx="http://schemas.microsoft.com/office/drawing/2014/chartex" xmlns:cx1="http://schemas.microsoft.com/office/drawing/2015/9/8/chartex" xmlns:cx2="http://schemas.microsoft.com/office/drawing/2015/10/21/chartex" xmlns:cx3="http://schemas.microsoft.com/office/drawing/2016/5/9/chartex" xmlns:cx4="http://schemas.microsoft.com/office/drawing/2016/5/10/chartex" xmlns:cx5="http://schemas.microsoft.com/office/drawing/2016/5/11/chartex" xmlns:cx6="http://schemas.microsoft.com/office/drawing/2016/5/12/chartex" xmlns:cx7="http://schemas.microsoft.com/office/drawing/2016/5/13/chartex" xmlns:cx8="http://schemas.microsoft.com/office/drawing/2016/5/14/chartex" xmlns:mc="http://schemas.openxmlformats.org/markup-compatibility/2006" xmlns:aink="http://schemas.microsoft.com/office/drawing/2016/ink" xmlns:am3d="http://schemas.microsoft.com/office/drawing/2017/model3d" xmlns:o="urn:schemas-microsoft-com:office:office" xmlns:r="http://schemas.openxmlformats.org/officeDocument/2006/relationships" xmlns:m="http://schemas.openxmlformats.org/officeDocument/2006/math" xmlns:v="urn:schemas-microsoft-com:vml" xmlns:wp14="http://schemas.microsoft.com/office/word/2010/wordprocessingDrawing" xmlns:wp="http://schemas.openxmlformats.org/drawingml/2006/wordprocessingDrawing" xmlns:w10="urn:schemas-microsoft-com:office:word" xmlns:w="http://schemas.openxmlformats.org/wordprocessingml/2006/main" xmlns:w14="http://schemas.microsoft.com/office/word/2010/wordml" xmlns:w15="http://schemas.microsoft.com/office/word/2012/wordml" xmlns:w16cid="http://schemas.microsoft.com/office/word/2016/wordml/cid" xmlns:w16se="http://schemas.microsoft.com/office/word/2015/wordml/symex" xmlns:wpg="http://schemas.microsoft.com/office/word/2010/wordprocessingGroup" xmlns:wpi="http://schemas.microsoft.com/office/word/2010/wordprocessingInk" xmlns:wne="http://schemas.microsoft.com/office/word/2006/wordml" xmlns:wps="http://schemas.microsoft.com/office/word/2010/wordprocessingShape" mc:Ignorable="w14 w15 w16se w16cid wp14">
   <w:endnote w:type="separator" w:id="-1">
     <w:p>
       <w:r>
@@ -6658,7 +6938,7 @@
 </file>
 
 <file path=word/footer1.xml><?xml version="1.0" encoding="utf-8"?>
-<w:ftr xmlns:wpc="http://schemas.microsoft.com/office/word/2010/wordprocessingCanvas" xmlns:mo="http://schemas.microsoft.com/office/mac/office/2008/main" xmlns:mc="http://schemas.openxmlformats.org/markup-compatibility/2006" xmlns:mv="urn:schemas-microsoft-com:mac:vml" xmlns:o="urn:schemas-microsoft-com:office:office" xmlns:r="http://schemas.openxmlformats.org/officeDocument/2006/relationships" xmlns:m="http://schemas.openxmlformats.org/officeDocument/2006/math" xmlns:v="urn:schemas-microsoft-com:vml" xmlns:wp14="http://schemas.microsoft.com/office/word/2010/wordprocessingDrawing" xmlns:wp="http://schemas.openxmlformats.org/drawingml/2006/wordprocessingDrawing" xmlns:w10="urn:schemas-microsoft-com:office:word" xmlns:w="http://schemas.openxmlformats.org/wordprocessingml/2006/main" xmlns:w14="http://schemas.microsoft.com/office/word/2010/wordml" xmlns:w15="http://schemas.microsoft.com/office/word/2012/wordml" xmlns:wpg="http://schemas.microsoft.com/office/word/2010/wordprocessingGroup" xmlns:wpi="http://schemas.microsoft.com/office/word/2010/wordprocessingInk" xmlns:wne="http://schemas.microsoft.com/office/word/2006/wordml" xmlns:wps="http://schemas.microsoft.com/office/word/2010/wordprocessingShape" mc:Ignorable="w14 w15 wp14">
+<w:ftr xmlns:wpc="http://schemas.microsoft.com/office/word/2010/wordprocessingCanvas" xmlns:cx="http://schemas.microsoft.com/office/drawing/2014/chartex" xmlns:cx1="http://schemas.microsoft.com/office/drawing/2015/9/8/chartex" xmlns:cx2="http://schemas.microsoft.com/office/drawing/2015/10/21/chartex" xmlns:cx3="http://schemas.microsoft.com/office/drawing/2016/5/9/chartex" xmlns:cx4="http://schemas.microsoft.com/office/drawing/2016/5/10/chartex" xmlns:cx5="http://schemas.microsoft.com/office/drawing/2016/5/11/chartex" xmlns:cx6="http://schemas.microsoft.com/office/drawing/2016/5/12/chartex" xmlns:cx7="http://schemas.microsoft.com/office/drawing/2016/5/13/chartex" xmlns:cx8="http://schemas.microsoft.com/office/drawing/2016/5/14/chartex" xmlns:mc="http://schemas.openxmlformats.org/markup-compatibility/2006" xmlns:aink="http://schemas.microsoft.com/office/drawing/2016/ink" xmlns:am3d="http://schemas.microsoft.com/office/drawing/2017/model3d" xmlns:o="urn:schemas-microsoft-com:office:office" xmlns:r="http://schemas.openxmlformats.org/officeDocument/2006/relationships" xmlns:m="http://schemas.openxmlformats.org/officeDocument/2006/math" xmlns:v="urn:schemas-microsoft-com:vml" xmlns:wp14="http://schemas.microsoft.com/office/word/2010/wordprocessingDrawing" xmlns:wp="http://schemas.openxmlformats.org/drawingml/2006/wordprocessingDrawing" xmlns:w10="urn:schemas-microsoft-com:office:word" xmlns:w="http://schemas.openxmlformats.org/wordprocessingml/2006/main" xmlns:w14="http://schemas.microsoft.com/office/word/2010/wordml" xmlns:w15="http://schemas.microsoft.com/office/word/2012/wordml" xmlns:w16cid="http://schemas.microsoft.com/office/word/2016/wordml/cid" xmlns:w16se="http://schemas.microsoft.com/office/word/2015/wordml/symex" xmlns:wpg="http://schemas.microsoft.com/office/word/2010/wordprocessingGroup" xmlns:wpi="http://schemas.microsoft.com/office/word/2010/wordprocessingInk" xmlns:wne="http://schemas.microsoft.com/office/word/2006/wordml" xmlns:wps="http://schemas.microsoft.com/office/word/2010/wordprocessingShape" mc:Ignorable="w14 w15 w16se w16cid wp14">
   <w:p>
     <w:pPr>
       <w:pStyle w:val="HeaderFooter"/>
@@ -6695,20 +6975,33 @@
     <w:r>
       <w:t xml:space="preserve"> of </w:t>
     </w:r>
-    <w:fldSimple w:instr=" NUMPAGES ">
-      <w:r>
-        <w:rPr>
-          <w:noProof/>
-        </w:rPr>
-        <w:t>6</w:t>
-      </w:r>
-    </w:fldSimple>
+    <w:r>
+      <w:fldChar w:fldCharType="begin"/>
+    </w:r>
+    <w:r>
+      <w:instrText xml:space="preserve"> NUMPAGES </w:instrText>
+    </w:r>
+    <w:r>
+      <w:fldChar w:fldCharType="separate"/>
+    </w:r>
+    <w:r>
+      <w:rPr>
+        <w:noProof/>
+      </w:rPr>
+      <w:t>6</w:t>
+    </w:r>
+    <w:r>
+      <w:rPr>
+        <w:noProof/>
+      </w:rPr>
+      <w:fldChar w:fldCharType="end"/>
+    </w:r>
   </w:p>
 </w:ftr>
 </file>
 
 <file path=word/footnotes.xml><?xml version="1.0" encoding="utf-8"?>
-<w:footnotes xmlns:wpc="http://schemas.microsoft.com/office/word/2010/wordprocessingCanvas" xmlns:mo="http://schemas.microsoft.com/office/mac/office/2008/main" xmlns:mc="http://schemas.openxmlformats.org/markup-compatibility/2006" xmlns:mv="urn:schemas-microsoft-com:mac:vml" xmlns:o="urn:schemas-microsoft-com:office:office" xmlns:r="http://schemas.openxmlformats.org/officeDocument/2006/relationships" xmlns:m="http://schemas.openxmlformats.org/officeDocument/2006/math" xmlns:v="urn:schemas-microsoft-com:vml" xmlns:wp14="http://schemas.microsoft.com/office/word/2010/wordprocessingDrawing" xmlns:wp="http://schemas.openxmlformats.org/drawingml/2006/wordprocessingDrawing" xmlns:w10="urn:schemas-microsoft-com:office:word" xmlns:w="http://schemas.openxmlformats.org/wordprocessingml/2006/main" xmlns:w14="http://schemas.microsoft.com/office/word/2010/wordml" xmlns:w15="http://schemas.microsoft.com/office/word/2012/wordml" xmlns:wpg="http://schemas.microsoft.com/office/word/2010/wordprocessingGroup" xmlns:wpi="http://schemas.microsoft.com/office/word/2010/wordprocessingInk" xmlns:wne="http://schemas.microsoft.com/office/word/2006/wordml" xmlns:wps="http://schemas.microsoft.com/office/word/2010/wordprocessingShape" mc:Ignorable="w14 w15 wp14">
+<w:footnotes xmlns:wpc="http://schemas.microsoft.com/office/word/2010/wordprocessingCanvas" xmlns:cx="http://schemas.microsoft.com/office/drawing/2014/chartex" xmlns:cx1="http://schemas.microsoft.com/office/drawing/2015/9/8/chartex" xmlns:cx2="http://schemas.microsoft.com/office/drawing/2015/10/21/chartex" xmlns:cx3="http://schemas.microsoft.com/office/drawing/2016/5/9/chartex" xmlns:cx4="http://schemas.microsoft.com/office/drawing/2016/5/10/chartex" xmlns:cx5="http://schemas.microsoft.com/office/drawing/2016/5/11/chartex" xmlns:cx6="http://schemas.microsoft.com/office/drawing/2016/5/12/chartex" xmlns:cx7="http://schemas.microsoft.com/office/drawing/2016/5/13/chartex" xmlns:cx8="http://schemas.microsoft.com/office/drawing/2016/5/14/chartex" xmlns:mc="http://schemas.openxmlformats.org/markup-compatibility/2006" xmlns:aink="http://schemas.microsoft.com/office/drawing/2016/ink" xmlns:am3d="http://schemas.microsoft.com/office/drawing/2017/model3d" xmlns:o="urn:schemas-microsoft-com:office:office" xmlns:r="http://schemas.openxmlformats.org/officeDocument/2006/relationships" xmlns:m="http://schemas.openxmlformats.org/officeDocument/2006/math" xmlns:v="urn:schemas-microsoft-com:vml" xmlns:wp14="http://schemas.microsoft.com/office/word/2010/wordprocessingDrawing" xmlns:wp="http://schemas.openxmlformats.org/drawingml/2006/wordprocessingDrawing" xmlns:w10="urn:schemas-microsoft-com:office:word" xmlns:w="http://schemas.openxmlformats.org/wordprocessingml/2006/main" xmlns:w14="http://schemas.microsoft.com/office/word/2010/wordml" xmlns:w15="http://schemas.microsoft.com/office/word/2012/wordml" xmlns:w16cid="http://schemas.microsoft.com/office/word/2016/wordml/cid" xmlns:w16se="http://schemas.microsoft.com/office/word/2015/wordml/symex" xmlns:wpg="http://schemas.microsoft.com/office/word/2010/wordprocessingGroup" xmlns:wpi="http://schemas.microsoft.com/office/word/2010/wordprocessingInk" xmlns:wne="http://schemas.microsoft.com/office/word/2006/wordml" xmlns:wps="http://schemas.microsoft.com/office/word/2010/wordprocessingShape" mc:Ignorable="w14 w15 w16se w16cid wp14">
   <w:footnote w:type="separator" w:id="-1">
     <w:p>
       <w:r>
@@ -6727,7 +7020,7 @@
 </file>
 
 <file path=word/header1.xml><?xml version="1.0" encoding="utf-8"?>
-<w:hdr xmlns:wpc="http://schemas.microsoft.com/office/word/2010/wordprocessingCanvas" xmlns:mo="http://schemas.microsoft.com/office/mac/office/2008/main" xmlns:mc="http://schemas.openxmlformats.org/markup-compatibility/2006" xmlns:mv="urn:schemas-microsoft-com:mac:vml" xmlns:o="urn:schemas-microsoft-com:office:office" xmlns:r="http://schemas.openxmlformats.org/officeDocument/2006/relationships" xmlns:m="http://schemas.openxmlformats.org/officeDocument/2006/math" xmlns:v="urn:schemas-microsoft-com:vml" xmlns:wp14="http://schemas.microsoft.com/office/word/2010/wordprocessingDrawing" xmlns:wp="http://schemas.openxmlformats.org/drawingml/2006/wordprocessingDrawing" xmlns:w10="urn:schemas-microsoft-com:office:word" xmlns:w="http://schemas.openxmlformats.org/wordprocessingml/2006/main" xmlns:w14="http://schemas.microsoft.com/office/word/2010/wordml" xmlns:w15="http://schemas.microsoft.com/office/word/2012/wordml" xmlns:wpg="http://schemas.microsoft.com/office/word/2010/wordprocessingGroup" xmlns:wpi="http://schemas.microsoft.com/office/word/2010/wordprocessingInk" xmlns:wne="http://schemas.microsoft.com/office/word/2006/wordml" xmlns:wps="http://schemas.microsoft.com/office/word/2010/wordprocessingShape" mc:Ignorable="w14 w15 wp14">
+<w:hdr xmlns:wpc="http://schemas.microsoft.com/office/word/2010/wordprocessingCanvas" xmlns:cx="http://schemas.microsoft.com/office/drawing/2014/chartex" xmlns:cx1="http://schemas.microsoft.com/office/drawing/2015/9/8/chartex" xmlns:cx2="http://schemas.microsoft.com/office/drawing/2015/10/21/chartex" xmlns:cx3="http://schemas.microsoft.com/office/drawing/2016/5/9/chartex" xmlns:cx4="http://schemas.microsoft.com/office/drawing/2016/5/10/chartex" xmlns:cx5="http://schemas.microsoft.com/office/drawing/2016/5/11/chartex" xmlns:cx6="http://schemas.microsoft.com/office/drawing/2016/5/12/chartex" xmlns:cx7="http://schemas.microsoft.com/office/drawing/2016/5/13/chartex" xmlns:cx8="http://schemas.microsoft.com/office/drawing/2016/5/14/chartex" xmlns:mc="http://schemas.openxmlformats.org/markup-compatibility/2006" xmlns:aink="http://schemas.microsoft.com/office/drawing/2016/ink" xmlns:am3d="http://schemas.microsoft.com/office/drawing/2017/model3d" xmlns:o="urn:schemas-microsoft-com:office:office" xmlns:r="http://schemas.openxmlformats.org/officeDocument/2006/relationships" xmlns:m="http://schemas.openxmlformats.org/officeDocument/2006/math" xmlns:v="urn:schemas-microsoft-com:vml" xmlns:wp14="http://schemas.microsoft.com/office/word/2010/wordprocessingDrawing" xmlns:wp="http://schemas.openxmlformats.org/drawingml/2006/wordprocessingDrawing" xmlns:w10="urn:schemas-microsoft-com:office:word" xmlns:w="http://schemas.openxmlformats.org/wordprocessingml/2006/main" xmlns:w14="http://schemas.microsoft.com/office/word/2010/wordml" xmlns:w15="http://schemas.microsoft.com/office/word/2012/wordml" xmlns:w16cid="http://schemas.microsoft.com/office/word/2016/wordml/cid" xmlns:w16se="http://schemas.microsoft.com/office/word/2015/wordml/symex" xmlns:wpg="http://schemas.microsoft.com/office/word/2010/wordprocessingGroup" xmlns:wpi="http://schemas.microsoft.com/office/word/2010/wordprocessingInk" xmlns:wne="http://schemas.microsoft.com/office/word/2006/wordml" xmlns:wps="http://schemas.microsoft.com/office/word/2010/wordprocessingShape" mc:Ignorable="w14 w15 w16se w16cid wp14">
   <w:p>
     <w:pPr>
       <w:pStyle w:val="HeaderFooter"/>
@@ -6800,13 +7093,13 @@
       <w:fldChar w:fldCharType="separate"/>
     </w:r>
     <w:r>
-      <w:t>Wednesday</w:t>
+      <w:t>Monday</w:t>
     </w:r>
     <w:r>
       <w:t xml:space="preserve">, January </w:t>
     </w:r>
     <w:r>
-      <w:t>17</w:t>
+      <w:t>22</w:t>
     </w:r>
     <w:r>
       <w:t>, 2018</w:t>
@@ -6819,7 +7112,7 @@
 </file>
 
 <file path=word/styles.xml><?xml version="1.0" encoding="utf-8"?>
-<w:styles xmlns:mc="http://schemas.openxmlformats.org/markup-compatibility/2006" xmlns:r="http://schemas.openxmlformats.org/officeDocument/2006/relationships" xmlns:w="http://schemas.openxmlformats.org/wordprocessingml/2006/main" xmlns:w14="http://schemas.microsoft.com/office/word/2010/wordml" xmlns:w15="http://schemas.microsoft.com/office/word/2012/wordml" mc:Ignorable="w14 w15">
+<w:styles xmlns:mc="http://schemas.openxmlformats.org/markup-compatibility/2006" xmlns:r="http://schemas.openxmlformats.org/officeDocument/2006/relationships" xmlns:w="http://schemas.openxmlformats.org/wordprocessingml/2006/main" xmlns:w14="http://schemas.microsoft.com/office/word/2010/wordml" xmlns:w15="http://schemas.microsoft.com/office/word/2012/wordml" xmlns:w16cid="http://schemas.microsoft.com/office/word/2016/wordml/cid" xmlns:w16se="http://schemas.microsoft.com/office/word/2015/wordml/symex" mc:Ignorable="w14 w15 w16se w16cid">
   <w:docDefaults>
     <w:rPrDefault>
       <w:rPr>
@@ -6841,7 +7134,7 @@
       </w:pPr>
     </w:pPrDefault>
   </w:docDefaults>
-  <w:latentStyles w:defLockedState="0" w:defUIPriority="99" w:defSemiHidden="0" w:defUnhideWhenUsed="0" w:defQFormat="0" w:count="382">
+  <w:latentStyles w:defLockedState="0" w:defUIPriority="99" w:defSemiHidden="0" w:defUnhideWhenUsed="0" w:defQFormat="0" w:count="375">
     <w:lsdException w:name="Normal" w:uiPriority="0" w:qFormat="1"/>
     <w:lsdException w:name="heading 1" w:uiPriority="9" w:qFormat="1"/>
     <w:lsdException w:name="heading 2" w:semiHidden="1" w:uiPriority="9" w:unhideWhenUsed="1" w:qFormat="1"/>

</xml_diff>

<commit_message>
Updated NI FRC Update Suite to 2018.1.0
</commit_message>
<xml_diff>
--- a/Reference Materials/csa_file_reference.docx
+++ b/Reference Materials/csa_file_reference.docx
@@ -322,14 +322,12 @@
             <w:pPr>
               <w:pStyle w:val="TableStyle2"/>
             </w:pPr>
-            <w:proofErr w:type="spellStart"/>
             <w:r>
               <w:rPr>
                 <w:rFonts w:eastAsia="Arial Unicode MS" w:cs="Arial Unicode MS"/>
               </w:rPr>
               <w:t>MacOS</w:t>
             </w:r>
-            <w:proofErr w:type="spellEnd"/>
           </w:p>
           <w:p>
             <w:pPr>
@@ -3413,14 +3411,12 @@
             <w:pPr>
               <w:pStyle w:val="TableStyle2"/>
             </w:pPr>
-            <w:proofErr w:type="spellStart"/>
             <w:r>
               <w:rPr>
                 <w:rFonts w:eastAsia="Arial Unicode MS" w:cs="Arial Unicode MS"/>
               </w:rPr>
               <w:t>MacOS</w:t>
             </w:r>
-            <w:proofErr w:type="spellEnd"/>
           </w:p>
           <w:p>
             <w:pPr>
@@ -3618,14 +3614,12 @@
             <w:pPr>
               <w:pStyle w:val="TableStyle2"/>
             </w:pPr>
-            <w:proofErr w:type="spellStart"/>
             <w:r>
               <w:rPr>
                 <w:rFonts w:eastAsia="Arial Unicode MS" w:cs="Arial Unicode MS"/>
               </w:rPr>
               <w:t>MacOS</w:t>
             </w:r>
-            <w:proofErr w:type="spellEnd"/>
           </w:p>
           <w:p>
             <w:pPr>
@@ -3823,14 +3817,12 @@
             <w:pPr>
               <w:pStyle w:val="TableStyle2"/>
             </w:pPr>
-            <w:proofErr w:type="spellStart"/>
             <w:r>
               <w:rPr>
                 <w:rFonts w:eastAsia="Arial Unicode MS" w:cs="Arial Unicode MS"/>
               </w:rPr>
               <w:t>MacOS</w:t>
             </w:r>
-            <w:proofErr w:type="spellEnd"/>
           </w:p>
           <w:p>
             <w:pPr>
@@ -4387,14 +4379,12 @@
             <w:pPr>
               <w:pStyle w:val="TableStyle2"/>
             </w:pPr>
-            <w:proofErr w:type="spellStart"/>
             <w:r>
               <w:rPr>
                 <w:rFonts w:eastAsia="Arial Unicode MS" w:cs="Arial Unicode MS"/>
               </w:rPr>
               <w:t>MacOS</w:t>
             </w:r>
-            <w:proofErr w:type="spellEnd"/>
           </w:p>
           <w:p>
             <w:pPr>
@@ -4586,7 +4576,19 @@
               <w:rPr>
                 <w:rFonts w:eastAsia="Arial Unicode MS" w:cs="Arial Unicode MS"/>
               </w:rPr>
-              <w:t>2018.0.0</w:t>
+              <w:t>2018.</w:t>
+            </w:r>
+            <w:r>
+              <w:rPr>
+                <w:rFonts w:eastAsia="Arial Unicode MS" w:cs="Arial Unicode MS"/>
+              </w:rPr>
+              <w:t>1</w:t>
+            </w:r>
+            <w:r>
+              <w:rPr>
+                <w:rFonts w:eastAsia="Arial Unicode MS" w:cs="Arial Unicode MS"/>
+              </w:rPr>
+              <w:t>.0</w:t>
             </w:r>
           </w:p>
         </w:tc>
@@ -4775,21 +4777,7 @@
               <w:rPr>
                 <w:rFonts w:eastAsia="Arial Unicode MS" w:cs="Arial Unicode MS"/>
               </w:rPr>
-              <w:t xml:space="preserve">Radio </w:t>
-            </w:r>
-            <w:proofErr w:type="spellStart"/>
-            <w:r>
-              <w:rPr>
-                <w:rFonts w:eastAsia="Arial Unicode MS" w:cs="Arial Unicode MS"/>
-              </w:rPr>
-              <w:t>Config</w:t>
-            </w:r>
-            <w:proofErr w:type="spellEnd"/>
-            <w:r>
-              <w:rPr>
-                <w:rFonts w:eastAsia="Arial Unicode MS" w:cs="Arial Unicode MS"/>
-              </w:rPr>
-              <w:t xml:space="preserve"> Utility</w:t>
+              <w:t>Radio Config Utility</w:t>
             </w:r>
           </w:p>
         </w:tc>
@@ -4939,21 +4927,7 @@
               <w:rPr>
                 <w:rFonts w:eastAsia="Arial Unicode MS" w:cs="Arial Unicode MS"/>
               </w:rPr>
-              <w:t xml:space="preserve">Link to Radio </w:t>
-            </w:r>
-            <w:proofErr w:type="spellStart"/>
-            <w:r>
-              <w:rPr>
-                <w:rFonts w:eastAsia="Arial Unicode MS" w:cs="Arial Unicode MS"/>
-              </w:rPr>
-              <w:t>Config</w:t>
-            </w:r>
-            <w:proofErr w:type="spellEnd"/>
-            <w:r>
-              <w:rPr>
-                <w:rFonts w:eastAsia="Arial Unicode MS" w:cs="Arial Unicode MS"/>
-              </w:rPr>
-              <w:t xml:space="preserve"> Utility is about 1/3 of the way down the page under the header “Download the software”</w:t>
+              <w:t>Link to Radio Config Utility is about 1/3 of the way down the page under the header “Download the software”</w:t>
             </w:r>
           </w:p>
           <w:p>
@@ -5063,14 +5037,12 @@
             <w:pPr>
               <w:pStyle w:val="TableStyle2"/>
             </w:pPr>
-            <w:proofErr w:type="spellStart"/>
             <w:r>
               <w:rPr>
                 <w:rFonts w:eastAsia="Arial Unicode MS" w:cs="Arial Unicode MS"/>
               </w:rPr>
               <w:t>MacOS</w:t>
             </w:r>
-            <w:proofErr w:type="spellEnd"/>
           </w:p>
           <w:p>
             <w:pPr>
@@ -5848,14 +5820,12 @@
             <w:pPr>
               <w:pStyle w:val="TableStyle2"/>
             </w:pPr>
-            <w:proofErr w:type="spellStart"/>
             <w:r>
               <w:rPr>
                 <w:rFonts w:eastAsia="Arial Unicode MS" w:cs="Arial Unicode MS"/>
               </w:rPr>
               <w:t>MacOS</w:t>
             </w:r>
-            <w:proofErr w:type="spellEnd"/>
           </w:p>
           <w:p>
             <w:pPr>
@@ -6400,21 +6370,7 @@
               <w:rPr>
                 <w:rFonts w:eastAsia="Arial Unicode MS" w:cs="Arial Unicode MS"/>
               </w:rPr>
-              <w:t xml:space="preserve">Need to have </w:t>
-            </w:r>
-            <w:proofErr w:type="spellStart"/>
-            <w:r>
-              <w:rPr>
-                <w:rFonts w:eastAsia="Arial Unicode MS" w:cs="Arial Unicode MS"/>
-              </w:rPr>
-              <w:t>Nvidia</w:t>
-            </w:r>
-            <w:proofErr w:type="spellEnd"/>
-            <w:r>
-              <w:rPr>
-                <w:rFonts w:eastAsia="Arial Unicode MS" w:cs="Arial Unicode MS"/>
-              </w:rPr>
-              <w:t xml:space="preserve"> Developer account and accept license.</w:t>
+              <w:t>Need to have Nvidia Developer account and accept license.</w:t>
             </w:r>
           </w:p>
         </w:tc>
@@ -6519,14 +6475,12 @@
             <w:pPr>
               <w:pStyle w:val="TableStyle2"/>
             </w:pPr>
-            <w:proofErr w:type="spellStart"/>
             <w:r>
               <w:rPr>
                 <w:rFonts w:eastAsia="Arial Unicode MS" w:cs="Arial Unicode MS"/>
               </w:rPr>
               <w:t>MacOS</w:t>
             </w:r>
-            <w:proofErr w:type="spellEnd"/>
           </w:p>
           <w:p>
             <w:pPr>
@@ -6764,14 +6718,12 @@
             <w:pPr>
               <w:pStyle w:val="TableStyle2"/>
             </w:pPr>
-            <w:proofErr w:type="spellStart"/>
             <w:r>
               <w:rPr>
                 <w:rFonts w:eastAsia="Arial Unicode MS" w:cs="Arial Unicode MS"/>
               </w:rPr>
               <w:t>MacOS</w:t>
             </w:r>
-            <w:proofErr w:type="spellEnd"/>
           </w:p>
           <w:p>
             <w:pPr>
@@ -6967,7 +6919,7 @@
       <w:rPr>
         <w:noProof/>
       </w:rPr>
-      <w:t>4</w:t>
+      <w:t>6</w:t>
     </w:r>
     <w:r>
       <w:fldChar w:fldCharType="end"/>
@@ -6975,27 +6927,14 @@
     <w:r>
       <w:t xml:space="preserve"> of </w:t>
     </w:r>
-    <w:r>
-      <w:fldChar w:fldCharType="begin"/>
-    </w:r>
-    <w:r>
-      <w:instrText xml:space="preserve"> NUMPAGES </w:instrText>
-    </w:r>
-    <w:r>
-      <w:fldChar w:fldCharType="separate"/>
-    </w:r>
-    <w:r>
-      <w:rPr>
-        <w:noProof/>
-      </w:rPr>
-      <w:t>6</w:t>
-    </w:r>
-    <w:r>
-      <w:rPr>
-        <w:noProof/>
-      </w:rPr>
-      <w:fldChar w:fldCharType="end"/>
-    </w:r>
+    <w:fldSimple w:instr=" NUMPAGES ">
+      <w:r>
+        <w:rPr>
+          <w:noProof/>
+        </w:rPr>
+        <w:t>6</w:t>
+      </w:r>
+    </w:fldSimple>
   </w:p>
 </w:ftr>
 </file>
@@ -7093,13 +7032,16 @@
       <w:fldChar w:fldCharType="separate"/>
     </w:r>
     <w:r>
-      <w:t>Monday</w:t>
+      <w:t>Saturday</w:t>
     </w:r>
     <w:r>
       <w:t xml:space="preserve">, January </w:t>
     </w:r>
     <w:r>
-      <w:t>22</w:t>
+      <w:t>2</w:t>
+    </w:r>
+    <w:r>
+      <w:t>7</w:t>
     </w:r>
     <w:r>
       <w:t>, 2018</w:t>

</xml_diff>

<commit_message>
Updated iTunes to 12.7.3
</commit_message>
<xml_diff>
--- a/Reference Materials/csa_file_reference.docx
+++ b/Reference Materials/csa_file_reference.docx
@@ -4742,8 +4742,6 @@
             </w:r>
           </w:p>
         </w:tc>
-        <w:bookmarkStart w:id="0" w:name="_GoBack"/>
-        <w:bookmarkEnd w:id="0"/>
       </w:tr>
       <w:tr>
         <w:tblPrEx>
@@ -5209,8 +5207,16 @@
               <w:rPr>
                 <w:rFonts w:eastAsia="Arial Unicode MS" w:cs="Arial Unicode MS"/>
               </w:rPr>
-              <w:t>12.7.2</w:t>
-            </w:r>
+              <w:t>12.7.</w:t>
+            </w:r>
+            <w:r>
+              <w:rPr>
+                <w:rFonts w:eastAsia="Arial Unicode MS" w:cs="Arial Unicode MS"/>
+              </w:rPr>
+              <w:t>3</w:t>
+            </w:r>
+            <w:bookmarkStart w:id="0" w:name="_GoBack"/>
+            <w:bookmarkEnd w:id="0"/>
           </w:p>
         </w:tc>
         <w:tc>
@@ -6927,14 +6933,27 @@
     <w:r>
       <w:t xml:space="preserve"> of </w:t>
     </w:r>
-    <w:fldSimple w:instr=" NUMPAGES ">
-      <w:r>
-        <w:rPr>
-          <w:noProof/>
-        </w:rPr>
-        <w:t>6</w:t>
-      </w:r>
-    </w:fldSimple>
+    <w:r>
+      <w:fldChar w:fldCharType="begin"/>
+    </w:r>
+    <w:r>
+      <w:instrText xml:space="preserve"> NUMPAGES </w:instrText>
+    </w:r>
+    <w:r>
+      <w:fldChar w:fldCharType="separate"/>
+    </w:r>
+    <w:r>
+      <w:rPr>
+        <w:noProof/>
+      </w:rPr>
+      <w:t>6</w:t>
+    </w:r>
+    <w:r>
+      <w:rPr>
+        <w:noProof/>
+      </w:rPr>
+      <w:fldChar w:fldCharType="end"/>
+    </w:r>
   </w:p>
 </w:ftr>
 </file>

</xml_diff>

<commit_message>
Updated for WPILib 2018.3.2
</commit_message>
<xml_diff>
--- a/Reference Materials/csa_file_reference.docx
+++ b/Reference Materials/csa_file_reference.docx
@@ -3318,6 +3318,8 @@
           </w:tcPr>
           <w:p/>
         </w:tc>
+        <w:bookmarkStart w:id="0" w:name="_GoBack"/>
+        <w:bookmarkEnd w:id="0"/>
       </w:tr>
       <w:tr>
         <w:tblPrEx>
@@ -4167,13 +4169,13 @@
               <w:rPr>
                 <w:rFonts w:eastAsia="Arial Unicode MS" w:cs="Arial Unicode MS"/>
               </w:rPr>
-              <w:t>2018.2</w:t>
-            </w:r>
-            <w:r>
-              <w:rPr>
-                <w:rFonts w:eastAsia="Arial Unicode MS" w:cs="Arial Unicode MS"/>
-              </w:rPr>
-              <w:t>.1</w:t>
+              <w:t>2018.</w:t>
+            </w:r>
+            <w:r>
+              <w:rPr>
+                <w:rFonts w:eastAsia="Arial Unicode MS" w:cs="Arial Unicode MS"/>
+              </w:rPr>
+              <w:t>3.2</w:t>
             </w:r>
           </w:p>
         </w:tc>
@@ -5215,8 +5217,6 @@
               </w:rPr>
               <w:t>3</w:t>
             </w:r>
-            <w:bookmarkStart w:id="0" w:name="_GoBack"/>
-            <w:bookmarkEnd w:id="0"/>
           </w:p>
         </w:tc>
         <w:tc>
@@ -6933,27 +6933,14 @@
     <w:r>
       <w:t xml:space="preserve"> of </w:t>
     </w:r>
-    <w:r>
-      <w:fldChar w:fldCharType="begin"/>
-    </w:r>
-    <w:r>
-      <w:instrText xml:space="preserve"> NUMPAGES </w:instrText>
-    </w:r>
-    <w:r>
-      <w:fldChar w:fldCharType="separate"/>
-    </w:r>
-    <w:r>
-      <w:rPr>
-        <w:noProof/>
-      </w:rPr>
-      <w:t>6</w:t>
-    </w:r>
-    <w:r>
-      <w:rPr>
-        <w:noProof/>
-      </w:rPr>
-      <w:fldChar w:fldCharType="end"/>
-    </w:r>
+    <w:fldSimple w:instr=" NUMPAGES ">
+      <w:r>
+        <w:rPr>
+          <w:noProof/>
+        </w:rPr>
+        <w:t>6</w:t>
+      </w:r>
+    </w:fldSimple>
   </w:p>
 </w:ftr>
 </file>
@@ -7051,19 +7038,10 @@
       <w:fldChar w:fldCharType="separate"/>
     </w:r>
     <w:r>
-      <w:t>Saturday</w:t>
+      <w:t>Thursday, February 15,</w:t>
     </w:r>
     <w:r>
-      <w:t xml:space="preserve">, January </w:t>
-    </w:r>
-    <w:r>
-      <w:t>2</w:t>
-    </w:r>
-    <w:r>
-      <w:t>7</w:t>
-    </w:r>
-    <w:r>
-      <w:t>, 2018</w:t>
+      <w:t xml:space="preserve"> 2018</w:t>
     </w:r>
     <w:r>
       <w:fldChar w:fldCharType="end"/>

</xml_diff>

<commit_message>
Updated WPILib to 2018.3.3
</commit_message>
<xml_diff>
--- a/Reference Materials/csa_file_reference.docx
+++ b/Reference Materials/csa_file_reference.docx
@@ -450,35 +450,7 @@
               <w:rPr>
                 <w:rFonts w:eastAsia="Arial Unicode MS" w:cs="Arial Unicode MS"/>
               </w:rPr>
-              <w:t xml:space="preserve">Install only AFTER </w:t>
-            </w:r>
-            <w:proofErr w:type="spellStart"/>
-            <w:r>
-              <w:rPr>
-                <w:rFonts w:eastAsia="Arial Unicode MS" w:cs="Arial Unicode MS"/>
-              </w:rPr>
-              <w:t>wpilib</w:t>
-            </w:r>
-            <w:proofErr w:type="spellEnd"/>
-            <w:r>
-              <w:rPr>
-                <w:rFonts w:eastAsia="Arial Unicode MS" w:cs="Arial Unicode MS"/>
-              </w:rPr>
-              <w:t xml:space="preserve"> is confirmed installed. This are added to the </w:t>
-            </w:r>
-            <w:proofErr w:type="spellStart"/>
-            <w:r>
-              <w:rPr>
-                <w:rFonts w:eastAsia="Arial Unicode MS" w:cs="Arial Unicode MS"/>
-              </w:rPr>
-              <w:t>wpilib</w:t>
-            </w:r>
-            <w:proofErr w:type="spellEnd"/>
-            <w:r>
-              <w:rPr>
-                <w:rFonts w:eastAsia="Arial Unicode MS" w:cs="Arial Unicode MS"/>
-              </w:rPr>
-              <w:t xml:space="preserve"> directory.</w:t>
+              <w:t>Install only AFTER wpilib is confirmed installed. This are added to the wpilib directory.</w:t>
             </w:r>
           </w:p>
         </w:tc>
@@ -857,19 +829,11 @@
                 <w:rFonts w:eastAsia="Arial Unicode MS" w:cs="Arial Unicode MS"/>
               </w:rPr>
             </w:pPr>
-            <w:proofErr w:type="spellStart"/>
-            <w:r>
-              <w:rPr>
-                <w:rFonts w:eastAsia="Arial Unicode MS" w:cs="Arial Unicode MS"/>
-              </w:rPr>
-              <w:t>TalonSRX</w:t>
-            </w:r>
-            <w:proofErr w:type="spellEnd"/>
-            <w:r>
-              <w:rPr>
-                <w:rFonts w:eastAsia="Arial Unicode MS" w:cs="Arial Unicode MS"/>
-              </w:rPr>
-              <w:t xml:space="preserve"> f</w:t>
+            <w:r>
+              <w:rPr>
+                <w:rFonts w:eastAsia="Arial Unicode MS" w:cs="Arial Unicode MS"/>
+              </w:rPr>
+              <w:t>TalonSRX f</w:t>
             </w:r>
             <w:r>
               <w:rPr>
@@ -1074,7 +1038,6 @@
                 <w:rFonts w:eastAsia="Arial Unicode MS" w:cs="Arial Unicode MS"/>
               </w:rPr>
             </w:pPr>
-            <w:proofErr w:type="spellStart"/>
             <w:r>
               <w:rPr>
                 <w:rFonts w:eastAsia="Arial Unicode MS" w:cs="Arial Unicode MS"/>
@@ -1082,7 +1045,6 @@
               <w:lastRenderedPageBreak/>
               <w:t>VictorSPX</w:t>
             </w:r>
-            <w:proofErr w:type="spellEnd"/>
             <w:r>
               <w:rPr>
                 <w:rFonts w:eastAsia="Arial Unicode MS" w:cs="Arial Unicode MS"/>
@@ -1975,19 +1937,11 @@
             <w:pPr>
               <w:pStyle w:val="TableStyle2"/>
             </w:pPr>
-            <w:proofErr w:type="spellStart"/>
-            <w:r>
-              <w:rPr>
-                <w:rFonts w:eastAsia="Arial Unicode MS" w:cs="Arial Unicode MS"/>
-              </w:rPr>
-              <w:t>VictorSPX</w:t>
-            </w:r>
-            <w:proofErr w:type="spellEnd"/>
-            <w:r>
-              <w:rPr>
-                <w:rFonts w:eastAsia="Arial Unicode MS" w:cs="Arial Unicode MS"/>
-              </w:rPr>
-              <w:t xml:space="preserve"> Quick Star Guide</w:t>
+            <w:r>
+              <w:rPr>
+                <w:rFonts w:eastAsia="Arial Unicode MS" w:cs="Arial Unicode MS"/>
+              </w:rPr>
+              <w:t>VictorSPX Quick Star Guide</w:t>
             </w:r>
           </w:p>
         </w:tc>
@@ -3081,16 +3035,8 @@
                 <w:rPr>
                   <w:rStyle w:val="Hyperlink"/>
                 </w:rPr>
-                <w:t xml:space="preserve">http://www.ctr-electronics.com/control-system/pcm.html - </w:t>
+                <w:t>http://www.ctr-electronics.com/control-system/pcm.html - product_tabs_technical_resources</w:t>
               </w:r>
-              <w:proofErr w:type="spellStart"/>
-              <w:r>
-                <w:rPr>
-                  <w:rStyle w:val="Hyperlink"/>
-                </w:rPr>
-                <w:t>product_tabs_technical_resources</w:t>
-              </w:r>
-              <w:proofErr w:type="spellEnd"/>
             </w:hyperlink>
           </w:p>
         </w:tc>
@@ -3318,8 +3264,6 @@
           </w:tcPr>
           <w:p/>
         </w:tc>
-        <w:bookmarkStart w:id="0" w:name="_GoBack"/>
-        <w:bookmarkEnd w:id="0"/>
       </w:tr>
       <w:tr>
         <w:tblPrEx>
@@ -4128,19 +4072,11 @@
             <w:pPr>
               <w:pStyle w:val="TableStyle2"/>
             </w:pPr>
-            <w:proofErr w:type="spellStart"/>
-            <w:r>
-              <w:rPr>
-                <w:rFonts w:eastAsia="Arial Unicode MS" w:cs="Arial Unicode MS"/>
-              </w:rPr>
-              <w:t>WPILib</w:t>
-            </w:r>
-            <w:proofErr w:type="spellEnd"/>
-            <w:r>
-              <w:rPr>
-                <w:rFonts w:eastAsia="Arial Unicode MS" w:cs="Arial Unicode MS"/>
-              </w:rPr>
-              <w:t xml:space="preserve"> - Eclipse Plugins</w:t>
+            <w:r>
+              <w:rPr>
+                <w:rFonts w:eastAsia="Arial Unicode MS" w:cs="Arial Unicode MS"/>
+              </w:rPr>
+              <w:t>WPILib - Eclipse Plugins</w:t>
             </w:r>
           </w:p>
         </w:tc>
@@ -4175,8 +4111,10 @@
               <w:rPr>
                 <w:rFonts w:eastAsia="Arial Unicode MS" w:cs="Arial Unicode MS"/>
               </w:rPr>
-              <w:t>3.2</w:t>
-            </w:r>
+              <w:t>3.3</w:t>
+            </w:r>
+            <w:bookmarkStart w:id="0" w:name="_GoBack"/>
+            <w:bookmarkEnd w:id="0"/>
           </w:p>
         </w:tc>
         <w:tc>
@@ -4535,21 +4473,7 @@
                 <w:rFonts w:eastAsia="Arial Unicode MS" w:cs="Arial Unicode MS"/>
               </w:rPr>
               <w:lastRenderedPageBreak/>
-              <w:t xml:space="preserve">NI </w:t>
-            </w:r>
-            <w:proofErr w:type="spellStart"/>
-            <w:r>
-              <w:rPr>
-                <w:rFonts w:eastAsia="Arial Unicode MS" w:cs="Arial Unicode MS"/>
-              </w:rPr>
-              <w:t>FRCUpdate</w:t>
-            </w:r>
-            <w:proofErr w:type="spellEnd"/>
-            <w:r>
-              <w:rPr>
-                <w:rFonts w:eastAsia="Arial Unicode MS" w:cs="Arial Unicode MS"/>
-              </w:rPr>
-              <w:t xml:space="preserve"> Suite</w:t>
+              <w:t>NI FRCUpdate Suite</w:t>
             </w:r>
           </w:p>
         </w:tc>
@@ -4714,21 +4638,7 @@
               <w:rPr>
                 <w:rFonts w:eastAsia="Arial Unicode MS" w:cs="Arial Unicode MS"/>
               </w:rPr>
-              <w:t xml:space="preserve">Need to have NI serial number handy for new install. Take photo of your </w:t>
-            </w:r>
-            <w:proofErr w:type="gramStart"/>
-            <w:r>
-              <w:rPr>
-                <w:rFonts w:eastAsia="Arial Unicode MS" w:cs="Arial Unicode MS"/>
-              </w:rPr>
-              <w:t>teams</w:t>
-            </w:r>
-            <w:proofErr w:type="gramEnd"/>
-            <w:r>
-              <w:rPr>
-                <w:rFonts w:eastAsia="Arial Unicode MS" w:cs="Arial Unicode MS"/>
-              </w:rPr>
-              <w:t xml:space="preserve"> serial #. For updates, you do not need to enter serial # when it asks.</w:t>
+              <w:t>Need to have NI serial number handy for new install. Take photo of your teams serial #. For updates, you do not need to enter serial # when it asks.</w:t>
             </w:r>
             <w:r>
               <w:rPr>
@@ -5655,16 +5565,8 @@
                 <w:rPr>
                   <w:rStyle w:val="Hyperlink"/>
                 </w:rPr>
-                <w:t xml:space="preserve">http://support.logitech.com/en_us/product/gamepad-f310/downloads - </w:t>
+                <w:t>http://support.logitech.com/en_us/product/gamepad-f310/downloads - windowsPnlBar</w:t>
               </w:r>
-              <w:proofErr w:type="spellStart"/>
-              <w:r>
-                <w:rPr>
-                  <w:rStyle w:val="Hyperlink"/>
-                </w:rPr>
-                <w:t>windowsPnlBar</w:t>
-              </w:r>
-              <w:proofErr w:type="spellEnd"/>
             </w:hyperlink>
           </w:p>
         </w:tc>
@@ -5755,19 +5657,11 @@
             <w:pPr>
               <w:pStyle w:val="TableStyle2"/>
             </w:pPr>
-            <w:proofErr w:type="spellStart"/>
-            <w:r>
-              <w:rPr>
-                <w:rFonts w:eastAsia="Arial Unicode MS" w:cs="Arial Unicode MS"/>
-              </w:rPr>
-              <w:t>NavX</w:t>
-            </w:r>
-            <w:proofErr w:type="spellEnd"/>
-            <w:r>
-              <w:rPr>
-                <w:rFonts w:eastAsia="Arial Unicode MS" w:cs="Arial Unicode MS"/>
-              </w:rPr>
-              <w:t xml:space="preserve"> Library</w:t>
+            <w:r>
+              <w:rPr>
+                <w:rFonts w:eastAsia="Arial Unicode MS" w:cs="Arial Unicode MS"/>
+              </w:rPr>
+              <w:t>NavX Library</w:t>
             </w:r>
           </w:p>
         </w:tc>
@@ -5947,35 +5841,7 @@
               <w:rPr>
                 <w:rFonts w:eastAsia="Arial Unicode MS" w:cs="Arial Unicode MS"/>
               </w:rPr>
-              <w:t xml:space="preserve">Install only AFTER </w:t>
-            </w:r>
-            <w:proofErr w:type="spellStart"/>
-            <w:r>
-              <w:rPr>
-                <w:rFonts w:eastAsia="Arial Unicode MS" w:cs="Arial Unicode MS"/>
-              </w:rPr>
-              <w:t>wpilib</w:t>
-            </w:r>
-            <w:proofErr w:type="spellEnd"/>
-            <w:r>
-              <w:rPr>
-                <w:rFonts w:eastAsia="Arial Unicode MS" w:cs="Arial Unicode MS"/>
-              </w:rPr>
-              <w:t xml:space="preserve"> is confirmed installed. This are added to the </w:t>
-            </w:r>
-            <w:proofErr w:type="spellStart"/>
-            <w:r>
-              <w:rPr>
-                <w:rFonts w:eastAsia="Arial Unicode MS" w:cs="Arial Unicode MS"/>
-              </w:rPr>
-              <w:t>wpilib</w:t>
-            </w:r>
-            <w:proofErr w:type="spellEnd"/>
-            <w:r>
-              <w:rPr>
-                <w:rFonts w:eastAsia="Arial Unicode MS" w:cs="Arial Unicode MS"/>
-              </w:rPr>
-              <w:t xml:space="preserve"> directory.</w:t>
+              <w:t>Install only AFTER wpilib is confirmed installed. This are added to the wpilib directory.</w:t>
             </w:r>
           </w:p>
         </w:tc>
@@ -6008,19 +5874,11 @@
             <w:pPr>
               <w:pStyle w:val="TableStyle2"/>
             </w:pPr>
-            <w:proofErr w:type="spellStart"/>
-            <w:r>
-              <w:rPr>
-                <w:rFonts w:eastAsia="Arial Unicode MS" w:cs="Arial Unicode MS"/>
-              </w:rPr>
-              <w:t>raspbian</w:t>
-            </w:r>
-            <w:proofErr w:type="spellEnd"/>
-            <w:r>
-              <w:rPr>
-                <w:rFonts w:eastAsia="Arial Unicode MS" w:cs="Arial Unicode MS"/>
-              </w:rPr>
-              <w:t xml:space="preserve"> OS</w:t>
+            <w:r>
+              <w:rPr>
+                <w:rFonts w:eastAsia="Arial Unicode MS" w:cs="Arial Unicode MS"/>
+              </w:rPr>
+              <w:t>raspbian OS</w:t>
             </w:r>
           </w:p>
         </w:tc>
@@ -6135,14 +5993,12 @@
             <w:pPr>
               <w:pStyle w:val="TableStyle2"/>
             </w:pPr>
-            <w:proofErr w:type="spellStart"/>
             <w:r>
               <w:rPr>
                 <w:rFonts w:eastAsia="Arial Unicode MS" w:cs="Arial Unicode MS"/>
               </w:rPr>
               <w:t>os</w:t>
             </w:r>
-            <w:proofErr w:type="spellEnd"/>
           </w:p>
         </w:tc>
         <w:tc>
@@ -6203,28 +6059,12 @@
             <w:pPr>
               <w:pStyle w:val="TableStyle2"/>
             </w:pPr>
-            <w:proofErr w:type="spellStart"/>
-            <w:r>
-              <w:rPr>
-                <w:rFonts w:eastAsia="Arial Unicode MS" w:cs="Arial Unicode MS"/>
-              </w:rPr>
-              <w:t>JetPack</w:t>
-            </w:r>
-            <w:proofErr w:type="spellEnd"/>
-            <w:r>
-              <w:rPr>
-                <w:rFonts w:eastAsia="Arial Unicode MS" w:cs="Arial Unicode MS"/>
-              </w:rPr>
-              <w:t xml:space="preserve"> for </w:t>
-            </w:r>
-            <w:proofErr w:type="spellStart"/>
-            <w:r>
-              <w:rPr>
-                <w:rFonts w:eastAsia="Arial Unicode MS" w:cs="Arial Unicode MS"/>
-              </w:rPr>
-              <w:t>Tegra</w:t>
-            </w:r>
-            <w:proofErr w:type="spellEnd"/>
+            <w:r>
+              <w:rPr>
+                <w:rFonts w:eastAsia="Arial Unicode MS" w:cs="Arial Unicode MS"/>
+              </w:rPr>
+              <w:t>JetPack for Tegra</w:t>
+            </w:r>
           </w:p>
         </w:tc>
         <w:tc>
@@ -6341,14 +6181,12 @@
             <w:pPr>
               <w:pStyle w:val="TableStyle2"/>
             </w:pPr>
-            <w:proofErr w:type="spellStart"/>
             <w:r>
               <w:rPr>
                 <w:rFonts w:eastAsia="Arial Unicode MS" w:cs="Arial Unicode MS"/>
               </w:rPr>
               <w:t>os</w:t>
             </w:r>
-            <w:proofErr w:type="spellEnd"/>
           </w:p>
         </w:tc>
         <w:tc>
@@ -6409,14 +6247,12 @@
             <w:pPr>
               <w:pStyle w:val="TableStyle2"/>
             </w:pPr>
-            <w:proofErr w:type="spellStart"/>
             <w:r>
               <w:rPr>
                 <w:rFonts w:eastAsia="Arial Unicode MS" w:cs="Arial Unicode MS"/>
               </w:rPr>
               <w:t>Mindsensors</w:t>
             </w:r>
-            <w:proofErr w:type="spellEnd"/>
           </w:p>
         </w:tc>
         <w:tc>
@@ -6597,35 +6433,7 @@
               <w:rPr>
                 <w:rFonts w:eastAsia="Arial Unicode MS" w:cs="Arial Unicode MS"/>
               </w:rPr>
-              <w:t xml:space="preserve">Used to </w:t>
-            </w:r>
-            <w:proofErr w:type="gramStart"/>
-            <w:r>
-              <w:rPr>
-                <w:rFonts w:eastAsia="Arial Unicode MS" w:cs="Arial Unicode MS"/>
-              </w:rPr>
-              <w:t>control  SD</w:t>
-            </w:r>
-            <w:proofErr w:type="gramEnd"/>
-            <w:r>
-              <w:rPr>
-                <w:rFonts w:eastAsia="Arial Unicode MS" w:cs="Arial Unicode MS"/>
-              </w:rPr>
-              <w:t xml:space="preserve">540 motor controller and </w:t>
-            </w:r>
-            <w:proofErr w:type="spellStart"/>
-            <w:r>
-              <w:rPr>
-                <w:rFonts w:eastAsia="Arial Unicode MS" w:cs="Arial Unicode MS"/>
-              </w:rPr>
-              <w:t>CANLight</w:t>
-            </w:r>
-            <w:proofErr w:type="spellEnd"/>
-            <w:r>
-              <w:rPr>
-                <w:rFonts w:eastAsia="Arial Unicode MS" w:cs="Arial Unicode MS"/>
-              </w:rPr>
-              <w:t xml:space="preserve"> module.</w:t>
+              <w:t>Used to control  SD540 motor controller and CANLight module.</w:t>
             </w:r>
           </w:p>
         </w:tc>
@@ -6658,19 +6466,11 @@
             <w:pPr>
               <w:pStyle w:val="TableStyle2"/>
             </w:pPr>
-            <w:proofErr w:type="spellStart"/>
-            <w:r>
-              <w:rPr>
-                <w:rFonts w:eastAsia="Arial Unicode MS" w:cs="Arial Unicode MS"/>
-              </w:rPr>
-              <w:t>Scanse</w:t>
-            </w:r>
-            <w:proofErr w:type="spellEnd"/>
-            <w:r>
-              <w:rPr>
-                <w:rFonts w:eastAsia="Arial Unicode MS" w:cs="Arial Unicode MS"/>
-              </w:rPr>
-              <w:t xml:space="preserve"> Sweep</w:t>
+            <w:r>
+              <w:rPr>
+                <w:rFonts w:eastAsia="Arial Unicode MS" w:cs="Arial Unicode MS"/>
+              </w:rPr>
+              <w:t>Scanse Sweep</w:t>
             </w:r>
           </w:p>
         </w:tc>
@@ -6840,21 +6640,7 @@
               <w:rPr>
                 <w:rFonts w:eastAsia="Arial Unicode MS" w:cs="Arial Unicode MS"/>
               </w:rPr>
-              <w:t xml:space="preserve">Used to control </w:t>
-            </w:r>
-            <w:proofErr w:type="spellStart"/>
-            <w:r>
-              <w:rPr>
-                <w:rFonts w:eastAsia="Arial Unicode MS" w:cs="Arial Unicode MS"/>
-              </w:rPr>
-              <w:t>Scansense</w:t>
-            </w:r>
-            <w:proofErr w:type="spellEnd"/>
-            <w:r>
-              <w:rPr>
-                <w:rFonts w:eastAsia="Arial Unicode MS" w:cs="Arial Unicode MS"/>
-              </w:rPr>
-              <w:t xml:space="preserve"> Sweep LIDAR</w:t>
+              <w:t>Used to control Scansense Sweep LIDAR</w:t>
             </w:r>
           </w:p>
         </w:tc>
@@ -6933,14 +6719,27 @@
     <w:r>
       <w:t xml:space="preserve"> of </w:t>
     </w:r>
-    <w:fldSimple w:instr=" NUMPAGES ">
-      <w:r>
-        <w:rPr>
-          <w:noProof/>
-        </w:rPr>
-        <w:t>6</w:t>
-      </w:r>
-    </w:fldSimple>
+    <w:r>
+      <w:fldChar w:fldCharType="begin"/>
+    </w:r>
+    <w:r>
+      <w:instrText xml:space="preserve"> NUMPAGES </w:instrText>
+    </w:r>
+    <w:r>
+      <w:fldChar w:fldCharType="separate"/>
+    </w:r>
+    <w:r>
+      <w:rPr>
+        <w:noProof/>
+      </w:rPr>
+      <w:t>6</w:t>
+    </w:r>
+    <w:r>
+      <w:rPr>
+        <w:noProof/>
+      </w:rPr>
+      <w:fldChar w:fldCharType="end"/>
+    </w:r>
   </w:p>
 </w:ftr>
 </file>
@@ -7038,7 +6837,13 @@
       <w:fldChar w:fldCharType="separate"/>
     </w:r>
     <w:r>
-      <w:t>Thursday, February 15,</w:t>
+      <w:t xml:space="preserve">Thursday, February </w:t>
+    </w:r>
+    <w:r>
+      <w:t>17</w:t>
+    </w:r>
+    <w:r>
+      <w:t>,</w:t>
     </w:r>
     <w:r>
       <w:t xml:space="preserve"> 2018</w:t>

</xml_diff>

<commit_message>
Updated for CTRE 5.2.2.0
</commit_message>
<xml_diff>
--- a/Reference Materials/csa_file_reference.docx
+++ b/Reference Materials/csa_file_reference.docx
@@ -280,13 +280,7 @@
               <w:rPr>
                 <w:rFonts w:eastAsia="Arial Unicode MS" w:cs="Arial Unicode MS"/>
               </w:rPr>
-              <w:t>5.2.1</w:t>
-            </w:r>
-            <w:r>
-              <w:rPr>
-                <w:rFonts w:eastAsia="Arial Unicode MS" w:cs="Arial Unicode MS"/>
-              </w:rPr>
-              <w:t>.1</w:t>
+              <w:t>5.2.2.0</w:t>
             </w:r>
           </w:p>
         </w:tc>
@@ -322,12 +316,14 @@
             <w:pPr>
               <w:pStyle w:val="TableStyle2"/>
             </w:pPr>
+            <w:proofErr w:type="spellStart"/>
             <w:r>
               <w:rPr>
                 <w:rFonts w:eastAsia="Arial Unicode MS" w:cs="Arial Unicode MS"/>
               </w:rPr>
               <w:t>MacOS</w:t>
             </w:r>
+            <w:proofErr w:type="spellEnd"/>
           </w:p>
           <w:p>
             <w:pPr>
@@ -450,7 +446,35 @@
               <w:rPr>
                 <w:rFonts w:eastAsia="Arial Unicode MS" w:cs="Arial Unicode MS"/>
               </w:rPr>
-              <w:t>Install only AFTER wpilib is confirmed installed. This are added to the wpilib directory.</w:t>
+              <w:t xml:space="preserve">Install only AFTER </w:t>
+            </w:r>
+            <w:proofErr w:type="spellStart"/>
+            <w:r>
+              <w:rPr>
+                <w:rFonts w:eastAsia="Arial Unicode MS" w:cs="Arial Unicode MS"/>
+              </w:rPr>
+              <w:t>wpilib</w:t>
+            </w:r>
+            <w:proofErr w:type="spellEnd"/>
+            <w:r>
+              <w:rPr>
+                <w:rFonts w:eastAsia="Arial Unicode MS" w:cs="Arial Unicode MS"/>
+              </w:rPr>
+              <w:t xml:space="preserve"> is confirmed installed. This are added to the </w:t>
+            </w:r>
+            <w:proofErr w:type="spellStart"/>
+            <w:r>
+              <w:rPr>
+                <w:rFonts w:eastAsia="Arial Unicode MS" w:cs="Arial Unicode MS"/>
+              </w:rPr>
+              <w:t>wpilib</w:t>
+            </w:r>
+            <w:proofErr w:type="spellEnd"/>
+            <w:r>
+              <w:rPr>
+                <w:rFonts w:eastAsia="Arial Unicode MS" w:cs="Arial Unicode MS"/>
+              </w:rPr>
+              <w:t xml:space="preserve"> directory.</w:t>
             </w:r>
           </w:p>
         </w:tc>
@@ -829,11 +853,19 @@
                 <w:rFonts w:eastAsia="Arial Unicode MS" w:cs="Arial Unicode MS"/>
               </w:rPr>
             </w:pPr>
-            <w:r>
-              <w:rPr>
-                <w:rFonts w:eastAsia="Arial Unicode MS" w:cs="Arial Unicode MS"/>
-              </w:rPr>
-              <w:t>TalonSRX f</w:t>
+            <w:proofErr w:type="spellStart"/>
+            <w:r>
+              <w:rPr>
+                <w:rFonts w:eastAsia="Arial Unicode MS" w:cs="Arial Unicode MS"/>
+              </w:rPr>
+              <w:t>TalonSRX</w:t>
+            </w:r>
+            <w:proofErr w:type="spellEnd"/>
+            <w:r>
+              <w:rPr>
+                <w:rFonts w:eastAsia="Arial Unicode MS" w:cs="Arial Unicode MS"/>
+              </w:rPr>
+              <w:t xml:space="preserve"> f</w:t>
             </w:r>
             <w:r>
               <w:rPr>
@@ -1038,6 +1070,7 @@
                 <w:rFonts w:eastAsia="Arial Unicode MS" w:cs="Arial Unicode MS"/>
               </w:rPr>
             </w:pPr>
+            <w:proofErr w:type="spellStart"/>
             <w:r>
               <w:rPr>
                 <w:rFonts w:eastAsia="Arial Unicode MS" w:cs="Arial Unicode MS"/>
@@ -1045,6 +1078,7 @@
               <w:lastRenderedPageBreak/>
               <w:t>VictorSPX</w:t>
             </w:r>
+            <w:proofErr w:type="spellEnd"/>
             <w:r>
               <w:rPr>
                 <w:rFonts w:eastAsia="Arial Unicode MS" w:cs="Arial Unicode MS"/>
@@ -1937,11 +1971,19 @@
             <w:pPr>
               <w:pStyle w:val="TableStyle2"/>
             </w:pPr>
-            <w:r>
-              <w:rPr>
-                <w:rFonts w:eastAsia="Arial Unicode MS" w:cs="Arial Unicode MS"/>
-              </w:rPr>
-              <w:t>VictorSPX Quick Star Guide</w:t>
+            <w:proofErr w:type="spellStart"/>
+            <w:r>
+              <w:rPr>
+                <w:rFonts w:eastAsia="Arial Unicode MS" w:cs="Arial Unicode MS"/>
+              </w:rPr>
+              <w:t>VictorSPX</w:t>
+            </w:r>
+            <w:proofErr w:type="spellEnd"/>
+            <w:r>
+              <w:rPr>
+                <w:rFonts w:eastAsia="Arial Unicode MS" w:cs="Arial Unicode MS"/>
+              </w:rPr>
+              <w:t xml:space="preserve"> Quick Star Guide</w:t>
             </w:r>
           </w:p>
         </w:tc>
@@ -3035,8 +3077,16 @@
                 <w:rPr>
                   <w:rStyle w:val="Hyperlink"/>
                 </w:rPr>
-                <w:t>http://www.ctr-electronics.com/control-system/pcm.html - product_tabs_technical_resources</w:t>
+                <w:t xml:space="preserve">http://www.ctr-electronics.com/control-system/pcm.html - </w:t>
               </w:r>
+              <w:proofErr w:type="spellStart"/>
+              <w:r>
+                <w:rPr>
+                  <w:rStyle w:val="Hyperlink"/>
+                </w:rPr>
+                <w:t>product_tabs_technical_resources</w:t>
+              </w:r>
+              <w:proofErr w:type="spellEnd"/>
             </w:hyperlink>
           </w:p>
         </w:tc>
@@ -3357,12 +3407,14 @@
             <w:pPr>
               <w:pStyle w:val="TableStyle2"/>
             </w:pPr>
+            <w:proofErr w:type="spellStart"/>
             <w:r>
               <w:rPr>
                 <w:rFonts w:eastAsia="Arial Unicode MS" w:cs="Arial Unicode MS"/>
               </w:rPr>
               <w:t>MacOS</w:t>
             </w:r>
+            <w:proofErr w:type="spellEnd"/>
           </w:p>
           <w:p>
             <w:pPr>
@@ -3560,12 +3612,14 @@
             <w:pPr>
               <w:pStyle w:val="TableStyle2"/>
             </w:pPr>
+            <w:proofErr w:type="spellStart"/>
             <w:r>
               <w:rPr>
                 <w:rFonts w:eastAsia="Arial Unicode MS" w:cs="Arial Unicode MS"/>
               </w:rPr>
               <w:t>MacOS</w:t>
             </w:r>
+            <w:proofErr w:type="spellEnd"/>
           </w:p>
           <w:p>
             <w:pPr>
@@ -3763,12 +3817,14 @@
             <w:pPr>
               <w:pStyle w:val="TableStyle2"/>
             </w:pPr>
+            <w:proofErr w:type="spellStart"/>
             <w:r>
               <w:rPr>
                 <w:rFonts w:eastAsia="Arial Unicode MS" w:cs="Arial Unicode MS"/>
               </w:rPr>
               <w:t>MacOS</w:t>
             </w:r>
+            <w:proofErr w:type="spellEnd"/>
           </w:p>
           <w:p>
             <w:pPr>
@@ -4072,11 +4128,19 @@
             <w:pPr>
               <w:pStyle w:val="TableStyle2"/>
             </w:pPr>
-            <w:r>
-              <w:rPr>
-                <w:rFonts w:eastAsia="Arial Unicode MS" w:cs="Arial Unicode MS"/>
-              </w:rPr>
-              <w:t>WPILib - Eclipse Plugins</w:t>
+            <w:proofErr w:type="spellStart"/>
+            <w:r>
+              <w:rPr>
+                <w:rFonts w:eastAsia="Arial Unicode MS" w:cs="Arial Unicode MS"/>
+              </w:rPr>
+              <w:t>WPILib</w:t>
+            </w:r>
+            <w:proofErr w:type="spellEnd"/>
+            <w:r>
+              <w:rPr>
+                <w:rFonts w:eastAsia="Arial Unicode MS" w:cs="Arial Unicode MS"/>
+              </w:rPr>
+              <w:t xml:space="preserve"> - Eclipse Plugins</w:t>
             </w:r>
           </w:p>
         </w:tc>
@@ -4113,8 +4177,6 @@
               </w:rPr>
               <w:t>3.3</w:t>
             </w:r>
-            <w:bookmarkStart w:id="0" w:name="_GoBack"/>
-            <w:bookmarkEnd w:id="0"/>
           </w:p>
         </w:tc>
         <w:tc>
@@ -4319,12 +4381,14 @@
             <w:pPr>
               <w:pStyle w:val="TableStyle2"/>
             </w:pPr>
+            <w:proofErr w:type="spellStart"/>
             <w:r>
               <w:rPr>
                 <w:rFonts w:eastAsia="Arial Unicode MS" w:cs="Arial Unicode MS"/>
               </w:rPr>
               <w:t>MacOS</w:t>
             </w:r>
+            <w:proofErr w:type="spellEnd"/>
           </w:p>
           <w:p>
             <w:pPr>
@@ -4473,7 +4537,21 @@
                 <w:rFonts w:eastAsia="Arial Unicode MS" w:cs="Arial Unicode MS"/>
               </w:rPr>
               <w:lastRenderedPageBreak/>
-              <w:t>NI FRCUpdate Suite</w:t>
+              <w:t xml:space="preserve">NI </w:t>
+            </w:r>
+            <w:proofErr w:type="spellStart"/>
+            <w:r>
+              <w:rPr>
+                <w:rFonts w:eastAsia="Arial Unicode MS" w:cs="Arial Unicode MS"/>
+              </w:rPr>
+              <w:t>FRCUpdate</w:t>
+            </w:r>
+            <w:proofErr w:type="spellEnd"/>
+            <w:r>
+              <w:rPr>
+                <w:rFonts w:eastAsia="Arial Unicode MS" w:cs="Arial Unicode MS"/>
+              </w:rPr>
+              <w:t xml:space="preserve"> Suite</w:t>
             </w:r>
           </w:p>
         </w:tc>
@@ -4638,7 +4716,21 @@
               <w:rPr>
                 <w:rFonts w:eastAsia="Arial Unicode MS" w:cs="Arial Unicode MS"/>
               </w:rPr>
-              <w:t>Need to have NI serial number handy for new install. Take photo of your teams serial #. For updates, you do not need to enter serial # when it asks.</w:t>
+              <w:t xml:space="preserve">Need to have NI serial number handy for new install. Take photo of your </w:t>
+            </w:r>
+            <w:proofErr w:type="gramStart"/>
+            <w:r>
+              <w:rPr>
+                <w:rFonts w:eastAsia="Arial Unicode MS" w:cs="Arial Unicode MS"/>
+              </w:rPr>
+              <w:t>teams</w:t>
+            </w:r>
+            <w:proofErr w:type="gramEnd"/>
+            <w:r>
+              <w:rPr>
+                <w:rFonts w:eastAsia="Arial Unicode MS" w:cs="Arial Unicode MS"/>
+              </w:rPr>
+              <w:t xml:space="preserve"> serial #. For updates, you do not need to enter serial # when it asks.</w:t>
             </w:r>
             <w:r>
               <w:rPr>
@@ -4687,7 +4779,21 @@
               <w:rPr>
                 <w:rFonts w:eastAsia="Arial Unicode MS" w:cs="Arial Unicode MS"/>
               </w:rPr>
-              <w:t>Radio Config Utility</w:t>
+              <w:t xml:space="preserve">Radio </w:t>
+            </w:r>
+            <w:proofErr w:type="spellStart"/>
+            <w:r>
+              <w:rPr>
+                <w:rFonts w:eastAsia="Arial Unicode MS" w:cs="Arial Unicode MS"/>
+              </w:rPr>
+              <w:t>Config</w:t>
+            </w:r>
+            <w:proofErr w:type="spellEnd"/>
+            <w:r>
+              <w:rPr>
+                <w:rFonts w:eastAsia="Arial Unicode MS" w:cs="Arial Unicode MS"/>
+              </w:rPr>
+              <w:t xml:space="preserve"> Utility</w:t>
             </w:r>
           </w:p>
         </w:tc>
@@ -4837,7 +4943,21 @@
               <w:rPr>
                 <w:rFonts w:eastAsia="Arial Unicode MS" w:cs="Arial Unicode MS"/>
               </w:rPr>
-              <w:t>Link to Radio Config Utility is about 1/3 of the way down the page under the header “Download the software”</w:t>
+              <w:t xml:space="preserve">Link to Radio </w:t>
+            </w:r>
+            <w:proofErr w:type="spellStart"/>
+            <w:r>
+              <w:rPr>
+                <w:rFonts w:eastAsia="Arial Unicode MS" w:cs="Arial Unicode MS"/>
+              </w:rPr>
+              <w:t>Config</w:t>
+            </w:r>
+            <w:proofErr w:type="spellEnd"/>
+            <w:r>
+              <w:rPr>
+                <w:rFonts w:eastAsia="Arial Unicode MS" w:cs="Arial Unicode MS"/>
+              </w:rPr>
+              <w:t xml:space="preserve"> Utility is about 1/3 of the way down the page under the header “Download the software”</w:t>
             </w:r>
           </w:p>
           <w:p>
@@ -4947,12 +5067,14 @@
             <w:pPr>
               <w:pStyle w:val="TableStyle2"/>
             </w:pPr>
+            <w:proofErr w:type="spellStart"/>
             <w:r>
               <w:rPr>
                 <w:rFonts w:eastAsia="Arial Unicode MS" w:cs="Arial Unicode MS"/>
               </w:rPr>
               <w:t>MacOS</w:t>
             </w:r>
+            <w:proofErr w:type="spellEnd"/>
           </w:p>
           <w:p>
             <w:pPr>
@@ -5565,8 +5687,16 @@
                 <w:rPr>
                   <w:rStyle w:val="Hyperlink"/>
                 </w:rPr>
-                <w:t>http://support.logitech.com/en_us/product/gamepad-f310/downloads - windowsPnlBar</w:t>
+                <w:t xml:space="preserve">http://support.logitech.com/en_us/product/gamepad-f310/downloads - </w:t>
               </w:r>
+              <w:proofErr w:type="spellStart"/>
+              <w:r>
+                <w:rPr>
+                  <w:rStyle w:val="Hyperlink"/>
+                </w:rPr>
+                <w:t>windowsPnlBar</w:t>
+              </w:r>
+              <w:proofErr w:type="spellEnd"/>
             </w:hyperlink>
           </w:p>
         </w:tc>
@@ -5657,11 +5787,19 @@
             <w:pPr>
               <w:pStyle w:val="TableStyle2"/>
             </w:pPr>
-            <w:r>
-              <w:rPr>
-                <w:rFonts w:eastAsia="Arial Unicode MS" w:cs="Arial Unicode MS"/>
-              </w:rPr>
-              <w:t>NavX Library</w:t>
+            <w:proofErr w:type="spellStart"/>
+            <w:r>
+              <w:rPr>
+                <w:rFonts w:eastAsia="Arial Unicode MS" w:cs="Arial Unicode MS"/>
+              </w:rPr>
+              <w:t>NavX</w:t>
+            </w:r>
+            <w:proofErr w:type="spellEnd"/>
+            <w:r>
+              <w:rPr>
+                <w:rFonts w:eastAsia="Arial Unicode MS" w:cs="Arial Unicode MS"/>
+              </w:rPr>
+              <w:t xml:space="preserve"> Library</w:t>
             </w:r>
           </w:p>
         </w:tc>
@@ -5720,12 +5858,14 @@
             <w:pPr>
               <w:pStyle w:val="TableStyle2"/>
             </w:pPr>
+            <w:proofErr w:type="spellStart"/>
             <w:r>
               <w:rPr>
                 <w:rFonts w:eastAsia="Arial Unicode MS" w:cs="Arial Unicode MS"/>
               </w:rPr>
               <w:t>MacOS</w:t>
             </w:r>
+            <w:proofErr w:type="spellEnd"/>
           </w:p>
           <w:p>
             <w:pPr>
@@ -5841,7 +5981,35 @@
               <w:rPr>
                 <w:rFonts w:eastAsia="Arial Unicode MS" w:cs="Arial Unicode MS"/>
               </w:rPr>
-              <w:t>Install only AFTER wpilib is confirmed installed. This are added to the wpilib directory.</w:t>
+              <w:t xml:space="preserve">Install only AFTER </w:t>
+            </w:r>
+            <w:proofErr w:type="spellStart"/>
+            <w:r>
+              <w:rPr>
+                <w:rFonts w:eastAsia="Arial Unicode MS" w:cs="Arial Unicode MS"/>
+              </w:rPr>
+              <w:t>wpilib</w:t>
+            </w:r>
+            <w:proofErr w:type="spellEnd"/>
+            <w:r>
+              <w:rPr>
+                <w:rFonts w:eastAsia="Arial Unicode MS" w:cs="Arial Unicode MS"/>
+              </w:rPr>
+              <w:t xml:space="preserve"> is confirmed installed. This are added to the </w:t>
+            </w:r>
+            <w:proofErr w:type="spellStart"/>
+            <w:r>
+              <w:rPr>
+                <w:rFonts w:eastAsia="Arial Unicode MS" w:cs="Arial Unicode MS"/>
+              </w:rPr>
+              <w:t>wpilib</w:t>
+            </w:r>
+            <w:proofErr w:type="spellEnd"/>
+            <w:r>
+              <w:rPr>
+                <w:rFonts w:eastAsia="Arial Unicode MS" w:cs="Arial Unicode MS"/>
+              </w:rPr>
+              <w:t xml:space="preserve"> directory.</w:t>
             </w:r>
           </w:p>
         </w:tc>
@@ -5874,11 +6042,19 @@
             <w:pPr>
               <w:pStyle w:val="TableStyle2"/>
             </w:pPr>
-            <w:r>
-              <w:rPr>
-                <w:rFonts w:eastAsia="Arial Unicode MS" w:cs="Arial Unicode MS"/>
-              </w:rPr>
-              <w:t>raspbian OS</w:t>
+            <w:proofErr w:type="spellStart"/>
+            <w:r>
+              <w:rPr>
+                <w:rFonts w:eastAsia="Arial Unicode MS" w:cs="Arial Unicode MS"/>
+              </w:rPr>
+              <w:t>raspbian</w:t>
+            </w:r>
+            <w:proofErr w:type="spellEnd"/>
+            <w:r>
+              <w:rPr>
+                <w:rFonts w:eastAsia="Arial Unicode MS" w:cs="Arial Unicode MS"/>
+              </w:rPr>
+              <w:t xml:space="preserve"> OS</w:t>
             </w:r>
           </w:p>
         </w:tc>
@@ -5993,12 +6169,14 @@
             <w:pPr>
               <w:pStyle w:val="TableStyle2"/>
             </w:pPr>
+            <w:proofErr w:type="spellStart"/>
             <w:r>
               <w:rPr>
                 <w:rFonts w:eastAsia="Arial Unicode MS" w:cs="Arial Unicode MS"/>
               </w:rPr>
               <w:t>os</w:t>
             </w:r>
+            <w:proofErr w:type="spellEnd"/>
           </w:p>
         </w:tc>
         <w:tc>
@@ -6059,12 +6237,28 @@
             <w:pPr>
               <w:pStyle w:val="TableStyle2"/>
             </w:pPr>
-            <w:r>
-              <w:rPr>
-                <w:rFonts w:eastAsia="Arial Unicode MS" w:cs="Arial Unicode MS"/>
-              </w:rPr>
-              <w:t>JetPack for Tegra</w:t>
-            </w:r>
+            <w:proofErr w:type="spellStart"/>
+            <w:r>
+              <w:rPr>
+                <w:rFonts w:eastAsia="Arial Unicode MS" w:cs="Arial Unicode MS"/>
+              </w:rPr>
+              <w:t>JetPack</w:t>
+            </w:r>
+            <w:proofErr w:type="spellEnd"/>
+            <w:r>
+              <w:rPr>
+                <w:rFonts w:eastAsia="Arial Unicode MS" w:cs="Arial Unicode MS"/>
+              </w:rPr>
+              <w:t xml:space="preserve"> for </w:t>
+            </w:r>
+            <w:proofErr w:type="spellStart"/>
+            <w:r>
+              <w:rPr>
+                <w:rFonts w:eastAsia="Arial Unicode MS" w:cs="Arial Unicode MS"/>
+              </w:rPr>
+              <w:t>Tegra</w:t>
+            </w:r>
+            <w:proofErr w:type="spellEnd"/>
           </w:p>
         </w:tc>
         <w:tc>
@@ -6181,40 +6375,56 @@
             <w:pPr>
               <w:pStyle w:val="TableStyle2"/>
             </w:pPr>
+            <w:proofErr w:type="spellStart"/>
             <w:r>
               <w:rPr>
                 <w:rFonts w:eastAsia="Arial Unicode MS" w:cs="Arial Unicode MS"/>
               </w:rPr>
               <w:t>os</w:t>
             </w:r>
-          </w:p>
-        </w:tc>
-        <w:tc>
-          <w:tcPr>
-            <w:tcW w:w="1559" w:type="dxa"/>
-            <w:tcBorders>
-              <w:top w:val="single" w:sz="2" w:space="0" w:color="000000"/>
-              <w:left w:val="single" w:sz="2" w:space="0" w:color="000000"/>
-              <w:bottom w:val="single" w:sz="2" w:space="0" w:color="000000"/>
-              <w:right w:val="single" w:sz="2" w:space="0" w:color="000000"/>
-            </w:tcBorders>
-            <w:shd w:val="clear" w:color="auto" w:fill="EEEEEE"/>
-            <w:tcMar>
-              <w:top w:w="80" w:type="dxa"/>
-              <w:left w:w="80" w:type="dxa"/>
-              <w:bottom w:w="80" w:type="dxa"/>
-              <w:right w:w="80" w:type="dxa"/>
-            </w:tcMar>
-          </w:tcPr>
-          <w:p>
-            <w:pPr>
-              <w:pStyle w:val="TableStyle2"/>
-            </w:pPr>
-            <w:r>
-              <w:rPr>
-                <w:rFonts w:eastAsia="Arial Unicode MS" w:cs="Arial Unicode MS"/>
-              </w:rPr>
-              <w:t>Need to have Nvidia Developer account and accept license.</w:t>
+            <w:proofErr w:type="spellEnd"/>
+          </w:p>
+        </w:tc>
+        <w:tc>
+          <w:tcPr>
+            <w:tcW w:w="1559" w:type="dxa"/>
+            <w:tcBorders>
+              <w:top w:val="single" w:sz="2" w:space="0" w:color="000000"/>
+              <w:left w:val="single" w:sz="2" w:space="0" w:color="000000"/>
+              <w:bottom w:val="single" w:sz="2" w:space="0" w:color="000000"/>
+              <w:right w:val="single" w:sz="2" w:space="0" w:color="000000"/>
+            </w:tcBorders>
+            <w:shd w:val="clear" w:color="auto" w:fill="EEEEEE"/>
+            <w:tcMar>
+              <w:top w:w="80" w:type="dxa"/>
+              <w:left w:w="80" w:type="dxa"/>
+              <w:bottom w:w="80" w:type="dxa"/>
+              <w:right w:w="80" w:type="dxa"/>
+            </w:tcMar>
+          </w:tcPr>
+          <w:p>
+            <w:pPr>
+              <w:pStyle w:val="TableStyle2"/>
+            </w:pPr>
+            <w:r>
+              <w:rPr>
+                <w:rFonts w:eastAsia="Arial Unicode MS" w:cs="Arial Unicode MS"/>
+              </w:rPr>
+              <w:t xml:space="preserve">Need to have </w:t>
+            </w:r>
+            <w:proofErr w:type="spellStart"/>
+            <w:r>
+              <w:rPr>
+                <w:rFonts w:eastAsia="Arial Unicode MS" w:cs="Arial Unicode MS"/>
+              </w:rPr>
+              <w:t>Nvidia</w:t>
+            </w:r>
+            <w:proofErr w:type="spellEnd"/>
+            <w:r>
+              <w:rPr>
+                <w:rFonts w:eastAsia="Arial Unicode MS" w:cs="Arial Unicode MS"/>
+              </w:rPr>
+              <w:t xml:space="preserve"> Developer account and accept license.</w:t>
             </w:r>
           </w:p>
         </w:tc>
@@ -6247,12 +6457,14 @@
             <w:pPr>
               <w:pStyle w:val="TableStyle2"/>
             </w:pPr>
+            <w:proofErr w:type="spellStart"/>
             <w:r>
               <w:rPr>
                 <w:rFonts w:eastAsia="Arial Unicode MS" w:cs="Arial Unicode MS"/>
               </w:rPr>
               <w:t>Mindsensors</w:t>
             </w:r>
+            <w:proofErr w:type="spellEnd"/>
           </w:p>
         </w:tc>
         <w:tc>
@@ -6317,12 +6529,14 @@
             <w:pPr>
               <w:pStyle w:val="TableStyle2"/>
             </w:pPr>
+            <w:proofErr w:type="spellStart"/>
             <w:r>
               <w:rPr>
                 <w:rFonts w:eastAsia="Arial Unicode MS" w:cs="Arial Unicode MS"/>
               </w:rPr>
               <w:t>MacOS</w:t>
             </w:r>
+            <w:proofErr w:type="spellEnd"/>
           </w:p>
           <w:p>
             <w:pPr>
@@ -6433,7 +6647,35 @@
               <w:rPr>
                 <w:rFonts w:eastAsia="Arial Unicode MS" w:cs="Arial Unicode MS"/>
               </w:rPr>
-              <w:t>Used to control  SD540 motor controller and CANLight module.</w:t>
+              <w:t xml:space="preserve">Used to </w:t>
+            </w:r>
+            <w:proofErr w:type="gramStart"/>
+            <w:r>
+              <w:rPr>
+                <w:rFonts w:eastAsia="Arial Unicode MS" w:cs="Arial Unicode MS"/>
+              </w:rPr>
+              <w:t>control  SD</w:t>
+            </w:r>
+            <w:proofErr w:type="gramEnd"/>
+            <w:r>
+              <w:rPr>
+                <w:rFonts w:eastAsia="Arial Unicode MS" w:cs="Arial Unicode MS"/>
+              </w:rPr>
+              <w:t xml:space="preserve">540 motor controller and </w:t>
+            </w:r>
+            <w:proofErr w:type="spellStart"/>
+            <w:r>
+              <w:rPr>
+                <w:rFonts w:eastAsia="Arial Unicode MS" w:cs="Arial Unicode MS"/>
+              </w:rPr>
+              <w:t>CANLight</w:t>
+            </w:r>
+            <w:proofErr w:type="spellEnd"/>
+            <w:r>
+              <w:rPr>
+                <w:rFonts w:eastAsia="Arial Unicode MS" w:cs="Arial Unicode MS"/>
+              </w:rPr>
+              <w:t xml:space="preserve"> module.</w:t>
             </w:r>
           </w:p>
         </w:tc>
@@ -6466,11 +6708,19 @@
             <w:pPr>
               <w:pStyle w:val="TableStyle2"/>
             </w:pPr>
-            <w:r>
-              <w:rPr>
-                <w:rFonts w:eastAsia="Arial Unicode MS" w:cs="Arial Unicode MS"/>
-              </w:rPr>
-              <w:t>Scanse Sweep</w:t>
+            <w:proofErr w:type="spellStart"/>
+            <w:r>
+              <w:rPr>
+                <w:rFonts w:eastAsia="Arial Unicode MS" w:cs="Arial Unicode MS"/>
+              </w:rPr>
+              <w:t>Scanse</w:t>
+            </w:r>
+            <w:proofErr w:type="spellEnd"/>
+            <w:r>
+              <w:rPr>
+                <w:rFonts w:eastAsia="Arial Unicode MS" w:cs="Arial Unicode MS"/>
+              </w:rPr>
+              <w:t xml:space="preserve"> Sweep</w:t>
             </w:r>
           </w:p>
         </w:tc>
@@ -6524,12 +6774,14 @@
             <w:pPr>
               <w:pStyle w:val="TableStyle2"/>
             </w:pPr>
+            <w:proofErr w:type="spellStart"/>
             <w:r>
               <w:rPr>
                 <w:rFonts w:eastAsia="Arial Unicode MS" w:cs="Arial Unicode MS"/>
               </w:rPr>
               <w:t>MacOS</w:t>
             </w:r>
+            <w:proofErr w:type="spellEnd"/>
           </w:p>
           <w:p>
             <w:pPr>
@@ -6640,7 +6892,21 @@
               <w:rPr>
                 <w:rFonts w:eastAsia="Arial Unicode MS" w:cs="Arial Unicode MS"/>
               </w:rPr>
-              <w:t>Used to control Scansense Sweep LIDAR</w:t>
+              <w:t xml:space="preserve">Used to control </w:t>
+            </w:r>
+            <w:proofErr w:type="spellStart"/>
+            <w:r>
+              <w:rPr>
+                <w:rFonts w:eastAsia="Arial Unicode MS" w:cs="Arial Unicode MS"/>
+              </w:rPr>
+              <w:t>Scansense</w:t>
+            </w:r>
+            <w:proofErr w:type="spellEnd"/>
+            <w:r>
+              <w:rPr>
+                <w:rFonts w:eastAsia="Arial Unicode MS" w:cs="Arial Unicode MS"/>
+              </w:rPr>
+              <w:t xml:space="preserve"> Sweep LIDAR</w:t>
             </w:r>
           </w:p>
         </w:tc>
@@ -6652,8 +6918,12 @@
       </w:pPr>
     </w:p>
     <w:sectPr>
-      <w:headerReference w:type="default" r:id="rId39"/>
-      <w:footerReference w:type="default" r:id="rId40"/>
+      <w:headerReference w:type="even" r:id="rId39"/>
+      <w:headerReference w:type="default" r:id="rId40"/>
+      <w:footerReference w:type="even" r:id="rId41"/>
+      <w:footerReference w:type="default" r:id="rId42"/>
+      <w:headerReference w:type="first" r:id="rId43"/>
+      <w:footerReference w:type="first" r:id="rId44"/>
       <w:pgSz w:w="12240" w:h="15840"/>
       <w:pgMar w:top="2160" w:right="1440" w:bottom="1440" w:left="1440" w:header="720" w:footer="864" w:gutter="0"/>
       <w:cols w:space="720"/>
@@ -6682,6 +6952,16 @@
 </file>
 
 <file path=word/footer1.xml><?xml version="1.0" encoding="utf-8"?>
+<w:ftr xmlns:wpc="http://schemas.microsoft.com/office/word/2010/wordprocessingCanvas" xmlns:cx="http://schemas.microsoft.com/office/drawing/2014/chartex" xmlns:cx1="http://schemas.microsoft.com/office/drawing/2015/9/8/chartex" xmlns:cx2="http://schemas.microsoft.com/office/drawing/2015/10/21/chartex" xmlns:cx3="http://schemas.microsoft.com/office/drawing/2016/5/9/chartex" xmlns:cx4="http://schemas.microsoft.com/office/drawing/2016/5/10/chartex" xmlns:cx5="http://schemas.microsoft.com/office/drawing/2016/5/11/chartex" xmlns:cx6="http://schemas.microsoft.com/office/drawing/2016/5/12/chartex" xmlns:cx7="http://schemas.microsoft.com/office/drawing/2016/5/13/chartex" xmlns:cx8="http://schemas.microsoft.com/office/drawing/2016/5/14/chartex" xmlns:mc="http://schemas.openxmlformats.org/markup-compatibility/2006" xmlns:aink="http://schemas.microsoft.com/office/drawing/2016/ink" xmlns:am3d="http://schemas.microsoft.com/office/drawing/2017/model3d" xmlns:o="urn:schemas-microsoft-com:office:office" xmlns:r="http://schemas.openxmlformats.org/officeDocument/2006/relationships" xmlns:m="http://schemas.openxmlformats.org/officeDocument/2006/math" xmlns:v="urn:schemas-microsoft-com:vml" xmlns:wp14="http://schemas.microsoft.com/office/word/2010/wordprocessingDrawing" xmlns:wp="http://schemas.openxmlformats.org/drawingml/2006/wordprocessingDrawing" xmlns:w10="urn:schemas-microsoft-com:office:word" xmlns:w="http://schemas.openxmlformats.org/wordprocessingml/2006/main" xmlns:w14="http://schemas.microsoft.com/office/word/2010/wordml" xmlns:w15="http://schemas.microsoft.com/office/word/2012/wordml" xmlns:w16cid="http://schemas.microsoft.com/office/word/2016/wordml/cid" xmlns:w16se="http://schemas.microsoft.com/office/word/2015/wordml/symex" xmlns:wpg="http://schemas.microsoft.com/office/word/2010/wordprocessingGroup" xmlns:wpi="http://schemas.microsoft.com/office/word/2010/wordprocessingInk" xmlns:wne="http://schemas.microsoft.com/office/word/2006/wordml" xmlns:wps="http://schemas.microsoft.com/office/word/2010/wordprocessingShape" mc:Ignorable="w14 w15 w16se w16cid wp14">
+  <w:p>
+    <w:pPr>
+      <w:pStyle w:val="Footer"/>
+    </w:pPr>
+  </w:p>
+</w:ftr>
+</file>
+
+<file path=word/footer2.xml><?xml version="1.0" encoding="utf-8"?>
 <w:ftr xmlns:wpc="http://schemas.microsoft.com/office/word/2010/wordprocessingCanvas" xmlns:cx="http://schemas.microsoft.com/office/drawing/2014/chartex" xmlns:cx1="http://schemas.microsoft.com/office/drawing/2015/9/8/chartex" xmlns:cx2="http://schemas.microsoft.com/office/drawing/2015/10/21/chartex" xmlns:cx3="http://schemas.microsoft.com/office/drawing/2016/5/9/chartex" xmlns:cx4="http://schemas.microsoft.com/office/drawing/2016/5/10/chartex" xmlns:cx5="http://schemas.microsoft.com/office/drawing/2016/5/11/chartex" xmlns:cx6="http://schemas.microsoft.com/office/drawing/2016/5/12/chartex" xmlns:cx7="http://schemas.microsoft.com/office/drawing/2016/5/13/chartex" xmlns:cx8="http://schemas.microsoft.com/office/drawing/2016/5/14/chartex" xmlns:mc="http://schemas.openxmlformats.org/markup-compatibility/2006" xmlns:aink="http://schemas.microsoft.com/office/drawing/2016/ink" xmlns:am3d="http://schemas.microsoft.com/office/drawing/2017/model3d" xmlns:o="urn:schemas-microsoft-com:office:office" xmlns:r="http://schemas.openxmlformats.org/officeDocument/2006/relationships" xmlns:m="http://schemas.openxmlformats.org/officeDocument/2006/math" xmlns:v="urn:schemas-microsoft-com:vml" xmlns:wp14="http://schemas.microsoft.com/office/word/2010/wordprocessingDrawing" xmlns:wp="http://schemas.openxmlformats.org/drawingml/2006/wordprocessingDrawing" xmlns:w10="urn:schemas-microsoft-com:office:word" xmlns:w="http://schemas.openxmlformats.org/wordprocessingml/2006/main" xmlns:w14="http://schemas.microsoft.com/office/word/2010/wordml" xmlns:w15="http://schemas.microsoft.com/office/word/2012/wordml" xmlns:w16cid="http://schemas.microsoft.com/office/word/2016/wordml/cid" xmlns:w16se="http://schemas.microsoft.com/office/word/2015/wordml/symex" xmlns:wpg="http://schemas.microsoft.com/office/word/2010/wordprocessingGroup" xmlns:wpi="http://schemas.microsoft.com/office/word/2010/wordprocessingInk" xmlns:wne="http://schemas.microsoft.com/office/word/2006/wordml" xmlns:wps="http://schemas.microsoft.com/office/word/2010/wordprocessingShape" mc:Ignorable="w14 w15 w16se w16cid wp14">
   <w:p>
     <w:pPr>
@@ -6719,27 +6999,24 @@
     <w:r>
       <w:t xml:space="preserve"> of </w:t>
     </w:r>
-    <w:r>
-      <w:fldChar w:fldCharType="begin"/>
-    </w:r>
-    <w:r>
-      <w:instrText xml:space="preserve"> NUMPAGES </w:instrText>
-    </w:r>
-    <w:r>
-      <w:fldChar w:fldCharType="separate"/>
-    </w:r>
-    <w:r>
-      <w:rPr>
-        <w:noProof/>
-      </w:rPr>
-      <w:t>6</w:t>
-    </w:r>
-    <w:r>
-      <w:rPr>
-        <w:noProof/>
-      </w:rPr>
-      <w:fldChar w:fldCharType="end"/>
-    </w:r>
+    <w:fldSimple w:instr=" NUMPAGES ">
+      <w:r>
+        <w:rPr>
+          <w:noProof/>
+        </w:rPr>
+        <w:t>6</w:t>
+      </w:r>
+    </w:fldSimple>
+  </w:p>
+</w:ftr>
+</file>
+
+<file path=word/footer3.xml><?xml version="1.0" encoding="utf-8"?>
+<w:ftr xmlns:wpc="http://schemas.microsoft.com/office/word/2010/wordprocessingCanvas" xmlns:cx="http://schemas.microsoft.com/office/drawing/2014/chartex" xmlns:cx1="http://schemas.microsoft.com/office/drawing/2015/9/8/chartex" xmlns:cx2="http://schemas.microsoft.com/office/drawing/2015/10/21/chartex" xmlns:cx3="http://schemas.microsoft.com/office/drawing/2016/5/9/chartex" xmlns:cx4="http://schemas.microsoft.com/office/drawing/2016/5/10/chartex" xmlns:cx5="http://schemas.microsoft.com/office/drawing/2016/5/11/chartex" xmlns:cx6="http://schemas.microsoft.com/office/drawing/2016/5/12/chartex" xmlns:cx7="http://schemas.microsoft.com/office/drawing/2016/5/13/chartex" xmlns:cx8="http://schemas.microsoft.com/office/drawing/2016/5/14/chartex" xmlns:mc="http://schemas.openxmlformats.org/markup-compatibility/2006" xmlns:aink="http://schemas.microsoft.com/office/drawing/2016/ink" xmlns:am3d="http://schemas.microsoft.com/office/drawing/2017/model3d" xmlns:o="urn:schemas-microsoft-com:office:office" xmlns:r="http://schemas.openxmlformats.org/officeDocument/2006/relationships" xmlns:m="http://schemas.openxmlformats.org/officeDocument/2006/math" xmlns:v="urn:schemas-microsoft-com:vml" xmlns:wp14="http://schemas.microsoft.com/office/word/2010/wordprocessingDrawing" xmlns:wp="http://schemas.openxmlformats.org/drawingml/2006/wordprocessingDrawing" xmlns:w10="urn:schemas-microsoft-com:office:word" xmlns:w="http://schemas.openxmlformats.org/wordprocessingml/2006/main" xmlns:w14="http://schemas.microsoft.com/office/word/2010/wordml" xmlns:w15="http://schemas.microsoft.com/office/word/2012/wordml" xmlns:w16cid="http://schemas.microsoft.com/office/word/2016/wordml/cid" xmlns:w16se="http://schemas.microsoft.com/office/word/2015/wordml/symex" xmlns:wpg="http://schemas.microsoft.com/office/word/2010/wordprocessingGroup" xmlns:wpi="http://schemas.microsoft.com/office/word/2010/wordprocessingInk" xmlns:wne="http://schemas.microsoft.com/office/word/2006/wordml" xmlns:wps="http://schemas.microsoft.com/office/word/2010/wordprocessingShape" mc:Ignorable="w14 w15 w16se w16cid wp14">
+  <w:p>
+    <w:pPr>
+      <w:pStyle w:val="Footer"/>
+    </w:pPr>
   </w:p>
 </w:ftr>
 </file>
@@ -6764,6 +7041,16 @@
 </file>
 
 <file path=word/header1.xml><?xml version="1.0" encoding="utf-8"?>
+<w:hdr xmlns:wpc="http://schemas.microsoft.com/office/word/2010/wordprocessingCanvas" xmlns:cx="http://schemas.microsoft.com/office/drawing/2014/chartex" xmlns:cx1="http://schemas.microsoft.com/office/drawing/2015/9/8/chartex" xmlns:cx2="http://schemas.microsoft.com/office/drawing/2015/10/21/chartex" xmlns:cx3="http://schemas.microsoft.com/office/drawing/2016/5/9/chartex" xmlns:cx4="http://schemas.microsoft.com/office/drawing/2016/5/10/chartex" xmlns:cx5="http://schemas.microsoft.com/office/drawing/2016/5/11/chartex" xmlns:cx6="http://schemas.microsoft.com/office/drawing/2016/5/12/chartex" xmlns:cx7="http://schemas.microsoft.com/office/drawing/2016/5/13/chartex" xmlns:cx8="http://schemas.microsoft.com/office/drawing/2016/5/14/chartex" xmlns:mc="http://schemas.openxmlformats.org/markup-compatibility/2006" xmlns:aink="http://schemas.microsoft.com/office/drawing/2016/ink" xmlns:am3d="http://schemas.microsoft.com/office/drawing/2017/model3d" xmlns:o="urn:schemas-microsoft-com:office:office" xmlns:r="http://schemas.openxmlformats.org/officeDocument/2006/relationships" xmlns:m="http://schemas.openxmlformats.org/officeDocument/2006/math" xmlns:v="urn:schemas-microsoft-com:vml" xmlns:wp14="http://schemas.microsoft.com/office/word/2010/wordprocessingDrawing" xmlns:wp="http://schemas.openxmlformats.org/drawingml/2006/wordprocessingDrawing" xmlns:w10="urn:schemas-microsoft-com:office:word" xmlns:w="http://schemas.openxmlformats.org/wordprocessingml/2006/main" xmlns:w14="http://schemas.microsoft.com/office/word/2010/wordml" xmlns:w15="http://schemas.microsoft.com/office/word/2012/wordml" xmlns:w16cid="http://schemas.microsoft.com/office/word/2016/wordml/cid" xmlns:w16se="http://schemas.microsoft.com/office/word/2015/wordml/symex" xmlns:wpg="http://schemas.microsoft.com/office/word/2010/wordprocessingGroup" xmlns:wpi="http://schemas.microsoft.com/office/word/2010/wordprocessingInk" xmlns:wne="http://schemas.microsoft.com/office/word/2006/wordml" xmlns:wps="http://schemas.microsoft.com/office/word/2010/wordprocessingShape" mc:Ignorable="w14 w15 w16se w16cid wp14">
+  <w:p>
+    <w:pPr>
+      <w:pStyle w:val="Header"/>
+    </w:pPr>
+  </w:p>
+</w:hdr>
+</file>
+
+<file path=word/header2.xml><?xml version="1.0" encoding="utf-8"?>
 <w:hdr xmlns:wpc="http://schemas.microsoft.com/office/word/2010/wordprocessingCanvas" xmlns:cx="http://schemas.microsoft.com/office/drawing/2014/chartex" xmlns:cx1="http://schemas.microsoft.com/office/drawing/2015/9/8/chartex" xmlns:cx2="http://schemas.microsoft.com/office/drawing/2015/10/21/chartex" xmlns:cx3="http://schemas.microsoft.com/office/drawing/2016/5/9/chartex" xmlns:cx4="http://schemas.microsoft.com/office/drawing/2016/5/10/chartex" xmlns:cx5="http://schemas.microsoft.com/office/drawing/2016/5/11/chartex" xmlns:cx6="http://schemas.microsoft.com/office/drawing/2016/5/12/chartex" xmlns:cx7="http://schemas.microsoft.com/office/drawing/2016/5/13/chartex" xmlns:cx8="http://schemas.microsoft.com/office/drawing/2016/5/14/chartex" xmlns:mc="http://schemas.openxmlformats.org/markup-compatibility/2006" xmlns:aink="http://schemas.microsoft.com/office/drawing/2016/ink" xmlns:am3d="http://schemas.microsoft.com/office/drawing/2017/model3d" xmlns:o="urn:schemas-microsoft-com:office:office" xmlns:r="http://schemas.openxmlformats.org/officeDocument/2006/relationships" xmlns:m="http://schemas.openxmlformats.org/officeDocument/2006/math" xmlns:v="urn:schemas-microsoft-com:vml" xmlns:wp14="http://schemas.microsoft.com/office/word/2010/wordprocessingDrawing" xmlns:wp="http://schemas.openxmlformats.org/drawingml/2006/wordprocessingDrawing" xmlns:w10="urn:schemas-microsoft-com:office:word" xmlns:w="http://schemas.openxmlformats.org/wordprocessingml/2006/main" xmlns:w14="http://schemas.microsoft.com/office/word/2010/wordml" xmlns:w15="http://schemas.microsoft.com/office/word/2012/wordml" xmlns:w16cid="http://schemas.microsoft.com/office/word/2016/wordml/cid" xmlns:w16se="http://schemas.microsoft.com/office/word/2015/wordml/symex" xmlns:wpg="http://schemas.microsoft.com/office/word/2010/wordprocessingGroup" xmlns:wpi="http://schemas.microsoft.com/office/word/2010/wordprocessingInk" xmlns:wne="http://schemas.microsoft.com/office/word/2006/wordml" xmlns:wps="http://schemas.microsoft.com/office/word/2010/wordprocessingShape" mc:Ignorable="w14 w15 w16se w16cid wp14">
   <w:p>
     <w:pPr>
@@ -6840,8 +7127,10 @@
       <w:t xml:space="preserve">Thursday, February </w:t>
     </w:r>
     <w:r>
-      <w:t>17</w:t>
+      <w:t>20</w:t>
     </w:r>
+    <w:bookmarkStart w:id="0" w:name="_GoBack"/>
+    <w:bookmarkEnd w:id="0"/>
     <w:r>
       <w:t>,</w:t>
     </w:r>
@@ -6851,6 +7140,16 @@
     <w:r>
       <w:fldChar w:fldCharType="end"/>
     </w:r>
+  </w:p>
+</w:hdr>
+</file>
+
+<file path=word/header3.xml><?xml version="1.0" encoding="utf-8"?>
+<w:hdr xmlns:wpc="http://schemas.microsoft.com/office/word/2010/wordprocessingCanvas" xmlns:cx="http://schemas.microsoft.com/office/drawing/2014/chartex" xmlns:cx1="http://schemas.microsoft.com/office/drawing/2015/9/8/chartex" xmlns:cx2="http://schemas.microsoft.com/office/drawing/2015/10/21/chartex" xmlns:cx3="http://schemas.microsoft.com/office/drawing/2016/5/9/chartex" xmlns:cx4="http://schemas.microsoft.com/office/drawing/2016/5/10/chartex" xmlns:cx5="http://schemas.microsoft.com/office/drawing/2016/5/11/chartex" xmlns:cx6="http://schemas.microsoft.com/office/drawing/2016/5/12/chartex" xmlns:cx7="http://schemas.microsoft.com/office/drawing/2016/5/13/chartex" xmlns:cx8="http://schemas.microsoft.com/office/drawing/2016/5/14/chartex" xmlns:mc="http://schemas.openxmlformats.org/markup-compatibility/2006" xmlns:aink="http://schemas.microsoft.com/office/drawing/2016/ink" xmlns:am3d="http://schemas.microsoft.com/office/drawing/2017/model3d" xmlns:o="urn:schemas-microsoft-com:office:office" xmlns:r="http://schemas.openxmlformats.org/officeDocument/2006/relationships" xmlns:m="http://schemas.openxmlformats.org/officeDocument/2006/math" xmlns:v="urn:schemas-microsoft-com:vml" xmlns:wp14="http://schemas.microsoft.com/office/word/2010/wordprocessingDrawing" xmlns:wp="http://schemas.openxmlformats.org/drawingml/2006/wordprocessingDrawing" xmlns:w10="urn:schemas-microsoft-com:office:word" xmlns:w="http://schemas.openxmlformats.org/wordprocessingml/2006/main" xmlns:w14="http://schemas.microsoft.com/office/word/2010/wordml" xmlns:w15="http://schemas.microsoft.com/office/word/2012/wordml" xmlns:w16cid="http://schemas.microsoft.com/office/word/2016/wordml/cid" xmlns:w16se="http://schemas.microsoft.com/office/word/2015/wordml/symex" xmlns:wpg="http://schemas.microsoft.com/office/word/2010/wordprocessingGroup" xmlns:wpi="http://schemas.microsoft.com/office/word/2010/wordprocessingInk" xmlns:wne="http://schemas.microsoft.com/office/word/2006/wordml" xmlns:wps="http://schemas.microsoft.com/office/word/2010/wordprocessingShape" mc:Ignorable="w14 w15 w16se w16cid wp14">
+  <w:p>
+    <w:pPr>
+      <w:pStyle w:val="Header"/>
+    </w:pPr>
   </w:p>
 </w:hdr>
 </file>

</xml_diff>

<commit_message>
Updated for CTRE - 5.3.1.0.
</commit_message>
<xml_diff>
--- a/Reference Materials/csa_file_reference.docx
+++ b/Reference Materials/csa_file_reference.docx
@@ -280,7 +280,13 @@
               <w:rPr>
                 <w:rFonts w:eastAsia="Arial Unicode MS" w:cs="Arial Unicode MS"/>
               </w:rPr>
-              <w:t>5.2.2.0</w:t>
+              <w:t>5.3.1</w:t>
+            </w:r>
+            <w:r>
+              <w:rPr>
+                <w:rFonts w:eastAsia="Arial Unicode MS" w:cs="Arial Unicode MS"/>
+              </w:rPr>
+              <w:t>.0</w:t>
             </w:r>
           </w:p>
         </w:tc>
@@ -399,7 +405,15 @@
               <w:rPr>
                 <w:rFonts w:eastAsia="Arial Unicode MS" w:cs="Arial Unicode MS"/>
               </w:rPr>
-              <w:t>programming</w:t>
+              <w:t>pr</w:t>
+            </w:r>
+            <w:bookmarkStart w:id="0" w:name="_GoBack"/>
+            <w:bookmarkEnd w:id="0"/>
+            <w:r>
+              <w:rPr>
+                <w:rFonts w:eastAsia="Arial Unicode MS" w:cs="Arial Unicode MS"/>
+              </w:rPr>
+              <w:t>ogramming</w:t>
             </w:r>
           </w:p>
         </w:tc>
@@ -6918,12 +6932,8 @@
       </w:pPr>
     </w:p>
     <w:sectPr>
-      <w:headerReference w:type="even" r:id="rId39"/>
-      <w:headerReference w:type="default" r:id="rId40"/>
-      <w:footerReference w:type="even" r:id="rId41"/>
-      <w:footerReference w:type="default" r:id="rId42"/>
-      <w:headerReference w:type="first" r:id="rId43"/>
-      <w:footerReference w:type="first" r:id="rId44"/>
+      <w:headerReference w:type="default" r:id="rId39"/>
+      <w:footerReference w:type="default" r:id="rId40"/>
       <w:pgSz w:w="12240" w:h="15840"/>
       <w:pgMar w:top="2160" w:right="1440" w:bottom="1440" w:left="1440" w:header="720" w:footer="864" w:gutter="0"/>
       <w:cols w:space="720"/>
@@ -6952,16 +6962,6 @@
 </file>
 
 <file path=word/footer1.xml><?xml version="1.0" encoding="utf-8"?>
-<w:ftr xmlns:wpc="http://schemas.microsoft.com/office/word/2010/wordprocessingCanvas" xmlns:cx="http://schemas.microsoft.com/office/drawing/2014/chartex" xmlns:cx1="http://schemas.microsoft.com/office/drawing/2015/9/8/chartex" xmlns:cx2="http://schemas.microsoft.com/office/drawing/2015/10/21/chartex" xmlns:cx3="http://schemas.microsoft.com/office/drawing/2016/5/9/chartex" xmlns:cx4="http://schemas.microsoft.com/office/drawing/2016/5/10/chartex" xmlns:cx5="http://schemas.microsoft.com/office/drawing/2016/5/11/chartex" xmlns:cx6="http://schemas.microsoft.com/office/drawing/2016/5/12/chartex" xmlns:cx7="http://schemas.microsoft.com/office/drawing/2016/5/13/chartex" xmlns:cx8="http://schemas.microsoft.com/office/drawing/2016/5/14/chartex" xmlns:mc="http://schemas.openxmlformats.org/markup-compatibility/2006" xmlns:aink="http://schemas.microsoft.com/office/drawing/2016/ink" xmlns:am3d="http://schemas.microsoft.com/office/drawing/2017/model3d" xmlns:o="urn:schemas-microsoft-com:office:office" xmlns:r="http://schemas.openxmlformats.org/officeDocument/2006/relationships" xmlns:m="http://schemas.openxmlformats.org/officeDocument/2006/math" xmlns:v="urn:schemas-microsoft-com:vml" xmlns:wp14="http://schemas.microsoft.com/office/word/2010/wordprocessingDrawing" xmlns:wp="http://schemas.openxmlformats.org/drawingml/2006/wordprocessingDrawing" xmlns:w10="urn:schemas-microsoft-com:office:word" xmlns:w="http://schemas.openxmlformats.org/wordprocessingml/2006/main" xmlns:w14="http://schemas.microsoft.com/office/word/2010/wordml" xmlns:w15="http://schemas.microsoft.com/office/word/2012/wordml" xmlns:w16cid="http://schemas.microsoft.com/office/word/2016/wordml/cid" xmlns:w16se="http://schemas.microsoft.com/office/word/2015/wordml/symex" xmlns:wpg="http://schemas.microsoft.com/office/word/2010/wordprocessingGroup" xmlns:wpi="http://schemas.microsoft.com/office/word/2010/wordprocessingInk" xmlns:wne="http://schemas.microsoft.com/office/word/2006/wordml" xmlns:wps="http://schemas.microsoft.com/office/word/2010/wordprocessingShape" mc:Ignorable="w14 w15 w16se w16cid wp14">
-  <w:p>
-    <w:pPr>
-      <w:pStyle w:val="Footer"/>
-    </w:pPr>
-  </w:p>
-</w:ftr>
-</file>
-
-<file path=word/footer2.xml><?xml version="1.0" encoding="utf-8"?>
 <w:ftr xmlns:wpc="http://schemas.microsoft.com/office/word/2010/wordprocessingCanvas" xmlns:cx="http://schemas.microsoft.com/office/drawing/2014/chartex" xmlns:cx1="http://schemas.microsoft.com/office/drawing/2015/9/8/chartex" xmlns:cx2="http://schemas.microsoft.com/office/drawing/2015/10/21/chartex" xmlns:cx3="http://schemas.microsoft.com/office/drawing/2016/5/9/chartex" xmlns:cx4="http://schemas.microsoft.com/office/drawing/2016/5/10/chartex" xmlns:cx5="http://schemas.microsoft.com/office/drawing/2016/5/11/chartex" xmlns:cx6="http://schemas.microsoft.com/office/drawing/2016/5/12/chartex" xmlns:cx7="http://schemas.microsoft.com/office/drawing/2016/5/13/chartex" xmlns:cx8="http://schemas.microsoft.com/office/drawing/2016/5/14/chartex" xmlns:mc="http://schemas.openxmlformats.org/markup-compatibility/2006" xmlns:aink="http://schemas.microsoft.com/office/drawing/2016/ink" xmlns:am3d="http://schemas.microsoft.com/office/drawing/2017/model3d" xmlns:o="urn:schemas-microsoft-com:office:office" xmlns:r="http://schemas.openxmlformats.org/officeDocument/2006/relationships" xmlns:m="http://schemas.openxmlformats.org/officeDocument/2006/math" xmlns:v="urn:schemas-microsoft-com:vml" xmlns:wp14="http://schemas.microsoft.com/office/word/2010/wordprocessingDrawing" xmlns:wp="http://schemas.openxmlformats.org/drawingml/2006/wordprocessingDrawing" xmlns:w10="urn:schemas-microsoft-com:office:word" xmlns:w="http://schemas.openxmlformats.org/wordprocessingml/2006/main" xmlns:w14="http://schemas.microsoft.com/office/word/2010/wordml" xmlns:w15="http://schemas.microsoft.com/office/word/2012/wordml" xmlns:w16cid="http://schemas.microsoft.com/office/word/2016/wordml/cid" xmlns:w16se="http://schemas.microsoft.com/office/word/2015/wordml/symex" xmlns:wpg="http://schemas.microsoft.com/office/word/2010/wordprocessingGroup" xmlns:wpi="http://schemas.microsoft.com/office/word/2010/wordprocessingInk" xmlns:wne="http://schemas.microsoft.com/office/word/2006/wordml" xmlns:wps="http://schemas.microsoft.com/office/word/2010/wordprocessingShape" mc:Ignorable="w14 w15 w16se w16cid wp14">
   <w:p>
     <w:pPr>
@@ -6999,24 +6999,27 @@
     <w:r>
       <w:t xml:space="preserve"> of </w:t>
     </w:r>
-    <w:fldSimple w:instr=" NUMPAGES ">
-      <w:r>
-        <w:rPr>
-          <w:noProof/>
-        </w:rPr>
-        <w:t>6</w:t>
-      </w:r>
-    </w:fldSimple>
-  </w:p>
-</w:ftr>
-</file>
-
-<file path=word/footer3.xml><?xml version="1.0" encoding="utf-8"?>
-<w:ftr xmlns:wpc="http://schemas.microsoft.com/office/word/2010/wordprocessingCanvas" xmlns:cx="http://schemas.microsoft.com/office/drawing/2014/chartex" xmlns:cx1="http://schemas.microsoft.com/office/drawing/2015/9/8/chartex" xmlns:cx2="http://schemas.microsoft.com/office/drawing/2015/10/21/chartex" xmlns:cx3="http://schemas.microsoft.com/office/drawing/2016/5/9/chartex" xmlns:cx4="http://schemas.microsoft.com/office/drawing/2016/5/10/chartex" xmlns:cx5="http://schemas.microsoft.com/office/drawing/2016/5/11/chartex" xmlns:cx6="http://schemas.microsoft.com/office/drawing/2016/5/12/chartex" xmlns:cx7="http://schemas.microsoft.com/office/drawing/2016/5/13/chartex" xmlns:cx8="http://schemas.microsoft.com/office/drawing/2016/5/14/chartex" xmlns:mc="http://schemas.openxmlformats.org/markup-compatibility/2006" xmlns:aink="http://schemas.microsoft.com/office/drawing/2016/ink" xmlns:am3d="http://schemas.microsoft.com/office/drawing/2017/model3d" xmlns:o="urn:schemas-microsoft-com:office:office" xmlns:r="http://schemas.openxmlformats.org/officeDocument/2006/relationships" xmlns:m="http://schemas.openxmlformats.org/officeDocument/2006/math" xmlns:v="urn:schemas-microsoft-com:vml" xmlns:wp14="http://schemas.microsoft.com/office/word/2010/wordprocessingDrawing" xmlns:wp="http://schemas.openxmlformats.org/drawingml/2006/wordprocessingDrawing" xmlns:w10="urn:schemas-microsoft-com:office:word" xmlns:w="http://schemas.openxmlformats.org/wordprocessingml/2006/main" xmlns:w14="http://schemas.microsoft.com/office/word/2010/wordml" xmlns:w15="http://schemas.microsoft.com/office/word/2012/wordml" xmlns:w16cid="http://schemas.microsoft.com/office/word/2016/wordml/cid" xmlns:w16se="http://schemas.microsoft.com/office/word/2015/wordml/symex" xmlns:wpg="http://schemas.microsoft.com/office/word/2010/wordprocessingGroup" xmlns:wpi="http://schemas.microsoft.com/office/word/2010/wordprocessingInk" xmlns:wne="http://schemas.microsoft.com/office/word/2006/wordml" xmlns:wps="http://schemas.microsoft.com/office/word/2010/wordprocessingShape" mc:Ignorable="w14 w15 w16se w16cid wp14">
-  <w:p>
-    <w:pPr>
-      <w:pStyle w:val="Footer"/>
-    </w:pPr>
+    <w:r>
+      <w:fldChar w:fldCharType="begin"/>
+    </w:r>
+    <w:r>
+      <w:instrText xml:space="preserve"> NUMPAGES </w:instrText>
+    </w:r>
+    <w:r>
+      <w:fldChar w:fldCharType="separate"/>
+    </w:r>
+    <w:r>
+      <w:rPr>
+        <w:noProof/>
+      </w:rPr>
+      <w:t>6</w:t>
+    </w:r>
+    <w:r>
+      <w:rPr>
+        <w:noProof/>
+      </w:rPr>
+      <w:fldChar w:fldCharType="end"/>
+    </w:r>
   </w:p>
 </w:ftr>
 </file>
@@ -7041,16 +7044,6 @@
 </file>
 
 <file path=word/header1.xml><?xml version="1.0" encoding="utf-8"?>
-<w:hdr xmlns:wpc="http://schemas.microsoft.com/office/word/2010/wordprocessingCanvas" xmlns:cx="http://schemas.microsoft.com/office/drawing/2014/chartex" xmlns:cx1="http://schemas.microsoft.com/office/drawing/2015/9/8/chartex" xmlns:cx2="http://schemas.microsoft.com/office/drawing/2015/10/21/chartex" xmlns:cx3="http://schemas.microsoft.com/office/drawing/2016/5/9/chartex" xmlns:cx4="http://schemas.microsoft.com/office/drawing/2016/5/10/chartex" xmlns:cx5="http://schemas.microsoft.com/office/drawing/2016/5/11/chartex" xmlns:cx6="http://schemas.microsoft.com/office/drawing/2016/5/12/chartex" xmlns:cx7="http://schemas.microsoft.com/office/drawing/2016/5/13/chartex" xmlns:cx8="http://schemas.microsoft.com/office/drawing/2016/5/14/chartex" xmlns:mc="http://schemas.openxmlformats.org/markup-compatibility/2006" xmlns:aink="http://schemas.microsoft.com/office/drawing/2016/ink" xmlns:am3d="http://schemas.microsoft.com/office/drawing/2017/model3d" xmlns:o="urn:schemas-microsoft-com:office:office" xmlns:r="http://schemas.openxmlformats.org/officeDocument/2006/relationships" xmlns:m="http://schemas.openxmlformats.org/officeDocument/2006/math" xmlns:v="urn:schemas-microsoft-com:vml" xmlns:wp14="http://schemas.microsoft.com/office/word/2010/wordprocessingDrawing" xmlns:wp="http://schemas.openxmlformats.org/drawingml/2006/wordprocessingDrawing" xmlns:w10="urn:schemas-microsoft-com:office:word" xmlns:w="http://schemas.openxmlformats.org/wordprocessingml/2006/main" xmlns:w14="http://schemas.microsoft.com/office/word/2010/wordml" xmlns:w15="http://schemas.microsoft.com/office/word/2012/wordml" xmlns:w16cid="http://schemas.microsoft.com/office/word/2016/wordml/cid" xmlns:w16se="http://schemas.microsoft.com/office/word/2015/wordml/symex" xmlns:wpg="http://schemas.microsoft.com/office/word/2010/wordprocessingGroup" xmlns:wpi="http://schemas.microsoft.com/office/word/2010/wordprocessingInk" xmlns:wne="http://schemas.microsoft.com/office/word/2006/wordml" xmlns:wps="http://schemas.microsoft.com/office/word/2010/wordprocessingShape" mc:Ignorable="w14 w15 w16se w16cid wp14">
-  <w:p>
-    <w:pPr>
-      <w:pStyle w:val="Header"/>
-    </w:pPr>
-  </w:p>
-</w:hdr>
-</file>
-
-<file path=word/header2.xml><?xml version="1.0" encoding="utf-8"?>
 <w:hdr xmlns:wpc="http://schemas.microsoft.com/office/word/2010/wordprocessingCanvas" xmlns:cx="http://schemas.microsoft.com/office/drawing/2014/chartex" xmlns:cx1="http://schemas.microsoft.com/office/drawing/2015/9/8/chartex" xmlns:cx2="http://schemas.microsoft.com/office/drawing/2015/10/21/chartex" xmlns:cx3="http://schemas.microsoft.com/office/drawing/2016/5/9/chartex" xmlns:cx4="http://schemas.microsoft.com/office/drawing/2016/5/10/chartex" xmlns:cx5="http://schemas.microsoft.com/office/drawing/2016/5/11/chartex" xmlns:cx6="http://schemas.microsoft.com/office/drawing/2016/5/12/chartex" xmlns:cx7="http://schemas.microsoft.com/office/drawing/2016/5/13/chartex" xmlns:cx8="http://schemas.microsoft.com/office/drawing/2016/5/14/chartex" xmlns:mc="http://schemas.openxmlformats.org/markup-compatibility/2006" xmlns:aink="http://schemas.microsoft.com/office/drawing/2016/ink" xmlns:am3d="http://schemas.microsoft.com/office/drawing/2017/model3d" xmlns:o="urn:schemas-microsoft-com:office:office" xmlns:r="http://schemas.openxmlformats.org/officeDocument/2006/relationships" xmlns:m="http://schemas.openxmlformats.org/officeDocument/2006/math" xmlns:v="urn:schemas-microsoft-com:vml" xmlns:wp14="http://schemas.microsoft.com/office/word/2010/wordprocessingDrawing" xmlns:wp="http://schemas.openxmlformats.org/drawingml/2006/wordprocessingDrawing" xmlns:w10="urn:schemas-microsoft-com:office:word" xmlns:w="http://schemas.openxmlformats.org/wordprocessingml/2006/main" xmlns:w14="http://schemas.microsoft.com/office/word/2010/wordml" xmlns:w15="http://schemas.microsoft.com/office/word/2012/wordml" xmlns:w16cid="http://schemas.microsoft.com/office/word/2016/wordml/cid" xmlns:w16se="http://schemas.microsoft.com/office/word/2015/wordml/symex" xmlns:wpg="http://schemas.microsoft.com/office/word/2010/wordprocessingGroup" xmlns:wpi="http://schemas.microsoft.com/office/word/2010/wordprocessingInk" xmlns:wne="http://schemas.microsoft.com/office/word/2006/wordml" xmlns:wps="http://schemas.microsoft.com/office/word/2010/wordprocessingShape" mc:Ignorable="w14 w15 w16se w16cid wp14">
   <w:p>
     <w:pPr>
@@ -7127,10 +7120,8 @@
       <w:t xml:space="preserve">Thursday, February </w:t>
     </w:r>
     <w:r>
-      <w:t>20</w:t>
+      <w:t>28</w:t>
     </w:r>
-    <w:bookmarkStart w:id="0" w:name="_GoBack"/>
-    <w:bookmarkEnd w:id="0"/>
     <w:r>
       <w:t>,</w:t>
     </w:r>
@@ -7140,16 +7131,6 @@
     <w:r>
       <w:fldChar w:fldCharType="end"/>
     </w:r>
-  </w:p>
-</w:hdr>
-</file>
-
-<file path=word/header3.xml><?xml version="1.0" encoding="utf-8"?>
-<w:hdr xmlns:wpc="http://schemas.microsoft.com/office/word/2010/wordprocessingCanvas" xmlns:cx="http://schemas.microsoft.com/office/drawing/2014/chartex" xmlns:cx1="http://schemas.microsoft.com/office/drawing/2015/9/8/chartex" xmlns:cx2="http://schemas.microsoft.com/office/drawing/2015/10/21/chartex" xmlns:cx3="http://schemas.microsoft.com/office/drawing/2016/5/9/chartex" xmlns:cx4="http://schemas.microsoft.com/office/drawing/2016/5/10/chartex" xmlns:cx5="http://schemas.microsoft.com/office/drawing/2016/5/11/chartex" xmlns:cx6="http://schemas.microsoft.com/office/drawing/2016/5/12/chartex" xmlns:cx7="http://schemas.microsoft.com/office/drawing/2016/5/13/chartex" xmlns:cx8="http://schemas.microsoft.com/office/drawing/2016/5/14/chartex" xmlns:mc="http://schemas.openxmlformats.org/markup-compatibility/2006" xmlns:aink="http://schemas.microsoft.com/office/drawing/2016/ink" xmlns:am3d="http://schemas.microsoft.com/office/drawing/2017/model3d" xmlns:o="urn:schemas-microsoft-com:office:office" xmlns:r="http://schemas.openxmlformats.org/officeDocument/2006/relationships" xmlns:m="http://schemas.openxmlformats.org/officeDocument/2006/math" xmlns:v="urn:schemas-microsoft-com:vml" xmlns:wp14="http://schemas.microsoft.com/office/word/2010/wordprocessingDrawing" xmlns:wp="http://schemas.openxmlformats.org/drawingml/2006/wordprocessingDrawing" xmlns:w10="urn:schemas-microsoft-com:office:word" xmlns:w="http://schemas.openxmlformats.org/wordprocessingml/2006/main" xmlns:w14="http://schemas.microsoft.com/office/word/2010/wordml" xmlns:w15="http://schemas.microsoft.com/office/word/2012/wordml" xmlns:w16cid="http://schemas.microsoft.com/office/word/2016/wordml/cid" xmlns:w16se="http://schemas.microsoft.com/office/word/2015/wordml/symex" xmlns:wpg="http://schemas.microsoft.com/office/word/2010/wordprocessingGroup" xmlns:wpi="http://schemas.microsoft.com/office/word/2010/wordprocessingInk" xmlns:wne="http://schemas.microsoft.com/office/word/2006/wordml" xmlns:wps="http://schemas.microsoft.com/office/word/2010/wordprocessingShape" mc:Ignorable="w14 w15 w16se w16cid wp14">
-  <w:p>
-    <w:pPr>
-      <w:pStyle w:val="Header"/>
-    </w:pPr>
   </w:p>
 </w:hdr>
 </file>

</xml_diff>

<commit_message>
Added StarTech USB-Ethernet driver.
</commit_message>
<xml_diff>
--- a/Reference Materials/csa_file_reference.docx
+++ b/Reference Materials/csa_file_reference.docx
@@ -2276,21 +2276,7 @@
                   <w:rStyle w:val="Hyperlink0"/>
                   <w:rFonts w:eastAsia="Arial Unicode MS" w:cs="Arial Unicode MS"/>
                 </w:rPr>
-                <w:t>http://www.ctr-electronics.com/downloads/pdf/</w:t>
-              </w:r>
-              <w:r>
-                <w:rPr>
-                  <w:rStyle w:val="Hyperlink0"/>
-                  <w:rFonts w:eastAsia="Arial Unicode MS" w:cs="Arial Unicode MS"/>
-                </w:rPr>
-                <w:t>V</w:t>
-              </w:r>
-              <w:r>
-                <w:rPr>
-                  <w:rStyle w:val="Hyperlink0"/>
-                  <w:rFonts w:eastAsia="Arial Unicode MS" w:cs="Arial Unicode MS"/>
-                </w:rPr>
-                <w:t>ictor-SP-Talon-SRX-Info-Sheet.pdf</w:t>
+                <w:t>http://www.ctr-electronics.com/downloads/pdf/Victor-SP-Talon-SRX-Info-Sheet.pdf</w:t>
               </w:r>
             </w:hyperlink>
           </w:p>
@@ -2456,21 +2442,7 @@
                   <w:rStyle w:val="Hyperlink0"/>
                   <w:rFonts w:eastAsia="Arial Unicode MS" w:cs="Arial Unicode MS"/>
                 </w:rPr>
-                <w:t>http://www.ctr-electronics.com/downloads/pdf</w:t>
-              </w:r>
-              <w:r>
-                <w:rPr>
-                  <w:rStyle w:val="Hyperlink0"/>
-                  <w:rFonts w:eastAsia="Arial Unicode MS" w:cs="Arial Unicode MS"/>
-                </w:rPr>
-                <w:t>/</w:t>
-              </w:r>
-              <w:r>
-                <w:rPr>
-                  <w:rStyle w:val="Hyperlink0"/>
-                  <w:rFonts w:eastAsia="Arial Unicode MS" w:cs="Arial Unicode MS"/>
-                </w:rPr>
-                <w:t>Magnetic%20Encoder%20User's%20Guide.pdf</w:t>
+                <w:t>http://www.ctr-electronics.com/downloads/pdf/Magnetic%20Encoder%20User's%20Guide.pdf</w:t>
               </w:r>
             </w:hyperlink>
           </w:p>
@@ -2635,21 +2607,7 @@
                   <w:rStyle w:val="Hyperlink0"/>
                   <w:rFonts w:eastAsia="Arial Unicode MS" w:cs="Arial Unicode MS"/>
                 </w:rPr>
-                <w:t>http://www.ctr-electronics.com/dow</w:t>
-              </w:r>
-              <w:r>
-                <w:rPr>
-                  <w:rStyle w:val="Hyperlink0"/>
-                  <w:rFonts w:eastAsia="Arial Unicode MS" w:cs="Arial Unicode MS"/>
-                </w:rPr>
-                <w:t>n</w:t>
-              </w:r>
-              <w:r>
-                <w:rPr>
-                  <w:rStyle w:val="Hyperlink0"/>
-                  <w:rFonts w:eastAsia="Arial Unicode MS" w:cs="Arial Unicode MS"/>
-                </w:rPr>
-                <w:t>loads/pdf/Motor-Controller-Power-Testing.pdf</w:t>
+                <w:t>http://www.ctr-electronics.com/downloads/pdf/Motor-Controller-Power-Testing.pdf</w:t>
               </w:r>
             </w:hyperlink>
           </w:p>
@@ -2991,21 +2949,7 @@
                   <w:rStyle w:val="Hyperlink0"/>
                   <w:rFonts w:eastAsia="Arial Unicode MS" w:cs="Arial Unicode MS"/>
                 </w:rPr>
-                <w:t>http://www.ctr-electronics.com/VRM%20User</w:t>
-              </w:r>
-              <w:r>
-                <w:rPr>
-                  <w:rStyle w:val="Hyperlink0"/>
-                  <w:rFonts w:eastAsia="Arial Unicode MS" w:cs="Arial Unicode MS"/>
-                </w:rPr>
-                <w:t>'</w:t>
-              </w:r>
-              <w:r>
-                <w:rPr>
-                  <w:rStyle w:val="Hyperlink0"/>
-                  <w:rFonts w:eastAsia="Arial Unicode MS" w:cs="Arial Unicode MS"/>
-                </w:rPr>
-                <w:t>s%20Guide.pdf</w:t>
+                <w:t>http://www.ctr-electronics.com/VRM%20User's%20Guide.pdf</w:t>
               </w:r>
             </w:hyperlink>
           </w:p>
@@ -3180,19 +3124,7 @@
                 <w:rPr>
                   <w:rStyle w:val="Hyperlink"/>
                 </w:rPr>
-                <w:t>http://www.ctr-electronics.com/con</w:t>
-              </w:r>
-              <w:r>
-                <w:rPr>
-                  <w:rStyle w:val="Hyperlink"/>
-                </w:rPr>
-                <w:t>t</w:t>
-              </w:r>
-              <w:r>
-                <w:rPr>
-                  <w:rStyle w:val="Hyperlink"/>
-                </w:rPr>
-                <w:t xml:space="preserve">rol-system/pcm.html - </w:t>
+                <w:t xml:space="preserve">http://www.ctr-electronics.com/control-system/pcm.html - </w:t>
               </w:r>
               <w:proofErr w:type="spellStart"/>
               <w:r>
@@ -3375,21 +3307,7 @@
                   <w:rStyle w:val="Hyperlink0"/>
                   <w:rFonts w:eastAsia="Arial Unicode MS" w:cs="Arial Unicode MS"/>
                 </w:rPr>
-                <w:t>http</w:t>
-              </w:r>
-              <w:r>
-                <w:rPr>
-                  <w:rStyle w:val="Hyperlink0"/>
-                  <w:rFonts w:eastAsia="Arial Unicode MS" w:cs="Arial Unicode MS"/>
-                </w:rPr>
-                <w:t>:</w:t>
-              </w:r>
-              <w:r>
-                <w:rPr>
-                  <w:rStyle w:val="Hyperlink0"/>
-                  <w:rFonts w:eastAsia="Arial Unicode MS" w:cs="Arial Unicode MS"/>
-                </w:rPr>
-                <w:t>//www.ctr-electronics.com/PCM%20User's%20Guide.pdf</w:t>
+                <w:t>http://www.ctr-electronics.com/PCM%20User's%20Guide.pdf</w:t>
               </w:r>
             </w:hyperlink>
           </w:p>
@@ -4692,10 +4610,7 @@
               <w:t>Windows</w:t>
             </w:r>
           </w:p>
-          <w:p>
-            <w:bookmarkStart w:id="0" w:name="_GoBack"/>
-            <w:bookmarkEnd w:id="0"/>
-          </w:p>
+          <w:p/>
         </w:tc>
         <w:tc>
           <w:tcPr>
@@ -4947,21 +4862,7 @@
                   <w:rStyle w:val="Hyperlink0"/>
                   <w:rFonts w:eastAsia="Arial Unicode MS" w:cs="Arial Unicode MS"/>
                 </w:rPr>
-                <w:t>http://www.ni.com/download/first-robotics-software-2015/51</w:t>
-              </w:r>
-              <w:r>
-                <w:rPr>
-                  <w:rStyle w:val="Hyperlink0"/>
-                  <w:rFonts w:eastAsia="Arial Unicode MS" w:cs="Arial Unicode MS"/>
-                </w:rPr>
-                <w:t>1</w:t>
-              </w:r>
-              <w:r>
-                <w:rPr>
-                  <w:rStyle w:val="Hyperlink0"/>
-                  <w:rFonts w:eastAsia="Arial Unicode MS" w:cs="Arial Unicode MS"/>
-                </w:rPr>
-                <w:t>2/en/</w:t>
+                <w:t>http://www.ni.com/download/first-robotics-software-2015/5112/en/</w:t>
               </w:r>
             </w:hyperlink>
           </w:p>
@@ -5072,6 +4973,206 @@
           <w:p>
             <w:pPr>
               <w:pStyle w:val="TableStyle2"/>
+              <w:rPr>
+                <w:rFonts w:eastAsia="Arial Unicode MS" w:cs="Arial Unicode MS"/>
+              </w:rPr>
+            </w:pPr>
+            <w:r>
+              <w:rPr>
+                <w:rFonts w:eastAsia="Arial Unicode MS" w:cs="Arial Unicode MS"/>
+              </w:rPr>
+              <w:t>StarTech USB – Ethernet Driver</w:t>
+            </w:r>
+          </w:p>
+        </w:tc>
+        <w:tc>
+          <w:tcPr>
+            <w:tcW w:w="1559" w:type="dxa"/>
+            <w:tcBorders>
+              <w:top w:val="single" w:sz="2" w:space="0" w:color="000000"/>
+              <w:left w:val="single" w:sz="2" w:space="0" w:color="000000"/>
+              <w:bottom w:val="single" w:sz="2" w:space="0" w:color="000000"/>
+              <w:right w:val="single" w:sz="2" w:space="0" w:color="000000"/>
+            </w:tcBorders>
+            <w:shd w:val="clear" w:color="auto" w:fill="EEEEEE"/>
+            <w:tcMar>
+              <w:top w:w="80" w:type="dxa"/>
+              <w:left w:w="80" w:type="dxa"/>
+              <w:bottom w:w="80" w:type="dxa"/>
+              <w:right w:w="80" w:type="dxa"/>
+            </w:tcMar>
+          </w:tcPr>
+          <w:p>
+            <w:pPr>
+              <w:pStyle w:val="TableStyle2"/>
+              <w:rPr>
+                <w:rFonts w:eastAsia="Arial Unicode MS" w:cs="Arial Unicode MS"/>
+              </w:rPr>
+            </w:pPr>
+            <w:r>
+              <w:rPr>
+                <w:rFonts w:eastAsia="Arial Unicode MS" w:cs="Arial Unicode MS"/>
+              </w:rPr>
+              <w:t>2018.03.05</w:t>
+            </w:r>
+          </w:p>
+        </w:tc>
+        <w:tc>
+          <w:tcPr>
+            <w:tcW w:w="1559" w:type="dxa"/>
+            <w:tcBorders>
+              <w:top w:val="single" w:sz="2" w:space="0" w:color="000000"/>
+              <w:left w:val="single" w:sz="2" w:space="0" w:color="000000"/>
+              <w:bottom w:val="single" w:sz="2" w:space="0" w:color="000000"/>
+              <w:right w:val="single" w:sz="2" w:space="0" w:color="000000"/>
+            </w:tcBorders>
+            <w:shd w:val="clear" w:color="auto" w:fill="EEEEEE"/>
+            <w:tcMar>
+              <w:top w:w="80" w:type="dxa"/>
+              <w:left w:w="80" w:type="dxa"/>
+              <w:bottom w:w="80" w:type="dxa"/>
+              <w:right w:w="80" w:type="dxa"/>
+            </w:tcMar>
+          </w:tcPr>
+          <w:p>
+            <w:pPr>
+              <w:pStyle w:val="TableStyle2"/>
+              <w:rPr>
+                <w:rFonts w:eastAsia="Arial Unicode MS" w:cs="Arial Unicode MS"/>
+              </w:rPr>
+            </w:pPr>
+            <w:r>
+              <w:rPr>
+                <w:rFonts w:eastAsia="Arial Unicode MS" w:cs="Arial Unicode MS"/>
+              </w:rPr>
+              <w:t>Windows</w:t>
+            </w:r>
+          </w:p>
+        </w:tc>
+        <w:tc>
+          <w:tcPr>
+            <w:tcW w:w="1559" w:type="dxa"/>
+            <w:tcBorders>
+              <w:top w:val="single" w:sz="2" w:space="0" w:color="000000"/>
+              <w:left w:val="single" w:sz="2" w:space="0" w:color="000000"/>
+              <w:bottom w:val="single" w:sz="2" w:space="0" w:color="000000"/>
+              <w:right w:val="single" w:sz="2" w:space="0" w:color="000000"/>
+            </w:tcBorders>
+            <w:shd w:val="clear" w:color="auto" w:fill="EEEEEE"/>
+            <w:tcMar>
+              <w:top w:w="80" w:type="dxa"/>
+              <w:left w:w="80" w:type="dxa"/>
+              <w:bottom w:w="80" w:type="dxa"/>
+              <w:right w:w="80" w:type="dxa"/>
+            </w:tcMar>
+          </w:tcPr>
+          <w:p>
+            <w:pPr>
+              <w:pStyle w:val="TableStyle2"/>
+            </w:pPr>
+            <w:r>
+              <w:t>https://sgcdn.startech.com/005329/media/sets/ASIX_AX88179/[ASIX</w:t>
+            </w:r>
+            <w:proofErr w:type="gramStart"/>
+            <w:r>
+              <w:t>88179]%20Windows%20USB%20</w:t>
+            </w:r>
+            <w:r>
+              <w:lastRenderedPageBreak/>
+              <w:t>Network%20Adapter.zip</w:t>
+            </w:r>
+            <w:proofErr w:type="gramEnd"/>
+          </w:p>
+        </w:tc>
+        <w:tc>
+          <w:tcPr>
+            <w:tcW w:w="1559" w:type="dxa"/>
+            <w:tcBorders>
+              <w:top w:val="single" w:sz="2" w:space="0" w:color="000000"/>
+              <w:left w:val="single" w:sz="2" w:space="0" w:color="000000"/>
+              <w:bottom w:val="single" w:sz="2" w:space="0" w:color="000000"/>
+              <w:right w:val="single" w:sz="2" w:space="0" w:color="000000"/>
+            </w:tcBorders>
+            <w:shd w:val="clear" w:color="auto" w:fill="EEEEEE"/>
+            <w:tcMar>
+              <w:top w:w="80" w:type="dxa"/>
+              <w:left w:w="80" w:type="dxa"/>
+              <w:bottom w:w="80" w:type="dxa"/>
+              <w:right w:w="80" w:type="dxa"/>
+            </w:tcMar>
+          </w:tcPr>
+          <w:p>
+            <w:pPr>
+              <w:pStyle w:val="TableStyle2"/>
+              <w:rPr>
+                <w:rFonts w:eastAsia="Arial Unicode MS" w:cs="Arial Unicode MS"/>
+              </w:rPr>
+            </w:pPr>
+            <w:r>
+              <w:rPr>
+                <w:rFonts w:eastAsia="Arial Unicode MS" w:cs="Arial Unicode MS"/>
+              </w:rPr>
+              <w:lastRenderedPageBreak/>
+              <w:t>driver</w:t>
+            </w:r>
+          </w:p>
+        </w:tc>
+        <w:tc>
+          <w:tcPr>
+            <w:tcW w:w="1559" w:type="dxa"/>
+            <w:tcBorders>
+              <w:top w:val="single" w:sz="2" w:space="0" w:color="000000"/>
+              <w:left w:val="single" w:sz="2" w:space="0" w:color="000000"/>
+              <w:bottom w:val="single" w:sz="2" w:space="0" w:color="000000"/>
+              <w:right w:val="single" w:sz="2" w:space="0" w:color="000000"/>
+            </w:tcBorders>
+            <w:shd w:val="clear" w:color="auto" w:fill="EEEEEE"/>
+            <w:tcMar>
+              <w:top w:w="80" w:type="dxa"/>
+              <w:left w:w="80" w:type="dxa"/>
+              <w:bottom w:w="80" w:type="dxa"/>
+              <w:right w:w="80" w:type="dxa"/>
+            </w:tcMar>
+          </w:tcPr>
+          <w:p>
+            <w:pPr>
+              <w:pStyle w:val="TableStyle2"/>
+              <w:rPr>
+                <w:rFonts w:eastAsia="Arial Unicode MS" w:cs="Arial Unicode MS"/>
+              </w:rPr>
+            </w:pPr>
+            <w:bookmarkStart w:id="0" w:name="_GoBack"/>
+            <w:bookmarkEnd w:id="0"/>
+          </w:p>
+        </w:tc>
+      </w:tr>
+      <w:tr>
+        <w:tblPrEx>
+          <w:shd w:val="clear" w:color="auto" w:fill="auto"/>
+        </w:tblPrEx>
+        <w:trPr>
+          <w:trHeight w:val="1919"/>
+        </w:trPr>
+        <w:tc>
+          <w:tcPr>
+            <w:tcW w:w="1560" w:type="dxa"/>
+            <w:tcBorders>
+              <w:top w:val="single" w:sz="2" w:space="0" w:color="000000"/>
+              <w:left w:val="single" w:sz="2" w:space="0" w:color="000000"/>
+              <w:bottom w:val="single" w:sz="2" w:space="0" w:color="000000"/>
+              <w:right w:val="single" w:sz="2" w:space="0" w:color="000000"/>
+            </w:tcBorders>
+            <w:shd w:val="clear" w:color="auto" w:fill="EEEEEE"/>
+            <w:tcMar>
+              <w:top w:w="80" w:type="dxa"/>
+              <w:left w:w="80" w:type="dxa"/>
+              <w:bottom w:w="80" w:type="dxa"/>
+              <w:right w:w="80" w:type="dxa"/>
+            </w:tcMar>
+          </w:tcPr>
+          <w:p>
+            <w:pPr>
+              <w:pStyle w:val="TableStyle2"/>
             </w:pPr>
             <w:r>
               <w:rPr>
@@ -5179,14 +5280,7 @@
                 <w:rPr>
                   <w:rStyle w:val="Hyperlink"/>
                 </w:rPr>
-                <w:t>https://wpilib.screenstepslive.com/s/currentCS/m/13503/l/144986?data-resolve-url=true&amp;data-</w:t>
-              </w:r>
-              <w:r>
-                <w:rPr>
-                  <w:rStyle w:val="Hyperlink"/>
-                </w:rPr>
-                <w:lastRenderedPageBreak/>
-                <w:t>manual-id=13503</w:t>
+                <w:t>https://wpilib.screenstepslive.com/s/currentCS/m/13503/l/144986?data-resolve-url=true&amp;data-manual-id=13503</w:t>
               </w:r>
             </w:hyperlink>
           </w:p>
@@ -5216,7 +5310,6 @@
               <w:rPr>
                 <w:rFonts w:eastAsia="Arial Unicode MS" w:cs="Arial Unicode MS"/>
               </w:rPr>
-              <w:lastRenderedPageBreak/>
               <w:t>driver</w:t>
             </w:r>
           </w:p>
@@ -5319,7 +5412,6 @@
               <w:rPr>
                 <w:rFonts w:eastAsia="Arial Unicode MS" w:cs="Arial Unicode MS"/>
               </w:rPr>
-              <w:lastRenderedPageBreak/>
               <w:t>GRIP</w:t>
             </w:r>
           </w:p>
@@ -6014,6 +6106,7 @@
               <w:rPr>
                 <w:rFonts w:eastAsia="Arial Unicode MS" w:cs="Arial Unicode MS"/>
               </w:rPr>
+              <w:lastRenderedPageBreak/>
               <w:t xml:space="preserve">Logitech f310 Gaming Software </w:t>
             </w:r>
           </w:p>
@@ -6216,7 +6309,6 @@
               <w:rPr>
                 <w:rFonts w:eastAsia="Arial Unicode MS" w:cs="Arial Unicode MS"/>
               </w:rPr>
-              <w:lastRenderedPageBreak/>
               <w:t>NavX</w:t>
             </w:r>
             <w:proofErr w:type="spellEnd"/>
@@ -7413,14 +7505,27 @@
     <w:r>
       <w:t xml:space="preserve"> of </w:t>
     </w:r>
-    <w:fldSimple w:instr=" NUMPAGES ">
-      <w:r>
-        <w:rPr>
-          <w:noProof/>
-        </w:rPr>
-        <w:t>6</w:t>
-      </w:r>
-    </w:fldSimple>
+    <w:r>
+      <w:fldChar w:fldCharType="begin"/>
+    </w:r>
+    <w:r>
+      <w:instrText xml:space="preserve"> NUMPAGES </w:instrText>
+    </w:r>
+    <w:r>
+      <w:fldChar w:fldCharType="separate"/>
+    </w:r>
+    <w:r>
+      <w:rPr>
+        <w:noProof/>
+      </w:rPr>
+      <w:t>6</w:t>
+    </w:r>
+    <w:r>
+      <w:rPr>
+        <w:noProof/>
+      </w:rPr>
+      <w:fldChar w:fldCharType="end"/>
+    </w:r>
   </w:p>
 </w:ftr>
 </file>

</xml_diff>

<commit_message>
Updated raspbian to 2018-03-13.
</commit_message>
<xml_diff>
--- a/Reference Materials/csa_file_reference.docx
+++ b/Reference Materials/csa_file_reference.docx
@@ -5141,8 +5141,6 @@
                 <w:rFonts w:eastAsia="Arial Unicode MS" w:cs="Arial Unicode MS"/>
               </w:rPr>
             </w:pPr>
-            <w:bookmarkStart w:id="0" w:name="_GoBack"/>
-            <w:bookmarkEnd w:id="0"/>
           </w:p>
         </w:tc>
       </w:tr>
@@ -6600,7 +6598,7 @@
               <w:rPr>
                 <w:rFonts w:eastAsia="Arial Unicode MS" w:cs="Arial Unicode MS"/>
               </w:rPr>
-              <w:t>2017-11-29</w:t>
+              <w:t>2018-03-13</w:t>
             </w:r>
           </w:p>
         </w:tc>
@@ -6631,6 +6629,8 @@
               </w:rPr>
               <w:t>Linux</w:t>
             </w:r>
+            <w:bookmarkStart w:id="0" w:name="_GoBack"/>
+            <w:bookmarkEnd w:id="0"/>
           </w:p>
         </w:tc>
         <w:tc>
@@ -6654,15 +6654,29 @@
             <w:pPr>
               <w:pStyle w:val="TableStyle2"/>
             </w:pPr>
-            <w:hyperlink r:id="rId34" w:history="1">
-              <w:r>
-                <w:rPr>
-                  <w:rStyle w:val="Hyperlink0"/>
-                  <w:rFonts w:eastAsia="Arial Unicode MS" w:cs="Arial Unicode MS"/>
-                </w:rPr>
-                <w:t>https://www.raspberrypi.org/downloads/raspbian/</w:t>
-              </w:r>
-            </w:hyperlink>
+            <w:r>
+              <w:fldChar w:fldCharType="begin"/>
+            </w:r>
+            <w:r>
+              <w:instrText xml:space="preserve"> HYPERLINK "https://www.raspberrypi.org/downloads/raspbian/" </w:instrText>
+            </w:r>
+            <w:r>
+              <w:fldChar w:fldCharType="separate"/>
+            </w:r>
+            <w:r>
+              <w:rPr>
+                <w:rStyle w:val="Hyperlink0"/>
+                <w:rFonts w:eastAsia="Arial Unicode MS" w:cs="Arial Unicode MS"/>
+              </w:rPr>
+              <w:t>https://www.raspberrypi.org/downloads/raspbian/</w:t>
+            </w:r>
+            <w:r>
+              <w:rPr>
+                <w:rStyle w:val="Hyperlink0"/>
+                <w:rFonts w:eastAsia="Arial Unicode MS" w:cs="Arial Unicode MS"/>
+              </w:rPr>
+              <w:fldChar w:fldCharType="end"/>
+            </w:r>
           </w:p>
         </w:tc>
         <w:tc>
@@ -6860,7 +6874,7 @@
             <w:pPr>
               <w:pStyle w:val="TableStyle2"/>
             </w:pPr>
-            <w:hyperlink r:id="rId35" w:history="1">
+            <w:hyperlink r:id="rId34" w:history="1">
               <w:r>
                 <w:rPr>
                   <w:rStyle w:val="Hyperlink0"/>
@@ -7087,7 +7101,7 @@
             <w:pPr>
               <w:pStyle w:val="TableStyle2"/>
             </w:pPr>
-            <w:hyperlink r:id="rId36" w:history="1">
+            <w:hyperlink r:id="rId35" w:history="1">
               <w:r>
                 <w:rPr>
                   <w:rStyle w:val="Hyperlink0"/>
@@ -7341,7 +7355,7 @@
             <w:pPr>
               <w:pStyle w:val="TableStyle2"/>
             </w:pPr>
-            <w:hyperlink r:id="rId37" w:history="1">
+            <w:hyperlink r:id="rId36" w:history="1">
               <w:r>
                 <w:rPr>
                   <w:rStyle w:val="Hyperlink0"/>
@@ -7438,8 +7452,8 @@
       </w:pPr>
     </w:p>
     <w:sectPr>
-      <w:headerReference w:type="default" r:id="rId38"/>
-      <w:footerReference w:type="default" r:id="rId39"/>
+      <w:headerReference w:type="default" r:id="rId37"/>
+      <w:footerReference w:type="default" r:id="rId38"/>
       <w:pgSz w:w="12240" w:h="15840"/>
       <w:pgMar w:top="2160" w:right="1440" w:bottom="1440" w:left="1440" w:header="720" w:footer="864" w:gutter="0"/>
       <w:cols w:space="720"/>
@@ -7505,27 +7519,14 @@
     <w:r>
       <w:t xml:space="preserve"> of </w:t>
     </w:r>
-    <w:r>
-      <w:fldChar w:fldCharType="begin"/>
-    </w:r>
-    <w:r>
-      <w:instrText xml:space="preserve"> NUMPAGES </w:instrText>
-    </w:r>
-    <w:r>
-      <w:fldChar w:fldCharType="separate"/>
-    </w:r>
-    <w:r>
-      <w:rPr>
-        <w:noProof/>
-      </w:rPr>
-      <w:t>6</w:t>
-    </w:r>
-    <w:r>
-      <w:rPr>
-        <w:noProof/>
-      </w:rPr>
-      <w:fldChar w:fldCharType="end"/>
-    </w:r>
+    <w:fldSimple w:instr=" NUMPAGES ">
+      <w:r>
+        <w:rPr>
+          <w:noProof/>
+        </w:rPr>
+        <w:t>6</w:t>
+      </w:r>
+    </w:fldSimple>
   </w:p>
 </w:ftr>
 </file>
@@ -7614,7 +7615,10 @@
       <w:tab/>
     </w:r>
     <w:r>
-      <w:t>Sunday, March 4, 2018</w:t>
+      <w:t>Sunday, March 13</w:t>
+    </w:r>
+    <w:r>
+      <w:t>, 2018</w:t>
     </w:r>
   </w:p>
 </w:hdr>

</xml_diff>

<commit_message>
Updated for JetPack 3.2.
</commit_message>
<xml_diff>
--- a/Reference Materials/csa_file_reference.docx
+++ b/Reference Materials/csa_file_reference.docx
@@ -6629,8 +6629,6 @@
               </w:rPr>
               <w:t>Linux</w:t>
             </w:r>
-            <w:bookmarkStart w:id="0" w:name="_GoBack"/>
-            <w:bookmarkEnd w:id="0"/>
           </w:p>
         </w:tc>
         <w:tc>
@@ -6654,29 +6652,15 @@
             <w:pPr>
               <w:pStyle w:val="TableStyle2"/>
             </w:pPr>
-            <w:r>
-              <w:fldChar w:fldCharType="begin"/>
-            </w:r>
-            <w:r>
-              <w:instrText xml:space="preserve"> HYPERLINK "https://www.raspberrypi.org/downloads/raspbian/" </w:instrText>
-            </w:r>
-            <w:r>
-              <w:fldChar w:fldCharType="separate"/>
-            </w:r>
-            <w:r>
-              <w:rPr>
-                <w:rStyle w:val="Hyperlink0"/>
-                <w:rFonts w:eastAsia="Arial Unicode MS" w:cs="Arial Unicode MS"/>
-              </w:rPr>
-              <w:t>https://www.raspberrypi.org/downloads/raspbian/</w:t>
-            </w:r>
-            <w:r>
-              <w:rPr>
-                <w:rStyle w:val="Hyperlink0"/>
-                <w:rFonts w:eastAsia="Arial Unicode MS" w:cs="Arial Unicode MS"/>
-              </w:rPr>
-              <w:fldChar w:fldCharType="end"/>
-            </w:r>
+            <w:hyperlink r:id="rId34" w:history="1">
+              <w:r>
+                <w:rPr>
+                  <w:rStyle w:val="Hyperlink0"/>
+                  <w:rFonts w:eastAsia="Arial Unicode MS" w:cs="Arial Unicode MS"/>
+                </w:rPr>
+                <w:t>https://www.raspberrypi.org/downloads/raspbian/</w:t>
+              </w:r>
+            </w:hyperlink>
           </w:p>
         </w:tc>
         <w:tc>
@@ -6820,7 +6804,16 @@
                 <w:sz w:val="20"/>
                 <w:szCs w:val="20"/>
               </w:rPr>
-              <w:t>3.1</w:t>
+              <w:t>3.</w:t>
+            </w:r>
+            <w:r>
+              <w:rPr>
+                <w:rFonts w:ascii="Helvetica Neue" w:hAnsi="Helvetica Neue" w:cs="Arial Unicode MS"/>
+                <w:color w:val="000000"/>
+                <w:sz w:val="20"/>
+                <w:szCs w:val="20"/>
+              </w:rPr>
+              <w:t>2</w:t>
             </w:r>
           </w:p>
         </w:tc>
@@ -6874,15 +6867,13 @@
             <w:pPr>
               <w:pStyle w:val="TableStyle2"/>
             </w:pPr>
-            <w:hyperlink r:id="rId34" w:history="1">
-              <w:r>
-                <w:rPr>
-                  <w:rStyle w:val="Hyperlink0"/>
-                  <w:rFonts w:eastAsia="Arial Unicode MS" w:cs="Arial Unicode MS"/>
-                </w:rPr>
-                <w:t>https://developer.nvidia.com/embedded/dlc/jetpack-l4t-3_1</w:t>
-              </w:r>
-            </w:hyperlink>
+            <w:r>
+              <w:rPr>
+                <w:rStyle w:val="Hyperlink0"/>
+                <w:rFonts w:eastAsia="Arial Unicode MS" w:cs="Arial Unicode MS"/>
+              </w:rPr>
+              <w:t>https://developer.nvidia.com/embedded/jetpack</w:t>
+            </w:r>
           </w:p>
         </w:tc>
         <w:tc>
@@ -6913,6 +6904,8 @@
               </w:rPr>
               <w:t>os</w:t>
             </w:r>
+            <w:bookmarkStart w:id="0" w:name="_GoBack"/>
+            <w:bookmarkEnd w:id="0"/>
             <w:proofErr w:type="spellEnd"/>
           </w:p>
         </w:tc>
@@ -7519,14 +7512,27 @@
     <w:r>
       <w:t xml:space="preserve"> of </w:t>
     </w:r>
-    <w:fldSimple w:instr=" NUMPAGES ">
-      <w:r>
-        <w:rPr>
-          <w:noProof/>
-        </w:rPr>
-        <w:t>6</w:t>
-      </w:r>
-    </w:fldSimple>
+    <w:r>
+      <w:fldChar w:fldCharType="begin"/>
+    </w:r>
+    <w:r>
+      <w:instrText xml:space="preserve"> NUMPAGES </w:instrText>
+    </w:r>
+    <w:r>
+      <w:fldChar w:fldCharType="separate"/>
+    </w:r>
+    <w:r>
+      <w:rPr>
+        <w:noProof/>
+      </w:rPr>
+      <w:t>6</w:t>
+    </w:r>
+    <w:r>
+      <w:rPr>
+        <w:noProof/>
+      </w:rPr>
+      <w:fldChar w:fldCharType="end"/>
+    </w:r>
   </w:p>
 </w:ftr>
 </file>

</xml_diff>

<commit_message>
Updated Eclipse Oxygen to version 3.
</commit_message>
<xml_diff>
--- a/Reference Materials/csa_file_reference.docx
+++ b/Reference Materials/csa_file_reference.docx
@@ -3185,6 +3185,8 @@
           </w:tcPr>
           <w:p/>
         </w:tc>
+        <w:bookmarkStart w:id="0" w:name="_GoBack"/>
+        <w:bookmarkEnd w:id="0"/>
       </w:tr>
       <w:tr>
         <w:tblPrEx>
@@ -3422,7 +3424,13 @@
               <w:rPr>
                 <w:rFonts w:eastAsia="Arial Unicode MS" w:cs="Arial Unicode MS"/>
               </w:rPr>
-              <w:t>Oxygen 2</w:t>
+              <w:t xml:space="preserve">Oxygen </w:t>
+            </w:r>
+            <w:r>
+              <w:rPr>
+                <w:rFonts w:eastAsia="Arial Unicode MS" w:cs="Arial Unicode MS"/>
+              </w:rPr>
+              <w:t>3</w:t>
             </w:r>
           </w:p>
         </w:tc>
@@ -3621,7 +3629,13 @@
               <w:rPr>
                 <w:rFonts w:eastAsia="Arial Unicode MS" w:cs="Arial Unicode MS"/>
               </w:rPr>
-              <w:t>Oxygen 2</w:t>
+              <w:t xml:space="preserve">Oxygen </w:t>
+            </w:r>
+            <w:r>
+              <w:rPr>
+                <w:rFonts w:eastAsia="Arial Unicode MS" w:cs="Arial Unicode MS"/>
+              </w:rPr>
+              <w:t>3</w:t>
             </w:r>
           </w:p>
         </w:tc>
@@ -6904,8 +6918,6 @@
               </w:rPr>
               <w:t>os</w:t>
             </w:r>
-            <w:bookmarkStart w:id="0" w:name="_GoBack"/>
-            <w:bookmarkEnd w:id="0"/>
             <w:proofErr w:type="spellEnd"/>
           </w:p>
         </w:tc>
@@ -7512,27 +7524,14 @@
     <w:r>
       <w:t xml:space="preserve"> of </w:t>
     </w:r>
-    <w:r>
-      <w:fldChar w:fldCharType="begin"/>
-    </w:r>
-    <w:r>
-      <w:instrText xml:space="preserve"> NUMPAGES </w:instrText>
-    </w:r>
-    <w:r>
-      <w:fldChar w:fldCharType="separate"/>
-    </w:r>
-    <w:r>
-      <w:rPr>
-        <w:noProof/>
-      </w:rPr>
-      <w:t>6</w:t>
-    </w:r>
-    <w:r>
-      <w:rPr>
-        <w:noProof/>
-      </w:rPr>
-      <w:fldChar w:fldCharType="end"/>
-    </w:r>
+    <w:fldSimple w:instr=" NUMPAGES ">
+      <w:r>
+        <w:rPr>
+          <w:noProof/>
+        </w:rPr>
+        <w:t>6</w:t>
+      </w:r>
+    </w:fldSimple>
   </w:p>
 </w:ftr>
 </file>
@@ -7621,7 +7620,10 @@
       <w:tab/>
     </w:r>
     <w:r>
-      <w:t>Sunday, March 13</w:t>
+      <w:t xml:space="preserve">Sunday, March </w:t>
+    </w:r>
+    <w:r>
+      <w:t>21</w:t>
     </w:r>
     <w:r>
       <w:t>, 2018</w:t>

</xml_diff>

<commit_message>
Updated PDP Users guide to 2018-03-28
</commit_message>
<xml_diff>
--- a/Reference Materials/csa_file_reference.docx
+++ b/Reference Materials/csa_file_reference.docx
@@ -1263,6 +1263,8 @@
           </w:tcPr>
           <w:p/>
         </w:tc>
+        <w:bookmarkStart w:id="0" w:name="_GoBack"/>
+        <w:bookmarkEnd w:id="0"/>
       </w:tr>
       <w:tr>
         <w:tblPrEx>
@@ -1509,7 +1511,13 @@
               <w:rPr>
                 <w:rFonts w:eastAsia="Arial Unicode MS" w:cs="Arial Unicode MS"/>
               </w:rPr>
-              <w:t>2016-01-24</w:t>
+              <w:t>201</w:t>
+            </w:r>
+            <w:r>
+              <w:rPr>
+                <w:rFonts w:eastAsia="Arial Unicode MS" w:cs="Arial Unicode MS"/>
+              </w:rPr>
+              <w:t>8-03-28</w:t>
             </w:r>
           </w:p>
         </w:tc>
@@ -3185,8 +3193,6 @@
           </w:tcPr>
           <w:p/>
         </w:tc>
-        <w:bookmarkStart w:id="0" w:name="_GoBack"/>
-        <w:bookmarkEnd w:id="0"/>
       </w:tr>
       <w:tr>
         <w:tblPrEx>
@@ -7524,14 +7530,27 @@
     <w:r>
       <w:t xml:space="preserve"> of </w:t>
     </w:r>
-    <w:fldSimple w:instr=" NUMPAGES ">
-      <w:r>
-        <w:rPr>
-          <w:noProof/>
-        </w:rPr>
-        <w:t>6</w:t>
-      </w:r>
-    </w:fldSimple>
+    <w:r>
+      <w:fldChar w:fldCharType="begin"/>
+    </w:r>
+    <w:r>
+      <w:instrText xml:space="preserve"> NUMPAGES </w:instrText>
+    </w:r>
+    <w:r>
+      <w:fldChar w:fldCharType="separate"/>
+    </w:r>
+    <w:r>
+      <w:rPr>
+        <w:noProof/>
+      </w:rPr>
+      <w:t>6</w:t>
+    </w:r>
+    <w:r>
+      <w:rPr>
+        <w:noProof/>
+      </w:rPr>
+      <w:fldChar w:fldCharType="end"/>
+    </w:r>
   </w:p>
 </w:ftr>
 </file>
@@ -7620,10 +7639,13 @@
       <w:tab/>
     </w:r>
     <w:r>
-      <w:t xml:space="preserve">Sunday, March </w:t>
+      <w:t>Wednesday</w:t>
     </w:r>
     <w:r>
-      <w:t>21</w:t>
+      <w:t xml:space="preserve">, March </w:t>
+    </w:r>
+    <w:r>
+      <w:t>28</w:t>
     </w:r>
     <w:r>
       <w:t>, 2018</w:t>

</xml_diff>

<commit_message>
Removed iTunes, updated PCM users guide, fixed wpi version.
</commit_message>
<xml_diff>
--- a/Reference Materials/csa_file_reference.docx
+++ b/Reference Materials/csa_file_reference.docx
@@ -1263,8 +1263,6 @@
           </w:tcPr>
           <w:p/>
         </w:tc>
-        <w:bookmarkStart w:id="0" w:name="_GoBack"/>
-        <w:bookmarkEnd w:id="0"/>
       </w:tr>
       <w:tr>
         <w:tblPrEx>
@@ -3255,7 +3253,7 @@
               <w:rPr>
                 <w:rFonts w:cs="Arial Unicode MS"/>
               </w:rPr>
-              <w:t>2016-01-24</w:t>
+              <w:t>2018-03-30</w:t>
             </w:r>
           </w:p>
         </w:tc>
@@ -4211,7 +4209,13 @@
               <w:rPr>
                 <w:rFonts w:eastAsia="Arial Unicode MS" w:cs="Arial Unicode MS"/>
               </w:rPr>
-              <w:t>2018.3.3</w:t>
+              <w:t>2018.</w:t>
+            </w:r>
+            <w:r>
+              <w:rPr>
+                <w:rFonts w:eastAsia="Arial Unicode MS" w:cs="Arial Unicode MS"/>
+              </w:rPr>
+              <w:t>4.1</w:t>
             </w:r>
           </w:p>
         </w:tc>
@@ -4242,6 +4246,8 @@
               </w:rPr>
               <w:t>All</w:t>
             </w:r>
+            <w:bookmarkStart w:id="0" w:name="_GoBack"/>
+            <w:bookmarkEnd w:id="0"/>
           </w:p>
         </w:tc>
         <w:tc>
@@ -4265,15 +4271,43 @@
             <w:pPr>
               <w:pStyle w:val="TableStyle2"/>
             </w:pPr>
-            <w:hyperlink r:id="rId24" w:history="1">
-              <w:r>
-                <w:rPr>
-                  <w:rStyle w:val="Hyperlink0"/>
-                  <w:rFonts w:eastAsia="Arial Unicode MS" w:cs="Arial Unicode MS"/>
-                </w:rPr>
-                <w:t>http://first.wpi.edu/FRC/roborio/release/</w:t>
-              </w:r>
-            </w:hyperlink>
+            <w:r>
+              <w:fldChar w:fldCharType="begin"/>
+            </w:r>
+            <w:r>
+              <w:instrText xml:space="preserve"> HYPERLINK "http://first.wpi.edu/FRC/roborio/release/" </w:instrText>
+            </w:r>
+            <w:r>
+              <w:fldChar w:fldCharType="separate"/>
+            </w:r>
+            <w:r>
+              <w:rPr>
+                <w:rStyle w:val="Hyperlink0"/>
+                <w:rFonts w:eastAsia="Arial Unicode MS" w:cs="Arial Unicode MS"/>
+              </w:rPr>
+              <w:t>http://first.wpi.edu/FRC/roborio/re</w:t>
+            </w:r>
+            <w:r>
+              <w:rPr>
+                <w:rStyle w:val="Hyperlink0"/>
+                <w:rFonts w:eastAsia="Arial Unicode MS" w:cs="Arial Unicode MS"/>
+              </w:rPr>
+              <w:t>l</w:t>
+            </w:r>
+            <w:r>
+              <w:rPr>
+                <w:rStyle w:val="Hyperlink0"/>
+                <w:rFonts w:eastAsia="Arial Unicode MS" w:cs="Arial Unicode MS"/>
+              </w:rPr>
+              <w:t>ease/</w:t>
+            </w:r>
+            <w:r>
+              <w:rPr>
+                <w:rStyle w:val="Hyperlink0"/>
+                <w:rFonts w:eastAsia="Arial Unicode MS" w:cs="Arial Unicode MS"/>
+              </w:rPr>
+              <w:fldChar w:fldCharType="end"/>
+            </w:r>
           </w:p>
         </w:tc>
         <w:tc>
@@ -4465,7 +4499,7 @@
             <w:pPr>
               <w:pStyle w:val="TableStyle2"/>
             </w:pPr>
-            <w:hyperlink r:id="rId25" w:history="1">
+            <w:hyperlink r:id="rId24" w:history="1">
               <w:r>
                 <w:rPr>
                   <w:rStyle w:val="Hyperlink0"/>
@@ -4653,7 +4687,7 @@
             <w:pPr>
               <w:pStyle w:val="TableStyle2"/>
             </w:pPr>
-            <w:hyperlink r:id="rId26" w:history="1">
+            <w:hyperlink r:id="rId25" w:history="1">
               <w:r>
                 <w:rPr>
                   <w:rStyle w:val="Hyperlink"/>
@@ -4876,7 +4910,7 @@
             <w:pPr>
               <w:pStyle w:val="TableStyle2"/>
             </w:pPr>
-            <w:hyperlink r:id="rId27" w:history="1">
+            <w:hyperlink r:id="rId26" w:history="1">
               <w:r>
                 <w:rPr>
                   <w:rStyle w:val="Hyperlink0"/>
@@ -5293,7 +5327,7 @@
             <w:pPr>
               <w:pStyle w:val="TableStyle2"/>
             </w:pPr>
-            <w:hyperlink r:id="rId28" w:history="1">
+            <w:hyperlink r:id="rId27" w:history="1">
               <w:r>
                 <w:rPr>
                   <w:rStyle w:val="Hyperlink"/>
@@ -5537,7 +5571,7 @@
             <w:pPr>
               <w:pStyle w:val="TableStyle2"/>
             </w:pPr>
-            <w:hyperlink r:id="rId29" w:history="1">
+            <w:hyperlink r:id="rId28" w:history="1">
               <w:r>
                 <w:rPr>
                   <w:rStyle w:val="Hyperlink0"/>
@@ -5602,7 +5636,7 @@
           <w:shd w:val="clear" w:color="auto" w:fill="auto"/>
         </w:tblPrEx>
         <w:trPr>
-          <w:trHeight w:val="959"/>
+          <w:trHeight w:val="1919"/>
         </w:trPr>
         <w:tc>
           <w:tcPr>
@@ -5629,36 +5663,36 @@
               <w:rPr>
                 <w:rFonts w:eastAsia="Arial Unicode MS" w:cs="Arial Unicode MS"/>
               </w:rPr>
-              <w:t>iTunes</w:t>
-            </w:r>
-          </w:p>
-        </w:tc>
-        <w:tc>
-          <w:tcPr>
-            <w:tcW w:w="1559" w:type="dxa"/>
-            <w:tcBorders>
-              <w:top w:val="single" w:sz="2" w:space="0" w:color="000000"/>
-              <w:left w:val="single" w:sz="2" w:space="0" w:color="000000"/>
-              <w:bottom w:val="single" w:sz="2" w:space="0" w:color="000000"/>
-              <w:right w:val="single" w:sz="2" w:space="0" w:color="000000"/>
-            </w:tcBorders>
-            <w:shd w:val="clear" w:color="auto" w:fill="EEEEEE"/>
-            <w:tcMar>
-              <w:top w:w="80" w:type="dxa"/>
-              <w:left w:w="80" w:type="dxa"/>
-              <w:bottom w:w="80" w:type="dxa"/>
-              <w:right w:w="80" w:type="dxa"/>
-            </w:tcMar>
-          </w:tcPr>
-          <w:p>
-            <w:pPr>
-              <w:pStyle w:val="TableStyle2"/>
-            </w:pPr>
-            <w:r>
-              <w:rPr>
-                <w:rFonts w:eastAsia="Arial Unicode MS" w:cs="Arial Unicode MS"/>
-              </w:rPr>
-              <w:t>12.7.3</w:t>
+              <w:t>Xbox 360 Controller Driver</w:t>
+            </w:r>
+          </w:p>
+        </w:tc>
+        <w:tc>
+          <w:tcPr>
+            <w:tcW w:w="1559" w:type="dxa"/>
+            <w:tcBorders>
+              <w:top w:val="single" w:sz="2" w:space="0" w:color="000000"/>
+              <w:left w:val="single" w:sz="2" w:space="0" w:color="000000"/>
+              <w:bottom w:val="single" w:sz="2" w:space="0" w:color="000000"/>
+              <w:right w:val="single" w:sz="2" w:space="0" w:color="000000"/>
+            </w:tcBorders>
+            <w:shd w:val="clear" w:color="auto" w:fill="EEEEEE"/>
+            <w:tcMar>
+              <w:top w:w="80" w:type="dxa"/>
+              <w:left w:w="80" w:type="dxa"/>
+              <w:bottom w:w="80" w:type="dxa"/>
+              <w:right w:w="80" w:type="dxa"/>
+            </w:tcMar>
+          </w:tcPr>
+          <w:p>
+            <w:pPr>
+              <w:jc w:val="right"/>
+            </w:pPr>
+            <w:r>
+              <w:rPr>
+                <w:rFonts w:cs="Arial Unicode MS"/>
+              </w:rPr>
+              <w:t>1.2</w:t>
             </w:r>
           </w:p>
         </w:tc>
@@ -5712,188 +5746,27 @@
             <w:pPr>
               <w:pStyle w:val="TableStyle2"/>
             </w:pPr>
-            <w:hyperlink r:id="rId30" w:history="1">
+            <w:hyperlink r:id="rId29" w:history="1">
               <w:r>
                 <w:rPr>
                   <w:rStyle w:val="Hyperlink0"/>
                   <w:rFonts w:eastAsia="Arial Unicode MS" w:cs="Arial Unicode MS"/>
                 </w:rPr>
-                <w:t>https://www.apple.com/itunes/download</w:t>
+                <w:t>https://www.microsoft.com/accessories/en-gb/</w:t>
               </w:r>
-            </w:hyperlink>
-          </w:p>
-        </w:tc>
-        <w:tc>
-          <w:tcPr>
-            <w:tcW w:w="1559" w:type="dxa"/>
-            <w:tcBorders>
-              <w:top w:val="single" w:sz="2" w:space="0" w:color="000000"/>
-              <w:left w:val="single" w:sz="2" w:space="0" w:color="000000"/>
-              <w:bottom w:val="single" w:sz="2" w:space="0" w:color="000000"/>
-              <w:right w:val="single" w:sz="2" w:space="0" w:color="000000"/>
-            </w:tcBorders>
-            <w:shd w:val="clear" w:color="auto" w:fill="EEEEEE"/>
-            <w:tcMar>
-              <w:top w:w="80" w:type="dxa"/>
-              <w:left w:w="80" w:type="dxa"/>
-              <w:bottom w:w="80" w:type="dxa"/>
-              <w:right w:w="80" w:type="dxa"/>
-            </w:tcMar>
-          </w:tcPr>
-          <w:p>
-            <w:pPr>
-              <w:pStyle w:val="TableStyle2"/>
-            </w:pPr>
-            <w:r>
-              <w:rPr>
-                <w:rFonts w:eastAsia="Arial Unicode MS" w:cs="Arial Unicode MS"/>
-              </w:rPr>
-              <w:t>driver</w:t>
-            </w:r>
-          </w:p>
-        </w:tc>
-        <w:tc>
-          <w:tcPr>
-            <w:tcW w:w="1559" w:type="dxa"/>
-            <w:tcBorders>
-              <w:top w:val="single" w:sz="2" w:space="0" w:color="000000"/>
-              <w:left w:val="single" w:sz="2" w:space="0" w:color="000000"/>
-              <w:bottom w:val="single" w:sz="2" w:space="0" w:color="000000"/>
-              <w:right w:val="single" w:sz="2" w:space="0" w:color="000000"/>
-            </w:tcBorders>
-            <w:shd w:val="clear" w:color="auto" w:fill="EEEEEE"/>
-            <w:tcMar>
-              <w:top w:w="80" w:type="dxa"/>
-              <w:left w:w="80" w:type="dxa"/>
-              <w:bottom w:w="80" w:type="dxa"/>
-              <w:right w:w="80" w:type="dxa"/>
-            </w:tcMar>
-          </w:tcPr>
-          <w:p/>
-        </w:tc>
-      </w:tr>
-      <w:tr>
-        <w:tblPrEx>
-          <w:shd w:val="clear" w:color="auto" w:fill="auto"/>
-        </w:tblPrEx>
-        <w:trPr>
-          <w:trHeight w:val="1199"/>
-        </w:trPr>
-        <w:tc>
-          <w:tcPr>
-            <w:tcW w:w="1560" w:type="dxa"/>
-            <w:tcBorders>
-              <w:top w:val="single" w:sz="2" w:space="0" w:color="000000"/>
-              <w:left w:val="single" w:sz="2" w:space="0" w:color="000000"/>
-              <w:bottom w:val="single" w:sz="2" w:space="0" w:color="000000"/>
-              <w:right w:val="single" w:sz="2" w:space="0" w:color="000000"/>
-            </w:tcBorders>
-            <w:shd w:val="clear" w:color="auto" w:fill="auto"/>
-            <w:tcMar>
-              <w:top w:w="80" w:type="dxa"/>
-              <w:left w:w="80" w:type="dxa"/>
-              <w:bottom w:w="80" w:type="dxa"/>
-              <w:right w:w="80" w:type="dxa"/>
-            </w:tcMar>
-          </w:tcPr>
-          <w:p>
-            <w:pPr>
-              <w:pStyle w:val="TableStyle2"/>
-            </w:pPr>
-            <w:r>
-              <w:rPr>
-                <w:rFonts w:eastAsia="Arial Unicode MS" w:cs="Arial Unicode MS"/>
-              </w:rPr>
-              <w:t>Xbox 360 Controller Driver</w:t>
-            </w:r>
-          </w:p>
-        </w:tc>
-        <w:tc>
-          <w:tcPr>
-            <w:tcW w:w="1559" w:type="dxa"/>
-            <w:tcBorders>
-              <w:top w:val="single" w:sz="2" w:space="0" w:color="000000"/>
-              <w:left w:val="single" w:sz="2" w:space="0" w:color="000000"/>
-              <w:bottom w:val="single" w:sz="2" w:space="0" w:color="000000"/>
-              <w:right w:val="single" w:sz="2" w:space="0" w:color="000000"/>
-            </w:tcBorders>
-            <w:shd w:val="clear" w:color="auto" w:fill="auto"/>
-            <w:tcMar>
-              <w:top w:w="80" w:type="dxa"/>
-              <w:left w:w="80" w:type="dxa"/>
-              <w:bottom w:w="80" w:type="dxa"/>
-              <w:right w:w="80" w:type="dxa"/>
-            </w:tcMar>
-          </w:tcPr>
-          <w:p>
-            <w:pPr>
-              <w:pStyle w:val="TableStyle2"/>
-            </w:pPr>
-            <w:r>
-              <w:rPr>
-                <w:rFonts w:cs="Arial Unicode MS"/>
-              </w:rPr>
-              <w:t>1.2</w:t>
-            </w:r>
-          </w:p>
-        </w:tc>
-        <w:tc>
-          <w:tcPr>
-            <w:tcW w:w="1559" w:type="dxa"/>
-            <w:tcBorders>
-              <w:top w:val="single" w:sz="2" w:space="0" w:color="000000"/>
-              <w:left w:val="single" w:sz="2" w:space="0" w:color="000000"/>
-              <w:bottom w:val="single" w:sz="2" w:space="0" w:color="000000"/>
-              <w:right w:val="single" w:sz="2" w:space="0" w:color="000000"/>
-            </w:tcBorders>
-            <w:shd w:val="clear" w:color="auto" w:fill="auto"/>
-            <w:tcMar>
-              <w:top w:w="80" w:type="dxa"/>
-              <w:left w:w="80" w:type="dxa"/>
-              <w:bottom w:w="80" w:type="dxa"/>
-              <w:right w:w="80" w:type="dxa"/>
-            </w:tcMar>
-          </w:tcPr>
-          <w:p>
-            <w:pPr>
-              <w:pStyle w:val="TableStyle2"/>
-            </w:pPr>
-            <w:r>
-              <w:rPr>
-                <w:rFonts w:eastAsia="Arial Unicode MS" w:cs="Arial Unicode MS"/>
-              </w:rPr>
-              <w:t>Windows</w:t>
-            </w:r>
-          </w:p>
-        </w:tc>
-        <w:tc>
-          <w:tcPr>
-            <w:tcW w:w="1559" w:type="dxa"/>
-            <w:tcBorders>
-              <w:top w:val="single" w:sz="2" w:space="0" w:color="000000"/>
-              <w:left w:val="single" w:sz="2" w:space="0" w:color="000000"/>
-              <w:bottom w:val="single" w:sz="2" w:space="0" w:color="000000"/>
-              <w:right w:val="single" w:sz="2" w:space="0" w:color="000000"/>
-            </w:tcBorders>
-            <w:shd w:val="clear" w:color="auto" w:fill="auto"/>
-            <w:tcMar>
-              <w:top w:w="80" w:type="dxa"/>
-              <w:left w:w="80" w:type="dxa"/>
-              <w:bottom w:w="80" w:type="dxa"/>
-              <w:right w:w="80" w:type="dxa"/>
-            </w:tcMar>
-          </w:tcPr>
-          <w:p>
-            <w:pPr>
-              <w:pStyle w:val="TableStyle2"/>
-            </w:pPr>
-            <w:hyperlink r:id="rId31" w:history="1">
               <w:r>
                 <w:rPr>
                   <w:rStyle w:val="Hyperlink0"/>
                   <w:rFonts w:eastAsia="Arial Unicode MS" w:cs="Arial Unicode MS"/>
                 </w:rPr>
-                <w:t>https://www.microsoft.com/accessories/en-gb/d/xbox-360-controller-for-windows</w:t>
+                <w:t>d</w:t>
+              </w:r>
+              <w:r>
+                <w:rPr>
+                  <w:rStyle w:val="Hyperlink0"/>
+                  <w:rFonts w:eastAsia="Arial Unicode MS" w:cs="Arial Unicode MS"/>
+                </w:rPr>
+                <w:t>/xbox-360-controller-for-windows</w:t>
               </w:r>
             </w:hyperlink>
           </w:p>
@@ -5907,7 +5780,7 @@
               <w:bottom w:val="single" w:sz="2" w:space="0" w:color="000000"/>
               <w:right w:val="single" w:sz="2" w:space="0" w:color="000000"/>
             </w:tcBorders>
-            <w:shd w:val="clear" w:color="auto" w:fill="auto"/>
+            <w:shd w:val="clear" w:color="auto" w:fill="EEEEEE"/>
             <w:tcMar>
               <w:top w:w="80" w:type="dxa"/>
               <w:left w:w="80" w:type="dxa"/>
@@ -5936,7 +5809,7 @@
               <w:bottom w:val="single" w:sz="2" w:space="0" w:color="000000"/>
               <w:right w:val="single" w:sz="2" w:space="0" w:color="000000"/>
             </w:tcBorders>
-            <w:shd w:val="clear" w:color="auto" w:fill="auto"/>
+            <w:shd w:val="clear" w:color="auto" w:fill="EEEEEE"/>
             <w:tcMar>
               <w:top w:w="80" w:type="dxa"/>
               <w:left w:w="80" w:type="dxa"/>
@@ -5963,148 +5836,6 @@
               <w:bottom w:val="single" w:sz="2" w:space="0" w:color="000000"/>
               <w:right w:val="single" w:sz="2" w:space="0" w:color="000000"/>
             </w:tcBorders>
-            <w:shd w:val="clear" w:color="auto" w:fill="EEEEEE"/>
-            <w:tcMar>
-              <w:top w:w="80" w:type="dxa"/>
-              <w:left w:w="80" w:type="dxa"/>
-              <w:bottom w:w="80" w:type="dxa"/>
-              <w:right w:w="80" w:type="dxa"/>
-            </w:tcMar>
-          </w:tcPr>
-          <w:p>
-            <w:pPr>
-              <w:pStyle w:val="TableStyle2"/>
-            </w:pPr>
-          </w:p>
-        </w:tc>
-        <w:tc>
-          <w:tcPr>
-            <w:tcW w:w="1559" w:type="dxa"/>
-            <w:tcBorders>
-              <w:top w:val="single" w:sz="2" w:space="0" w:color="000000"/>
-              <w:left w:val="single" w:sz="2" w:space="0" w:color="000000"/>
-              <w:bottom w:val="single" w:sz="2" w:space="0" w:color="000000"/>
-              <w:right w:val="single" w:sz="2" w:space="0" w:color="000000"/>
-            </w:tcBorders>
-            <w:shd w:val="clear" w:color="auto" w:fill="EEEEEE"/>
-            <w:tcMar>
-              <w:top w:w="80" w:type="dxa"/>
-              <w:left w:w="80" w:type="dxa"/>
-              <w:bottom w:w="80" w:type="dxa"/>
-              <w:right w:w="80" w:type="dxa"/>
-            </w:tcMar>
-          </w:tcPr>
-          <w:p>
-            <w:pPr>
-              <w:jc w:val="right"/>
-            </w:pPr>
-          </w:p>
-        </w:tc>
-        <w:tc>
-          <w:tcPr>
-            <w:tcW w:w="1559" w:type="dxa"/>
-            <w:tcBorders>
-              <w:top w:val="single" w:sz="2" w:space="0" w:color="000000"/>
-              <w:left w:val="single" w:sz="2" w:space="0" w:color="000000"/>
-              <w:bottom w:val="single" w:sz="2" w:space="0" w:color="000000"/>
-              <w:right w:val="single" w:sz="2" w:space="0" w:color="000000"/>
-            </w:tcBorders>
-            <w:shd w:val="clear" w:color="auto" w:fill="EEEEEE"/>
-            <w:tcMar>
-              <w:top w:w="80" w:type="dxa"/>
-              <w:left w:w="80" w:type="dxa"/>
-              <w:bottom w:w="80" w:type="dxa"/>
-              <w:right w:w="80" w:type="dxa"/>
-            </w:tcMar>
-          </w:tcPr>
-          <w:p>
-            <w:pPr>
-              <w:pStyle w:val="TableStyle2"/>
-            </w:pPr>
-          </w:p>
-        </w:tc>
-        <w:tc>
-          <w:tcPr>
-            <w:tcW w:w="1559" w:type="dxa"/>
-            <w:tcBorders>
-              <w:top w:val="single" w:sz="2" w:space="0" w:color="000000"/>
-              <w:left w:val="single" w:sz="2" w:space="0" w:color="000000"/>
-              <w:bottom w:val="single" w:sz="2" w:space="0" w:color="000000"/>
-              <w:right w:val="single" w:sz="2" w:space="0" w:color="000000"/>
-            </w:tcBorders>
-            <w:shd w:val="clear" w:color="auto" w:fill="EEEEEE"/>
-            <w:tcMar>
-              <w:top w:w="80" w:type="dxa"/>
-              <w:left w:w="80" w:type="dxa"/>
-              <w:bottom w:w="80" w:type="dxa"/>
-              <w:right w:w="80" w:type="dxa"/>
-            </w:tcMar>
-          </w:tcPr>
-          <w:p>
-            <w:pPr>
-              <w:pStyle w:val="TableStyle2"/>
-            </w:pPr>
-          </w:p>
-        </w:tc>
-        <w:tc>
-          <w:tcPr>
-            <w:tcW w:w="1559" w:type="dxa"/>
-            <w:tcBorders>
-              <w:top w:val="single" w:sz="2" w:space="0" w:color="000000"/>
-              <w:left w:val="single" w:sz="2" w:space="0" w:color="000000"/>
-              <w:bottom w:val="single" w:sz="2" w:space="0" w:color="000000"/>
-              <w:right w:val="single" w:sz="2" w:space="0" w:color="000000"/>
-            </w:tcBorders>
-            <w:shd w:val="clear" w:color="auto" w:fill="EEEEEE"/>
-            <w:tcMar>
-              <w:top w:w="80" w:type="dxa"/>
-              <w:left w:w="80" w:type="dxa"/>
-              <w:bottom w:w="80" w:type="dxa"/>
-              <w:right w:w="80" w:type="dxa"/>
-            </w:tcMar>
-          </w:tcPr>
-          <w:p>
-            <w:pPr>
-              <w:pStyle w:val="TableStyle2"/>
-            </w:pPr>
-          </w:p>
-        </w:tc>
-        <w:tc>
-          <w:tcPr>
-            <w:tcW w:w="1559" w:type="dxa"/>
-            <w:tcBorders>
-              <w:top w:val="single" w:sz="2" w:space="0" w:color="000000"/>
-              <w:left w:val="single" w:sz="2" w:space="0" w:color="000000"/>
-              <w:bottom w:val="single" w:sz="2" w:space="0" w:color="000000"/>
-              <w:right w:val="single" w:sz="2" w:space="0" w:color="000000"/>
-            </w:tcBorders>
-            <w:shd w:val="clear" w:color="auto" w:fill="EEEEEE"/>
-            <w:tcMar>
-              <w:top w:w="80" w:type="dxa"/>
-              <w:left w:w="80" w:type="dxa"/>
-              <w:bottom w:w="80" w:type="dxa"/>
-              <w:right w:w="80" w:type="dxa"/>
-            </w:tcMar>
-          </w:tcPr>
-          <w:p/>
-        </w:tc>
-      </w:tr>
-      <w:tr>
-        <w:tblPrEx>
-          <w:shd w:val="clear" w:color="auto" w:fill="auto"/>
-        </w:tblPrEx>
-        <w:trPr>
-          <w:trHeight w:val="1919"/>
-        </w:trPr>
-        <w:tc>
-          <w:tcPr>
-            <w:tcW w:w="1560" w:type="dxa"/>
-            <w:tcBorders>
-              <w:top w:val="single" w:sz="2" w:space="0" w:color="000000"/>
-              <w:left w:val="single" w:sz="2" w:space="0" w:color="000000"/>
-              <w:bottom w:val="single" w:sz="2" w:space="0" w:color="000000"/>
-              <w:right w:val="single" w:sz="2" w:space="0" w:color="000000"/>
-            </w:tcBorders>
             <w:shd w:val="clear" w:color="auto" w:fill="auto"/>
             <w:tcMar>
               <w:top w:w="80" w:type="dxa"/>
@@ -6124,7 +5855,6 @@
               <w:rPr>
                 <w:rFonts w:eastAsia="Arial Unicode MS" w:cs="Arial Unicode MS"/>
               </w:rPr>
-              <w:lastRenderedPageBreak/>
               <w:t xml:space="preserve">Logitech f310 Gaming Software </w:t>
             </w:r>
           </w:p>
@@ -6220,7 +5950,7 @@
             <w:pPr>
               <w:pStyle w:val="TableStyle2"/>
             </w:pPr>
-            <w:hyperlink r:id="rId32" w:anchor="windowsPnlBar" w:history="1">
+            <w:hyperlink r:id="rId30" w:anchor="windowsPnlBar" w:history="1">
               <w:r>
                 <w:rPr>
                   <w:rStyle w:val="Hyperlink"/>
@@ -6327,6 +6057,7 @@
               <w:rPr>
                 <w:rFonts w:eastAsia="Arial Unicode MS" w:cs="Arial Unicode MS"/>
               </w:rPr>
+              <w:lastRenderedPageBreak/>
               <w:t>NavX</w:t>
             </w:r>
             <w:proofErr w:type="spellEnd"/>
@@ -6451,7 +6182,7 @@
             <w:pPr>
               <w:pStyle w:val="TableStyle2"/>
             </w:pPr>
-            <w:hyperlink r:id="rId33" w:history="1">
+            <w:hyperlink r:id="rId31" w:history="1">
               <w:r>
                 <w:rPr>
                   <w:rStyle w:val="Hyperlink0"/>
@@ -6672,7 +6403,7 @@
             <w:pPr>
               <w:pStyle w:val="TableStyle2"/>
             </w:pPr>
-            <w:hyperlink r:id="rId34" w:history="1">
+            <w:hyperlink r:id="rId32" w:history="1">
               <w:r>
                 <w:rPr>
                   <w:rStyle w:val="Hyperlink0"/>
@@ -6824,16 +6555,7 @@
                 <w:sz w:val="20"/>
                 <w:szCs w:val="20"/>
               </w:rPr>
-              <w:t>3.</w:t>
-            </w:r>
-            <w:r>
-              <w:rPr>
-                <w:rFonts w:ascii="Helvetica Neue" w:hAnsi="Helvetica Neue" w:cs="Arial Unicode MS"/>
-                <w:color w:val="000000"/>
-                <w:sz w:val="20"/>
-                <w:szCs w:val="20"/>
-              </w:rPr>
-              <w:t>2</w:t>
+              <w:t>3.2</w:t>
             </w:r>
           </w:p>
         </w:tc>
@@ -7112,7 +6834,7 @@
             <w:pPr>
               <w:pStyle w:val="TableStyle2"/>
             </w:pPr>
-            <w:hyperlink r:id="rId35" w:history="1">
+            <w:hyperlink r:id="rId33" w:history="1">
               <w:r>
                 <w:rPr>
                   <w:rStyle w:val="Hyperlink0"/>
@@ -7366,7 +7088,7 @@
             <w:pPr>
               <w:pStyle w:val="TableStyle2"/>
             </w:pPr>
-            <w:hyperlink r:id="rId36" w:history="1">
+            <w:hyperlink r:id="rId34" w:history="1">
               <w:r>
                 <w:rPr>
                   <w:rStyle w:val="Hyperlink0"/>
@@ -7463,8 +7185,8 @@
       </w:pPr>
     </w:p>
     <w:sectPr>
-      <w:headerReference w:type="default" r:id="rId37"/>
-      <w:footerReference w:type="default" r:id="rId38"/>
+      <w:headerReference w:type="default" r:id="rId35"/>
+      <w:footerReference w:type="default" r:id="rId36"/>
       <w:pgSz w:w="12240" w:h="15840"/>
       <w:pgMar w:top="2160" w:right="1440" w:bottom="1440" w:left="1440" w:header="720" w:footer="864" w:gutter="0"/>
       <w:cols w:space="720"/>
@@ -7530,27 +7252,14 @@
     <w:r>
       <w:t xml:space="preserve"> of </w:t>
     </w:r>
-    <w:r>
-      <w:fldChar w:fldCharType="begin"/>
-    </w:r>
-    <w:r>
-      <w:instrText xml:space="preserve"> NUMPAGES </w:instrText>
-    </w:r>
-    <w:r>
-      <w:fldChar w:fldCharType="separate"/>
-    </w:r>
-    <w:r>
-      <w:rPr>
-        <w:noProof/>
-      </w:rPr>
-      <w:t>6</w:t>
-    </w:r>
-    <w:r>
-      <w:rPr>
-        <w:noProof/>
-      </w:rPr>
-      <w:fldChar w:fldCharType="end"/>
-    </w:r>
+    <w:fldSimple w:instr=" NUMPAGES ">
+      <w:r>
+        <w:rPr>
+          <w:noProof/>
+        </w:rPr>
+        <w:t>6</w:t>
+      </w:r>
+    </w:fldSimple>
   </w:p>
 </w:ftr>
 </file>
@@ -7642,10 +7351,13 @@
       <w:t>Wednesday</w:t>
     </w:r>
     <w:r>
-      <w:t xml:space="preserve">, March </w:t>
+      <w:t>, April</w:t>
     </w:r>
     <w:r>
-      <w:t>28</w:t>
+      <w:t xml:space="preserve"> </w:t>
+    </w:r>
+    <w:r>
+      <w:t>4</w:t>
     </w:r>
     <w:r>
       <w:t>, 2018</w:t>

</xml_diff>

<commit_message>
Updated CTR Phoenix to 5.4.3
</commit_message>
<xml_diff>
--- a/Reference Materials/csa_file_reference.docx
+++ b/Reference Materials/csa_file_reference.docx
@@ -280,7 +280,13 @@
               <w:rPr>
                 <w:rFonts w:eastAsia="Arial Unicode MS" w:cs="Arial Unicode MS"/>
               </w:rPr>
-              <w:t>5.3.1</w:t>
+              <w:t>5.</w:t>
+            </w:r>
+            <w:r>
+              <w:rPr>
+                <w:rFonts w:eastAsia="Arial Unicode MS" w:cs="Arial Unicode MS"/>
+              </w:rPr>
+              <w:t>4.3</w:t>
             </w:r>
             <w:r>
               <w:rPr>
@@ -322,14 +328,12 @@
             <w:pPr>
               <w:pStyle w:val="TableStyle2"/>
             </w:pPr>
-            <w:proofErr w:type="spellStart"/>
             <w:r>
               <w:rPr>
                 <w:rFonts w:eastAsia="Arial Unicode MS" w:cs="Arial Unicode MS"/>
               </w:rPr>
               <w:t>MacOS</w:t>
             </w:r>
-            <w:proofErr w:type="spellEnd"/>
           </w:p>
           <w:p>
             <w:pPr>
@@ -1738,16 +1742,8 @@
               <w:rPr>
                 <w:rFonts w:eastAsia="Arial Unicode MS" w:cs="Arial Unicode MS"/>
               </w:rPr>
-              <w:t xml:space="preserve">Windows, </w:t>
-            </w:r>
-            <w:proofErr w:type="spellStart"/>
-            <w:r>
-              <w:rPr>
-                <w:rFonts w:eastAsia="Arial Unicode MS" w:cs="Arial Unicode MS"/>
-              </w:rPr>
-              <w:t>MacOS</w:t>
-            </w:r>
-            <w:proofErr w:type="spellEnd"/>
+              <w:t>Windows, MacOS</w:t>
+            </w:r>
           </w:p>
         </w:tc>
         <w:tc>
@@ -3459,14 +3455,12 @@
             <w:pPr>
               <w:pStyle w:val="TableStyle2"/>
             </w:pPr>
-            <w:proofErr w:type="spellStart"/>
             <w:r>
               <w:rPr>
                 <w:rFonts w:eastAsia="Arial Unicode MS" w:cs="Arial Unicode MS"/>
               </w:rPr>
               <w:t>MacOS</w:t>
             </w:r>
-            <w:proofErr w:type="spellEnd"/>
           </w:p>
           <w:p>
             <w:pPr>
@@ -3664,14 +3658,12 @@
             <w:pPr>
               <w:pStyle w:val="TableStyle2"/>
             </w:pPr>
-            <w:proofErr w:type="spellStart"/>
             <w:r>
               <w:rPr>
                 <w:rFonts w:eastAsia="Arial Unicode MS" w:cs="Arial Unicode MS"/>
               </w:rPr>
               <w:t>MacOS</w:t>
             </w:r>
-            <w:proofErr w:type="spellEnd"/>
           </w:p>
           <w:p>
             <w:pPr>
@@ -3863,14 +3855,12 @@
             <w:pPr>
               <w:pStyle w:val="TableStyle2"/>
             </w:pPr>
-            <w:proofErr w:type="spellStart"/>
             <w:r>
               <w:rPr>
                 <w:rFonts w:eastAsia="Arial Unicode MS" w:cs="Arial Unicode MS"/>
               </w:rPr>
               <w:t>MacOS</w:t>
             </w:r>
-            <w:proofErr w:type="spellEnd"/>
           </w:p>
           <w:p>
             <w:pPr>
@@ -4246,8 +4236,6 @@
               </w:rPr>
               <w:t>All</w:t>
             </w:r>
-            <w:bookmarkStart w:id="0" w:name="_GoBack"/>
-            <w:bookmarkEnd w:id="0"/>
           </w:p>
         </w:tc>
         <w:tc>
@@ -4271,43 +4259,15 @@
             <w:pPr>
               <w:pStyle w:val="TableStyle2"/>
             </w:pPr>
-            <w:r>
-              <w:fldChar w:fldCharType="begin"/>
-            </w:r>
-            <w:r>
-              <w:instrText xml:space="preserve"> HYPERLINK "http://first.wpi.edu/FRC/roborio/release/" </w:instrText>
-            </w:r>
-            <w:r>
-              <w:fldChar w:fldCharType="separate"/>
-            </w:r>
-            <w:r>
-              <w:rPr>
-                <w:rStyle w:val="Hyperlink0"/>
-                <w:rFonts w:eastAsia="Arial Unicode MS" w:cs="Arial Unicode MS"/>
-              </w:rPr>
-              <w:t>http://first.wpi.edu/FRC/roborio/re</w:t>
-            </w:r>
-            <w:r>
-              <w:rPr>
-                <w:rStyle w:val="Hyperlink0"/>
-                <w:rFonts w:eastAsia="Arial Unicode MS" w:cs="Arial Unicode MS"/>
-              </w:rPr>
-              <w:t>l</w:t>
-            </w:r>
-            <w:r>
-              <w:rPr>
-                <w:rStyle w:val="Hyperlink0"/>
-                <w:rFonts w:eastAsia="Arial Unicode MS" w:cs="Arial Unicode MS"/>
-              </w:rPr>
-              <w:t>ease/</w:t>
-            </w:r>
-            <w:r>
-              <w:rPr>
-                <w:rStyle w:val="Hyperlink0"/>
-                <w:rFonts w:eastAsia="Arial Unicode MS" w:cs="Arial Unicode MS"/>
-              </w:rPr>
-              <w:fldChar w:fldCharType="end"/>
-            </w:r>
+            <w:hyperlink r:id="rId24" w:history="1">
+              <w:r>
+                <w:rPr>
+                  <w:rStyle w:val="Hyperlink0"/>
+                  <w:rFonts w:eastAsia="Arial Unicode MS" w:cs="Arial Unicode MS"/>
+                </w:rPr>
+                <w:t>http://first.wpi.edu/FRC/roborio/release/</w:t>
+              </w:r>
+            </w:hyperlink>
           </w:p>
         </w:tc>
         <w:tc>
@@ -4446,14 +4406,12 @@
             <w:pPr>
               <w:pStyle w:val="TableStyle2"/>
             </w:pPr>
-            <w:proofErr w:type="spellStart"/>
             <w:r>
               <w:rPr>
                 <w:rFonts w:eastAsia="Arial Unicode MS" w:cs="Arial Unicode MS"/>
               </w:rPr>
               <w:t>MacOS</w:t>
             </w:r>
-            <w:proofErr w:type="spellEnd"/>
           </w:p>
           <w:p>
             <w:pPr>
@@ -4499,7 +4457,7 @@
             <w:pPr>
               <w:pStyle w:val="TableStyle2"/>
             </w:pPr>
-            <w:hyperlink r:id="rId24" w:history="1">
+            <w:hyperlink r:id="rId25" w:history="1">
               <w:r>
                 <w:rPr>
                   <w:rStyle w:val="Hyperlink0"/>
@@ -4595,15 +4553,7 @@
               <w:pStyle w:val="TableStyle2"/>
             </w:pPr>
             <w:r>
-              <w:t xml:space="preserve">NI </w:t>
-            </w:r>
-            <w:proofErr w:type="spellStart"/>
-            <w:r>
-              <w:t>LabView</w:t>
-            </w:r>
-            <w:proofErr w:type="spellEnd"/>
-            <w:r>
-              <w:t xml:space="preserve"> Update</w:t>
+              <w:t>NI LabView Update</w:t>
             </w:r>
           </w:p>
         </w:tc>
@@ -4687,7 +4637,7 @@
             <w:pPr>
               <w:pStyle w:val="TableStyle2"/>
             </w:pPr>
-            <w:hyperlink r:id="rId25" w:history="1">
+            <w:hyperlink r:id="rId26" w:history="1">
               <w:r>
                 <w:rPr>
                   <w:rStyle w:val="Hyperlink"/>
@@ -4910,7 +4860,7 @@
             <w:pPr>
               <w:pStyle w:val="TableStyle2"/>
             </w:pPr>
-            <w:hyperlink r:id="rId26" w:history="1">
+            <w:hyperlink r:id="rId27" w:history="1">
               <w:r>
                 <w:rPr>
                   <w:rStyle w:val="Hyperlink0"/>
@@ -5129,11 +5079,7 @@
             </w:r>
             <w:proofErr w:type="gramStart"/>
             <w:r>
-              <w:t>88179]%20Windows%20USB%20</w:t>
-            </w:r>
-            <w:r>
-              <w:lastRenderedPageBreak/>
-              <w:t>Network%20Adapter.zip</w:t>
+              <w:t>88179]%20Windows%20USB%20Network%20Adapter.zip</w:t>
             </w:r>
             <w:proofErr w:type="gramEnd"/>
           </w:p>
@@ -5166,7 +5112,6 @@
               <w:rPr>
                 <w:rFonts w:eastAsia="Arial Unicode MS" w:cs="Arial Unicode MS"/>
               </w:rPr>
-              <w:lastRenderedPageBreak/>
               <w:t>driver</w:t>
             </w:r>
           </w:p>
@@ -5230,21 +5175,8 @@
               <w:rPr>
                 <w:rFonts w:eastAsia="Arial Unicode MS" w:cs="Arial Unicode MS"/>
               </w:rPr>
-              <w:t xml:space="preserve">Radio </w:t>
-            </w:r>
-            <w:proofErr w:type="spellStart"/>
-            <w:r>
-              <w:rPr>
-                <w:rFonts w:eastAsia="Arial Unicode MS" w:cs="Arial Unicode MS"/>
-              </w:rPr>
-              <w:t>Config</w:t>
-            </w:r>
-            <w:proofErr w:type="spellEnd"/>
-            <w:r>
-              <w:rPr>
-                <w:rFonts w:eastAsia="Arial Unicode MS" w:cs="Arial Unicode MS"/>
-              </w:rPr>
-              <w:t xml:space="preserve"> Utility</w:t>
+              <w:lastRenderedPageBreak/>
+              <w:t>Radio Config Utility</w:t>
             </w:r>
           </w:p>
         </w:tc>
@@ -5327,7 +5259,7 @@
             <w:pPr>
               <w:pStyle w:val="TableStyle2"/>
             </w:pPr>
-            <w:hyperlink r:id="rId27" w:history="1">
+            <w:hyperlink r:id="rId28" w:history="1">
               <w:r>
                 <w:rPr>
                   <w:rStyle w:val="Hyperlink"/>
@@ -5394,21 +5326,7 @@
               <w:rPr>
                 <w:rFonts w:eastAsia="Arial Unicode MS" w:cs="Arial Unicode MS"/>
               </w:rPr>
-              <w:t xml:space="preserve">Link to Radio </w:t>
-            </w:r>
-            <w:proofErr w:type="spellStart"/>
-            <w:r>
-              <w:rPr>
-                <w:rFonts w:eastAsia="Arial Unicode MS" w:cs="Arial Unicode MS"/>
-              </w:rPr>
-              <w:t>Config</w:t>
-            </w:r>
-            <w:proofErr w:type="spellEnd"/>
-            <w:r>
-              <w:rPr>
-                <w:rFonts w:eastAsia="Arial Unicode MS" w:cs="Arial Unicode MS"/>
-              </w:rPr>
-              <w:t xml:space="preserve"> Utility is about 1/3 of the way down the page under the header “Download the software”</w:t>
+              <w:t>Link to Radio Config Utility is about 1/3 of the way down the page under the header “Download the software”</w:t>
             </w:r>
           </w:p>
           <w:p>
@@ -5518,14 +5436,12 @@
             <w:pPr>
               <w:pStyle w:val="TableStyle2"/>
             </w:pPr>
-            <w:proofErr w:type="spellStart"/>
             <w:r>
               <w:rPr>
                 <w:rFonts w:eastAsia="Arial Unicode MS" w:cs="Arial Unicode MS"/>
               </w:rPr>
               <w:t>MacOS</w:t>
             </w:r>
-            <w:proofErr w:type="spellEnd"/>
           </w:p>
           <w:p>
             <w:pPr>
@@ -5571,7 +5487,7 @@
             <w:pPr>
               <w:pStyle w:val="TableStyle2"/>
             </w:pPr>
-            <w:hyperlink r:id="rId28" w:history="1">
+            <w:hyperlink r:id="rId29" w:history="1">
               <w:r>
                 <w:rPr>
                   <w:rStyle w:val="Hyperlink0"/>
@@ -5746,27 +5662,13 @@
             <w:pPr>
               <w:pStyle w:val="TableStyle2"/>
             </w:pPr>
-            <w:hyperlink r:id="rId29" w:history="1">
+            <w:hyperlink r:id="rId30" w:history="1">
               <w:r>
                 <w:rPr>
                   <w:rStyle w:val="Hyperlink0"/>
                   <w:rFonts w:eastAsia="Arial Unicode MS" w:cs="Arial Unicode MS"/>
                 </w:rPr>
-                <w:t>https://www.microsoft.com/accessories/en-gb/</w:t>
-              </w:r>
-              <w:r>
-                <w:rPr>
-                  <w:rStyle w:val="Hyperlink0"/>
-                  <w:rFonts w:eastAsia="Arial Unicode MS" w:cs="Arial Unicode MS"/>
-                </w:rPr>
-                <w:t>d</w:t>
-              </w:r>
-              <w:r>
-                <w:rPr>
-                  <w:rStyle w:val="Hyperlink0"/>
-                  <w:rFonts w:eastAsia="Arial Unicode MS" w:cs="Arial Unicode MS"/>
-                </w:rPr>
-                <w:t>/xbox-360-controller-for-windows</w:t>
+                <w:t>https://www.microsoft.com/accessories/en-gb/d/xbox-360-controller-for-windows</w:t>
               </w:r>
             </w:hyperlink>
           </w:p>
@@ -5950,7 +5852,7 @@
             <w:pPr>
               <w:pStyle w:val="TableStyle2"/>
             </w:pPr>
-            <w:hyperlink r:id="rId30" w:anchor="windowsPnlBar" w:history="1">
+            <w:hyperlink r:id="rId31" w:anchor="windowsPnlBar" w:history="1">
               <w:r>
                 <w:rPr>
                   <w:rStyle w:val="Hyperlink"/>
@@ -6057,7 +5959,6 @@
               <w:rPr>
                 <w:rFonts w:eastAsia="Arial Unicode MS" w:cs="Arial Unicode MS"/>
               </w:rPr>
-              <w:lastRenderedPageBreak/>
               <w:t>NavX</w:t>
             </w:r>
             <w:proofErr w:type="spellEnd"/>
@@ -6124,14 +6025,12 @@
             <w:pPr>
               <w:pStyle w:val="TableStyle2"/>
             </w:pPr>
-            <w:proofErr w:type="spellStart"/>
             <w:r>
               <w:rPr>
                 <w:rFonts w:eastAsia="Arial Unicode MS" w:cs="Arial Unicode MS"/>
               </w:rPr>
               <w:t>MacOS</w:t>
             </w:r>
-            <w:proofErr w:type="spellEnd"/>
           </w:p>
           <w:p>
             <w:pPr>
@@ -6182,7 +6081,7 @@
             <w:pPr>
               <w:pStyle w:val="TableStyle2"/>
             </w:pPr>
-            <w:hyperlink r:id="rId31" w:history="1">
+            <w:hyperlink r:id="rId32" w:history="1">
               <w:r>
                 <w:rPr>
                   <w:rStyle w:val="Hyperlink0"/>
@@ -6313,6 +6212,7 @@
               <w:rPr>
                 <w:rFonts w:eastAsia="Arial Unicode MS" w:cs="Arial Unicode MS"/>
               </w:rPr>
+              <w:lastRenderedPageBreak/>
               <w:t>raspbian</w:t>
             </w:r>
             <w:proofErr w:type="spellEnd"/>
@@ -6403,7 +6303,7 @@
             <w:pPr>
               <w:pStyle w:val="TableStyle2"/>
             </w:pPr>
-            <w:hyperlink r:id="rId32" w:history="1">
+            <w:hyperlink r:id="rId33" w:history="1">
               <w:r>
                 <w:rPr>
                   <w:rStyle w:val="Hyperlink0"/>
@@ -6674,21 +6574,7 @@
               <w:rPr>
                 <w:rFonts w:eastAsia="Arial Unicode MS" w:cs="Arial Unicode MS"/>
               </w:rPr>
-              <w:t xml:space="preserve">Need to have </w:t>
-            </w:r>
-            <w:proofErr w:type="spellStart"/>
-            <w:r>
-              <w:rPr>
-                <w:rFonts w:eastAsia="Arial Unicode MS" w:cs="Arial Unicode MS"/>
-              </w:rPr>
-              <w:t>Nvidia</w:t>
-            </w:r>
-            <w:proofErr w:type="spellEnd"/>
-            <w:r>
-              <w:rPr>
-                <w:rFonts w:eastAsia="Arial Unicode MS" w:cs="Arial Unicode MS"/>
-              </w:rPr>
-              <w:t xml:space="preserve"> Developer account and accept license.</w:t>
+              <w:t>Need to have Nvidia Developer account and accept license.</w:t>
             </w:r>
           </w:p>
         </w:tc>
@@ -6781,14 +6667,12 @@
             <w:pPr>
               <w:pStyle w:val="TableStyle2"/>
             </w:pPr>
-            <w:proofErr w:type="spellStart"/>
             <w:r>
               <w:rPr>
                 <w:rFonts w:eastAsia="Arial Unicode MS" w:cs="Arial Unicode MS"/>
               </w:rPr>
               <w:t>MacOS</w:t>
             </w:r>
-            <w:proofErr w:type="spellEnd"/>
           </w:p>
           <w:p>
             <w:pPr>
@@ -6834,7 +6718,7 @@
             <w:pPr>
               <w:pStyle w:val="TableStyle2"/>
             </w:pPr>
-            <w:hyperlink r:id="rId33" w:history="1">
+            <w:hyperlink r:id="rId34" w:history="1">
               <w:r>
                 <w:rPr>
                   <w:rStyle w:val="Hyperlink0"/>
@@ -7032,14 +6916,12 @@
             <w:pPr>
               <w:pStyle w:val="TableStyle2"/>
             </w:pPr>
-            <w:proofErr w:type="spellStart"/>
             <w:r>
               <w:rPr>
                 <w:rFonts w:eastAsia="Arial Unicode MS" w:cs="Arial Unicode MS"/>
               </w:rPr>
               <w:t>MacOS</w:t>
             </w:r>
-            <w:proofErr w:type="spellEnd"/>
           </w:p>
           <w:p>
             <w:pPr>
@@ -7088,7 +6970,7 @@
             <w:pPr>
               <w:pStyle w:val="TableStyle2"/>
             </w:pPr>
-            <w:hyperlink r:id="rId34" w:history="1">
+            <w:hyperlink r:id="rId35" w:history="1">
               <w:r>
                 <w:rPr>
                   <w:rStyle w:val="Hyperlink0"/>
@@ -7185,8 +7067,12 @@
       </w:pPr>
     </w:p>
     <w:sectPr>
-      <w:headerReference w:type="default" r:id="rId35"/>
-      <w:footerReference w:type="default" r:id="rId36"/>
+      <w:headerReference w:type="even" r:id="rId36"/>
+      <w:headerReference w:type="default" r:id="rId37"/>
+      <w:footerReference w:type="even" r:id="rId38"/>
+      <w:footerReference w:type="default" r:id="rId39"/>
+      <w:headerReference w:type="first" r:id="rId40"/>
+      <w:footerReference w:type="first" r:id="rId41"/>
       <w:pgSz w:w="12240" w:h="15840"/>
       <w:pgMar w:top="2160" w:right="1440" w:bottom="1440" w:left="1440" w:header="720" w:footer="864" w:gutter="0"/>
       <w:cols w:space="720"/>
@@ -7215,6 +7101,16 @@
 </file>
 
 <file path=word/footer1.xml><?xml version="1.0" encoding="utf-8"?>
+<w:ftr xmlns:wpc="http://schemas.microsoft.com/office/word/2010/wordprocessingCanvas" xmlns:cx="http://schemas.microsoft.com/office/drawing/2014/chartex" xmlns:cx1="http://schemas.microsoft.com/office/drawing/2015/9/8/chartex" xmlns:cx2="http://schemas.microsoft.com/office/drawing/2015/10/21/chartex" xmlns:cx3="http://schemas.microsoft.com/office/drawing/2016/5/9/chartex" xmlns:cx4="http://schemas.microsoft.com/office/drawing/2016/5/10/chartex" xmlns:cx5="http://schemas.microsoft.com/office/drawing/2016/5/11/chartex" xmlns:cx6="http://schemas.microsoft.com/office/drawing/2016/5/12/chartex" xmlns:cx7="http://schemas.microsoft.com/office/drawing/2016/5/13/chartex" xmlns:cx8="http://schemas.microsoft.com/office/drawing/2016/5/14/chartex" xmlns:mc="http://schemas.openxmlformats.org/markup-compatibility/2006" xmlns:aink="http://schemas.microsoft.com/office/drawing/2016/ink" xmlns:am3d="http://schemas.microsoft.com/office/drawing/2017/model3d" xmlns:o="urn:schemas-microsoft-com:office:office" xmlns:r="http://schemas.openxmlformats.org/officeDocument/2006/relationships" xmlns:m="http://schemas.openxmlformats.org/officeDocument/2006/math" xmlns:v="urn:schemas-microsoft-com:vml" xmlns:wp14="http://schemas.microsoft.com/office/word/2010/wordprocessingDrawing" xmlns:wp="http://schemas.openxmlformats.org/drawingml/2006/wordprocessingDrawing" xmlns:w10="urn:schemas-microsoft-com:office:word" xmlns:w="http://schemas.openxmlformats.org/wordprocessingml/2006/main" xmlns:w14="http://schemas.microsoft.com/office/word/2010/wordml" xmlns:w15="http://schemas.microsoft.com/office/word/2012/wordml" xmlns:w16cid="http://schemas.microsoft.com/office/word/2016/wordml/cid" xmlns:w16se="http://schemas.microsoft.com/office/word/2015/wordml/symex" xmlns:wpg="http://schemas.microsoft.com/office/word/2010/wordprocessingGroup" xmlns:wpi="http://schemas.microsoft.com/office/word/2010/wordprocessingInk" xmlns:wne="http://schemas.microsoft.com/office/word/2006/wordml" xmlns:wps="http://schemas.microsoft.com/office/word/2010/wordprocessingShape" mc:Ignorable="w14 w15 w16se w16cid wp14">
+  <w:p>
+    <w:pPr>
+      <w:pStyle w:val="Footer"/>
+    </w:pPr>
+  </w:p>
+</w:ftr>
+</file>
+
+<file path=word/footer2.xml><?xml version="1.0" encoding="utf-8"?>
 <w:ftr xmlns:wpc="http://schemas.microsoft.com/office/word/2010/wordprocessingCanvas" xmlns:cx="http://schemas.microsoft.com/office/drawing/2014/chartex" xmlns:cx1="http://schemas.microsoft.com/office/drawing/2015/9/8/chartex" xmlns:cx2="http://schemas.microsoft.com/office/drawing/2015/10/21/chartex" xmlns:cx3="http://schemas.microsoft.com/office/drawing/2016/5/9/chartex" xmlns:cx4="http://schemas.microsoft.com/office/drawing/2016/5/10/chartex" xmlns:cx5="http://schemas.microsoft.com/office/drawing/2016/5/11/chartex" xmlns:cx6="http://schemas.microsoft.com/office/drawing/2016/5/12/chartex" xmlns:cx7="http://schemas.microsoft.com/office/drawing/2016/5/13/chartex" xmlns:cx8="http://schemas.microsoft.com/office/drawing/2016/5/14/chartex" xmlns:mc="http://schemas.openxmlformats.org/markup-compatibility/2006" xmlns:aink="http://schemas.microsoft.com/office/drawing/2016/ink" xmlns:am3d="http://schemas.microsoft.com/office/drawing/2017/model3d" xmlns:o="urn:schemas-microsoft-com:office:office" xmlns:r="http://schemas.openxmlformats.org/officeDocument/2006/relationships" xmlns:m="http://schemas.openxmlformats.org/officeDocument/2006/math" xmlns:v="urn:schemas-microsoft-com:vml" xmlns:wp14="http://schemas.microsoft.com/office/word/2010/wordprocessingDrawing" xmlns:wp="http://schemas.openxmlformats.org/drawingml/2006/wordprocessingDrawing" xmlns:w10="urn:schemas-microsoft-com:office:word" xmlns:w="http://schemas.openxmlformats.org/wordprocessingml/2006/main" xmlns:w14="http://schemas.microsoft.com/office/word/2010/wordml" xmlns:w15="http://schemas.microsoft.com/office/word/2012/wordml" xmlns:w16cid="http://schemas.microsoft.com/office/word/2016/wordml/cid" xmlns:w16se="http://schemas.microsoft.com/office/word/2015/wordml/symex" xmlns:wpg="http://schemas.microsoft.com/office/word/2010/wordprocessingGroup" xmlns:wpi="http://schemas.microsoft.com/office/word/2010/wordprocessingInk" xmlns:wne="http://schemas.microsoft.com/office/word/2006/wordml" xmlns:wps="http://schemas.microsoft.com/office/word/2010/wordprocessingShape" mc:Ignorable="w14 w15 w16se w16cid wp14">
   <w:p>
     <w:pPr>
@@ -7252,14 +7148,37 @@
     <w:r>
       <w:t xml:space="preserve"> of </w:t>
     </w:r>
-    <w:fldSimple w:instr=" NUMPAGES ">
-      <w:r>
-        <w:rPr>
-          <w:noProof/>
-        </w:rPr>
-        <w:t>6</w:t>
-      </w:r>
-    </w:fldSimple>
+    <w:r>
+      <w:fldChar w:fldCharType="begin"/>
+    </w:r>
+    <w:r>
+      <w:instrText xml:space="preserve"> NUMPAGES </w:instrText>
+    </w:r>
+    <w:r>
+      <w:fldChar w:fldCharType="separate"/>
+    </w:r>
+    <w:r>
+      <w:rPr>
+        <w:noProof/>
+      </w:rPr>
+      <w:t>6</w:t>
+    </w:r>
+    <w:r>
+      <w:rPr>
+        <w:noProof/>
+      </w:rPr>
+      <w:fldChar w:fldCharType="end"/>
+    </w:r>
+  </w:p>
+</w:ftr>
+</file>
+
+<file path=word/footer3.xml><?xml version="1.0" encoding="utf-8"?>
+<w:ftr xmlns:wpc="http://schemas.microsoft.com/office/word/2010/wordprocessingCanvas" xmlns:cx="http://schemas.microsoft.com/office/drawing/2014/chartex" xmlns:cx1="http://schemas.microsoft.com/office/drawing/2015/9/8/chartex" xmlns:cx2="http://schemas.microsoft.com/office/drawing/2015/10/21/chartex" xmlns:cx3="http://schemas.microsoft.com/office/drawing/2016/5/9/chartex" xmlns:cx4="http://schemas.microsoft.com/office/drawing/2016/5/10/chartex" xmlns:cx5="http://schemas.microsoft.com/office/drawing/2016/5/11/chartex" xmlns:cx6="http://schemas.microsoft.com/office/drawing/2016/5/12/chartex" xmlns:cx7="http://schemas.microsoft.com/office/drawing/2016/5/13/chartex" xmlns:cx8="http://schemas.microsoft.com/office/drawing/2016/5/14/chartex" xmlns:mc="http://schemas.openxmlformats.org/markup-compatibility/2006" xmlns:aink="http://schemas.microsoft.com/office/drawing/2016/ink" xmlns:am3d="http://schemas.microsoft.com/office/drawing/2017/model3d" xmlns:o="urn:schemas-microsoft-com:office:office" xmlns:r="http://schemas.openxmlformats.org/officeDocument/2006/relationships" xmlns:m="http://schemas.openxmlformats.org/officeDocument/2006/math" xmlns:v="urn:schemas-microsoft-com:vml" xmlns:wp14="http://schemas.microsoft.com/office/word/2010/wordprocessingDrawing" xmlns:wp="http://schemas.openxmlformats.org/drawingml/2006/wordprocessingDrawing" xmlns:w10="urn:schemas-microsoft-com:office:word" xmlns:w="http://schemas.openxmlformats.org/wordprocessingml/2006/main" xmlns:w14="http://schemas.microsoft.com/office/word/2010/wordml" xmlns:w15="http://schemas.microsoft.com/office/word/2012/wordml" xmlns:w16cid="http://schemas.microsoft.com/office/word/2016/wordml/cid" xmlns:w16se="http://schemas.microsoft.com/office/word/2015/wordml/symex" xmlns:wpg="http://schemas.microsoft.com/office/word/2010/wordprocessingGroup" xmlns:wpi="http://schemas.microsoft.com/office/word/2010/wordprocessingInk" xmlns:wne="http://schemas.microsoft.com/office/word/2006/wordml" xmlns:wps="http://schemas.microsoft.com/office/word/2010/wordprocessingShape" mc:Ignorable="w14 w15 w16se w16cid wp14">
+  <w:p>
+    <w:pPr>
+      <w:pStyle w:val="Footer"/>
+    </w:pPr>
   </w:p>
 </w:ftr>
 </file>
@@ -7284,6 +7203,16 @@
 </file>
 
 <file path=word/header1.xml><?xml version="1.0" encoding="utf-8"?>
+<w:hdr xmlns:wpc="http://schemas.microsoft.com/office/word/2010/wordprocessingCanvas" xmlns:cx="http://schemas.microsoft.com/office/drawing/2014/chartex" xmlns:cx1="http://schemas.microsoft.com/office/drawing/2015/9/8/chartex" xmlns:cx2="http://schemas.microsoft.com/office/drawing/2015/10/21/chartex" xmlns:cx3="http://schemas.microsoft.com/office/drawing/2016/5/9/chartex" xmlns:cx4="http://schemas.microsoft.com/office/drawing/2016/5/10/chartex" xmlns:cx5="http://schemas.microsoft.com/office/drawing/2016/5/11/chartex" xmlns:cx6="http://schemas.microsoft.com/office/drawing/2016/5/12/chartex" xmlns:cx7="http://schemas.microsoft.com/office/drawing/2016/5/13/chartex" xmlns:cx8="http://schemas.microsoft.com/office/drawing/2016/5/14/chartex" xmlns:mc="http://schemas.openxmlformats.org/markup-compatibility/2006" xmlns:aink="http://schemas.microsoft.com/office/drawing/2016/ink" xmlns:am3d="http://schemas.microsoft.com/office/drawing/2017/model3d" xmlns:o="urn:schemas-microsoft-com:office:office" xmlns:r="http://schemas.openxmlformats.org/officeDocument/2006/relationships" xmlns:m="http://schemas.openxmlformats.org/officeDocument/2006/math" xmlns:v="urn:schemas-microsoft-com:vml" xmlns:wp14="http://schemas.microsoft.com/office/word/2010/wordprocessingDrawing" xmlns:wp="http://schemas.openxmlformats.org/drawingml/2006/wordprocessingDrawing" xmlns:w10="urn:schemas-microsoft-com:office:word" xmlns:w="http://schemas.openxmlformats.org/wordprocessingml/2006/main" xmlns:w14="http://schemas.microsoft.com/office/word/2010/wordml" xmlns:w15="http://schemas.microsoft.com/office/word/2012/wordml" xmlns:w16cid="http://schemas.microsoft.com/office/word/2016/wordml/cid" xmlns:w16se="http://schemas.microsoft.com/office/word/2015/wordml/symex" xmlns:wpg="http://schemas.microsoft.com/office/word/2010/wordprocessingGroup" xmlns:wpi="http://schemas.microsoft.com/office/word/2010/wordprocessingInk" xmlns:wne="http://schemas.microsoft.com/office/word/2006/wordml" xmlns:wps="http://schemas.microsoft.com/office/word/2010/wordprocessingShape" mc:Ignorable="w14 w15 w16se w16cid wp14">
+  <w:p>
+    <w:pPr>
+      <w:pStyle w:val="Header"/>
+    </w:pPr>
+  </w:p>
+</w:hdr>
+</file>
+
+<file path=word/header2.xml><?xml version="1.0" encoding="utf-8"?>
 <w:hdr xmlns:wpc="http://schemas.microsoft.com/office/word/2010/wordprocessingCanvas" xmlns:cx="http://schemas.microsoft.com/office/drawing/2014/chartex" xmlns:cx1="http://schemas.microsoft.com/office/drawing/2015/9/8/chartex" xmlns:cx2="http://schemas.microsoft.com/office/drawing/2015/10/21/chartex" xmlns:cx3="http://schemas.microsoft.com/office/drawing/2016/5/9/chartex" xmlns:cx4="http://schemas.microsoft.com/office/drawing/2016/5/10/chartex" xmlns:cx5="http://schemas.microsoft.com/office/drawing/2016/5/11/chartex" xmlns:cx6="http://schemas.microsoft.com/office/drawing/2016/5/12/chartex" xmlns:cx7="http://schemas.microsoft.com/office/drawing/2016/5/13/chartex" xmlns:cx8="http://schemas.microsoft.com/office/drawing/2016/5/14/chartex" xmlns:mc="http://schemas.openxmlformats.org/markup-compatibility/2006" xmlns:aink="http://schemas.microsoft.com/office/drawing/2016/ink" xmlns:am3d="http://schemas.microsoft.com/office/drawing/2017/model3d" xmlns:o="urn:schemas-microsoft-com:office:office" xmlns:r="http://schemas.openxmlformats.org/officeDocument/2006/relationships" xmlns:m="http://schemas.openxmlformats.org/officeDocument/2006/math" xmlns:v="urn:schemas-microsoft-com:vml" xmlns:wp14="http://schemas.microsoft.com/office/word/2010/wordprocessingDrawing" xmlns:wp="http://schemas.openxmlformats.org/drawingml/2006/wordprocessingDrawing" xmlns:w10="urn:schemas-microsoft-com:office:word" xmlns:w="http://schemas.openxmlformats.org/wordprocessingml/2006/main" xmlns:w14="http://schemas.microsoft.com/office/word/2010/wordml" xmlns:w15="http://schemas.microsoft.com/office/word/2012/wordml" xmlns:w16cid="http://schemas.microsoft.com/office/word/2016/wordml/cid" xmlns:w16se="http://schemas.microsoft.com/office/word/2015/wordml/symex" xmlns:wpg="http://schemas.microsoft.com/office/word/2010/wordprocessingGroup" xmlns:wpi="http://schemas.microsoft.com/office/word/2010/wordprocessingInk" xmlns:wne="http://schemas.microsoft.com/office/word/2006/wordml" xmlns:wps="http://schemas.microsoft.com/office/word/2010/wordprocessingShape" mc:Ignorable="w14 w15 w16se w16cid wp14">
   <w:p>
     <w:pPr>
@@ -7348,20 +7277,29 @@
       <w:tab/>
     </w:r>
     <w:r>
-      <w:t>Wednesday</w:t>
+      <w:t>Monday</w:t>
+    </w:r>
+    <w:bookmarkStart w:id="0" w:name="_GoBack"/>
+    <w:bookmarkEnd w:id="0"/>
+    <w:r>
+      <w:t xml:space="preserve">, </w:t>
     </w:r>
     <w:r>
-      <w:t>, April</w:t>
-    </w:r>
-    <w:r>
-      <w:t xml:space="preserve"> </w:t>
-    </w:r>
-    <w:r>
-      <w:t>4</w:t>
+      <w:t>May 14</w:t>
     </w:r>
     <w:r>
       <w:t>, 2018</w:t>
     </w:r>
+  </w:p>
+</w:hdr>
+</file>
+
+<file path=word/header3.xml><?xml version="1.0" encoding="utf-8"?>
+<w:hdr xmlns:wpc="http://schemas.microsoft.com/office/word/2010/wordprocessingCanvas" xmlns:cx="http://schemas.microsoft.com/office/drawing/2014/chartex" xmlns:cx1="http://schemas.microsoft.com/office/drawing/2015/9/8/chartex" xmlns:cx2="http://schemas.microsoft.com/office/drawing/2015/10/21/chartex" xmlns:cx3="http://schemas.microsoft.com/office/drawing/2016/5/9/chartex" xmlns:cx4="http://schemas.microsoft.com/office/drawing/2016/5/10/chartex" xmlns:cx5="http://schemas.microsoft.com/office/drawing/2016/5/11/chartex" xmlns:cx6="http://schemas.microsoft.com/office/drawing/2016/5/12/chartex" xmlns:cx7="http://schemas.microsoft.com/office/drawing/2016/5/13/chartex" xmlns:cx8="http://schemas.microsoft.com/office/drawing/2016/5/14/chartex" xmlns:mc="http://schemas.openxmlformats.org/markup-compatibility/2006" xmlns:aink="http://schemas.microsoft.com/office/drawing/2016/ink" xmlns:am3d="http://schemas.microsoft.com/office/drawing/2017/model3d" xmlns:o="urn:schemas-microsoft-com:office:office" xmlns:r="http://schemas.openxmlformats.org/officeDocument/2006/relationships" xmlns:m="http://schemas.openxmlformats.org/officeDocument/2006/math" xmlns:v="urn:schemas-microsoft-com:vml" xmlns:wp14="http://schemas.microsoft.com/office/word/2010/wordprocessingDrawing" xmlns:wp="http://schemas.openxmlformats.org/drawingml/2006/wordprocessingDrawing" xmlns:w10="urn:schemas-microsoft-com:office:word" xmlns:w="http://schemas.openxmlformats.org/wordprocessingml/2006/main" xmlns:w14="http://schemas.microsoft.com/office/word/2010/wordml" xmlns:w15="http://schemas.microsoft.com/office/word/2012/wordml" xmlns:w16cid="http://schemas.microsoft.com/office/word/2016/wordml/cid" xmlns:w16se="http://schemas.microsoft.com/office/word/2015/wordml/symex" xmlns:wpg="http://schemas.microsoft.com/office/word/2010/wordprocessingGroup" xmlns:wpi="http://schemas.microsoft.com/office/word/2010/wordprocessingInk" xmlns:wne="http://schemas.microsoft.com/office/word/2006/wordml" xmlns:wps="http://schemas.microsoft.com/office/word/2010/wordprocessingShape" mc:Ignorable="w14 w15 w16se w16cid wp14">
+  <w:p>
+    <w:pPr>
+      <w:pStyle w:val="Header"/>
+    </w:pPr>
   </w:p>
 </w:hdr>
 </file>

</xml_diff>

<commit_message>
Updated CTRE to 5.6.0.0
</commit_message>
<xml_diff>
--- a/Reference Materials/csa_file_reference.docx
+++ b/Reference Materials/csa_file_reference.docx
@@ -14,6 +14,8 @@
       <w:pPr>
         <w:pStyle w:val="HeaderFooter"/>
       </w:pPr>
+      <w:bookmarkStart w:id="0" w:name="_GoBack"/>
+      <w:bookmarkEnd w:id="0"/>
     </w:p>
     <w:tbl>
       <w:tblPr>
@@ -286,7 +288,7 @@
               <w:rPr>
                 <w:rFonts w:eastAsia="Arial Unicode MS" w:cs="Arial Unicode MS"/>
               </w:rPr>
-              <w:t>4.3</w:t>
+              <w:t>6.0</w:t>
             </w:r>
             <w:r>
               <w:rPr>
@@ -5079,7 +5081,11 @@
             </w:r>
             <w:proofErr w:type="gramStart"/>
             <w:r>
-              <w:t>88179]%20Windows%20USB%20Network%20Adapter.zip</w:t>
+              <w:t>88179]%20Windows%20USB%20</w:t>
+            </w:r>
+            <w:r>
+              <w:lastRenderedPageBreak/>
+              <w:t>Network%20Adapter.zip</w:t>
             </w:r>
             <w:proofErr w:type="gramEnd"/>
           </w:p>
@@ -5112,6 +5118,7 @@
               <w:rPr>
                 <w:rFonts w:eastAsia="Arial Unicode MS" w:cs="Arial Unicode MS"/>
               </w:rPr>
+              <w:lastRenderedPageBreak/>
               <w:t>driver</w:t>
             </w:r>
           </w:p>
@@ -5175,7 +5182,6 @@
               <w:rPr>
                 <w:rFonts w:eastAsia="Arial Unicode MS" w:cs="Arial Unicode MS"/>
               </w:rPr>
-              <w:lastRenderedPageBreak/>
               <w:t>Radio Config Utility</w:t>
             </w:r>
           </w:p>
@@ -5959,6 +5965,7 @@
               <w:rPr>
                 <w:rFonts w:eastAsia="Arial Unicode MS" w:cs="Arial Unicode MS"/>
               </w:rPr>
+              <w:lastRenderedPageBreak/>
               <w:t>NavX</w:t>
             </w:r>
             <w:proofErr w:type="spellEnd"/>
@@ -6212,7 +6219,6 @@
               <w:rPr>
                 <w:rFonts w:eastAsia="Arial Unicode MS" w:cs="Arial Unicode MS"/>
               </w:rPr>
-              <w:lastRenderedPageBreak/>
               <w:t>raspbian</w:t>
             </w:r>
             <w:proofErr w:type="spellEnd"/>
@@ -7067,12 +7073,8 @@
       </w:pPr>
     </w:p>
     <w:sectPr>
-      <w:headerReference w:type="even" r:id="rId36"/>
-      <w:headerReference w:type="default" r:id="rId37"/>
-      <w:footerReference w:type="even" r:id="rId38"/>
-      <w:footerReference w:type="default" r:id="rId39"/>
-      <w:headerReference w:type="first" r:id="rId40"/>
-      <w:footerReference w:type="first" r:id="rId41"/>
+      <w:headerReference w:type="default" r:id="rId36"/>
+      <w:footerReference w:type="default" r:id="rId37"/>
       <w:pgSz w:w="12240" w:h="15840"/>
       <w:pgMar w:top="2160" w:right="1440" w:bottom="1440" w:left="1440" w:header="720" w:footer="864" w:gutter="0"/>
       <w:cols w:space="720"/>
@@ -7101,16 +7103,6 @@
 </file>
 
 <file path=word/footer1.xml><?xml version="1.0" encoding="utf-8"?>
-<w:ftr xmlns:wpc="http://schemas.microsoft.com/office/word/2010/wordprocessingCanvas" xmlns:cx="http://schemas.microsoft.com/office/drawing/2014/chartex" xmlns:cx1="http://schemas.microsoft.com/office/drawing/2015/9/8/chartex" xmlns:cx2="http://schemas.microsoft.com/office/drawing/2015/10/21/chartex" xmlns:cx3="http://schemas.microsoft.com/office/drawing/2016/5/9/chartex" xmlns:cx4="http://schemas.microsoft.com/office/drawing/2016/5/10/chartex" xmlns:cx5="http://schemas.microsoft.com/office/drawing/2016/5/11/chartex" xmlns:cx6="http://schemas.microsoft.com/office/drawing/2016/5/12/chartex" xmlns:cx7="http://schemas.microsoft.com/office/drawing/2016/5/13/chartex" xmlns:cx8="http://schemas.microsoft.com/office/drawing/2016/5/14/chartex" xmlns:mc="http://schemas.openxmlformats.org/markup-compatibility/2006" xmlns:aink="http://schemas.microsoft.com/office/drawing/2016/ink" xmlns:am3d="http://schemas.microsoft.com/office/drawing/2017/model3d" xmlns:o="urn:schemas-microsoft-com:office:office" xmlns:r="http://schemas.openxmlformats.org/officeDocument/2006/relationships" xmlns:m="http://schemas.openxmlformats.org/officeDocument/2006/math" xmlns:v="urn:schemas-microsoft-com:vml" xmlns:wp14="http://schemas.microsoft.com/office/word/2010/wordprocessingDrawing" xmlns:wp="http://schemas.openxmlformats.org/drawingml/2006/wordprocessingDrawing" xmlns:w10="urn:schemas-microsoft-com:office:word" xmlns:w="http://schemas.openxmlformats.org/wordprocessingml/2006/main" xmlns:w14="http://schemas.microsoft.com/office/word/2010/wordml" xmlns:w15="http://schemas.microsoft.com/office/word/2012/wordml" xmlns:w16cid="http://schemas.microsoft.com/office/word/2016/wordml/cid" xmlns:w16se="http://schemas.microsoft.com/office/word/2015/wordml/symex" xmlns:wpg="http://schemas.microsoft.com/office/word/2010/wordprocessingGroup" xmlns:wpi="http://schemas.microsoft.com/office/word/2010/wordprocessingInk" xmlns:wne="http://schemas.microsoft.com/office/word/2006/wordml" xmlns:wps="http://schemas.microsoft.com/office/word/2010/wordprocessingShape" mc:Ignorable="w14 w15 w16se w16cid wp14">
-  <w:p>
-    <w:pPr>
-      <w:pStyle w:val="Footer"/>
-    </w:pPr>
-  </w:p>
-</w:ftr>
-</file>
-
-<file path=word/footer2.xml><?xml version="1.0" encoding="utf-8"?>
 <w:ftr xmlns:wpc="http://schemas.microsoft.com/office/word/2010/wordprocessingCanvas" xmlns:cx="http://schemas.microsoft.com/office/drawing/2014/chartex" xmlns:cx1="http://schemas.microsoft.com/office/drawing/2015/9/8/chartex" xmlns:cx2="http://schemas.microsoft.com/office/drawing/2015/10/21/chartex" xmlns:cx3="http://schemas.microsoft.com/office/drawing/2016/5/9/chartex" xmlns:cx4="http://schemas.microsoft.com/office/drawing/2016/5/10/chartex" xmlns:cx5="http://schemas.microsoft.com/office/drawing/2016/5/11/chartex" xmlns:cx6="http://schemas.microsoft.com/office/drawing/2016/5/12/chartex" xmlns:cx7="http://schemas.microsoft.com/office/drawing/2016/5/13/chartex" xmlns:cx8="http://schemas.microsoft.com/office/drawing/2016/5/14/chartex" xmlns:mc="http://schemas.openxmlformats.org/markup-compatibility/2006" xmlns:aink="http://schemas.microsoft.com/office/drawing/2016/ink" xmlns:am3d="http://schemas.microsoft.com/office/drawing/2017/model3d" xmlns:o="urn:schemas-microsoft-com:office:office" xmlns:r="http://schemas.openxmlformats.org/officeDocument/2006/relationships" xmlns:m="http://schemas.openxmlformats.org/officeDocument/2006/math" xmlns:v="urn:schemas-microsoft-com:vml" xmlns:wp14="http://schemas.microsoft.com/office/word/2010/wordprocessingDrawing" xmlns:wp="http://schemas.openxmlformats.org/drawingml/2006/wordprocessingDrawing" xmlns:w10="urn:schemas-microsoft-com:office:word" xmlns:w="http://schemas.openxmlformats.org/wordprocessingml/2006/main" xmlns:w14="http://schemas.microsoft.com/office/word/2010/wordml" xmlns:w15="http://schemas.microsoft.com/office/word/2012/wordml" xmlns:w16cid="http://schemas.microsoft.com/office/word/2016/wordml/cid" xmlns:w16se="http://schemas.microsoft.com/office/word/2015/wordml/symex" xmlns:wpg="http://schemas.microsoft.com/office/word/2010/wordprocessingGroup" xmlns:wpi="http://schemas.microsoft.com/office/word/2010/wordprocessingInk" xmlns:wne="http://schemas.microsoft.com/office/word/2006/wordml" xmlns:wps="http://schemas.microsoft.com/office/word/2010/wordprocessingShape" mc:Ignorable="w14 w15 w16se w16cid wp14">
   <w:p>
     <w:pPr>
@@ -7148,37 +7140,14 @@
     <w:r>
       <w:t xml:space="preserve"> of </w:t>
     </w:r>
-    <w:r>
-      <w:fldChar w:fldCharType="begin"/>
-    </w:r>
-    <w:r>
-      <w:instrText xml:space="preserve"> NUMPAGES </w:instrText>
-    </w:r>
-    <w:r>
-      <w:fldChar w:fldCharType="separate"/>
-    </w:r>
-    <w:r>
-      <w:rPr>
-        <w:noProof/>
-      </w:rPr>
-      <w:t>6</w:t>
-    </w:r>
-    <w:r>
-      <w:rPr>
-        <w:noProof/>
-      </w:rPr>
-      <w:fldChar w:fldCharType="end"/>
-    </w:r>
-  </w:p>
-</w:ftr>
-</file>
-
-<file path=word/footer3.xml><?xml version="1.0" encoding="utf-8"?>
-<w:ftr xmlns:wpc="http://schemas.microsoft.com/office/word/2010/wordprocessingCanvas" xmlns:cx="http://schemas.microsoft.com/office/drawing/2014/chartex" xmlns:cx1="http://schemas.microsoft.com/office/drawing/2015/9/8/chartex" xmlns:cx2="http://schemas.microsoft.com/office/drawing/2015/10/21/chartex" xmlns:cx3="http://schemas.microsoft.com/office/drawing/2016/5/9/chartex" xmlns:cx4="http://schemas.microsoft.com/office/drawing/2016/5/10/chartex" xmlns:cx5="http://schemas.microsoft.com/office/drawing/2016/5/11/chartex" xmlns:cx6="http://schemas.microsoft.com/office/drawing/2016/5/12/chartex" xmlns:cx7="http://schemas.microsoft.com/office/drawing/2016/5/13/chartex" xmlns:cx8="http://schemas.microsoft.com/office/drawing/2016/5/14/chartex" xmlns:mc="http://schemas.openxmlformats.org/markup-compatibility/2006" xmlns:aink="http://schemas.microsoft.com/office/drawing/2016/ink" xmlns:am3d="http://schemas.microsoft.com/office/drawing/2017/model3d" xmlns:o="urn:schemas-microsoft-com:office:office" xmlns:r="http://schemas.openxmlformats.org/officeDocument/2006/relationships" xmlns:m="http://schemas.openxmlformats.org/officeDocument/2006/math" xmlns:v="urn:schemas-microsoft-com:vml" xmlns:wp14="http://schemas.microsoft.com/office/word/2010/wordprocessingDrawing" xmlns:wp="http://schemas.openxmlformats.org/drawingml/2006/wordprocessingDrawing" xmlns:w10="urn:schemas-microsoft-com:office:word" xmlns:w="http://schemas.openxmlformats.org/wordprocessingml/2006/main" xmlns:w14="http://schemas.microsoft.com/office/word/2010/wordml" xmlns:w15="http://schemas.microsoft.com/office/word/2012/wordml" xmlns:w16cid="http://schemas.microsoft.com/office/word/2016/wordml/cid" xmlns:w16se="http://schemas.microsoft.com/office/word/2015/wordml/symex" xmlns:wpg="http://schemas.microsoft.com/office/word/2010/wordprocessingGroup" xmlns:wpi="http://schemas.microsoft.com/office/word/2010/wordprocessingInk" xmlns:wne="http://schemas.microsoft.com/office/word/2006/wordml" xmlns:wps="http://schemas.microsoft.com/office/word/2010/wordprocessingShape" mc:Ignorable="w14 w15 w16se w16cid wp14">
-  <w:p>
-    <w:pPr>
-      <w:pStyle w:val="Footer"/>
-    </w:pPr>
+    <w:fldSimple w:instr=" NUMPAGES ">
+      <w:r>
+        <w:rPr>
+          <w:noProof/>
+        </w:rPr>
+        <w:t>6</w:t>
+      </w:r>
+    </w:fldSimple>
   </w:p>
 </w:ftr>
 </file>
@@ -7203,16 +7172,6 @@
 </file>
 
 <file path=word/header1.xml><?xml version="1.0" encoding="utf-8"?>
-<w:hdr xmlns:wpc="http://schemas.microsoft.com/office/word/2010/wordprocessingCanvas" xmlns:cx="http://schemas.microsoft.com/office/drawing/2014/chartex" xmlns:cx1="http://schemas.microsoft.com/office/drawing/2015/9/8/chartex" xmlns:cx2="http://schemas.microsoft.com/office/drawing/2015/10/21/chartex" xmlns:cx3="http://schemas.microsoft.com/office/drawing/2016/5/9/chartex" xmlns:cx4="http://schemas.microsoft.com/office/drawing/2016/5/10/chartex" xmlns:cx5="http://schemas.microsoft.com/office/drawing/2016/5/11/chartex" xmlns:cx6="http://schemas.microsoft.com/office/drawing/2016/5/12/chartex" xmlns:cx7="http://schemas.microsoft.com/office/drawing/2016/5/13/chartex" xmlns:cx8="http://schemas.microsoft.com/office/drawing/2016/5/14/chartex" xmlns:mc="http://schemas.openxmlformats.org/markup-compatibility/2006" xmlns:aink="http://schemas.microsoft.com/office/drawing/2016/ink" xmlns:am3d="http://schemas.microsoft.com/office/drawing/2017/model3d" xmlns:o="urn:schemas-microsoft-com:office:office" xmlns:r="http://schemas.openxmlformats.org/officeDocument/2006/relationships" xmlns:m="http://schemas.openxmlformats.org/officeDocument/2006/math" xmlns:v="urn:schemas-microsoft-com:vml" xmlns:wp14="http://schemas.microsoft.com/office/word/2010/wordprocessingDrawing" xmlns:wp="http://schemas.openxmlformats.org/drawingml/2006/wordprocessingDrawing" xmlns:w10="urn:schemas-microsoft-com:office:word" xmlns:w="http://schemas.openxmlformats.org/wordprocessingml/2006/main" xmlns:w14="http://schemas.microsoft.com/office/word/2010/wordml" xmlns:w15="http://schemas.microsoft.com/office/word/2012/wordml" xmlns:w16cid="http://schemas.microsoft.com/office/word/2016/wordml/cid" xmlns:w16se="http://schemas.microsoft.com/office/word/2015/wordml/symex" xmlns:wpg="http://schemas.microsoft.com/office/word/2010/wordprocessingGroup" xmlns:wpi="http://schemas.microsoft.com/office/word/2010/wordprocessingInk" xmlns:wne="http://schemas.microsoft.com/office/word/2006/wordml" xmlns:wps="http://schemas.microsoft.com/office/word/2010/wordprocessingShape" mc:Ignorable="w14 w15 w16se w16cid wp14">
-  <w:p>
-    <w:pPr>
-      <w:pStyle w:val="Header"/>
-    </w:pPr>
-  </w:p>
-</w:hdr>
-</file>
-
-<file path=word/header2.xml><?xml version="1.0" encoding="utf-8"?>
 <w:hdr xmlns:wpc="http://schemas.microsoft.com/office/word/2010/wordprocessingCanvas" xmlns:cx="http://schemas.microsoft.com/office/drawing/2014/chartex" xmlns:cx1="http://schemas.microsoft.com/office/drawing/2015/9/8/chartex" xmlns:cx2="http://schemas.microsoft.com/office/drawing/2015/10/21/chartex" xmlns:cx3="http://schemas.microsoft.com/office/drawing/2016/5/9/chartex" xmlns:cx4="http://schemas.microsoft.com/office/drawing/2016/5/10/chartex" xmlns:cx5="http://schemas.microsoft.com/office/drawing/2016/5/11/chartex" xmlns:cx6="http://schemas.microsoft.com/office/drawing/2016/5/12/chartex" xmlns:cx7="http://schemas.microsoft.com/office/drawing/2016/5/13/chartex" xmlns:cx8="http://schemas.microsoft.com/office/drawing/2016/5/14/chartex" xmlns:mc="http://schemas.openxmlformats.org/markup-compatibility/2006" xmlns:aink="http://schemas.microsoft.com/office/drawing/2016/ink" xmlns:am3d="http://schemas.microsoft.com/office/drawing/2017/model3d" xmlns:o="urn:schemas-microsoft-com:office:office" xmlns:r="http://schemas.openxmlformats.org/officeDocument/2006/relationships" xmlns:m="http://schemas.openxmlformats.org/officeDocument/2006/math" xmlns:v="urn:schemas-microsoft-com:vml" xmlns:wp14="http://schemas.microsoft.com/office/word/2010/wordprocessingDrawing" xmlns:wp="http://schemas.openxmlformats.org/drawingml/2006/wordprocessingDrawing" xmlns:w10="urn:schemas-microsoft-com:office:word" xmlns:w="http://schemas.openxmlformats.org/wordprocessingml/2006/main" xmlns:w14="http://schemas.microsoft.com/office/word/2010/wordml" xmlns:w15="http://schemas.microsoft.com/office/word/2012/wordml" xmlns:w16cid="http://schemas.microsoft.com/office/word/2016/wordml/cid" xmlns:w16se="http://schemas.microsoft.com/office/word/2015/wordml/symex" xmlns:wpg="http://schemas.microsoft.com/office/word/2010/wordprocessingGroup" xmlns:wpi="http://schemas.microsoft.com/office/word/2010/wordprocessingInk" xmlns:wne="http://schemas.microsoft.com/office/word/2006/wordml" xmlns:wps="http://schemas.microsoft.com/office/word/2010/wordprocessingShape" mc:Ignorable="w14 w15 w16se w16cid wp14">
   <w:p>
     <w:pPr>
@@ -7277,29 +7236,17 @@
       <w:tab/>
     </w:r>
     <w:r>
-      <w:t>Monday</w:t>
+      <w:t>Tuesday</w:t>
     </w:r>
-    <w:bookmarkStart w:id="0" w:name="_GoBack"/>
-    <w:bookmarkEnd w:id="0"/>
     <w:r>
       <w:t xml:space="preserve">, </w:t>
     </w:r>
     <w:r>
-      <w:t>May 14</w:t>
+      <w:t>June 5</w:t>
     </w:r>
     <w:r>
       <w:t>, 2018</w:t>
     </w:r>
-  </w:p>
-</w:hdr>
-</file>
-
-<file path=word/header3.xml><?xml version="1.0" encoding="utf-8"?>
-<w:hdr xmlns:wpc="http://schemas.microsoft.com/office/word/2010/wordprocessingCanvas" xmlns:cx="http://schemas.microsoft.com/office/drawing/2014/chartex" xmlns:cx1="http://schemas.microsoft.com/office/drawing/2015/9/8/chartex" xmlns:cx2="http://schemas.microsoft.com/office/drawing/2015/10/21/chartex" xmlns:cx3="http://schemas.microsoft.com/office/drawing/2016/5/9/chartex" xmlns:cx4="http://schemas.microsoft.com/office/drawing/2016/5/10/chartex" xmlns:cx5="http://schemas.microsoft.com/office/drawing/2016/5/11/chartex" xmlns:cx6="http://schemas.microsoft.com/office/drawing/2016/5/12/chartex" xmlns:cx7="http://schemas.microsoft.com/office/drawing/2016/5/13/chartex" xmlns:cx8="http://schemas.microsoft.com/office/drawing/2016/5/14/chartex" xmlns:mc="http://schemas.openxmlformats.org/markup-compatibility/2006" xmlns:aink="http://schemas.microsoft.com/office/drawing/2016/ink" xmlns:am3d="http://schemas.microsoft.com/office/drawing/2017/model3d" xmlns:o="urn:schemas-microsoft-com:office:office" xmlns:r="http://schemas.openxmlformats.org/officeDocument/2006/relationships" xmlns:m="http://schemas.openxmlformats.org/officeDocument/2006/math" xmlns:v="urn:schemas-microsoft-com:vml" xmlns:wp14="http://schemas.microsoft.com/office/word/2010/wordprocessingDrawing" xmlns:wp="http://schemas.openxmlformats.org/drawingml/2006/wordprocessingDrawing" xmlns:w10="urn:schemas-microsoft-com:office:word" xmlns:w="http://schemas.openxmlformats.org/wordprocessingml/2006/main" xmlns:w14="http://schemas.microsoft.com/office/word/2010/wordml" xmlns:w15="http://schemas.microsoft.com/office/word/2012/wordml" xmlns:w16cid="http://schemas.microsoft.com/office/word/2016/wordml/cid" xmlns:w16se="http://schemas.microsoft.com/office/word/2015/wordml/symex" xmlns:wpg="http://schemas.microsoft.com/office/word/2010/wordprocessingGroup" xmlns:wpi="http://schemas.microsoft.com/office/word/2010/wordprocessingInk" xmlns:wne="http://schemas.microsoft.com/office/word/2006/wordml" xmlns:wps="http://schemas.microsoft.com/office/word/2010/wordprocessingShape" mc:Ignorable="w14 w15 w16se w16cid wp14">
-  <w:p>
-    <w:pPr>
-      <w:pStyle w:val="Header"/>
-    </w:pPr>
   </w:p>
 </w:hdr>
 </file>

</xml_diff>